<commit_message>
Agregue una liea que faltaba en el controlador de Circuit
</commit_message>
<xml_diff>
--- a/Document API  REST gems_backend.docx
+++ b/Document API  REST gems_backend.docx
@@ -2286,18 +2286,7 @@
           <w:szCs w:val="28"/>
           <w:lang w:val="es-US"/>
         </w:rPr>
-        <w:t>opcional</w:t>
-      </w:r>
-      <w:r>
-        <w:rPr>
-          <w:rFonts w:ascii="Arial" w:hAnsi="Arial" w:cs="Arial"/>
-          <w:b/>
-          <w:bCs/>
-          <w:sz w:val="28"/>
-          <w:szCs w:val="28"/>
-          <w:lang w:val="es-US"/>
-        </w:rPr>
-        <w:t>.</w:t>
+        <w:t>opcional.</w:t>
       </w:r>
     </w:p>
     <w:p>
@@ -2350,29 +2339,7 @@
           <w:szCs w:val="28"/>
           <w:lang w:val="es-US"/>
         </w:rPr>
-        <w:t xml:space="preserve"> </w:t>
-      </w:r>
-      <w:r>
-        <w:rPr>
-          <w:rFonts w:ascii="Arial" w:hAnsi="Arial" w:cs="Arial"/>
-          <w:b/>
-          <w:bCs/>
-          <w:sz w:val="28"/>
-          <w:szCs w:val="28"/>
-          <w:lang w:val="es-US"/>
-        </w:rPr>
-        <w:t>opcional</w:t>
-      </w:r>
-      <w:r>
-        <w:rPr>
-          <w:rFonts w:ascii="Arial" w:hAnsi="Arial" w:cs="Arial"/>
-          <w:b/>
-          <w:bCs/>
-          <w:sz w:val="28"/>
-          <w:szCs w:val="28"/>
-          <w:lang w:val="es-US"/>
-        </w:rPr>
-        <w:t>.</w:t>
+        <w:t xml:space="preserve"> opcional.</w:t>
       </w:r>
     </w:p>
     <w:p>
@@ -6488,7 +6455,25 @@
           <w:szCs w:val="28"/>
           <w:lang w:val="es-VE"/>
         </w:rPr>
-        <w:t>Si los</w:t>
+        <w:t xml:space="preserve">Si </w:t>
+      </w:r>
+      <w:r>
+        <w:rPr>
+          <w:rFonts w:ascii="Arial" w:hAnsi="Arial" w:cs="Arial"/>
+          <w:sz w:val="28"/>
+          <w:szCs w:val="28"/>
+          <w:lang w:val="es-VE"/>
+        </w:rPr>
+        <w:t xml:space="preserve">el </w:t>
+      </w:r>
+      <w:r>
+        <w:rPr>
+          <w:rFonts w:ascii="Arial" w:hAnsi="Arial" w:cs="Arial"/>
+          <w:sz w:val="28"/>
+          <w:szCs w:val="28"/>
+          <w:lang w:val="es-VE"/>
+        </w:rPr>
+        <w:t>campo</w:t>
       </w:r>
       <w:r>
         <w:rPr>
@@ -6500,59 +6485,6 @@
           <w:lang w:val="es-VE"/>
         </w:rPr>
         <w:t xml:space="preserve"> </w:t>
-      </w:r>
-      <w:r>
-        <w:rPr>
-          <w:rFonts w:ascii="Arial" w:hAnsi="Arial" w:cs="Arial"/>
-          <w:sz w:val="28"/>
-          <w:szCs w:val="28"/>
-          <w:lang w:val="es-VE"/>
-        </w:rPr>
-        <w:t>campos</w:t>
-      </w:r>
-      <w:r>
-        <w:rPr>
-          <w:rFonts w:ascii="Arial" w:hAnsi="Arial" w:cs="Arial"/>
-          <w:sz w:val="28"/>
-          <w:szCs w:val="28"/>
-          <w:lang w:val="es-VE"/>
-        </w:rPr>
-        <w:t>:</w:t>
-      </w:r>
-      <w:r>
-        <w:rPr>
-          <w:rFonts w:ascii="Arial" w:hAnsi="Arial" w:cs="Arial"/>
-          <w:b/>
-          <w:bCs/>
-          <w:sz w:val="28"/>
-          <w:szCs w:val="28"/>
-          <w:lang w:val="es-VE"/>
-        </w:rPr>
-        <w:t xml:space="preserve"> </w:t>
-      </w:r>
-      <w:proofErr w:type="spellStart"/>
-      <w:r>
-        <w:rPr>
-          <w:rFonts w:ascii="Arial" w:hAnsi="Arial" w:cs="Arial"/>
-          <w:b/>
-          <w:bCs/>
-          <w:sz w:val="28"/>
-          <w:szCs w:val="28"/>
-          <w:lang w:val="es-VE"/>
-        </w:rPr>
-        <w:t>board_padre</w:t>
-      </w:r>
-      <w:proofErr w:type="spellEnd"/>
-      <w:r>
-        <w:rPr>
-          <w:rFonts w:ascii="Arial" w:hAnsi="Arial" w:cs="Arial"/>
-          <w:b/>
-          <w:bCs/>
-          <w:sz w:val="28"/>
-          <w:szCs w:val="28"/>
-          <w:lang w:val="es-VE"/>
-        </w:rPr>
-        <w:t xml:space="preserve"> y </w:t>
       </w:r>
       <w:proofErr w:type="spellStart"/>
       <w:r>
@@ -6589,7 +6521,20 @@
           <w:szCs w:val="28"/>
           <w:lang w:val="es-VE"/>
         </w:rPr>
-        <w:t>son nulos</w:t>
+        <w:t xml:space="preserve">es </w:t>
+      </w:r>
+      <w:r>
+        <w:rPr>
+          <w:rFonts w:ascii="Arial" w:hAnsi="Arial" w:cs="Arial"/>
+          <w:b/>
+          <w:bCs/>
+          <w:i/>
+          <w:iCs/>
+          <w:sz w:val="28"/>
+          <w:szCs w:val="28"/>
+          <w:lang w:val="es-VE"/>
+        </w:rPr>
+        <w:t>nulo</w:t>
       </w:r>
       <w:r>
         <w:rPr>

</xml_diff>

<commit_message>
Cambie el profesionalID de obligatorio a opcional y actualice la documentacion
</commit_message>
<xml_diff>
--- a/Document API  REST gems_backend.docx
+++ b/Document API  REST gems_backend.docx
@@ -1572,6 +1572,15 @@
         </w:rPr>
         <w:t>: teléfono.</w:t>
       </w:r>
+      <w:r>
+        <w:rPr>
+          <w:rFonts w:ascii="Arial" w:hAnsi="Arial" w:cs="Arial"/>
+          <w:sz w:val="28"/>
+          <w:szCs w:val="28"/>
+          <w:lang w:val="es-US"/>
+        </w:rPr>
+        <w:t xml:space="preserve"> Es opcional.</w:t>
+      </w:r>
     </w:p>
     <w:p>
       <w:pPr>
@@ -1617,6 +1626,15 @@
         </w:rPr>
         <w:t>: dirección.</w:t>
       </w:r>
+      <w:r>
+        <w:rPr>
+          <w:rFonts w:ascii="Arial" w:hAnsi="Arial" w:cs="Arial"/>
+          <w:sz w:val="28"/>
+          <w:szCs w:val="28"/>
+          <w:lang w:val="es-US"/>
+        </w:rPr>
+        <w:t xml:space="preserve"> Es opcional.</w:t>
+      </w:r>
     </w:p>
     <w:p>
       <w:pPr>
@@ -1653,6 +1671,15 @@
         </w:rPr>
         <w:t>: código de colegio profesional.</w:t>
       </w:r>
+      <w:r>
+        <w:rPr>
+          <w:rFonts w:ascii="Arial" w:hAnsi="Arial" w:cs="Arial"/>
+          <w:sz w:val="28"/>
+          <w:szCs w:val="28"/>
+          <w:lang w:val="es-US"/>
+        </w:rPr>
+        <w:t xml:space="preserve"> Es opcional</w:t>
+      </w:r>
     </w:p>
     <w:p>
       <w:pPr>
@@ -1669,23 +1696,79 @@
           <w:lang w:val="es-US"/>
         </w:rPr>
       </w:pPr>
-      <w:r>
-        <w:rPr>
-          <w:rFonts w:ascii="Arial" w:hAnsi="Arial" w:cs="Arial"/>
-          <w:sz w:val="28"/>
-          <w:szCs w:val="28"/>
-          <w:lang w:val="es-US"/>
-        </w:rPr>
-        <w:t>country: nombre del país de origen.</w:t>
-      </w:r>
-      <w:r>
-        <w:rPr>
-          <w:rFonts w:ascii="Arial" w:hAnsi="Arial" w:cs="Arial"/>
-          <w:sz w:val="28"/>
-          <w:szCs w:val="28"/>
-          <w:lang w:val="es-US"/>
-        </w:rPr>
-        <w:t xml:space="preserve"> Es obligatorio.</w:t>
+      <w:proofErr w:type="spellStart"/>
+      <w:r>
+        <w:rPr>
+          <w:rFonts w:ascii="Arial" w:hAnsi="Arial" w:cs="Arial"/>
+          <w:sz w:val="28"/>
+          <w:szCs w:val="28"/>
+          <w:lang w:val="es-US"/>
+        </w:rPr>
+        <w:t>country</w:t>
+      </w:r>
+      <w:r>
+        <w:rPr>
+          <w:rFonts w:ascii="Arial" w:hAnsi="Arial" w:cs="Arial"/>
+          <w:sz w:val="28"/>
+          <w:szCs w:val="28"/>
+          <w:lang w:val="es-US"/>
+        </w:rPr>
+        <w:t>_id</w:t>
+      </w:r>
+      <w:proofErr w:type="spellEnd"/>
+      <w:r>
+        <w:rPr>
+          <w:rFonts w:ascii="Arial" w:hAnsi="Arial" w:cs="Arial"/>
+          <w:sz w:val="28"/>
+          <w:szCs w:val="28"/>
+          <w:lang w:val="es-US"/>
+        </w:rPr>
+        <w:t xml:space="preserve">: </w:t>
+      </w:r>
+      <w:r>
+        <w:rPr>
+          <w:rFonts w:ascii="Arial" w:hAnsi="Arial" w:cs="Arial"/>
+          <w:sz w:val="28"/>
+          <w:szCs w:val="28"/>
+          <w:lang w:val="es-US"/>
+        </w:rPr>
+        <w:t>id del país de origen</w:t>
+      </w:r>
+      <w:r>
+        <w:rPr>
+          <w:rFonts w:ascii="Arial" w:hAnsi="Arial" w:cs="Arial"/>
+          <w:sz w:val="28"/>
+          <w:szCs w:val="28"/>
+          <w:lang w:val="es-US"/>
+        </w:rPr>
+        <w:t>.</w:t>
+      </w:r>
+      <w:r>
+        <w:rPr>
+          <w:rFonts w:ascii="Arial" w:hAnsi="Arial" w:cs="Arial"/>
+          <w:sz w:val="28"/>
+          <w:szCs w:val="28"/>
+          <w:lang w:val="es-US"/>
+        </w:rPr>
+        <w:t xml:space="preserve"> Es </w:t>
+      </w:r>
+      <w:r>
+        <w:rPr>
+          <w:rFonts w:ascii="Arial" w:hAnsi="Arial" w:cs="Arial"/>
+          <w:sz w:val="28"/>
+          <w:szCs w:val="28"/>
+          <w:lang w:val="es-US"/>
+        </w:rPr>
+        <w:t>opcional</w:t>
+      </w:r>
+      <w:r>
+        <w:rPr>
+          <w:rFonts w:ascii="Arial" w:hAnsi="Arial" w:cs="Arial"/>
+          <w:sz w:val="28"/>
+          <w:szCs w:val="28"/>
+          <w:lang w:val="es-US"/>
+        </w:rPr>
+        <w:t>.</w:t>
       </w:r>
     </w:p>
     <w:p>
@@ -1983,16 +2066,7 @@
           <w:szCs w:val="28"/>
           <w:lang w:val="es-US"/>
         </w:rPr>
-        <w:t xml:space="preserve"> </w:t>
-      </w:r>
-      <w:r>
-        <w:rPr>
-          <w:rFonts w:ascii="Arial" w:hAnsi="Arial" w:cs="Arial"/>
-          <w:sz w:val="28"/>
-          <w:szCs w:val="28"/>
-          <w:lang w:val="es-US"/>
-        </w:rPr>
-        <w:t>Es obligatorio.</w:t>
+        <w:t xml:space="preserve"> Es obligatorio.</w:t>
       </w:r>
     </w:p>
     <w:p>
@@ -2018,42 +2092,42 @@
           <w:szCs w:val="28"/>
           <w:lang w:val="es-US"/>
         </w:rPr>
-        <w:t>boards</w:t>
-      </w:r>
-      <w:proofErr w:type="spellEnd"/>
-      <w:r>
-        <w:rPr>
-          <w:rFonts w:ascii="Arial" w:hAnsi="Arial" w:cs="Arial"/>
-          <w:sz w:val="28"/>
-          <w:szCs w:val="28"/>
-          <w:lang w:val="es-US"/>
-        </w:rPr>
-        <w:t>: es una lista de todos los tableros del proyecto. Es opcional</w:t>
-      </w:r>
-    </w:p>
-    <w:p>
-      <w:pPr>
-        <w:jc w:val="both"/>
-        <w:rPr>
-          <w:rFonts w:ascii="Arial" w:hAnsi="Arial" w:cs="Arial"/>
-          <w:b/>
-          <w:bCs/>
-          <w:sz w:val="28"/>
-          <w:szCs w:val="28"/>
-          <w:lang w:val="es-US"/>
-        </w:rPr>
-      </w:pPr>
-      <w:proofErr w:type="spellStart"/>
-      <w:r>
-        <w:rPr>
-          <w:rFonts w:ascii="Arial" w:hAnsi="Arial" w:cs="Arial"/>
-          <w:b/>
-          <w:bCs/>
-          <w:sz w:val="28"/>
-          <w:szCs w:val="28"/>
-          <w:lang w:val="es-US"/>
-        </w:rPr>
-        <w:t>Circuit</w:t>
+        <w:t>user_id</w:t>
+      </w:r>
+      <w:proofErr w:type="spellEnd"/>
+      <w:r>
+        <w:rPr>
+          <w:rFonts w:ascii="Arial" w:hAnsi="Arial" w:cs="Arial"/>
+          <w:sz w:val="28"/>
+          <w:szCs w:val="28"/>
+          <w:lang w:val="es-US"/>
+        </w:rPr>
+        <w:t>: id del usuario que esta crenado el proyecto. Es obligatorio.</w:t>
+      </w:r>
+    </w:p>
+    <w:p>
+      <w:pPr>
+        <w:jc w:val="both"/>
+        <w:rPr>
+          <w:rFonts w:ascii="Arial" w:hAnsi="Arial" w:cs="Arial"/>
+          <w:b/>
+          <w:bCs/>
+          <w:sz w:val="28"/>
+          <w:szCs w:val="28"/>
+          <w:lang w:val="es-US"/>
+        </w:rPr>
+      </w:pPr>
+      <w:proofErr w:type="spellStart"/>
+      <w:r>
+        <w:rPr>
+          <w:rFonts w:ascii="Arial" w:hAnsi="Arial" w:cs="Arial"/>
+          <w:b/>
+          <w:bCs/>
+          <w:sz w:val="28"/>
+          <w:szCs w:val="28"/>
+          <w:lang w:val="es-US"/>
+        </w:rPr>
+        <w:t>Board</w:t>
       </w:r>
       <w:proofErr w:type="spellEnd"/>
       <w:r>
@@ -2078,34 +2152,19 @@
         <w:jc w:val="both"/>
         <w:rPr>
           <w:rFonts w:ascii="Arial" w:hAnsi="Arial" w:cs="Arial"/>
-          <w:b/>
-          <w:bCs/>
-          <w:sz w:val="28"/>
-          <w:szCs w:val="28"/>
-          <w:lang w:val="es-US"/>
-        </w:rPr>
-      </w:pPr>
-      <w:r>
-        <w:rPr>
-          <w:rFonts w:ascii="Arial" w:hAnsi="Arial" w:cs="Arial"/>
-          <w:b/>
-          <w:bCs/>
-          <w:sz w:val="28"/>
-          <w:szCs w:val="28"/>
-          <w:lang w:val="es-US"/>
-        </w:rPr>
-        <w:t xml:space="preserve">id: identificador autogenerado del </w:t>
-      </w:r>
-      <w:r>
-        <w:rPr>
-          <w:rFonts w:ascii="Arial" w:hAnsi="Arial" w:cs="Arial"/>
-          <w:b/>
-          <w:bCs/>
-          <w:sz w:val="28"/>
-          <w:szCs w:val="28"/>
-          <w:lang w:val="es-US"/>
-        </w:rPr>
-        <w:t>circuito</w:t>
+          <w:sz w:val="28"/>
+          <w:szCs w:val="28"/>
+          <w:lang w:val="es-US"/>
+        </w:rPr>
+      </w:pPr>
+      <w:r>
+        <w:rPr>
+          <w:rFonts w:ascii="Arial" w:hAnsi="Arial" w:cs="Arial"/>
+          <w:sz w:val="28"/>
+          <w:szCs w:val="28"/>
+          <w:lang w:val="es-US"/>
+        </w:rPr>
+        <w:t>id: id autogenerado del tablero.</w:t>
       </w:r>
     </w:p>
     <w:p>
@@ -2118,58 +2177,39 @@
         <w:jc w:val="both"/>
         <w:rPr>
           <w:rFonts w:ascii="Arial" w:hAnsi="Arial" w:cs="Arial"/>
-          <w:b/>
-          <w:bCs/>
-          <w:sz w:val="28"/>
-          <w:szCs w:val="28"/>
-          <w:lang w:val="es-US"/>
-        </w:rPr>
-      </w:pPr>
-      <w:proofErr w:type="spellStart"/>
-      <w:r>
-        <w:rPr>
-          <w:rFonts w:ascii="Arial" w:hAnsi="Arial" w:cs="Arial"/>
-          <w:b/>
-          <w:bCs/>
-          <w:sz w:val="28"/>
-          <w:szCs w:val="28"/>
-          <w:lang w:val="es-US"/>
-        </w:rPr>
-        <w:t>current</w:t>
-      </w:r>
-      <w:proofErr w:type="spellEnd"/>
-      <w:r>
-        <w:rPr>
-          <w:rFonts w:ascii="Arial" w:hAnsi="Arial" w:cs="Arial"/>
-          <w:b/>
-          <w:bCs/>
-          <w:sz w:val="28"/>
-          <w:szCs w:val="28"/>
-          <w:lang w:val="es-US"/>
-        </w:rPr>
-        <w:t xml:space="preserve">: es </w:t>
-      </w:r>
-      <w:r>
-        <w:rPr>
-          <w:rFonts w:ascii="Arial" w:hAnsi="Arial" w:cs="Arial"/>
-          <w:b/>
-          <w:bCs/>
-          <w:sz w:val="28"/>
-          <w:szCs w:val="28"/>
-          <w:lang w:val="es-US"/>
-        </w:rPr>
-        <w:t>opcional</w:t>
-      </w:r>
-      <w:r>
-        <w:rPr>
-          <w:rFonts w:ascii="Arial" w:hAnsi="Arial" w:cs="Arial"/>
-          <w:b/>
-          <w:bCs/>
-          <w:sz w:val="28"/>
-          <w:szCs w:val="28"/>
-          <w:lang w:val="es-US"/>
-        </w:rPr>
-        <w:t>.</w:t>
+          <w:sz w:val="28"/>
+          <w:szCs w:val="28"/>
+          <w:lang w:val="es-US"/>
+        </w:rPr>
+      </w:pPr>
+      <w:proofErr w:type="spellStart"/>
+      <w:r>
+        <w:rPr>
+          <w:rFonts w:ascii="Arial" w:hAnsi="Arial" w:cs="Arial"/>
+          <w:sz w:val="28"/>
+          <w:szCs w:val="28"/>
+          <w:lang w:val="es-US"/>
+        </w:rPr>
+        <w:t>name</w:t>
+      </w:r>
+      <w:proofErr w:type="spellEnd"/>
+      <w:r>
+        <w:rPr>
+          <w:rFonts w:ascii="Arial" w:hAnsi="Arial" w:cs="Arial"/>
+          <w:sz w:val="28"/>
+          <w:szCs w:val="28"/>
+          <w:lang w:val="es-US"/>
+        </w:rPr>
+        <w:t>: nombre del tablero (puede haber repetidos).</w:t>
+      </w:r>
+      <w:r>
+        <w:rPr>
+          <w:rFonts w:ascii="Arial" w:hAnsi="Arial" w:cs="Arial"/>
+          <w:sz w:val="28"/>
+          <w:szCs w:val="28"/>
+          <w:lang w:val="es-US"/>
+        </w:rPr>
+        <w:t xml:space="preserve"> Es obligatorio</w:t>
       </w:r>
     </w:p>
     <w:p>
@@ -2182,58 +2222,121 @@
         <w:jc w:val="both"/>
         <w:rPr>
           <w:rFonts w:ascii="Arial" w:hAnsi="Arial" w:cs="Arial"/>
-          <w:b/>
-          <w:bCs/>
-          <w:sz w:val="28"/>
-          <w:szCs w:val="28"/>
-          <w:lang w:val="es-US"/>
-        </w:rPr>
-      </w:pPr>
-      <w:proofErr w:type="spellStart"/>
-      <w:r>
-        <w:rPr>
-          <w:rFonts w:ascii="Arial" w:hAnsi="Arial" w:cs="Arial"/>
-          <w:b/>
-          <w:bCs/>
-          <w:sz w:val="28"/>
-          <w:szCs w:val="28"/>
-          <w:lang w:val="es-US"/>
-        </w:rPr>
-        <w:t>cable_width</w:t>
-      </w:r>
-      <w:proofErr w:type="spellEnd"/>
-      <w:r>
-        <w:rPr>
-          <w:rFonts w:ascii="Arial" w:hAnsi="Arial" w:cs="Arial"/>
-          <w:b/>
-          <w:bCs/>
-          <w:sz w:val="28"/>
-          <w:szCs w:val="28"/>
-          <w:lang w:val="es-US"/>
-        </w:rPr>
-        <w:t xml:space="preserve">: ancho del cable. Es </w:t>
-      </w:r>
-      <w:r>
-        <w:rPr>
-          <w:rFonts w:ascii="Arial" w:hAnsi="Arial" w:cs="Arial"/>
-          <w:b/>
-          <w:bCs/>
-          <w:sz w:val="28"/>
-          <w:szCs w:val="28"/>
-          <w:lang w:val="es-US"/>
-        </w:rPr>
-        <w:t>opcional</w:t>
-      </w:r>
-      <w:r>
-        <w:rPr>
-          <w:rFonts w:ascii="Arial" w:hAnsi="Arial" w:cs="Arial"/>
-          <w:b/>
-          <w:bCs/>
-          <w:sz w:val="28"/>
-          <w:szCs w:val="28"/>
-          <w:lang w:val="es-US"/>
-        </w:rPr>
-        <w:t>.</w:t>
+          <w:sz w:val="28"/>
+          <w:szCs w:val="28"/>
+          <w:lang w:val="es-VE"/>
+        </w:rPr>
+      </w:pPr>
+      <w:proofErr w:type="spellStart"/>
+      <w:r>
+        <w:rPr>
+          <w:rFonts w:ascii="Arial" w:hAnsi="Arial" w:cs="Arial"/>
+          <w:sz w:val="28"/>
+          <w:szCs w:val="28"/>
+          <w:lang w:val="es-VE"/>
+        </w:rPr>
+        <w:t>project_id</w:t>
+      </w:r>
+      <w:proofErr w:type="spellEnd"/>
+      <w:r>
+        <w:rPr>
+          <w:rFonts w:ascii="Arial" w:hAnsi="Arial" w:cs="Arial"/>
+          <w:sz w:val="28"/>
+          <w:szCs w:val="28"/>
+          <w:lang w:val="es-VE"/>
+        </w:rPr>
+        <w:t>: id del proye</w:t>
+      </w:r>
+      <w:r>
+        <w:rPr>
+          <w:rFonts w:ascii="Arial" w:hAnsi="Arial" w:cs="Arial"/>
+          <w:sz w:val="28"/>
+          <w:szCs w:val="28"/>
+          <w:lang w:val="es-VE"/>
+        </w:rPr>
+        <w:t>cto</w:t>
+      </w:r>
+      <w:r>
+        <w:rPr>
+          <w:rFonts w:ascii="Arial" w:hAnsi="Arial" w:cs="Arial"/>
+          <w:sz w:val="28"/>
+          <w:szCs w:val="28"/>
+          <w:lang w:val="es-VE"/>
+        </w:rPr>
+        <w:t xml:space="preserve"> que </w:t>
+      </w:r>
+      <w:r>
+        <w:rPr>
+          <w:rFonts w:ascii="Arial" w:hAnsi="Arial" w:cs="Arial"/>
+          <w:sz w:val="28"/>
+          <w:szCs w:val="28"/>
+          <w:lang w:val="es-VE"/>
+        </w:rPr>
+        <w:t>est</w:t>
+      </w:r>
+      <w:r>
+        <w:rPr>
+          <w:rFonts w:ascii="Arial" w:hAnsi="Arial" w:cs="Arial"/>
+          <w:sz w:val="28"/>
+          <w:szCs w:val="28"/>
+          <w:lang w:val="es-VE"/>
+        </w:rPr>
+        <w:t>á</w:t>
+      </w:r>
+      <w:r>
+        <w:rPr>
+          <w:rFonts w:ascii="Arial" w:hAnsi="Arial" w:cs="Arial"/>
+          <w:sz w:val="28"/>
+          <w:szCs w:val="28"/>
+          <w:lang w:val="es-VE"/>
+        </w:rPr>
+        <w:t xml:space="preserve"> creando el tablero</w:t>
+      </w:r>
+      <w:r>
+        <w:rPr>
+          <w:rFonts w:ascii="Arial" w:hAnsi="Arial" w:cs="Arial"/>
+          <w:sz w:val="28"/>
+          <w:szCs w:val="28"/>
+          <w:lang w:val="es-VE"/>
+        </w:rPr>
+        <w:t>. Es obligatorio</w:t>
+      </w:r>
+    </w:p>
+    <w:p>
+      <w:pPr>
+        <w:jc w:val="both"/>
+        <w:rPr>
+          <w:rFonts w:ascii="Arial" w:hAnsi="Arial" w:cs="Arial"/>
+          <w:b/>
+          <w:bCs/>
+          <w:sz w:val="28"/>
+          <w:szCs w:val="28"/>
+          <w:lang w:val="es-US"/>
+        </w:rPr>
+      </w:pPr>
+      <w:proofErr w:type="spellStart"/>
+      <w:r>
+        <w:rPr>
+          <w:rFonts w:ascii="Arial" w:hAnsi="Arial" w:cs="Arial"/>
+          <w:b/>
+          <w:bCs/>
+          <w:sz w:val="28"/>
+          <w:szCs w:val="28"/>
+          <w:lang w:val="es-US"/>
+        </w:rPr>
+        <w:t>Circuit</w:t>
+      </w:r>
+      <w:proofErr w:type="spellEnd"/>
+      <w:r>
+        <w:rPr>
+          <w:rFonts w:ascii="Arial" w:hAnsi="Arial" w:cs="Arial"/>
+          <w:b/>
+          <w:bCs/>
+          <w:sz w:val="28"/>
+          <w:szCs w:val="28"/>
+          <w:lang w:val="es-US"/>
+        </w:rPr>
+        <w:t>:</w:t>
       </w:r>
     </w:p>
     <w:p>
@@ -2246,47 +2349,28 @@
         <w:jc w:val="both"/>
         <w:rPr>
           <w:rFonts w:ascii="Arial" w:hAnsi="Arial" w:cs="Arial"/>
-          <w:b/>
-          <w:bCs/>
-          <w:sz w:val="28"/>
-          <w:szCs w:val="28"/>
-          <w:lang w:val="es-US"/>
-        </w:rPr>
-      </w:pPr>
-      <w:proofErr w:type="spellStart"/>
-      <w:r>
-        <w:rPr>
-          <w:rFonts w:ascii="Arial" w:hAnsi="Arial" w:cs="Arial"/>
-          <w:b/>
-          <w:bCs/>
-          <w:sz w:val="28"/>
-          <w:szCs w:val="28"/>
-          <w:lang w:val="es-US"/>
-        </w:rPr>
-        <w:t>pipe_diameter</w:t>
-      </w:r>
-      <w:proofErr w:type="spellEnd"/>
-      <w:r>
-        <w:rPr>
-          <w:rFonts w:ascii="Arial" w:hAnsi="Arial" w:cs="Arial"/>
-          <w:b/>
-          <w:bCs/>
-          <w:sz w:val="28"/>
-          <w:szCs w:val="28"/>
-          <w:lang w:val="es-US"/>
-        </w:rPr>
-        <w:t xml:space="preserve">: diámetro de la tubería. Es </w:t>
-      </w:r>
-      <w:r>
-        <w:rPr>
-          <w:rFonts w:ascii="Arial" w:hAnsi="Arial" w:cs="Arial"/>
-          <w:b/>
-          <w:bCs/>
-          <w:sz w:val="28"/>
-          <w:szCs w:val="28"/>
-          <w:lang w:val="es-US"/>
-        </w:rPr>
-        <w:t>opcional.</w:t>
+          <w:sz w:val="28"/>
+          <w:szCs w:val="28"/>
+          <w:lang w:val="es-US"/>
+        </w:rPr>
+      </w:pPr>
+      <w:r>
+        <w:rPr>
+          <w:rFonts w:ascii="Arial" w:hAnsi="Arial" w:cs="Arial"/>
+          <w:sz w:val="28"/>
+          <w:szCs w:val="28"/>
+          <w:lang w:val="es-US"/>
+        </w:rPr>
+        <w:t xml:space="preserve">id: identificador autogenerado del </w:t>
+      </w:r>
+      <w:r>
+        <w:rPr>
+          <w:rFonts w:ascii="Arial" w:hAnsi="Arial" w:cs="Arial"/>
+          <w:sz w:val="28"/>
+          <w:szCs w:val="28"/>
+          <w:lang w:val="es-US"/>
+        </w:rPr>
+        <w:t>circuito</w:t>
       </w:r>
     </w:p>
     <w:p>
@@ -2299,47 +2383,48 @@
         <w:jc w:val="both"/>
         <w:rPr>
           <w:rFonts w:ascii="Arial" w:hAnsi="Arial" w:cs="Arial"/>
-          <w:b/>
-          <w:bCs/>
-          <w:sz w:val="28"/>
-          <w:szCs w:val="28"/>
-          <w:lang w:val="es-US"/>
-        </w:rPr>
-      </w:pPr>
-      <w:proofErr w:type="spellStart"/>
-      <w:r>
-        <w:rPr>
-          <w:rFonts w:ascii="Arial" w:hAnsi="Arial" w:cs="Arial"/>
-          <w:b/>
-          <w:bCs/>
-          <w:sz w:val="28"/>
-          <w:szCs w:val="28"/>
-          <w:lang w:val="es-US"/>
-        </w:rPr>
-        <w:t>protection_device</w:t>
-      </w:r>
-      <w:proofErr w:type="spellEnd"/>
-      <w:r>
-        <w:rPr>
-          <w:rFonts w:ascii="Arial" w:hAnsi="Arial" w:cs="Arial"/>
-          <w:b/>
-          <w:bCs/>
-          <w:sz w:val="28"/>
-          <w:szCs w:val="28"/>
-          <w:lang w:val="es-US"/>
-        </w:rPr>
-        <w:t>: dispositivo de protección.  Es</w:t>
-      </w:r>
-      <w:r>
-        <w:rPr>
-          <w:rFonts w:ascii="Arial" w:hAnsi="Arial" w:cs="Arial"/>
-          <w:b/>
-          <w:bCs/>
-          <w:sz w:val="28"/>
-          <w:szCs w:val="28"/>
-          <w:lang w:val="es-US"/>
-        </w:rPr>
-        <w:t xml:space="preserve"> opcional.</w:t>
+          <w:sz w:val="28"/>
+          <w:szCs w:val="28"/>
+          <w:lang w:val="es-US"/>
+        </w:rPr>
+      </w:pPr>
+      <w:proofErr w:type="spellStart"/>
+      <w:r>
+        <w:rPr>
+          <w:rFonts w:ascii="Arial" w:hAnsi="Arial" w:cs="Arial"/>
+          <w:sz w:val="28"/>
+          <w:szCs w:val="28"/>
+          <w:lang w:val="es-US"/>
+        </w:rPr>
+        <w:t>current</w:t>
+      </w:r>
+      <w:proofErr w:type="spellEnd"/>
+      <w:r>
+        <w:rPr>
+          <w:rFonts w:ascii="Arial" w:hAnsi="Arial" w:cs="Arial"/>
+          <w:sz w:val="28"/>
+          <w:szCs w:val="28"/>
+          <w:lang w:val="es-US"/>
+        </w:rPr>
+        <w:t xml:space="preserve">: es </w:t>
+      </w:r>
+      <w:r>
+        <w:rPr>
+          <w:rFonts w:ascii="Arial" w:hAnsi="Arial" w:cs="Arial"/>
+          <w:sz w:val="28"/>
+          <w:szCs w:val="28"/>
+          <w:lang w:val="es-US"/>
+        </w:rPr>
+        <w:t>opcional</w:t>
+      </w:r>
+      <w:r>
+        <w:rPr>
+          <w:rFonts w:ascii="Arial" w:hAnsi="Arial" w:cs="Arial"/>
+          <w:sz w:val="28"/>
+          <w:szCs w:val="28"/>
+          <w:lang w:val="es-US"/>
+        </w:rPr>
+        <w:t>.</w:t>
       </w:r>
     </w:p>
     <w:p>
@@ -2352,42 +2437,43 @@
         <w:jc w:val="both"/>
         <w:rPr>
           <w:rFonts w:ascii="Arial" w:hAnsi="Arial" w:cs="Arial"/>
-          <w:b/>
-          <w:bCs/>
-          <w:sz w:val="28"/>
-          <w:szCs w:val="28"/>
-          <w:lang w:val="es-US"/>
-        </w:rPr>
-      </w:pPr>
-      <w:proofErr w:type="spellStart"/>
-      <w:r>
-        <w:rPr>
-          <w:rFonts w:ascii="Arial" w:hAnsi="Arial" w:cs="Arial"/>
-          <w:b/>
-          <w:bCs/>
-          <w:sz w:val="28"/>
-          <w:szCs w:val="28"/>
-          <w:lang w:val="es-US"/>
-        </w:rPr>
-        <w:t>voltaje_drop</w:t>
-      </w:r>
-      <w:proofErr w:type="spellEnd"/>
-      <w:r>
-        <w:rPr>
-          <w:rFonts w:ascii="Arial" w:hAnsi="Arial" w:cs="Arial"/>
-          <w:b/>
-          <w:bCs/>
-          <w:sz w:val="28"/>
-          <w:szCs w:val="28"/>
-          <w:lang w:val="es-US"/>
-        </w:rPr>
-        <w:t>: caída de voltaje. Es obligatorio</w:t>
-      </w:r>
-      <w:r>
-        <w:rPr>
-          <w:rFonts w:ascii="Arial" w:hAnsi="Arial" w:cs="Arial"/>
-          <w:b/>
-          <w:bCs/>
+          <w:sz w:val="28"/>
+          <w:szCs w:val="28"/>
+          <w:lang w:val="es-US"/>
+        </w:rPr>
+      </w:pPr>
+      <w:proofErr w:type="spellStart"/>
+      <w:r>
+        <w:rPr>
+          <w:rFonts w:ascii="Arial" w:hAnsi="Arial" w:cs="Arial"/>
+          <w:sz w:val="28"/>
+          <w:szCs w:val="28"/>
+          <w:lang w:val="es-US"/>
+        </w:rPr>
+        <w:t>cable_width</w:t>
+      </w:r>
+      <w:proofErr w:type="spellEnd"/>
+      <w:r>
+        <w:rPr>
+          <w:rFonts w:ascii="Arial" w:hAnsi="Arial" w:cs="Arial"/>
+          <w:sz w:val="28"/>
+          <w:szCs w:val="28"/>
+          <w:lang w:val="es-US"/>
+        </w:rPr>
+        <w:t xml:space="preserve">: ancho del cable. Es </w:t>
+      </w:r>
+      <w:r>
+        <w:rPr>
+          <w:rFonts w:ascii="Arial" w:hAnsi="Arial" w:cs="Arial"/>
+          <w:sz w:val="28"/>
+          <w:szCs w:val="28"/>
+          <w:lang w:val="es-US"/>
+        </w:rPr>
+        <w:t>opcional</w:t>
+      </w:r>
+      <w:r>
+        <w:rPr>
+          <w:rFonts w:ascii="Arial" w:hAnsi="Arial" w:cs="Arial"/>
           <w:sz w:val="28"/>
           <w:szCs w:val="28"/>
           <w:lang w:val="es-US"/>
@@ -2405,36 +2491,39 @@
         <w:jc w:val="both"/>
         <w:rPr>
           <w:rFonts w:ascii="Arial" w:hAnsi="Arial" w:cs="Arial"/>
-          <w:b/>
-          <w:bCs/>
-          <w:sz w:val="28"/>
-          <w:szCs w:val="28"/>
-          <w:lang w:val="es-US"/>
-        </w:rPr>
-      </w:pPr>
-      <w:proofErr w:type="spellStart"/>
-      <w:r>
-        <w:rPr>
-          <w:rFonts w:ascii="Arial" w:hAnsi="Arial" w:cs="Arial"/>
-          <w:b/>
-          <w:bCs/>
-          <w:sz w:val="28"/>
-          <w:szCs w:val="28"/>
-          <w:lang w:val="es-US"/>
-        </w:rPr>
-        <w:t>board_padre</w:t>
-      </w:r>
-      <w:proofErr w:type="spellEnd"/>
-      <w:r>
-        <w:rPr>
-          <w:rFonts w:ascii="Arial" w:hAnsi="Arial" w:cs="Arial"/>
-          <w:b/>
-          <w:bCs/>
-          <w:sz w:val="28"/>
-          <w:szCs w:val="28"/>
-          <w:lang w:val="es-US"/>
-        </w:rPr>
-        <w:t>: objeto que almacena los datos del tablero padre. Es opcional.</w:t>
+          <w:sz w:val="28"/>
+          <w:szCs w:val="28"/>
+          <w:lang w:val="es-US"/>
+        </w:rPr>
+      </w:pPr>
+      <w:proofErr w:type="spellStart"/>
+      <w:r>
+        <w:rPr>
+          <w:rFonts w:ascii="Arial" w:hAnsi="Arial" w:cs="Arial"/>
+          <w:sz w:val="28"/>
+          <w:szCs w:val="28"/>
+          <w:lang w:val="es-US"/>
+        </w:rPr>
+        <w:t>pipe_diameter</w:t>
+      </w:r>
+      <w:proofErr w:type="spellEnd"/>
+      <w:r>
+        <w:rPr>
+          <w:rFonts w:ascii="Arial" w:hAnsi="Arial" w:cs="Arial"/>
+          <w:sz w:val="28"/>
+          <w:szCs w:val="28"/>
+          <w:lang w:val="es-US"/>
+        </w:rPr>
+        <w:t xml:space="preserve">: diámetro de la tubería. Es </w:t>
+      </w:r>
+      <w:r>
+        <w:rPr>
+          <w:rFonts w:ascii="Arial" w:hAnsi="Arial" w:cs="Arial"/>
+          <w:sz w:val="28"/>
+          <w:szCs w:val="28"/>
+          <w:lang w:val="es-US"/>
+        </w:rPr>
+        <w:t>opcional.</w:t>
       </w:r>
     </w:p>
     <w:p>
@@ -2447,58 +2536,236 @@
         <w:jc w:val="both"/>
         <w:rPr>
           <w:rFonts w:ascii="Arial" w:hAnsi="Arial" w:cs="Arial"/>
-          <w:b/>
-          <w:bCs/>
-          <w:sz w:val="28"/>
-          <w:szCs w:val="28"/>
-          <w:lang w:val="es-US"/>
-        </w:rPr>
-      </w:pPr>
-      <w:proofErr w:type="spellStart"/>
-      <w:r>
-        <w:rPr>
-          <w:rFonts w:ascii="Arial" w:hAnsi="Arial" w:cs="Arial"/>
-          <w:b/>
-          <w:bCs/>
+          <w:sz w:val="28"/>
+          <w:szCs w:val="28"/>
+          <w:lang w:val="es-US"/>
+        </w:rPr>
+      </w:pPr>
+      <w:proofErr w:type="spellStart"/>
+      <w:r>
+        <w:rPr>
+          <w:rFonts w:ascii="Arial" w:hAnsi="Arial" w:cs="Arial"/>
+          <w:sz w:val="28"/>
+          <w:szCs w:val="28"/>
+          <w:lang w:val="es-US"/>
+        </w:rPr>
+        <w:t>protection_device</w:t>
+      </w:r>
+      <w:proofErr w:type="spellEnd"/>
+      <w:r>
+        <w:rPr>
+          <w:rFonts w:ascii="Arial" w:hAnsi="Arial" w:cs="Arial"/>
+          <w:sz w:val="28"/>
+          <w:szCs w:val="28"/>
+          <w:lang w:val="es-US"/>
+        </w:rPr>
+        <w:t>: dispositivo de protección.  Es</w:t>
+      </w:r>
+      <w:r>
+        <w:rPr>
+          <w:rFonts w:ascii="Arial" w:hAnsi="Arial" w:cs="Arial"/>
+          <w:sz w:val="28"/>
+          <w:szCs w:val="28"/>
+          <w:lang w:val="es-US"/>
+        </w:rPr>
+        <w:t xml:space="preserve"> opcional.</w:t>
+      </w:r>
+    </w:p>
+    <w:p>
+      <w:pPr>
+        <w:pStyle w:val="Prrafodelista"/>
+        <w:numPr>
+          <w:ilvl w:val="0"/>
+          <w:numId w:val="4"/>
+        </w:numPr>
+        <w:jc w:val="both"/>
+        <w:rPr>
+          <w:rFonts w:ascii="Arial" w:hAnsi="Arial" w:cs="Arial"/>
+          <w:sz w:val="28"/>
+          <w:szCs w:val="28"/>
+          <w:lang w:val="es-US"/>
+        </w:rPr>
+      </w:pPr>
+      <w:proofErr w:type="spellStart"/>
+      <w:r>
+        <w:rPr>
+          <w:rFonts w:ascii="Arial" w:hAnsi="Arial" w:cs="Arial"/>
+          <w:sz w:val="28"/>
+          <w:szCs w:val="28"/>
+          <w:lang w:val="es-US"/>
+        </w:rPr>
+        <w:t>voltaje_drop</w:t>
+      </w:r>
+      <w:proofErr w:type="spellEnd"/>
+      <w:r>
+        <w:rPr>
+          <w:rFonts w:ascii="Arial" w:hAnsi="Arial" w:cs="Arial"/>
+          <w:sz w:val="28"/>
+          <w:szCs w:val="28"/>
+          <w:lang w:val="es-US"/>
+        </w:rPr>
+        <w:t>: caída de voltaje. Es obligatorio</w:t>
+      </w:r>
+      <w:r>
+        <w:rPr>
+          <w:rFonts w:ascii="Arial" w:hAnsi="Arial" w:cs="Arial"/>
+          <w:sz w:val="28"/>
+          <w:szCs w:val="28"/>
+          <w:lang w:val="es-US"/>
+        </w:rPr>
+        <w:t>.</w:t>
+      </w:r>
+    </w:p>
+    <w:p>
+      <w:pPr>
+        <w:pStyle w:val="Prrafodelista"/>
+        <w:numPr>
+          <w:ilvl w:val="0"/>
+          <w:numId w:val="4"/>
+        </w:numPr>
+        <w:jc w:val="both"/>
+        <w:rPr>
+          <w:rFonts w:ascii="Arial" w:hAnsi="Arial" w:cs="Arial"/>
+          <w:sz w:val="28"/>
+          <w:szCs w:val="28"/>
+          <w:lang w:val="es-US"/>
+        </w:rPr>
+      </w:pPr>
+      <w:proofErr w:type="spellStart"/>
+      <w:r>
+        <w:rPr>
+          <w:rFonts w:ascii="Arial" w:hAnsi="Arial" w:cs="Arial"/>
+          <w:sz w:val="28"/>
+          <w:szCs w:val="28"/>
+          <w:lang w:val="es-US"/>
+        </w:rPr>
+        <w:t>board_padre</w:t>
+      </w:r>
+      <w:r>
+        <w:rPr>
+          <w:rFonts w:ascii="Arial" w:hAnsi="Arial" w:cs="Arial"/>
+          <w:sz w:val="28"/>
+          <w:szCs w:val="28"/>
+          <w:lang w:val="es-US"/>
+        </w:rPr>
+        <w:t>_id</w:t>
+      </w:r>
+      <w:proofErr w:type="spellEnd"/>
+      <w:r>
+        <w:rPr>
+          <w:rFonts w:ascii="Arial" w:hAnsi="Arial" w:cs="Arial"/>
+          <w:sz w:val="28"/>
+          <w:szCs w:val="28"/>
+          <w:lang w:val="es-US"/>
+        </w:rPr>
+        <w:t xml:space="preserve">: </w:t>
+      </w:r>
+      <w:r>
+        <w:rPr>
+          <w:rFonts w:ascii="Arial" w:hAnsi="Arial" w:cs="Arial"/>
+          <w:sz w:val="28"/>
+          <w:szCs w:val="28"/>
+          <w:lang w:val="es-US"/>
+        </w:rPr>
+        <w:t>id</w:t>
+      </w:r>
+      <w:r>
+        <w:rPr>
+          <w:rFonts w:ascii="Arial" w:hAnsi="Arial" w:cs="Arial"/>
+          <w:sz w:val="28"/>
+          <w:szCs w:val="28"/>
+          <w:lang w:val="es-US"/>
+        </w:rPr>
+        <w:t xml:space="preserve"> del tablero padre. Es </w:t>
+      </w:r>
+      <w:r>
+        <w:rPr>
+          <w:rFonts w:ascii="Arial" w:hAnsi="Arial" w:cs="Arial"/>
+          <w:sz w:val="28"/>
+          <w:szCs w:val="28"/>
+          <w:lang w:val="es-US"/>
+        </w:rPr>
+        <w:t>obligatorio</w:t>
+      </w:r>
+      <w:r>
+        <w:rPr>
+          <w:rFonts w:ascii="Arial" w:hAnsi="Arial" w:cs="Arial"/>
+          <w:sz w:val="28"/>
+          <w:szCs w:val="28"/>
+          <w:lang w:val="es-US"/>
+        </w:rPr>
+        <w:t>.</w:t>
+      </w:r>
+    </w:p>
+    <w:p>
+      <w:pPr>
+        <w:pStyle w:val="Prrafodelista"/>
+        <w:numPr>
+          <w:ilvl w:val="0"/>
+          <w:numId w:val="4"/>
+        </w:numPr>
+        <w:jc w:val="both"/>
+        <w:rPr>
+          <w:rFonts w:ascii="Arial" w:hAnsi="Arial" w:cs="Arial"/>
+          <w:sz w:val="28"/>
+          <w:szCs w:val="28"/>
+          <w:lang w:val="es-US"/>
+        </w:rPr>
+      </w:pPr>
+      <w:proofErr w:type="spellStart"/>
+      <w:r>
+        <w:rPr>
+          <w:rFonts w:ascii="Arial" w:hAnsi="Arial" w:cs="Arial"/>
           <w:sz w:val="28"/>
           <w:szCs w:val="28"/>
           <w:lang w:val="es-US"/>
         </w:rPr>
         <w:t>board_hijo</w:t>
       </w:r>
-      <w:proofErr w:type="spellEnd"/>
-      <w:r>
-        <w:rPr>
-          <w:rFonts w:ascii="Arial" w:hAnsi="Arial" w:cs="Arial"/>
-          <w:b/>
-          <w:bCs/>
-          <w:sz w:val="28"/>
-          <w:szCs w:val="28"/>
-          <w:lang w:val="es-US"/>
-        </w:rPr>
-        <w:t>: objeto que almacena los datos del tablero hijo. Es opcional.</w:t>
-      </w:r>
-    </w:p>
-    <w:p>
-      <w:pPr>
-        <w:jc w:val="both"/>
-        <w:rPr>
-          <w:rFonts w:ascii="Arial" w:hAnsi="Arial" w:cs="Arial"/>
-          <w:b/>
-          <w:bCs/>
-          <w:sz w:val="28"/>
-          <w:szCs w:val="28"/>
-          <w:lang w:val="es-US"/>
-        </w:rPr>
-      </w:pPr>
-    </w:p>
-    <w:p>
-      <w:pPr>
-        <w:jc w:val="both"/>
-        <w:rPr>
-          <w:rFonts w:ascii="Arial" w:hAnsi="Arial" w:cs="Arial"/>
-          <w:b/>
-          <w:bCs/>
+      <w:r>
+        <w:rPr>
+          <w:rFonts w:ascii="Arial" w:hAnsi="Arial" w:cs="Arial"/>
+          <w:sz w:val="28"/>
+          <w:szCs w:val="28"/>
+          <w:lang w:val="es-US"/>
+        </w:rPr>
+        <w:t>_id</w:t>
+      </w:r>
+      <w:proofErr w:type="spellEnd"/>
+      <w:r>
+        <w:rPr>
+          <w:rFonts w:ascii="Arial" w:hAnsi="Arial" w:cs="Arial"/>
+          <w:sz w:val="28"/>
+          <w:szCs w:val="28"/>
+          <w:lang w:val="es-US"/>
+        </w:rPr>
+        <w:t xml:space="preserve">: </w:t>
+      </w:r>
+      <w:r>
+        <w:rPr>
+          <w:rFonts w:ascii="Arial" w:hAnsi="Arial" w:cs="Arial"/>
+          <w:sz w:val="28"/>
+          <w:szCs w:val="28"/>
+          <w:lang w:val="es-US"/>
+        </w:rPr>
+        <w:t xml:space="preserve">id </w:t>
+      </w:r>
+      <w:r>
+        <w:rPr>
+          <w:rFonts w:ascii="Arial" w:hAnsi="Arial" w:cs="Arial"/>
+          <w:sz w:val="28"/>
+          <w:szCs w:val="28"/>
+          <w:lang w:val="es-US"/>
+        </w:rPr>
+        <w:t>del tablero hijo. Es opcional.</w:t>
+      </w:r>
+    </w:p>
+    <w:p>
+      <w:pPr>
+        <w:pStyle w:val="Prrafodelista"/>
+        <w:jc w:val="both"/>
+        <w:rPr>
+          <w:rFonts w:ascii="Arial" w:hAnsi="Arial" w:cs="Arial"/>
           <w:sz w:val="28"/>
           <w:szCs w:val="28"/>
           <w:lang w:val="es-US"/>
@@ -2811,36 +3078,7 @@
           <w:szCs w:val="28"/>
           <w:lang w:val="es-VE"/>
         </w:rPr>
-        <w:t>Recibe un objeto formado por los atributos obligatorios del usuario</w:t>
-      </w:r>
-      <w:r>
-        <w:rPr>
-          <w:rFonts w:ascii="Arial" w:hAnsi="Arial" w:cs="Arial"/>
-          <w:sz w:val="28"/>
-          <w:szCs w:val="28"/>
-          <w:lang w:val="es-VE"/>
-        </w:rPr>
-        <w:t xml:space="preserve"> y un objeto con los datos del </w:t>
-      </w:r>
-      <w:proofErr w:type="spellStart"/>
-      <w:r>
-        <w:rPr>
-          <w:rFonts w:ascii="Arial" w:hAnsi="Arial" w:cs="Arial"/>
-          <w:sz w:val="28"/>
-          <w:szCs w:val="28"/>
-          <w:lang w:val="es-VE"/>
-        </w:rPr>
-        <w:t>pais</w:t>
-      </w:r>
-      <w:proofErr w:type="spellEnd"/>
-      <w:r>
-        <w:rPr>
-          <w:rFonts w:ascii="Arial" w:hAnsi="Arial" w:cs="Arial"/>
-          <w:sz w:val="28"/>
-          <w:szCs w:val="28"/>
-          <w:lang w:val="es-VE"/>
-        </w:rPr>
-        <w:t xml:space="preserve">: </w:t>
+        <w:t xml:space="preserve">Recibe un objeto formado por los atributos obligatorios del usuario: </w:t>
       </w:r>
       <w:proofErr w:type="spellStart"/>
       <w:r>
@@ -2930,20 +3168,25 @@
       <w:r>
         <w:rPr>
           <w:rFonts w:ascii="Arial" w:hAnsi="Arial" w:cs="Arial"/>
-          <w:b/>
-          <w:bCs/>
-          <w:sz w:val="28"/>
-          <w:szCs w:val="28"/>
-          <w:lang w:val="es-VE"/>
-        </w:rPr>
-        <w:t xml:space="preserve">, </w:t>
-      </w:r>
-      <w:proofErr w:type="spellStart"/>
-      <w:r>
-        <w:rPr>
-          <w:rFonts w:ascii="Arial" w:hAnsi="Arial" w:cs="Arial"/>
-          <w:b/>
-          <w:bCs/>
+          <w:sz w:val="28"/>
+          <w:szCs w:val="28"/>
+          <w:lang w:val="es-VE"/>
+        </w:rPr>
+        <w:t xml:space="preserve"> </w:t>
+      </w:r>
+      <w:r>
+        <w:rPr>
+          <w:rFonts w:ascii="Arial" w:hAnsi="Arial" w:cs="Arial"/>
+          <w:sz w:val="28"/>
+          <w:szCs w:val="28"/>
+          <w:lang w:val="es-VE"/>
+        </w:rPr>
+        <w:t xml:space="preserve">y opcionalmente el </w:t>
+      </w:r>
+      <w:proofErr w:type="spellStart"/>
+      <w:r>
+        <w:rPr>
+          <w:rFonts w:ascii="Arial" w:hAnsi="Arial" w:cs="Arial"/>
           <w:sz w:val="28"/>
           <w:szCs w:val="28"/>
           <w:lang w:val="es-VE"/>
@@ -2954,33 +3197,11 @@
       <w:r>
         <w:rPr>
           <w:rFonts w:ascii="Arial" w:hAnsi="Arial" w:cs="Arial"/>
-          <w:b/>
-          <w:bCs/>
-          <w:sz w:val="28"/>
-          <w:szCs w:val="28"/>
-          <w:lang w:val="es-VE"/>
-        </w:rPr>
-        <w:t>, country</w:t>
-      </w:r>
-      <w:r>
-        <w:rPr>
-          <w:rFonts w:ascii="Arial" w:hAnsi="Arial" w:cs="Arial"/>
-          <w:b/>
-          <w:bCs/>
-          <w:sz w:val="28"/>
-          <w:szCs w:val="28"/>
-          <w:lang w:val="es-VE"/>
-        </w:rPr>
-        <w:t>.</w:t>
-      </w:r>
-      <w:r>
-        <w:rPr>
-          <w:rFonts w:ascii="Arial" w:hAnsi="Arial" w:cs="Arial"/>
-          <w:sz w:val="28"/>
-          <w:szCs w:val="28"/>
-          <w:lang w:val="es-VE"/>
-        </w:rPr>
-        <w:t xml:space="preserve"> También puede recibir el resto de los atributos, pero son opcionales. Devuelve un mensaje con el aviso de si pudo o no ser registrado el usuario.</w:t>
+          <w:sz w:val="28"/>
+          <w:szCs w:val="28"/>
+          <w:lang w:val="es-VE"/>
+        </w:rPr>
+        <w:t>. Devuelve un mensaje con el aviso de si pudo o no ser registrado el usuario.</w:t>
       </w:r>
     </w:p>
     <w:p>
@@ -3067,7 +3288,36 @@
           <w:szCs w:val="28"/>
           <w:lang w:val="es-VE"/>
         </w:rPr>
-        <w:t>Recibe el id del usuario y un objeto con la lista de atributos que se quieren modificar en el registro del usuario correspondiente. Devuelve un mensaje con el aviso de si se pudo o no realizar la actualización de datos.</w:t>
+        <w:t>Recibe el id del usuario y un objeto con la lista de atributos que se quieren modificar en el registro del usuario correspondiente</w:t>
+      </w:r>
+      <w:r>
+        <w:rPr>
+          <w:rFonts w:ascii="Arial" w:hAnsi="Arial" w:cs="Arial"/>
+          <w:sz w:val="28"/>
+          <w:szCs w:val="28"/>
+          <w:lang w:val="es-VE"/>
+        </w:rPr>
+        <w:t xml:space="preserve">. Si se quiere actualizar el país, se debe enviar el objeto con todos los datos correspondientes a dicho </w:t>
+      </w:r>
+      <w:proofErr w:type="spellStart"/>
+      <w:r>
+        <w:rPr>
+          <w:rFonts w:ascii="Arial" w:hAnsi="Arial" w:cs="Arial"/>
+          <w:sz w:val="28"/>
+          <w:szCs w:val="28"/>
+          <w:lang w:val="es-VE"/>
+        </w:rPr>
+        <w:t>pais</w:t>
+      </w:r>
+      <w:proofErr w:type="spellEnd"/>
+      <w:r>
+        <w:rPr>
+          <w:rFonts w:ascii="Arial" w:hAnsi="Arial" w:cs="Arial"/>
+          <w:sz w:val="28"/>
+          <w:szCs w:val="28"/>
+          <w:lang w:val="es-VE"/>
+        </w:rPr>
+        <w:t>. Devuelve un mensaje con el aviso de si se pudo o no realizar la actualización de datos.</w:t>
       </w:r>
     </w:p>
     <w:p>
@@ -3434,6 +3684,7 @@
           <w:szCs w:val="28"/>
           <w:lang w:val="es-US"/>
         </w:rPr>
+        <w:lastRenderedPageBreak/>
         <w:t>Metodo</w:t>
       </w:r>
       <w:proofErr w:type="spellEnd"/>
@@ -3478,7 +3729,6 @@
           <w:szCs w:val="28"/>
           <w:lang w:val="es-VE"/>
         </w:rPr>
-        <w:lastRenderedPageBreak/>
         <w:t xml:space="preserve">Recibe un objeto formado por los atributos obligatorios del </w:t>
       </w:r>
       <w:r>
@@ -3866,28 +4116,32 @@
           <w:bCs/>
           <w:sz w:val="28"/>
           <w:szCs w:val="28"/>
-          <w:lang w:val="es-US"/>
-        </w:rPr>
-      </w:pPr>
-      <w:r>
-        <w:rPr>
-          <w:rFonts w:ascii="Arial" w:hAnsi="Arial" w:cs="Arial"/>
-          <w:b/>
-          <w:bCs/>
-          <w:sz w:val="28"/>
-          <w:szCs w:val="28"/>
-          <w:lang w:val="es-US"/>
-        </w:rPr>
-        <w:t xml:space="preserve">Project: </w:t>
-      </w:r>
-      <w:r>
-        <w:rPr>
-          <w:rFonts w:ascii="Arial" w:hAnsi="Arial" w:cs="Arial"/>
-          <w:sz w:val="28"/>
-          <w:szCs w:val="28"/>
-          <w:lang w:val="es-US"/>
-        </w:rPr>
-        <w:t>estas rutas solo pueden ser accedidas una vez se haya iniciado sesión</w:t>
+          <w:lang w:val="es-VE"/>
+        </w:rPr>
+      </w:pPr>
+      <w:proofErr w:type="spellStart"/>
+      <w:r>
+        <w:rPr>
+          <w:rFonts w:ascii="Arial" w:hAnsi="Arial" w:cs="Arial"/>
+          <w:b/>
+          <w:bCs/>
+          <w:sz w:val="28"/>
+          <w:szCs w:val="28"/>
+          <w:lang w:val="es-VE"/>
+        </w:rPr>
+        <w:t>Auth</w:t>
+      </w:r>
+      <w:proofErr w:type="spellEnd"/>
+      <w:r>
+        <w:rPr>
+          <w:rFonts w:ascii="Arial" w:hAnsi="Arial" w:cs="Arial"/>
+          <w:b/>
+          <w:bCs/>
+          <w:sz w:val="28"/>
+          <w:szCs w:val="28"/>
+          <w:lang w:val="es-VE"/>
+        </w:rPr>
+        <w:t>:</w:t>
       </w:r>
     </w:p>
     <w:p>
@@ -3904,107 +4158,105 @@
           <w:bCs/>
           <w:sz w:val="28"/>
           <w:szCs w:val="28"/>
-          <w:lang w:val="es-US"/>
-        </w:rPr>
-      </w:pPr>
-      <w:r>
-        <w:rPr>
-          <w:rFonts w:ascii="Arial" w:hAnsi="Arial" w:cs="Arial"/>
-          <w:b/>
-          <w:bCs/>
-          <w:sz w:val="28"/>
-          <w:szCs w:val="28"/>
-          <w:lang w:val="es-US"/>
-        </w:rPr>
-        <w:t>Método: GET, Ruta: /</w:t>
-      </w:r>
-      <w:proofErr w:type="spellStart"/>
-      <w:r>
-        <w:rPr>
-          <w:rFonts w:ascii="Arial" w:hAnsi="Arial" w:cs="Arial"/>
-          <w:b/>
-          <w:bCs/>
-          <w:sz w:val="28"/>
-          <w:szCs w:val="28"/>
-          <w:lang w:val="es-US"/>
-        </w:rPr>
-        <w:t>project</w:t>
-      </w:r>
-      <w:proofErr w:type="spellEnd"/>
-    </w:p>
-    <w:p>
-      <w:pPr>
-        <w:ind w:firstLine="360"/>
-        <w:jc w:val="both"/>
-        <w:rPr>
-          <w:rFonts w:ascii="Arial" w:hAnsi="Arial" w:cs="Arial"/>
-          <w:sz w:val="28"/>
-          <w:szCs w:val="28"/>
-          <w:lang w:val="es-US"/>
-        </w:rPr>
-      </w:pPr>
-      <w:r>
-        <w:rPr>
-          <w:rFonts w:ascii="Arial" w:hAnsi="Arial" w:cs="Arial"/>
-          <w:sz w:val="28"/>
-          <w:szCs w:val="28"/>
-          <w:lang w:val="es-US"/>
-        </w:rPr>
-        <w:t xml:space="preserve">No recibe valores, devuelve un arreglo </w:t>
-      </w:r>
-      <w:r>
-        <w:rPr>
-          <w:rFonts w:ascii="Arial" w:hAnsi="Arial" w:cs="Arial"/>
-          <w:sz w:val="28"/>
-          <w:szCs w:val="28"/>
-          <w:lang w:val="es-US"/>
-        </w:rPr>
-        <w:t>formado por el nombre de</w:t>
-      </w:r>
-      <w:r>
-        <w:rPr>
-          <w:rFonts w:ascii="Arial" w:hAnsi="Arial" w:cs="Arial"/>
-          <w:sz w:val="28"/>
-          <w:szCs w:val="28"/>
-          <w:lang w:val="es-US"/>
-        </w:rPr>
-        <w:t xml:space="preserve"> todos los registros de </w:t>
-      </w:r>
-      <w:r>
-        <w:rPr>
-          <w:rFonts w:ascii="Arial" w:hAnsi="Arial" w:cs="Arial"/>
-          <w:sz w:val="28"/>
-          <w:szCs w:val="28"/>
-          <w:lang w:val="es-US"/>
-        </w:rPr>
-        <w:t xml:space="preserve">proyectos </w:t>
-      </w:r>
-      <w:r>
-        <w:rPr>
-          <w:rFonts w:ascii="Arial" w:hAnsi="Arial" w:cs="Arial"/>
-          <w:sz w:val="28"/>
-          <w:szCs w:val="28"/>
-          <w:lang w:val="es-US"/>
-        </w:rPr>
-        <w:t>que existan en la Base de Datos</w:t>
-      </w:r>
-      <w:r>
-        <w:rPr>
-          <w:rFonts w:ascii="Arial" w:hAnsi="Arial" w:cs="Arial"/>
-          <w:sz w:val="28"/>
-          <w:szCs w:val="28"/>
-          <w:lang w:val="es-US"/>
-        </w:rPr>
-        <w:t xml:space="preserve"> que pertenezcan al usuario que inicio sesión</w:t>
-      </w:r>
-      <w:r>
-        <w:rPr>
-          <w:rFonts w:ascii="Arial" w:hAnsi="Arial" w:cs="Arial"/>
-          <w:sz w:val="28"/>
-          <w:szCs w:val="28"/>
-          <w:lang w:val="es-US"/>
-        </w:rPr>
-        <w:t>.</w:t>
+          <w:lang w:val="en-US"/>
+        </w:rPr>
+      </w:pPr>
+      <w:proofErr w:type="spellStart"/>
+      <w:r>
+        <w:rPr>
+          <w:rFonts w:ascii="Arial" w:hAnsi="Arial" w:cs="Arial"/>
+          <w:b/>
+          <w:bCs/>
+          <w:sz w:val="28"/>
+          <w:szCs w:val="28"/>
+          <w:lang w:val="en-US"/>
+        </w:rPr>
+        <w:t>Metodo</w:t>
+      </w:r>
+      <w:proofErr w:type="spellEnd"/>
+      <w:r>
+        <w:rPr>
+          <w:rFonts w:ascii="Arial" w:hAnsi="Arial" w:cs="Arial"/>
+          <w:b/>
+          <w:bCs/>
+          <w:sz w:val="28"/>
+          <w:szCs w:val="28"/>
+          <w:lang w:val="en-US"/>
+        </w:rPr>
+        <w:t xml:space="preserve"> POST, </w:t>
+      </w:r>
+      <w:proofErr w:type="spellStart"/>
+      <w:r>
+        <w:rPr>
+          <w:rFonts w:ascii="Arial" w:hAnsi="Arial" w:cs="Arial"/>
+          <w:b/>
+          <w:bCs/>
+          <w:sz w:val="28"/>
+          <w:szCs w:val="28"/>
+          <w:lang w:val="en-US"/>
+        </w:rPr>
+        <w:t>Ruta</w:t>
+      </w:r>
+      <w:proofErr w:type="spellEnd"/>
+      <w:r>
+        <w:rPr>
+          <w:rFonts w:ascii="Arial" w:hAnsi="Arial" w:cs="Arial"/>
+          <w:b/>
+          <w:bCs/>
+          <w:sz w:val="28"/>
+          <w:szCs w:val="28"/>
+          <w:lang w:val="en-US"/>
+        </w:rPr>
+        <w:t>: /auth/login</w:t>
+      </w:r>
+    </w:p>
+    <w:p>
+      <w:pPr>
+        <w:jc w:val="both"/>
+        <w:rPr>
+          <w:rFonts w:ascii="Arial" w:hAnsi="Arial" w:cs="Arial"/>
+          <w:sz w:val="28"/>
+          <w:szCs w:val="28"/>
+          <w:lang w:val="es-VE"/>
+        </w:rPr>
+      </w:pPr>
+      <w:r>
+        <w:rPr>
+          <w:rFonts w:ascii="Arial" w:hAnsi="Arial" w:cs="Arial"/>
+          <w:sz w:val="28"/>
+          <w:szCs w:val="28"/>
+          <w:lang w:val="es-VE"/>
+        </w:rPr>
+        <w:t>Recibe un objeto con e</w:t>
+      </w:r>
+      <w:r>
+        <w:rPr>
+          <w:rFonts w:ascii="Arial" w:hAnsi="Arial" w:cs="Arial"/>
+          <w:sz w:val="28"/>
+          <w:szCs w:val="28"/>
+          <w:lang w:val="es-VE"/>
+        </w:rPr>
+        <w:t xml:space="preserve">l email y </w:t>
+      </w:r>
+      <w:proofErr w:type="spellStart"/>
+      <w:r>
+        <w:rPr>
+          <w:rFonts w:ascii="Arial" w:hAnsi="Arial" w:cs="Arial"/>
+          <w:sz w:val="28"/>
+          <w:szCs w:val="28"/>
+          <w:lang w:val="es-VE"/>
+        </w:rPr>
+        <w:t>password</w:t>
+      </w:r>
+      <w:proofErr w:type="spellEnd"/>
+      <w:r>
+        <w:rPr>
+          <w:rFonts w:ascii="Arial" w:hAnsi="Arial" w:cs="Arial"/>
+          <w:sz w:val="28"/>
+          <w:szCs w:val="28"/>
+          <w:lang w:val="es-VE"/>
+        </w:rPr>
+        <w:t xml:space="preserve"> del usuario. Devuelve un objeto formado por un mensaje de si pudo o no ser exitosa la operación y un token en caso de que los datos sean correctos.</w:t>
       </w:r>
     </w:p>
     <w:p>
@@ -4046,7 +4298,7 @@
           <w:szCs w:val="28"/>
           <w:lang w:val="en-US"/>
         </w:rPr>
-        <w:t xml:space="preserve">: GET, </w:t>
+        <w:t xml:space="preserve"> POST, </w:t>
       </w:r>
       <w:proofErr w:type="spellStart"/>
       <w:r>
@@ -4070,29 +4322,7 @@
           <w:szCs w:val="28"/>
           <w:lang w:val="en-US"/>
         </w:rPr>
-        <w:t>: /</w:t>
-      </w:r>
-      <w:r>
-        <w:rPr>
-          <w:rFonts w:ascii="Arial" w:hAnsi="Arial" w:cs="Arial"/>
-          <w:b/>
-          <w:bCs/>
-          <w:sz w:val="28"/>
-          <w:szCs w:val="28"/>
-          <w:lang w:val="en-US"/>
-        </w:rPr>
-        <w:t>project</w:t>
-      </w:r>
-      <w:r>
-        <w:rPr>
-          <w:rFonts w:ascii="Arial" w:hAnsi="Arial" w:cs="Arial"/>
-          <w:b/>
-          <w:bCs/>
-          <w:sz w:val="28"/>
-          <w:szCs w:val="28"/>
-          <w:lang w:val="en-US"/>
-        </w:rPr>
-        <w:t>/:id</w:t>
+        <w:t>: /auth/change-password</w:t>
       </w:r>
     </w:p>
     <w:p>
@@ -4103,53 +4333,26 @@
           <w:rFonts w:ascii="Arial" w:hAnsi="Arial" w:cs="Arial"/>
           <w:sz w:val="28"/>
           <w:szCs w:val="28"/>
-          <w:lang w:val="es-US"/>
-        </w:rPr>
-      </w:pPr>
-      <w:r>
-        <w:rPr>
-          <w:rFonts w:ascii="Arial" w:hAnsi="Arial" w:cs="Arial"/>
-          <w:sz w:val="28"/>
-          <w:szCs w:val="28"/>
-          <w:lang w:val="es-US"/>
-        </w:rPr>
-        <w:t xml:space="preserve">Recibe el id del </w:t>
-      </w:r>
-      <w:r>
-        <w:rPr>
-          <w:rFonts w:ascii="Arial" w:hAnsi="Arial" w:cs="Arial"/>
-          <w:sz w:val="28"/>
-          <w:szCs w:val="28"/>
-          <w:lang w:val="es-US"/>
-        </w:rPr>
-        <w:t>proyecto</w:t>
-      </w:r>
-      <w:r>
-        <w:rPr>
-          <w:rFonts w:ascii="Arial" w:hAnsi="Arial" w:cs="Arial"/>
-          <w:sz w:val="28"/>
-          <w:szCs w:val="28"/>
-          <w:lang w:val="es-US"/>
-        </w:rPr>
-        <w:t xml:space="preserve"> y se devuelve el registro del </w:t>
-      </w:r>
-      <w:r>
-        <w:rPr>
-          <w:rFonts w:ascii="Arial" w:hAnsi="Arial" w:cs="Arial"/>
-          <w:sz w:val="28"/>
-          <w:szCs w:val="28"/>
-          <w:lang w:val="es-US"/>
-        </w:rPr>
-        <w:t>proyecto</w:t>
-      </w:r>
-      <w:r>
-        <w:rPr>
-          <w:rFonts w:ascii="Arial" w:hAnsi="Arial" w:cs="Arial"/>
-          <w:sz w:val="28"/>
-          <w:szCs w:val="28"/>
-          <w:lang w:val="es-US"/>
-        </w:rPr>
-        <w:t xml:space="preserve"> correspondiente al id que se envió.</w:t>
+          <w:lang w:val="es-VE"/>
+        </w:rPr>
+      </w:pPr>
+      <w:r>
+        <w:rPr>
+          <w:rFonts w:ascii="Arial" w:hAnsi="Arial" w:cs="Arial"/>
+          <w:sz w:val="28"/>
+          <w:szCs w:val="28"/>
+          <w:lang w:val="es-VE"/>
+        </w:rPr>
+        <w:t>Esta ruta solo puede se</w:t>
+      </w:r>
+      <w:r>
+        <w:rPr>
+          <w:rFonts w:ascii="Arial" w:hAnsi="Arial" w:cs="Arial"/>
+          <w:sz w:val="28"/>
+          <w:szCs w:val="28"/>
+          <w:lang w:val="es-VE"/>
+        </w:rPr>
+        <w:t>r accedida por el usuario cuando haya iniciado sesión. Recibe un objeto formado por la contraseña actual y la nueva contraseña. Devuelve un mensaje con el aviso de si pudo o no ser exitosa la operación.</w:t>
       </w:r>
     </w:p>
     <w:p>
@@ -4166,18 +4369,18 @@
           <w:bCs/>
           <w:sz w:val="28"/>
           <w:szCs w:val="28"/>
-          <w:lang w:val="es-US"/>
-        </w:rPr>
-      </w:pPr>
-      <w:proofErr w:type="spellStart"/>
-      <w:r>
-        <w:rPr>
-          <w:rFonts w:ascii="Arial" w:hAnsi="Arial" w:cs="Arial"/>
-          <w:b/>
-          <w:bCs/>
-          <w:sz w:val="28"/>
-          <w:szCs w:val="28"/>
-          <w:lang w:val="es-US"/>
+          <w:lang w:val="en-US"/>
+        </w:rPr>
+      </w:pPr>
+      <w:proofErr w:type="spellStart"/>
+      <w:r>
+        <w:rPr>
+          <w:rFonts w:ascii="Arial" w:hAnsi="Arial" w:cs="Arial"/>
+          <w:b/>
+          <w:bCs/>
+          <w:sz w:val="28"/>
+          <w:szCs w:val="28"/>
+          <w:lang w:val="en-US"/>
         </w:rPr>
         <w:t>Metodo</w:t>
       </w:r>
@@ -4189,23 +4392,45 @@
           <w:bCs/>
           <w:sz w:val="28"/>
           <w:szCs w:val="28"/>
-          <w:lang w:val="es-US"/>
-        </w:rPr>
-        <w:t>: POST, Ruta: /</w:t>
-      </w:r>
-      <w:proofErr w:type="spellStart"/>
-      <w:r>
-        <w:rPr>
-          <w:rFonts w:ascii="Arial" w:hAnsi="Arial" w:cs="Arial"/>
-          <w:b/>
-          <w:bCs/>
-          <w:sz w:val="28"/>
-          <w:szCs w:val="28"/>
-          <w:lang w:val="es-US"/>
-        </w:rPr>
-        <w:t>project</w:t>
-      </w:r>
-      <w:proofErr w:type="spellEnd"/>
+          <w:lang w:val="en-US"/>
+        </w:rPr>
+        <w:t xml:space="preserve"> POST, </w:t>
+      </w:r>
+      <w:proofErr w:type="spellStart"/>
+      <w:r>
+        <w:rPr>
+          <w:rFonts w:ascii="Arial" w:hAnsi="Arial" w:cs="Arial"/>
+          <w:b/>
+          <w:bCs/>
+          <w:sz w:val="28"/>
+          <w:szCs w:val="28"/>
+          <w:lang w:val="en-US"/>
+        </w:rPr>
+        <w:t>Ruta</w:t>
+      </w:r>
+      <w:proofErr w:type="spellEnd"/>
+      <w:r>
+        <w:rPr>
+          <w:rFonts w:ascii="Arial" w:hAnsi="Arial" w:cs="Arial"/>
+          <w:b/>
+          <w:bCs/>
+          <w:sz w:val="28"/>
+          <w:szCs w:val="28"/>
+          <w:lang w:val="en-US"/>
+        </w:rPr>
+        <w:t>: /auth/</w:t>
+      </w:r>
+      <w:r>
+        <w:rPr>
+          <w:rFonts w:ascii="Arial" w:hAnsi="Arial" w:cs="Arial"/>
+          <w:b/>
+          <w:bCs/>
+          <w:sz w:val="28"/>
+          <w:szCs w:val="28"/>
+          <w:lang w:val="en-US"/>
+        </w:rPr>
+        <w:t>logout</w:t>
+      </w:r>
     </w:p>
     <w:p>
       <w:pPr>
@@ -4225,114 +4450,50 @@
           <w:szCs w:val="28"/>
           <w:lang w:val="es-VE"/>
         </w:rPr>
-        <w:t xml:space="preserve">Recibe un objeto formado por </w:t>
-      </w:r>
-      <w:r>
-        <w:rPr>
-          <w:rFonts w:ascii="Arial" w:hAnsi="Arial" w:cs="Arial"/>
-          <w:sz w:val="28"/>
-          <w:szCs w:val="28"/>
-          <w:lang w:val="es-VE"/>
-        </w:rPr>
-        <w:t>el</w:t>
-      </w:r>
-      <w:r>
-        <w:rPr>
-          <w:rFonts w:ascii="Arial" w:hAnsi="Arial" w:cs="Arial"/>
-          <w:sz w:val="28"/>
-          <w:szCs w:val="28"/>
-          <w:lang w:val="es-VE"/>
-        </w:rPr>
-        <w:t xml:space="preserve"> atributo obligatorio del </w:t>
-      </w:r>
-      <w:r>
-        <w:rPr>
-          <w:rFonts w:ascii="Arial" w:hAnsi="Arial" w:cs="Arial"/>
-          <w:sz w:val="28"/>
-          <w:szCs w:val="28"/>
-          <w:lang w:val="es-VE"/>
-        </w:rPr>
-        <w:t>proyecto</w:t>
-      </w:r>
-      <w:r>
-        <w:rPr>
-          <w:rFonts w:ascii="Arial" w:hAnsi="Arial" w:cs="Arial"/>
-          <w:sz w:val="28"/>
-          <w:szCs w:val="28"/>
-          <w:lang w:val="es-VE"/>
-        </w:rPr>
-        <w:t>:</w:t>
-      </w:r>
-      <w:r>
-        <w:rPr>
-          <w:rFonts w:ascii="Arial" w:hAnsi="Arial" w:cs="Arial"/>
-          <w:b/>
-          <w:bCs/>
-          <w:sz w:val="28"/>
-          <w:szCs w:val="28"/>
-          <w:lang w:val="es-VE"/>
-        </w:rPr>
-        <w:t xml:space="preserve"> </w:t>
-      </w:r>
-      <w:proofErr w:type="spellStart"/>
-      <w:r>
-        <w:rPr>
-          <w:rFonts w:ascii="Arial" w:hAnsi="Arial" w:cs="Arial"/>
-          <w:b/>
-          <w:bCs/>
-          <w:sz w:val="28"/>
-          <w:szCs w:val="28"/>
-          <w:lang w:val="es-VE"/>
-        </w:rPr>
-        <w:t>name</w:t>
-      </w:r>
-      <w:proofErr w:type="spellEnd"/>
-      <w:r>
-        <w:rPr>
-          <w:rFonts w:ascii="Arial" w:hAnsi="Arial" w:cs="Arial"/>
-          <w:b/>
-          <w:bCs/>
-          <w:sz w:val="28"/>
-          <w:szCs w:val="28"/>
-          <w:lang w:val="es-VE"/>
-        </w:rPr>
-        <w:t>.</w:t>
-      </w:r>
-      <w:r>
-        <w:rPr>
-          <w:rFonts w:ascii="Arial" w:hAnsi="Arial" w:cs="Arial"/>
-          <w:sz w:val="28"/>
-          <w:szCs w:val="28"/>
-          <w:lang w:val="es-VE"/>
-        </w:rPr>
-        <w:t xml:space="preserve"> </w:t>
-      </w:r>
-      <w:r>
-        <w:rPr>
-          <w:rFonts w:ascii="Arial" w:hAnsi="Arial" w:cs="Arial"/>
-          <w:sz w:val="28"/>
-          <w:szCs w:val="28"/>
-          <w:lang w:val="es-VE"/>
-        </w:rPr>
-        <w:t xml:space="preserve">Devuelve un mensaje con el aviso de si pudo o no ser registrado el </w:t>
-      </w:r>
-      <w:r>
-        <w:rPr>
-          <w:rFonts w:ascii="Arial" w:hAnsi="Arial" w:cs="Arial"/>
-          <w:sz w:val="28"/>
-          <w:szCs w:val="28"/>
-          <w:lang w:val="es-VE"/>
-        </w:rPr>
-        <w:t>proyecto</w:t>
-      </w:r>
-      <w:r>
-        <w:rPr>
-          <w:rFonts w:ascii="Arial" w:hAnsi="Arial" w:cs="Arial"/>
-          <w:sz w:val="28"/>
-          <w:szCs w:val="28"/>
-          <w:lang w:val="es-VE"/>
-        </w:rPr>
-        <w:t>.</w:t>
+        <w:t>Esta ruta solo puede se</w:t>
+      </w:r>
+      <w:r>
+        <w:rPr>
+          <w:rFonts w:ascii="Arial" w:hAnsi="Arial" w:cs="Arial"/>
+          <w:sz w:val="28"/>
+          <w:szCs w:val="28"/>
+          <w:lang w:val="es-VE"/>
+        </w:rPr>
+        <w:t>r accedida por el usuario cuando haya iniciado sesión. No recibe nada y elimina la cookie que se usó para almacenar la sesión del usuario.</w:t>
+      </w:r>
+    </w:p>
+    <w:p>
+      <w:pPr>
+        <w:ind w:firstLine="360"/>
+        <w:jc w:val="both"/>
+        <w:rPr>
+          <w:rFonts w:ascii="Arial" w:hAnsi="Arial" w:cs="Arial"/>
+          <w:b/>
+          <w:bCs/>
+          <w:sz w:val="28"/>
+          <w:szCs w:val="28"/>
+          <w:lang w:val="es-US"/>
+        </w:rPr>
+      </w:pPr>
+      <w:r>
+        <w:rPr>
+          <w:rFonts w:ascii="Arial" w:hAnsi="Arial" w:cs="Arial"/>
+          <w:b/>
+          <w:bCs/>
+          <w:sz w:val="28"/>
+          <w:szCs w:val="28"/>
+          <w:lang w:val="es-US"/>
+        </w:rPr>
+        <w:t xml:space="preserve">Project: </w:t>
+      </w:r>
+      <w:r>
+        <w:rPr>
+          <w:rFonts w:ascii="Arial" w:hAnsi="Arial" w:cs="Arial"/>
+          <w:sz w:val="28"/>
+          <w:szCs w:val="28"/>
+          <w:lang w:val="es-US"/>
+        </w:rPr>
+        <w:t>estas rutas solo pueden ser accedidas una vez se haya iniciado sesión</w:t>
       </w:r>
     </w:p>
     <w:p>
@@ -4349,79 +4510,33 @@
           <w:bCs/>
           <w:sz w:val="28"/>
           <w:szCs w:val="28"/>
-          <w:lang w:val="en-US"/>
-        </w:rPr>
-      </w:pPr>
-      <w:proofErr w:type="spellStart"/>
-      <w:r>
-        <w:rPr>
-          <w:rFonts w:ascii="Arial" w:hAnsi="Arial" w:cs="Arial"/>
-          <w:b/>
-          <w:bCs/>
-          <w:sz w:val="28"/>
-          <w:szCs w:val="28"/>
-          <w:lang w:val="en-US"/>
-        </w:rPr>
-        <w:t>Metodo</w:t>
-      </w:r>
-      <w:proofErr w:type="spellEnd"/>
-      <w:r>
-        <w:rPr>
-          <w:rFonts w:ascii="Arial" w:hAnsi="Arial" w:cs="Arial"/>
-          <w:b/>
-          <w:bCs/>
-          <w:sz w:val="28"/>
-          <w:szCs w:val="28"/>
-          <w:lang w:val="en-US"/>
-        </w:rPr>
-        <w:t xml:space="preserve">: PATCH, </w:t>
-      </w:r>
-      <w:proofErr w:type="spellStart"/>
-      <w:r>
-        <w:rPr>
-          <w:rFonts w:ascii="Arial" w:hAnsi="Arial" w:cs="Arial"/>
-          <w:b/>
-          <w:bCs/>
-          <w:sz w:val="28"/>
-          <w:szCs w:val="28"/>
-          <w:lang w:val="en-US"/>
-        </w:rPr>
-        <w:t>Ruta</w:t>
-      </w:r>
-      <w:proofErr w:type="spellEnd"/>
-      <w:r>
-        <w:rPr>
-          <w:rFonts w:ascii="Arial" w:hAnsi="Arial" w:cs="Arial"/>
-          <w:b/>
-          <w:bCs/>
-          <w:sz w:val="28"/>
-          <w:szCs w:val="28"/>
-          <w:lang w:val="en-US"/>
-        </w:rPr>
-        <w:t>: /</w:t>
-      </w:r>
-      <w:r>
-        <w:rPr>
-          <w:rFonts w:ascii="Arial" w:hAnsi="Arial" w:cs="Arial"/>
-          <w:b/>
-          <w:bCs/>
-          <w:sz w:val="28"/>
-          <w:szCs w:val="28"/>
-          <w:lang w:val="en-US"/>
+          <w:lang w:val="es-US"/>
+        </w:rPr>
+      </w:pPr>
+      <w:r>
+        <w:rPr>
+          <w:rFonts w:ascii="Arial" w:hAnsi="Arial" w:cs="Arial"/>
+          <w:b/>
+          <w:bCs/>
+          <w:sz w:val="28"/>
+          <w:szCs w:val="28"/>
+          <w:lang w:val="es-US"/>
+        </w:rPr>
+        <w:t>Método: GET, Ruta: /</w:t>
+      </w:r>
+      <w:proofErr w:type="spellStart"/>
+      <w:r>
+        <w:rPr>
+          <w:rFonts w:ascii="Arial" w:hAnsi="Arial" w:cs="Arial"/>
+          <w:b/>
+          <w:bCs/>
+          <w:sz w:val="28"/>
+          <w:szCs w:val="28"/>
+          <w:lang w:val="es-US"/>
         </w:rPr>
         <w:t>project</w:t>
       </w:r>
-      <w:r>
-        <w:rPr>
-          <w:rFonts w:ascii="Arial" w:hAnsi="Arial" w:cs="Arial"/>
-          <w:b/>
-          <w:bCs/>
-          <w:sz w:val="28"/>
-          <w:szCs w:val="28"/>
-          <w:lang w:val="en-US"/>
-        </w:rPr>
-        <w:t>/:id</w:t>
-      </w:r>
+      <w:proofErr w:type="spellEnd"/>
     </w:p>
     <w:p>
       <w:pPr>
@@ -4431,71 +4546,72 @@
           <w:rFonts w:ascii="Arial" w:hAnsi="Arial" w:cs="Arial"/>
           <w:sz w:val="28"/>
           <w:szCs w:val="28"/>
-          <w:lang w:val="es-VE"/>
-        </w:rPr>
-      </w:pPr>
-      <w:r>
-        <w:rPr>
-          <w:rFonts w:ascii="Arial" w:hAnsi="Arial" w:cs="Arial"/>
-          <w:sz w:val="28"/>
-          <w:szCs w:val="28"/>
-          <w:lang w:val="es-VE"/>
-        </w:rPr>
-        <w:t xml:space="preserve">Recibe el id del </w:t>
-      </w:r>
-      <w:r>
-        <w:rPr>
-          <w:rFonts w:ascii="Arial" w:hAnsi="Arial" w:cs="Arial"/>
-          <w:sz w:val="28"/>
-          <w:szCs w:val="28"/>
-          <w:lang w:val="es-VE"/>
-        </w:rPr>
-        <w:t>proyecto</w:t>
-      </w:r>
-      <w:r>
-        <w:rPr>
-          <w:rFonts w:ascii="Arial" w:hAnsi="Arial" w:cs="Arial"/>
-          <w:sz w:val="28"/>
-          <w:szCs w:val="28"/>
-          <w:lang w:val="es-VE"/>
-        </w:rPr>
-        <w:t xml:space="preserve"> y un objeto con </w:t>
-      </w:r>
-      <w:r>
-        <w:rPr>
-          <w:rFonts w:ascii="Arial" w:hAnsi="Arial" w:cs="Arial"/>
-          <w:sz w:val="28"/>
-          <w:szCs w:val="28"/>
-          <w:lang w:val="es-VE"/>
-        </w:rPr>
-        <w:t xml:space="preserve">el nombre </w:t>
-      </w:r>
-      <w:r>
-        <w:rPr>
-          <w:rFonts w:ascii="Arial" w:hAnsi="Arial" w:cs="Arial"/>
-          <w:sz w:val="28"/>
-          <w:szCs w:val="28"/>
-          <w:lang w:val="es-VE"/>
-        </w:rPr>
-        <w:t xml:space="preserve">que se quiere modificar en el registro del </w:t>
-      </w:r>
-      <w:r>
-        <w:rPr>
-          <w:rFonts w:ascii="Arial" w:hAnsi="Arial" w:cs="Arial"/>
-          <w:sz w:val="28"/>
-          <w:szCs w:val="28"/>
-          <w:lang w:val="es-VE"/>
-        </w:rPr>
-        <w:t>proyecto</w:t>
-      </w:r>
-      <w:r>
-        <w:rPr>
-          <w:rFonts w:ascii="Arial" w:hAnsi="Arial" w:cs="Arial"/>
-          <w:sz w:val="28"/>
-          <w:szCs w:val="28"/>
-          <w:lang w:val="es-VE"/>
-        </w:rPr>
-        <w:t xml:space="preserve"> correspondiente. Devuelve un mensaje con el aviso de si se pudo o no realizar la actualización de datos.</w:t>
+          <w:lang w:val="es-US"/>
+        </w:rPr>
+      </w:pPr>
+      <w:r>
+        <w:rPr>
+          <w:rFonts w:ascii="Arial" w:hAnsi="Arial" w:cs="Arial"/>
+          <w:sz w:val="28"/>
+          <w:szCs w:val="28"/>
+          <w:lang w:val="es-US"/>
+        </w:rPr>
+        <w:lastRenderedPageBreak/>
+        <w:t xml:space="preserve">No recibe valores, devuelve un arreglo </w:t>
+      </w:r>
+      <w:r>
+        <w:rPr>
+          <w:rFonts w:ascii="Arial" w:hAnsi="Arial" w:cs="Arial"/>
+          <w:sz w:val="28"/>
+          <w:szCs w:val="28"/>
+          <w:lang w:val="es-US"/>
+        </w:rPr>
+        <w:t>formado por el nombre de</w:t>
+      </w:r>
+      <w:r>
+        <w:rPr>
+          <w:rFonts w:ascii="Arial" w:hAnsi="Arial" w:cs="Arial"/>
+          <w:sz w:val="28"/>
+          <w:szCs w:val="28"/>
+          <w:lang w:val="es-US"/>
+        </w:rPr>
+        <w:t xml:space="preserve"> todos los registros de </w:t>
+      </w:r>
+      <w:r>
+        <w:rPr>
+          <w:rFonts w:ascii="Arial" w:hAnsi="Arial" w:cs="Arial"/>
+          <w:sz w:val="28"/>
+          <w:szCs w:val="28"/>
+          <w:lang w:val="es-US"/>
+        </w:rPr>
+        <w:t xml:space="preserve">proyectos </w:t>
+      </w:r>
+      <w:r>
+        <w:rPr>
+          <w:rFonts w:ascii="Arial" w:hAnsi="Arial" w:cs="Arial"/>
+          <w:sz w:val="28"/>
+          <w:szCs w:val="28"/>
+          <w:lang w:val="es-US"/>
+        </w:rPr>
+        <w:t>que existan en la Base de Datos</w:t>
+      </w:r>
+      <w:r>
+        <w:rPr>
+          <w:rFonts w:ascii="Arial" w:hAnsi="Arial" w:cs="Arial"/>
+          <w:sz w:val="28"/>
+          <w:szCs w:val="28"/>
+          <w:lang w:val="es-US"/>
+        </w:rPr>
+        <w:t xml:space="preserve"> que pertenezcan al usuario que inicio sesión</w:t>
+      </w:r>
+      <w:r>
+        <w:rPr>
+          <w:rFonts w:ascii="Arial" w:hAnsi="Arial" w:cs="Arial"/>
+          <w:sz w:val="28"/>
+          <w:szCs w:val="28"/>
+          <w:lang w:val="es-US"/>
+        </w:rPr>
+        <w:t>.</w:t>
       </w:r>
     </w:p>
     <w:p>
@@ -4512,18 +4628,18 @@
           <w:bCs/>
           <w:sz w:val="28"/>
           <w:szCs w:val="28"/>
-          <w:lang w:val="es-VE"/>
-        </w:rPr>
-      </w:pPr>
-      <w:proofErr w:type="spellStart"/>
-      <w:r>
-        <w:rPr>
-          <w:rFonts w:ascii="Arial" w:hAnsi="Arial" w:cs="Arial"/>
-          <w:b/>
-          <w:bCs/>
-          <w:sz w:val="28"/>
-          <w:szCs w:val="28"/>
-          <w:lang w:val="es-VE"/>
+          <w:lang w:val="en-US"/>
+        </w:rPr>
+      </w:pPr>
+      <w:proofErr w:type="spellStart"/>
+      <w:r>
+        <w:rPr>
+          <w:rFonts w:ascii="Arial" w:hAnsi="Arial" w:cs="Arial"/>
+          <w:b/>
+          <w:bCs/>
+          <w:sz w:val="28"/>
+          <w:szCs w:val="28"/>
+          <w:lang w:val="en-US"/>
         </w:rPr>
         <w:t>Metodo</w:t>
       </w:r>
@@ -4535,31 +4651,53 @@
           <w:bCs/>
           <w:sz w:val="28"/>
           <w:szCs w:val="28"/>
-          <w:lang w:val="es-VE"/>
-        </w:rPr>
-        <w:t>: DELETE, Ruta: /</w:t>
-      </w:r>
-      <w:proofErr w:type="spellStart"/>
-      <w:r>
-        <w:rPr>
-          <w:rFonts w:ascii="Arial" w:hAnsi="Arial" w:cs="Arial"/>
-          <w:b/>
-          <w:bCs/>
-          <w:sz w:val="28"/>
-          <w:szCs w:val="28"/>
-          <w:lang w:val="es-VE"/>
+          <w:lang w:val="en-US"/>
+        </w:rPr>
+        <w:t xml:space="preserve">: GET, </w:t>
+      </w:r>
+      <w:proofErr w:type="spellStart"/>
+      <w:r>
+        <w:rPr>
+          <w:rFonts w:ascii="Arial" w:hAnsi="Arial" w:cs="Arial"/>
+          <w:b/>
+          <w:bCs/>
+          <w:sz w:val="28"/>
+          <w:szCs w:val="28"/>
+          <w:lang w:val="en-US"/>
+        </w:rPr>
+        <w:t>Ruta</w:t>
+      </w:r>
+      <w:proofErr w:type="spellEnd"/>
+      <w:r>
+        <w:rPr>
+          <w:rFonts w:ascii="Arial" w:hAnsi="Arial" w:cs="Arial"/>
+          <w:b/>
+          <w:bCs/>
+          <w:sz w:val="28"/>
+          <w:szCs w:val="28"/>
+          <w:lang w:val="en-US"/>
+        </w:rPr>
+        <w:t>: /</w:t>
+      </w:r>
+      <w:r>
+        <w:rPr>
+          <w:rFonts w:ascii="Arial" w:hAnsi="Arial" w:cs="Arial"/>
+          <w:b/>
+          <w:bCs/>
+          <w:sz w:val="28"/>
+          <w:szCs w:val="28"/>
+          <w:lang w:val="en-US"/>
         </w:rPr>
         <w:t>project</w:t>
       </w:r>
-      <w:proofErr w:type="spellEnd"/>
-      <w:r>
-        <w:rPr>
-          <w:rFonts w:ascii="Arial" w:hAnsi="Arial" w:cs="Arial"/>
-          <w:b/>
-          <w:bCs/>
-          <w:sz w:val="28"/>
-          <w:szCs w:val="28"/>
-          <w:lang w:val="es-VE"/>
+      <w:r>
+        <w:rPr>
+          <w:rFonts w:ascii="Arial" w:hAnsi="Arial" w:cs="Arial"/>
+          <w:b/>
+          <w:bCs/>
+          <w:sz w:val="28"/>
+          <w:szCs w:val="28"/>
+          <w:lang w:val="en-US"/>
         </w:rPr>
         <w:t>/:id</w:t>
       </w:r>
@@ -4572,15 +4710,15 @@
           <w:rFonts w:ascii="Arial" w:hAnsi="Arial" w:cs="Arial"/>
           <w:sz w:val="28"/>
           <w:szCs w:val="28"/>
-          <w:lang w:val="es-VE"/>
-        </w:rPr>
-      </w:pPr>
-      <w:r>
-        <w:rPr>
-          <w:rFonts w:ascii="Arial" w:hAnsi="Arial" w:cs="Arial"/>
-          <w:sz w:val="28"/>
-          <w:szCs w:val="28"/>
-          <w:lang w:val="es-VE"/>
+          <w:lang w:val="es-US"/>
+        </w:rPr>
+      </w:pPr>
+      <w:r>
+        <w:rPr>
+          <w:rFonts w:ascii="Arial" w:hAnsi="Arial" w:cs="Arial"/>
+          <w:sz w:val="28"/>
+          <w:szCs w:val="28"/>
+          <w:lang w:val="es-US"/>
         </w:rPr>
         <w:t xml:space="preserve">Recibe el id del </w:t>
       </w:r>
@@ -4589,7 +4727,7 @@
           <w:rFonts w:ascii="Arial" w:hAnsi="Arial" w:cs="Arial"/>
           <w:sz w:val="28"/>
           <w:szCs w:val="28"/>
-          <w:lang w:val="es-VE"/>
+          <w:lang w:val="es-US"/>
         </w:rPr>
         <w:t>proyecto</w:t>
       </w:r>
@@ -4598,57 +4736,27 @@
           <w:rFonts w:ascii="Arial" w:hAnsi="Arial" w:cs="Arial"/>
           <w:sz w:val="28"/>
           <w:szCs w:val="28"/>
-          <w:lang w:val="es-VE"/>
-        </w:rPr>
-        <w:t xml:space="preserve"> cuyo registro se quiere eliminar. Devuelve un mensaje con el aviso de si se pudo o no eliminar el registro</w:t>
-      </w:r>
-      <w:r>
-        <w:rPr>
-          <w:rFonts w:ascii="Arial" w:hAnsi="Arial" w:cs="Arial"/>
-          <w:sz w:val="28"/>
-          <w:szCs w:val="28"/>
-          <w:lang w:val="es-VE"/>
-        </w:rPr>
-        <w:t>.</w:t>
-      </w:r>
-    </w:p>
-    <w:p>
-      <w:pPr>
-        <w:ind w:firstLine="360"/>
-        <w:jc w:val="both"/>
-        <w:rPr>
-          <w:rFonts w:ascii="Arial" w:hAnsi="Arial" w:cs="Arial"/>
-          <w:b/>
-          <w:bCs/>
-          <w:sz w:val="28"/>
-          <w:szCs w:val="28"/>
-          <w:lang w:val="es-VE"/>
-        </w:rPr>
-      </w:pPr>
-      <w:proofErr w:type="spellStart"/>
-      <w:r>
-        <w:rPr>
-          <w:rFonts w:ascii="Arial" w:hAnsi="Arial" w:cs="Arial"/>
-          <w:b/>
-          <w:bCs/>
-          <w:sz w:val="28"/>
-          <w:szCs w:val="28"/>
-          <w:lang w:val="es-VE"/>
-        </w:rPr>
-        <w:lastRenderedPageBreak/>
-        <w:t>Auth</w:t>
-      </w:r>
-      <w:proofErr w:type="spellEnd"/>
-      <w:r>
-        <w:rPr>
-          <w:rFonts w:ascii="Arial" w:hAnsi="Arial" w:cs="Arial"/>
-          <w:b/>
-          <w:bCs/>
-          <w:sz w:val="28"/>
-          <w:szCs w:val="28"/>
-          <w:lang w:val="es-VE"/>
-        </w:rPr>
-        <w:t>:</w:t>
+          <w:lang w:val="es-US"/>
+        </w:rPr>
+        <w:t xml:space="preserve"> y se devuelve el registro del </w:t>
+      </w:r>
+      <w:r>
+        <w:rPr>
+          <w:rFonts w:ascii="Arial" w:hAnsi="Arial" w:cs="Arial"/>
+          <w:sz w:val="28"/>
+          <w:szCs w:val="28"/>
+          <w:lang w:val="es-US"/>
+        </w:rPr>
+        <w:t>proyecto</w:t>
+      </w:r>
+      <w:r>
+        <w:rPr>
+          <w:rFonts w:ascii="Arial" w:hAnsi="Arial" w:cs="Arial"/>
+          <w:sz w:val="28"/>
+          <w:szCs w:val="28"/>
+          <w:lang w:val="es-US"/>
+        </w:rPr>
+        <w:t xml:space="preserve"> correspondiente al id que se envió.</w:t>
       </w:r>
     </w:p>
     <w:p>
@@ -4665,18 +4773,18 @@
           <w:bCs/>
           <w:sz w:val="28"/>
           <w:szCs w:val="28"/>
-          <w:lang w:val="en-US"/>
-        </w:rPr>
-      </w:pPr>
-      <w:proofErr w:type="spellStart"/>
-      <w:r>
-        <w:rPr>
-          <w:rFonts w:ascii="Arial" w:hAnsi="Arial" w:cs="Arial"/>
-          <w:b/>
-          <w:bCs/>
-          <w:sz w:val="28"/>
-          <w:szCs w:val="28"/>
-          <w:lang w:val="en-US"/>
+          <w:lang w:val="es-US"/>
+        </w:rPr>
+      </w:pPr>
+      <w:proofErr w:type="spellStart"/>
+      <w:r>
+        <w:rPr>
+          <w:rFonts w:ascii="Arial" w:hAnsi="Arial" w:cs="Arial"/>
+          <w:b/>
+          <w:bCs/>
+          <w:sz w:val="28"/>
+          <w:szCs w:val="28"/>
+          <w:lang w:val="es-US"/>
         </w:rPr>
         <w:t>Metodo</w:t>
       </w:r>
@@ -4688,82 +4796,150 @@
           <w:bCs/>
           <w:sz w:val="28"/>
           <w:szCs w:val="28"/>
-          <w:lang w:val="en-US"/>
-        </w:rPr>
-        <w:t xml:space="preserve"> POST, </w:t>
-      </w:r>
-      <w:proofErr w:type="spellStart"/>
-      <w:r>
-        <w:rPr>
-          <w:rFonts w:ascii="Arial" w:hAnsi="Arial" w:cs="Arial"/>
-          <w:b/>
-          <w:bCs/>
-          <w:sz w:val="28"/>
-          <w:szCs w:val="28"/>
-          <w:lang w:val="en-US"/>
-        </w:rPr>
-        <w:t>Ruta</w:t>
-      </w:r>
-      <w:proofErr w:type="spellEnd"/>
-      <w:r>
-        <w:rPr>
-          <w:rFonts w:ascii="Arial" w:hAnsi="Arial" w:cs="Arial"/>
-          <w:b/>
-          <w:bCs/>
-          <w:sz w:val="28"/>
-          <w:szCs w:val="28"/>
-          <w:lang w:val="en-US"/>
-        </w:rPr>
-        <w:t>: /auth/login</w:t>
-      </w:r>
-    </w:p>
-    <w:p>
-      <w:pPr>
-        <w:jc w:val="both"/>
-        <w:rPr>
-          <w:rFonts w:ascii="Arial" w:hAnsi="Arial" w:cs="Arial"/>
-          <w:sz w:val="28"/>
-          <w:szCs w:val="28"/>
-          <w:lang w:val="es-VE"/>
-        </w:rPr>
-      </w:pPr>
-      <w:r>
-        <w:rPr>
-          <w:rFonts w:ascii="Arial" w:hAnsi="Arial" w:cs="Arial"/>
-          <w:sz w:val="28"/>
-          <w:szCs w:val="28"/>
-          <w:lang w:val="es-VE"/>
-        </w:rPr>
-        <w:t>Recibe un objeto con e</w:t>
-      </w:r>
-      <w:r>
-        <w:rPr>
-          <w:rFonts w:ascii="Arial" w:hAnsi="Arial" w:cs="Arial"/>
-          <w:sz w:val="28"/>
-          <w:szCs w:val="28"/>
-          <w:lang w:val="es-VE"/>
-        </w:rPr>
-        <w:t xml:space="preserve">l email y </w:t>
-      </w:r>
-      <w:proofErr w:type="spellStart"/>
-      <w:r>
-        <w:rPr>
-          <w:rFonts w:ascii="Arial" w:hAnsi="Arial" w:cs="Arial"/>
-          <w:sz w:val="28"/>
-          <w:szCs w:val="28"/>
-          <w:lang w:val="es-VE"/>
-        </w:rPr>
-        <w:t>password</w:t>
-      </w:r>
-      <w:proofErr w:type="spellEnd"/>
-      <w:r>
-        <w:rPr>
-          <w:rFonts w:ascii="Arial" w:hAnsi="Arial" w:cs="Arial"/>
-          <w:sz w:val="28"/>
-          <w:szCs w:val="28"/>
-          <w:lang w:val="es-VE"/>
-        </w:rPr>
-        <w:t xml:space="preserve"> del usuario. Devuelve un objeto formado por un mensaje de si pudo o no ser exitosa la operación y un token en caso de que los datos sean correctos.</w:t>
+          <w:lang w:val="es-US"/>
+        </w:rPr>
+        <w:t>: POST, Ruta: /</w:t>
+      </w:r>
+      <w:proofErr w:type="spellStart"/>
+      <w:r>
+        <w:rPr>
+          <w:rFonts w:ascii="Arial" w:hAnsi="Arial" w:cs="Arial"/>
+          <w:b/>
+          <w:bCs/>
+          <w:sz w:val="28"/>
+          <w:szCs w:val="28"/>
+          <w:lang w:val="es-US"/>
+        </w:rPr>
+        <w:t>project</w:t>
+      </w:r>
+      <w:proofErr w:type="spellEnd"/>
+    </w:p>
+    <w:p>
+      <w:pPr>
+        <w:ind w:firstLine="360"/>
+        <w:jc w:val="both"/>
+        <w:rPr>
+          <w:rFonts w:ascii="Arial" w:hAnsi="Arial" w:cs="Arial"/>
+          <w:sz w:val="28"/>
+          <w:szCs w:val="28"/>
+          <w:lang w:val="es-VE"/>
+        </w:rPr>
+      </w:pPr>
+      <w:r>
+        <w:rPr>
+          <w:rFonts w:ascii="Arial" w:hAnsi="Arial" w:cs="Arial"/>
+          <w:sz w:val="28"/>
+          <w:szCs w:val="28"/>
+          <w:lang w:val="es-VE"/>
+        </w:rPr>
+        <w:t xml:space="preserve">Recibe un objeto formado por </w:t>
+      </w:r>
+      <w:r>
+        <w:rPr>
+          <w:rFonts w:ascii="Arial" w:hAnsi="Arial" w:cs="Arial"/>
+          <w:sz w:val="28"/>
+          <w:szCs w:val="28"/>
+          <w:lang w:val="es-VE"/>
+        </w:rPr>
+        <w:t>el</w:t>
+      </w:r>
+      <w:r>
+        <w:rPr>
+          <w:rFonts w:ascii="Arial" w:hAnsi="Arial" w:cs="Arial"/>
+          <w:sz w:val="28"/>
+          <w:szCs w:val="28"/>
+          <w:lang w:val="es-VE"/>
+        </w:rPr>
+        <w:t xml:space="preserve"> atributo obligatorio del </w:t>
+      </w:r>
+      <w:r>
+        <w:rPr>
+          <w:rFonts w:ascii="Arial" w:hAnsi="Arial" w:cs="Arial"/>
+          <w:sz w:val="28"/>
+          <w:szCs w:val="28"/>
+          <w:lang w:val="es-VE"/>
+        </w:rPr>
+        <w:t>proyecto</w:t>
+      </w:r>
+      <w:r>
+        <w:rPr>
+          <w:rFonts w:ascii="Arial" w:hAnsi="Arial" w:cs="Arial"/>
+          <w:sz w:val="28"/>
+          <w:szCs w:val="28"/>
+          <w:lang w:val="es-VE"/>
+        </w:rPr>
+        <w:t>:</w:t>
+      </w:r>
+      <w:r>
+        <w:rPr>
+          <w:rFonts w:ascii="Arial" w:hAnsi="Arial" w:cs="Arial"/>
+          <w:b/>
+          <w:bCs/>
+          <w:sz w:val="28"/>
+          <w:szCs w:val="28"/>
+          <w:lang w:val="es-VE"/>
+        </w:rPr>
+        <w:t xml:space="preserve"> </w:t>
+      </w:r>
+      <w:proofErr w:type="spellStart"/>
+      <w:r>
+        <w:rPr>
+          <w:rFonts w:ascii="Arial" w:hAnsi="Arial" w:cs="Arial"/>
+          <w:b/>
+          <w:bCs/>
+          <w:sz w:val="28"/>
+          <w:szCs w:val="28"/>
+          <w:lang w:val="es-VE"/>
+        </w:rPr>
+        <w:t>name</w:t>
+      </w:r>
+      <w:proofErr w:type="spellEnd"/>
+      <w:r>
+        <w:rPr>
+          <w:rFonts w:ascii="Arial" w:hAnsi="Arial" w:cs="Arial"/>
+          <w:b/>
+          <w:bCs/>
+          <w:sz w:val="28"/>
+          <w:szCs w:val="28"/>
+          <w:lang w:val="es-VE"/>
+        </w:rPr>
+        <w:t>.</w:t>
+      </w:r>
+      <w:r>
+        <w:rPr>
+          <w:rFonts w:ascii="Arial" w:hAnsi="Arial" w:cs="Arial"/>
+          <w:sz w:val="28"/>
+          <w:szCs w:val="28"/>
+          <w:lang w:val="es-VE"/>
+        </w:rPr>
+        <w:t xml:space="preserve"> </w:t>
+      </w:r>
+      <w:r>
+        <w:rPr>
+          <w:rFonts w:ascii="Arial" w:hAnsi="Arial" w:cs="Arial"/>
+          <w:sz w:val="28"/>
+          <w:szCs w:val="28"/>
+          <w:lang w:val="es-VE"/>
+        </w:rPr>
+        <w:t xml:space="preserve">Devuelve un mensaje con el aviso de si pudo o no ser registrado el </w:t>
+      </w:r>
+      <w:r>
+        <w:rPr>
+          <w:rFonts w:ascii="Arial" w:hAnsi="Arial" w:cs="Arial"/>
+          <w:sz w:val="28"/>
+          <w:szCs w:val="28"/>
+          <w:lang w:val="es-VE"/>
+        </w:rPr>
+        <w:t>proyecto</w:t>
+      </w:r>
+      <w:r>
+        <w:rPr>
+          <w:rFonts w:ascii="Arial" w:hAnsi="Arial" w:cs="Arial"/>
+          <w:sz w:val="28"/>
+          <w:szCs w:val="28"/>
+          <w:lang w:val="es-VE"/>
+        </w:rPr>
+        <w:t>.</w:t>
       </w:r>
     </w:p>
     <w:p>
@@ -4805,7 +4981,7 @@
           <w:szCs w:val="28"/>
           <w:lang w:val="en-US"/>
         </w:rPr>
-        <w:t xml:space="preserve"> POST, </w:t>
+        <w:t xml:space="preserve">: PATCH, </w:t>
       </w:r>
       <w:proofErr w:type="spellStart"/>
       <w:r>
@@ -4829,7 +5005,29 @@
           <w:szCs w:val="28"/>
           <w:lang w:val="en-US"/>
         </w:rPr>
-        <w:t>: /auth/change-password</w:t>
+        <w:t>: /</w:t>
+      </w:r>
+      <w:r>
+        <w:rPr>
+          <w:rFonts w:ascii="Arial" w:hAnsi="Arial" w:cs="Arial"/>
+          <w:b/>
+          <w:bCs/>
+          <w:sz w:val="28"/>
+          <w:szCs w:val="28"/>
+          <w:lang w:val="en-US"/>
+        </w:rPr>
+        <w:t>project</w:t>
+      </w:r>
+      <w:r>
+        <w:rPr>
+          <w:rFonts w:ascii="Arial" w:hAnsi="Arial" w:cs="Arial"/>
+          <w:b/>
+          <w:bCs/>
+          <w:sz w:val="28"/>
+          <w:szCs w:val="28"/>
+          <w:lang w:val="en-US"/>
+        </w:rPr>
+        <w:t>/:id</w:t>
       </w:r>
     </w:p>
     <w:p>
@@ -4850,16 +5048,61 @@
           <w:szCs w:val="28"/>
           <w:lang w:val="es-VE"/>
         </w:rPr>
-        <w:t>Esta ruta solo puede se</w:t>
-      </w:r>
-      <w:r>
-        <w:rPr>
-          <w:rFonts w:ascii="Arial" w:hAnsi="Arial" w:cs="Arial"/>
-          <w:sz w:val="28"/>
-          <w:szCs w:val="28"/>
-          <w:lang w:val="es-VE"/>
-        </w:rPr>
-        <w:t>r accedida por el usuario cuando haya iniciado sesión. Recibe un objeto formado por la contraseña actual y la nueva contraseña. Devuelve un mensaje con el aviso de si pudo o no ser exitosa la operación.</w:t>
+        <w:t xml:space="preserve">Recibe el id del </w:t>
+      </w:r>
+      <w:r>
+        <w:rPr>
+          <w:rFonts w:ascii="Arial" w:hAnsi="Arial" w:cs="Arial"/>
+          <w:sz w:val="28"/>
+          <w:szCs w:val="28"/>
+          <w:lang w:val="es-VE"/>
+        </w:rPr>
+        <w:t>proyecto</w:t>
+      </w:r>
+      <w:r>
+        <w:rPr>
+          <w:rFonts w:ascii="Arial" w:hAnsi="Arial" w:cs="Arial"/>
+          <w:sz w:val="28"/>
+          <w:szCs w:val="28"/>
+          <w:lang w:val="es-VE"/>
+        </w:rPr>
+        <w:t xml:space="preserve"> y un objeto con </w:t>
+      </w:r>
+      <w:r>
+        <w:rPr>
+          <w:rFonts w:ascii="Arial" w:hAnsi="Arial" w:cs="Arial"/>
+          <w:sz w:val="28"/>
+          <w:szCs w:val="28"/>
+          <w:lang w:val="es-VE"/>
+        </w:rPr>
+        <w:t xml:space="preserve">el nombre </w:t>
+      </w:r>
+      <w:r>
+        <w:rPr>
+          <w:rFonts w:ascii="Arial" w:hAnsi="Arial" w:cs="Arial"/>
+          <w:sz w:val="28"/>
+          <w:szCs w:val="28"/>
+          <w:lang w:val="es-VE"/>
+        </w:rPr>
+        <w:t xml:space="preserve">que se quiere modificar en el registro del </w:t>
+      </w:r>
+      <w:r>
+        <w:rPr>
+          <w:rFonts w:ascii="Arial" w:hAnsi="Arial" w:cs="Arial"/>
+          <w:sz w:val="28"/>
+          <w:szCs w:val="28"/>
+          <w:lang w:val="es-VE"/>
+        </w:rPr>
+        <w:t>proyecto</w:t>
+      </w:r>
+      <w:r>
+        <w:rPr>
+          <w:rFonts w:ascii="Arial" w:hAnsi="Arial" w:cs="Arial"/>
+          <w:sz w:val="28"/>
+          <w:szCs w:val="28"/>
+          <w:lang w:val="es-VE"/>
+        </w:rPr>
+        <w:t xml:space="preserve"> correspondiente. Devuelve un mensaje con el aviso de si se pudo o no realizar la actualización de datos.</w:t>
       </w:r>
     </w:p>
     <w:p>
@@ -4876,18 +5119,18 @@
           <w:bCs/>
           <w:sz w:val="28"/>
           <w:szCs w:val="28"/>
-          <w:lang w:val="en-US"/>
-        </w:rPr>
-      </w:pPr>
-      <w:proofErr w:type="spellStart"/>
-      <w:r>
-        <w:rPr>
-          <w:rFonts w:ascii="Arial" w:hAnsi="Arial" w:cs="Arial"/>
-          <w:b/>
-          <w:bCs/>
-          <w:sz w:val="28"/>
-          <w:szCs w:val="28"/>
-          <w:lang w:val="en-US"/>
+          <w:lang w:val="es-VE"/>
+        </w:rPr>
+      </w:pPr>
+      <w:proofErr w:type="spellStart"/>
+      <w:r>
+        <w:rPr>
+          <w:rFonts w:ascii="Arial" w:hAnsi="Arial" w:cs="Arial"/>
+          <w:b/>
+          <w:bCs/>
+          <w:sz w:val="28"/>
+          <w:szCs w:val="28"/>
+          <w:lang w:val="es-VE"/>
         </w:rPr>
         <w:t>Metodo</w:t>
       </w:r>
@@ -4899,44 +5142,33 @@
           <w:bCs/>
           <w:sz w:val="28"/>
           <w:szCs w:val="28"/>
-          <w:lang w:val="en-US"/>
-        </w:rPr>
-        <w:t xml:space="preserve"> POST, </w:t>
-      </w:r>
-      <w:proofErr w:type="spellStart"/>
-      <w:r>
-        <w:rPr>
-          <w:rFonts w:ascii="Arial" w:hAnsi="Arial" w:cs="Arial"/>
-          <w:b/>
-          <w:bCs/>
-          <w:sz w:val="28"/>
-          <w:szCs w:val="28"/>
-          <w:lang w:val="en-US"/>
-        </w:rPr>
-        <w:t>Ruta</w:t>
-      </w:r>
-      <w:proofErr w:type="spellEnd"/>
-      <w:r>
-        <w:rPr>
-          <w:rFonts w:ascii="Arial" w:hAnsi="Arial" w:cs="Arial"/>
-          <w:b/>
-          <w:bCs/>
-          <w:sz w:val="28"/>
-          <w:szCs w:val="28"/>
-          <w:lang w:val="en-US"/>
-        </w:rPr>
-        <w:t>: /auth/</w:t>
-      </w:r>
-      <w:r>
-        <w:rPr>
-          <w:rFonts w:ascii="Arial" w:hAnsi="Arial" w:cs="Arial"/>
-          <w:b/>
-          <w:bCs/>
-          <w:sz w:val="28"/>
-          <w:szCs w:val="28"/>
-          <w:lang w:val="en-US"/>
-        </w:rPr>
-        <w:t>logout</w:t>
+          <w:lang w:val="es-VE"/>
+        </w:rPr>
+        <w:t>: DELETE, Ruta: /</w:t>
+      </w:r>
+      <w:proofErr w:type="spellStart"/>
+      <w:r>
+        <w:rPr>
+          <w:rFonts w:ascii="Arial" w:hAnsi="Arial" w:cs="Arial"/>
+          <w:b/>
+          <w:bCs/>
+          <w:sz w:val="28"/>
+          <w:szCs w:val="28"/>
+          <w:lang w:val="es-VE"/>
+        </w:rPr>
+        <w:t>project</w:t>
+      </w:r>
+      <w:proofErr w:type="spellEnd"/>
+      <w:r>
+        <w:rPr>
+          <w:rFonts w:ascii="Arial" w:hAnsi="Arial" w:cs="Arial"/>
+          <w:b/>
+          <w:bCs/>
+          <w:sz w:val="28"/>
+          <w:szCs w:val="28"/>
+          <w:lang w:val="es-VE"/>
+        </w:rPr>
+        <w:t>/:id</w:t>
       </w:r>
     </w:p>
     <w:p>
@@ -4957,34 +5189,34 @@
           <w:szCs w:val="28"/>
           <w:lang w:val="es-VE"/>
         </w:rPr>
-        <w:t>Esta ruta solo puede se</w:t>
-      </w:r>
-      <w:r>
-        <w:rPr>
-          <w:rFonts w:ascii="Arial" w:hAnsi="Arial" w:cs="Arial"/>
-          <w:sz w:val="28"/>
-          <w:szCs w:val="28"/>
-          <w:lang w:val="es-VE"/>
-        </w:rPr>
-        <w:t xml:space="preserve">r accedida por el usuario cuando haya iniciado sesión. No recibe nada y elimina la cookie que se </w:t>
-      </w:r>
-      <w:r>
-        <w:rPr>
-          <w:rFonts w:ascii="Arial" w:hAnsi="Arial" w:cs="Arial"/>
-          <w:sz w:val="28"/>
-          <w:szCs w:val="28"/>
-          <w:lang w:val="es-VE"/>
-        </w:rPr>
-        <w:t>usó</w:t>
-      </w:r>
-      <w:r>
-        <w:rPr>
-          <w:rFonts w:ascii="Arial" w:hAnsi="Arial" w:cs="Arial"/>
-          <w:sz w:val="28"/>
-          <w:szCs w:val="28"/>
-          <w:lang w:val="es-VE"/>
-        </w:rPr>
-        <w:t xml:space="preserve"> para almacenar la sesión del usuario.</w:t>
+        <w:t xml:space="preserve">Recibe el id del </w:t>
+      </w:r>
+      <w:r>
+        <w:rPr>
+          <w:rFonts w:ascii="Arial" w:hAnsi="Arial" w:cs="Arial"/>
+          <w:sz w:val="28"/>
+          <w:szCs w:val="28"/>
+          <w:lang w:val="es-VE"/>
+        </w:rPr>
+        <w:t>proyecto</w:t>
+      </w:r>
+      <w:r>
+        <w:rPr>
+          <w:rFonts w:ascii="Arial" w:hAnsi="Arial" w:cs="Arial"/>
+          <w:sz w:val="28"/>
+          <w:szCs w:val="28"/>
+          <w:lang w:val="es-VE"/>
+        </w:rPr>
+        <w:t xml:space="preserve"> cuyo registro se quiere eliminar. Devuelve un mensaje con el aviso de si se pudo o no eliminar el registro</w:t>
+      </w:r>
+      <w:r>
+        <w:rPr>
+          <w:rFonts w:ascii="Arial" w:hAnsi="Arial" w:cs="Arial"/>
+          <w:sz w:val="28"/>
+          <w:szCs w:val="28"/>
+          <w:lang w:val="es-VE"/>
+        </w:rPr>
+        <w:t>.</w:t>
       </w:r>
     </w:p>
     <w:p>
@@ -5164,7 +5396,16 @@
           <w:szCs w:val="28"/>
           <w:lang w:val="es-US"/>
         </w:rPr>
-        <w:t>que pertenezcan al usuario que inicio sesión</w:t>
+        <w:t xml:space="preserve">que pertenezcan </w:t>
+      </w:r>
+      <w:r>
+        <w:rPr>
+          <w:rFonts w:ascii="Arial" w:hAnsi="Arial" w:cs="Arial"/>
+          <w:sz w:val="28"/>
+          <w:szCs w:val="28"/>
+          <w:lang w:val="es-US"/>
+        </w:rPr>
+        <w:t>a un proyecto</w:t>
       </w:r>
       <w:r>
         <w:rPr>
@@ -5502,6 +5743,7 @@
           <w:szCs w:val="28"/>
           <w:lang w:val="en-US"/>
         </w:rPr>
+        <w:lastRenderedPageBreak/>
         <w:t>Metodo</w:t>
       </w:r>
       <w:proofErr w:type="spellEnd"/>
@@ -5581,7 +5823,6 @@
           <w:szCs w:val="28"/>
           <w:lang w:val="es-VE"/>
         </w:rPr>
-        <w:lastRenderedPageBreak/>
         <w:t>Recibe el id del</w:t>
       </w:r>
       <w:r>
@@ -6743,6 +6984,7 @@
           <w:szCs w:val="28"/>
           <w:lang w:val="es-VE"/>
         </w:rPr>
+        <w:lastRenderedPageBreak/>
         <w:t xml:space="preserve">Recibe el id del </w:t>
       </w:r>
       <w:r>
@@ -6836,7 +7078,6 @@
           <w:szCs w:val="28"/>
           <w:lang w:val="es-VE"/>
         </w:rPr>
-        <w:lastRenderedPageBreak/>
         <w:t>Metodo</w:t>
       </w:r>
       <w:proofErr w:type="spellEnd"/>

</xml_diff>

<commit_message>
Ya se puede modificar el email de los usuarios
</commit_message>
<xml_diff>
--- a/Document API  REST gems_backend.docx
+++ b/Document API  REST gems_backend.docx
@@ -3297,19 +3297,48 @@
           <w:szCs w:val="28"/>
           <w:lang w:val="es-VE"/>
         </w:rPr>
+        <w:t xml:space="preserve"> (se puede modificar todo menos el </w:t>
+      </w:r>
+      <w:proofErr w:type="spellStart"/>
+      <w:r>
+        <w:rPr>
+          <w:rFonts w:ascii="Arial" w:hAnsi="Arial" w:cs="Arial"/>
+          <w:b/>
+          <w:bCs/>
+          <w:sz w:val="28"/>
+          <w:szCs w:val="28"/>
+          <w:lang w:val="es-VE"/>
+        </w:rPr>
+        <w:t>username</w:t>
+      </w:r>
+      <w:proofErr w:type="spellEnd"/>
+      <w:r>
+        <w:rPr>
+          <w:rFonts w:ascii="Arial" w:hAnsi="Arial" w:cs="Arial"/>
+          <w:sz w:val="28"/>
+          <w:szCs w:val="28"/>
+          <w:lang w:val="es-VE"/>
+        </w:rPr>
+        <w:t>)</w:t>
+      </w:r>
+      <w:r>
+        <w:rPr>
+          <w:rFonts w:ascii="Arial" w:hAnsi="Arial" w:cs="Arial"/>
+          <w:sz w:val="28"/>
+          <w:szCs w:val="28"/>
+          <w:lang w:val="es-VE"/>
+        </w:rPr>
         <w:t xml:space="preserve">. Si se quiere actualizar el país, se debe enviar el objeto con todos los datos correspondientes a dicho </w:t>
       </w:r>
-      <w:proofErr w:type="spellStart"/>
-      <w:r>
-        <w:rPr>
-          <w:rFonts w:ascii="Arial" w:hAnsi="Arial" w:cs="Arial"/>
-          <w:sz w:val="28"/>
-          <w:szCs w:val="28"/>
-          <w:lang w:val="es-VE"/>
-        </w:rPr>
-        <w:t>pais</w:t>
-      </w:r>
-      <w:proofErr w:type="spellEnd"/>
+      <w:r>
+        <w:rPr>
+          <w:rFonts w:ascii="Arial" w:hAnsi="Arial" w:cs="Arial"/>
+          <w:sz w:val="28"/>
+          <w:szCs w:val="28"/>
+          <w:lang w:val="es-VE"/>
+        </w:rPr>
+        <w:t>país</w:t>
+      </w:r>
       <w:r>
         <w:rPr>
           <w:rFonts w:ascii="Arial" w:hAnsi="Arial" w:cs="Arial"/>

</xml_diff>

<commit_message>
Aregue la entidad Report, actualice la documentacion de la API y corregi errores
</commit_message>
<xml_diff>
--- a/Document API  REST gems_backend.docx
+++ b/Document API  REST gems_backend.docx
@@ -2396,26 +2396,44 @@
           <w:szCs w:val="28"/>
           <w:lang w:val="es-US"/>
         </w:rPr>
-        <w:t>current</w:t>
-      </w:r>
-      <w:proofErr w:type="spellEnd"/>
-      <w:r>
-        <w:rPr>
-          <w:rFonts w:ascii="Arial" w:hAnsi="Arial" w:cs="Arial"/>
-          <w:sz w:val="28"/>
-          <w:szCs w:val="28"/>
-          <w:lang w:val="es-US"/>
-        </w:rPr>
-        <w:t xml:space="preserve">: es </w:t>
-      </w:r>
-      <w:r>
-        <w:rPr>
-          <w:rFonts w:ascii="Arial" w:hAnsi="Arial" w:cs="Arial"/>
-          <w:sz w:val="28"/>
-          <w:szCs w:val="28"/>
-          <w:lang w:val="es-US"/>
-        </w:rPr>
-        <w:t>opcional</w:t>
+        <w:t>name</w:t>
+      </w:r>
+      <w:proofErr w:type="spellEnd"/>
+      <w:r>
+        <w:rPr>
+          <w:rFonts w:ascii="Arial" w:hAnsi="Arial" w:cs="Arial"/>
+          <w:sz w:val="28"/>
+          <w:szCs w:val="28"/>
+          <w:lang w:val="es-US"/>
+        </w:rPr>
+        <w:t xml:space="preserve">: </w:t>
+      </w:r>
+      <w:r>
+        <w:rPr>
+          <w:rFonts w:ascii="Arial" w:hAnsi="Arial" w:cs="Arial"/>
+          <w:sz w:val="28"/>
+          <w:szCs w:val="28"/>
+          <w:lang w:val="es-US"/>
+        </w:rPr>
+        <w:t>nombre del circuito. E</w:t>
+      </w:r>
+      <w:r>
+        <w:rPr>
+          <w:rFonts w:ascii="Arial" w:hAnsi="Arial" w:cs="Arial"/>
+          <w:sz w:val="28"/>
+          <w:szCs w:val="28"/>
+          <w:lang w:val="es-US"/>
+        </w:rPr>
+        <w:t xml:space="preserve">s </w:t>
+      </w:r>
+      <w:r>
+        <w:rPr>
+          <w:rFonts w:ascii="Arial" w:hAnsi="Arial" w:cs="Arial"/>
+          <w:sz w:val="28"/>
+          <w:szCs w:val="28"/>
+          <w:lang w:val="es-US"/>
+        </w:rPr>
+        <w:t>obligatorio</w:t>
       </w:r>
       <w:r>
         <w:rPr>
@@ -2450,26 +2468,53 @@
           <w:szCs w:val="28"/>
           <w:lang w:val="es-US"/>
         </w:rPr>
-        <w:t>cable_width</w:t>
-      </w:r>
-      <w:proofErr w:type="spellEnd"/>
-      <w:r>
-        <w:rPr>
-          <w:rFonts w:ascii="Arial" w:hAnsi="Arial" w:cs="Arial"/>
-          <w:sz w:val="28"/>
-          <w:szCs w:val="28"/>
-          <w:lang w:val="es-US"/>
-        </w:rPr>
-        <w:t xml:space="preserve">: ancho del cable. Es </w:t>
-      </w:r>
-      <w:r>
-        <w:rPr>
-          <w:rFonts w:ascii="Arial" w:hAnsi="Arial" w:cs="Arial"/>
-          <w:sz w:val="28"/>
-          <w:szCs w:val="28"/>
-          <w:lang w:val="es-US"/>
-        </w:rPr>
-        <w:t>opcional</w:t>
+        <w:t>board_padre</w:t>
+      </w:r>
+      <w:r>
+        <w:rPr>
+          <w:rFonts w:ascii="Arial" w:hAnsi="Arial" w:cs="Arial"/>
+          <w:sz w:val="28"/>
+          <w:szCs w:val="28"/>
+          <w:lang w:val="es-US"/>
+        </w:rPr>
+        <w:t>_id</w:t>
+      </w:r>
+      <w:proofErr w:type="spellEnd"/>
+      <w:r>
+        <w:rPr>
+          <w:rFonts w:ascii="Arial" w:hAnsi="Arial" w:cs="Arial"/>
+          <w:sz w:val="28"/>
+          <w:szCs w:val="28"/>
+          <w:lang w:val="es-US"/>
+        </w:rPr>
+        <w:t xml:space="preserve">: </w:t>
+      </w:r>
+      <w:r>
+        <w:rPr>
+          <w:rFonts w:ascii="Arial" w:hAnsi="Arial" w:cs="Arial"/>
+          <w:sz w:val="28"/>
+          <w:szCs w:val="28"/>
+          <w:lang w:val="es-US"/>
+        </w:rPr>
+        <w:t>id</w:t>
+      </w:r>
+      <w:r>
+        <w:rPr>
+          <w:rFonts w:ascii="Arial" w:hAnsi="Arial" w:cs="Arial"/>
+          <w:sz w:val="28"/>
+          <w:szCs w:val="28"/>
+          <w:lang w:val="es-US"/>
+        </w:rPr>
+        <w:t xml:space="preserve"> del tablero padre. Es </w:t>
+      </w:r>
+      <w:r>
+        <w:rPr>
+          <w:rFonts w:ascii="Arial" w:hAnsi="Arial" w:cs="Arial"/>
+          <w:sz w:val="28"/>
+          <w:szCs w:val="28"/>
+          <w:lang w:val="es-US"/>
+        </w:rPr>
+        <w:t>obligatorio</w:t>
       </w:r>
       <w:r>
         <w:rPr>
@@ -2504,26 +2549,81 @@
           <w:szCs w:val="28"/>
           <w:lang w:val="es-US"/>
         </w:rPr>
-        <w:t>pipe_diameter</w:t>
-      </w:r>
-      <w:proofErr w:type="spellEnd"/>
-      <w:r>
-        <w:rPr>
-          <w:rFonts w:ascii="Arial" w:hAnsi="Arial" w:cs="Arial"/>
-          <w:sz w:val="28"/>
-          <w:szCs w:val="28"/>
-          <w:lang w:val="es-US"/>
-        </w:rPr>
-        <w:t xml:space="preserve">: diámetro de la tubería. Es </w:t>
-      </w:r>
-      <w:r>
-        <w:rPr>
-          <w:rFonts w:ascii="Arial" w:hAnsi="Arial" w:cs="Arial"/>
-          <w:sz w:val="28"/>
-          <w:szCs w:val="28"/>
-          <w:lang w:val="es-US"/>
-        </w:rPr>
-        <w:t>opcional.</w:t>
+        <w:t>board_hijo</w:t>
+      </w:r>
+      <w:r>
+        <w:rPr>
+          <w:rFonts w:ascii="Arial" w:hAnsi="Arial" w:cs="Arial"/>
+          <w:sz w:val="28"/>
+          <w:szCs w:val="28"/>
+          <w:lang w:val="es-US"/>
+        </w:rPr>
+        <w:t>_id</w:t>
+      </w:r>
+      <w:proofErr w:type="spellEnd"/>
+      <w:r>
+        <w:rPr>
+          <w:rFonts w:ascii="Arial" w:hAnsi="Arial" w:cs="Arial"/>
+          <w:sz w:val="28"/>
+          <w:szCs w:val="28"/>
+          <w:lang w:val="es-US"/>
+        </w:rPr>
+        <w:t xml:space="preserve">: </w:t>
+      </w:r>
+      <w:r>
+        <w:rPr>
+          <w:rFonts w:ascii="Arial" w:hAnsi="Arial" w:cs="Arial"/>
+          <w:sz w:val="28"/>
+          <w:szCs w:val="28"/>
+          <w:lang w:val="es-US"/>
+        </w:rPr>
+        <w:t xml:space="preserve">id </w:t>
+      </w:r>
+      <w:r>
+        <w:rPr>
+          <w:rFonts w:ascii="Arial" w:hAnsi="Arial" w:cs="Arial"/>
+          <w:sz w:val="28"/>
+          <w:szCs w:val="28"/>
+          <w:lang w:val="es-US"/>
+        </w:rPr>
+        <w:t>del tablero hijo. Es opcional.</w:t>
+      </w:r>
+    </w:p>
+    <w:p>
+      <w:pPr>
+        <w:jc w:val="both"/>
+        <w:rPr>
+          <w:rFonts w:ascii="Arial" w:hAnsi="Arial" w:cs="Arial"/>
+          <w:b/>
+          <w:bCs/>
+          <w:sz w:val="28"/>
+          <w:szCs w:val="28"/>
+          <w:lang w:val="es-US"/>
+        </w:rPr>
+      </w:pPr>
+      <w:proofErr w:type="spellStart"/>
+      <w:r>
+        <w:rPr>
+          <w:rFonts w:ascii="Arial" w:hAnsi="Arial" w:cs="Arial"/>
+          <w:b/>
+          <w:bCs/>
+          <w:sz w:val="28"/>
+          <w:szCs w:val="28"/>
+          <w:lang w:val="es-US"/>
+        </w:rPr>
+        <w:t>Report</w:t>
+      </w:r>
+      <w:proofErr w:type="spellEnd"/>
+      <w:r>
+        <w:rPr>
+          <w:rFonts w:ascii="Arial" w:hAnsi="Arial" w:cs="Arial"/>
+          <w:b/>
+          <w:bCs/>
+          <w:sz w:val="28"/>
+          <w:szCs w:val="28"/>
+          <w:lang w:val="es-US"/>
+        </w:rPr>
+        <w:t>:</w:t>
       </w:r>
     </w:p>
     <w:p>
@@ -2541,34 +2641,14 @@
           <w:lang w:val="es-US"/>
         </w:rPr>
       </w:pPr>
-      <w:proofErr w:type="spellStart"/>
-      <w:r>
-        <w:rPr>
-          <w:rFonts w:ascii="Arial" w:hAnsi="Arial" w:cs="Arial"/>
-          <w:sz w:val="28"/>
-          <w:szCs w:val="28"/>
-          <w:lang w:val="es-US"/>
-        </w:rPr>
-        <w:t>protection_device</w:t>
-      </w:r>
-      <w:proofErr w:type="spellEnd"/>
-      <w:r>
-        <w:rPr>
-          <w:rFonts w:ascii="Arial" w:hAnsi="Arial" w:cs="Arial"/>
-          <w:sz w:val="28"/>
-          <w:szCs w:val="28"/>
-          <w:lang w:val="es-US"/>
-        </w:rPr>
-        <w:t>: dispositivo de protección.  Es</w:t>
-      </w:r>
-      <w:r>
-        <w:rPr>
-          <w:rFonts w:ascii="Arial" w:hAnsi="Arial" w:cs="Arial"/>
-          <w:sz w:val="28"/>
-          <w:szCs w:val="28"/>
-          <w:lang w:val="es-US"/>
-        </w:rPr>
-        <w:t xml:space="preserve"> opcional.</w:t>
+      <w:r>
+        <w:rPr>
+          <w:rFonts w:ascii="Arial" w:hAnsi="Arial" w:cs="Arial"/>
+          <w:sz w:val="28"/>
+          <w:szCs w:val="28"/>
+          <w:lang w:val="es-US"/>
+        </w:rPr>
+        <w:t>id: id autogenerado del reporte.</w:t>
       </w:r>
     </w:p>
     <w:p>
@@ -2594,26 +2674,17 @@
           <w:szCs w:val="28"/>
           <w:lang w:val="es-US"/>
         </w:rPr>
-        <w:t>voltaje_drop</w:t>
-      </w:r>
-      <w:proofErr w:type="spellEnd"/>
-      <w:r>
-        <w:rPr>
-          <w:rFonts w:ascii="Arial" w:hAnsi="Arial" w:cs="Arial"/>
-          <w:sz w:val="28"/>
-          <w:szCs w:val="28"/>
-          <w:lang w:val="es-US"/>
-        </w:rPr>
-        <w:t>: caída de voltaje. Es obligatorio</w:t>
-      </w:r>
-      <w:r>
-        <w:rPr>
-          <w:rFonts w:ascii="Arial" w:hAnsi="Arial" w:cs="Arial"/>
-          <w:sz w:val="28"/>
-          <w:szCs w:val="28"/>
-          <w:lang w:val="es-US"/>
-        </w:rPr>
-        <w:t>.</w:t>
+        <w:t>current</w:t>
+      </w:r>
+      <w:proofErr w:type="spellEnd"/>
+      <w:r>
+        <w:rPr>
+          <w:rFonts w:ascii="Arial" w:hAnsi="Arial" w:cs="Arial"/>
+          <w:sz w:val="28"/>
+          <w:szCs w:val="28"/>
+          <w:lang w:val="es-US"/>
+        </w:rPr>
+        <w:t>: es opcional.</w:t>
       </w:r>
     </w:p>
     <w:p>
@@ -2639,62 +2710,17 @@
           <w:szCs w:val="28"/>
           <w:lang w:val="es-US"/>
         </w:rPr>
-        <w:t>board_padre</w:t>
-      </w:r>
-      <w:r>
-        <w:rPr>
-          <w:rFonts w:ascii="Arial" w:hAnsi="Arial" w:cs="Arial"/>
-          <w:sz w:val="28"/>
-          <w:szCs w:val="28"/>
-          <w:lang w:val="es-US"/>
-        </w:rPr>
-        <w:t>_id</w:t>
-      </w:r>
-      <w:proofErr w:type="spellEnd"/>
-      <w:r>
-        <w:rPr>
-          <w:rFonts w:ascii="Arial" w:hAnsi="Arial" w:cs="Arial"/>
-          <w:sz w:val="28"/>
-          <w:szCs w:val="28"/>
-          <w:lang w:val="es-US"/>
-        </w:rPr>
-        <w:t xml:space="preserve">: </w:t>
-      </w:r>
-      <w:r>
-        <w:rPr>
-          <w:rFonts w:ascii="Arial" w:hAnsi="Arial" w:cs="Arial"/>
-          <w:sz w:val="28"/>
-          <w:szCs w:val="28"/>
-          <w:lang w:val="es-US"/>
-        </w:rPr>
-        <w:t>id</w:t>
-      </w:r>
-      <w:r>
-        <w:rPr>
-          <w:rFonts w:ascii="Arial" w:hAnsi="Arial" w:cs="Arial"/>
-          <w:sz w:val="28"/>
-          <w:szCs w:val="28"/>
-          <w:lang w:val="es-US"/>
-        </w:rPr>
-        <w:t xml:space="preserve"> del tablero padre. Es </w:t>
-      </w:r>
-      <w:r>
-        <w:rPr>
-          <w:rFonts w:ascii="Arial" w:hAnsi="Arial" w:cs="Arial"/>
-          <w:sz w:val="28"/>
-          <w:szCs w:val="28"/>
-          <w:lang w:val="es-US"/>
-        </w:rPr>
-        <w:t>obligatorio</w:t>
-      </w:r>
-      <w:r>
-        <w:rPr>
-          <w:rFonts w:ascii="Arial" w:hAnsi="Arial" w:cs="Arial"/>
-          <w:sz w:val="28"/>
-          <w:szCs w:val="28"/>
-          <w:lang w:val="es-US"/>
-        </w:rPr>
-        <w:t>.</w:t>
+        <w:t>cable_width</w:t>
+      </w:r>
+      <w:proofErr w:type="spellEnd"/>
+      <w:r>
+        <w:rPr>
+          <w:rFonts w:ascii="Arial" w:hAnsi="Arial" w:cs="Arial"/>
+          <w:sz w:val="28"/>
+          <w:szCs w:val="28"/>
+          <w:lang w:val="es-US"/>
+        </w:rPr>
+        <w:t>: ancho del cable. Es opcional.</w:t>
       </w:r>
     </w:p>
     <w:p>
@@ -2720,55 +2746,159 @@
           <w:szCs w:val="28"/>
           <w:lang w:val="es-US"/>
         </w:rPr>
-        <w:t>board_hijo</w:t>
-      </w:r>
-      <w:r>
-        <w:rPr>
-          <w:rFonts w:ascii="Arial" w:hAnsi="Arial" w:cs="Arial"/>
-          <w:sz w:val="28"/>
-          <w:szCs w:val="28"/>
-          <w:lang w:val="es-US"/>
-        </w:rPr>
-        <w:t>_id</w:t>
-      </w:r>
-      <w:proofErr w:type="spellEnd"/>
-      <w:r>
-        <w:rPr>
-          <w:rFonts w:ascii="Arial" w:hAnsi="Arial" w:cs="Arial"/>
-          <w:sz w:val="28"/>
-          <w:szCs w:val="28"/>
-          <w:lang w:val="es-US"/>
-        </w:rPr>
-        <w:t xml:space="preserve">: </w:t>
-      </w:r>
-      <w:r>
-        <w:rPr>
-          <w:rFonts w:ascii="Arial" w:hAnsi="Arial" w:cs="Arial"/>
-          <w:sz w:val="28"/>
-          <w:szCs w:val="28"/>
-          <w:lang w:val="es-US"/>
-        </w:rPr>
-        <w:t xml:space="preserve">id </w:t>
-      </w:r>
-      <w:r>
-        <w:rPr>
-          <w:rFonts w:ascii="Arial" w:hAnsi="Arial" w:cs="Arial"/>
-          <w:sz w:val="28"/>
-          <w:szCs w:val="28"/>
-          <w:lang w:val="es-US"/>
-        </w:rPr>
-        <w:t>del tablero hijo. Es opcional.</w:t>
+        <w:lastRenderedPageBreak/>
+        <w:t>pipe_diameter</w:t>
+      </w:r>
+      <w:proofErr w:type="spellEnd"/>
+      <w:r>
+        <w:rPr>
+          <w:rFonts w:ascii="Arial" w:hAnsi="Arial" w:cs="Arial"/>
+          <w:sz w:val="28"/>
+          <w:szCs w:val="28"/>
+          <w:lang w:val="es-US"/>
+        </w:rPr>
+        <w:t>: diámetro de la tubería. Es opcional.</w:t>
       </w:r>
     </w:p>
     <w:p>
       <w:pPr>
         <w:pStyle w:val="Prrafodelista"/>
-        <w:jc w:val="both"/>
-        <w:rPr>
-          <w:rFonts w:ascii="Arial" w:hAnsi="Arial" w:cs="Arial"/>
-          <w:sz w:val="28"/>
-          <w:szCs w:val="28"/>
-          <w:lang w:val="es-US"/>
+        <w:numPr>
+          <w:ilvl w:val="0"/>
+          <w:numId w:val="4"/>
+        </w:numPr>
+        <w:jc w:val="both"/>
+        <w:rPr>
+          <w:rFonts w:ascii="Arial" w:hAnsi="Arial" w:cs="Arial"/>
+          <w:sz w:val="28"/>
+          <w:szCs w:val="28"/>
+          <w:lang w:val="es-US"/>
+        </w:rPr>
+      </w:pPr>
+      <w:proofErr w:type="spellStart"/>
+      <w:r>
+        <w:rPr>
+          <w:rFonts w:ascii="Arial" w:hAnsi="Arial" w:cs="Arial"/>
+          <w:sz w:val="28"/>
+          <w:szCs w:val="28"/>
+          <w:lang w:val="es-US"/>
+        </w:rPr>
+        <w:t>protection_device</w:t>
+      </w:r>
+      <w:proofErr w:type="spellEnd"/>
+      <w:r>
+        <w:rPr>
+          <w:rFonts w:ascii="Arial" w:hAnsi="Arial" w:cs="Arial"/>
+          <w:sz w:val="28"/>
+          <w:szCs w:val="28"/>
+          <w:lang w:val="es-US"/>
+        </w:rPr>
+        <w:t>: dispositivo de protección.  Es opcional.</w:t>
+      </w:r>
+    </w:p>
+    <w:p>
+      <w:pPr>
+        <w:pStyle w:val="Prrafodelista"/>
+        <w:numPr>
+          <w:ilvl w:val="0"/>
+          <w:numId w:val="4"/>
+        </w:numPr>
+        <w:jc w:val="both"/>
+        <w:rPr>
+          <w:rFonts w:ascii="Arial" w:hAnsi="Arial" w:cs="Arial"/>
+          <w:sz w:val="28"/>
+          <w:szCs w:val="28"/>
+          <w:lang w:val="es-US"/>
+        </w:rPr>
+      </w:pPr>
+      <w:proofErr w:type="spellStart"/>
+      <w:r>
+        <w:rPr>
+          <w:rFonts w:ascii="Arial" w:hAnsi="Arial" w:cs="Arial"/>
+          <w:sz w:val="28"/>
+          <w:szCs w:val="28"/>
+          <w:lang w:val="es-US"/>
+        </w:rPr>
+        <w:t>voltaje_drop</w:t>
+      </w:r>
+      <w:proofErr w:type="spellEnd"/>
+      <w:r>
+        <w:rPr>
+          <w:rFonts w:ascii="Arial" w:hAnsi="Arial" w:cs="Arial"/>
+          <w:sz w:val="28"/>
+          <w:szCs w:val="28"/>
+          <w:lang w:val="es-US"/>
+        </w:rPr>
+        <w:t>: caída de voltaje. Es obligatorio.</w:t>
+      </w:r>
+    </w:p>
+    <w:p>
+      <w:pPr>
+        <w:pStyle w:val="Prrafodelista"/>
+        <w:numPr>
+          <w:ilvl w:val="0"/>
+          <w:numId w:val="4"/>
+        </w:numPr>
+        <w:jc w:val="both"/>
+        <w:rPr>
+          <w:rFonts w:ascii="Arial" w:hAnsi="Arial" w:cs="Arial"/>
+          <w:sz w:val="28"/>
+          <w:szCs w:val="28"/>
+          <w:lang w:val="es-VE"/>
+        </w:rPr>
+      </w:pPr>
+      <w:proofErr w:type="spellStart"/>
+      <w:r>
+        <w:rPr>
+          <w:rFonts w:ascii="Arial" w:hAnsi="Arial" w:cs="Arial"/>
+          <w:sz w:val="28"/>
+          <w:szCs w:val="28"/>
+          <w:lang w:val="es-VE"/>
+        </w:rPr>
+        <w:t>circuit_id</w:t>
+      </w:r>
+      <w:proofErr w:type="spellEnd"/>
+      <w:r>
+        <w:rPr>
+          <w:rFonts w:ascii="Arial" w:hAnsi="Arial" w:cs="Arial"/>
+          <w:sz w:val="28"/>
+          <w:szCs w:val="28"/>
+          <w:lang w:val="es-VE"/>
+        </w:rPr>
+        <w:t>: id del circuito que es</w:t>
+      </w:r>
+      <w:r>
+        <w:rPr>
+          <w:rFonts w:ascii="Arial" w:hAnsi="Arial" w:cs="Arial"/>
+          <w:sz w:val="28"/>
+          <w:szCs w:val="28"/>
+          <w:lang w:val="es-VE"/>
+        </w:rPr>
+        <w:t>ta creando el reporte. Es obligatorio.</w:t>
+      </w:r>
+    </w:p>
+    <w:p>
+      <w:pPr>
+        <w:jc w:val="both"/>
+        <w:rPr>
+          <w:rFonts w:ascii="Arial" w:hAnsi="Arial" w:cs="Arial"/>
+          <w:b/>
+          <w:bCs/>
+          <w:sz w:val="28"/>
+          <w:szCs w:val="28"/>
+          <w:lang w:val="es-VE"/>
+        </w:rPr>
+      </w:pPr>
+    </w:p>
+    <w:p>
+      <w:pPr>
+        <w:pStyle w:val="Prrafodelista"/>
+        <w:jc w:val="both"/>
+        <w:rPr>
+          <w:rFonts w:ascii="Arial" w:hAnsi="Arial" w:cs="Arial"/>
+          <w:sz w:val="28"/>
+          <w:szCs w:val="28"/>
+          <w:lang w:val="es-VE"/>
         </w:rPr>
       </w:pPr>
     </w:p>
@@ -2798,7 +2928,6 @@
           <w:szCs w:val="28"/>
           <w:lang w:val="es-US"/>
         </w:rPr>
-        <w:lastRenderedPageBreak/>
         <w:t>Rutas.</w:t>
       </w:r>
     </w:p>
@@ -3486,6 +3615,7 @@
           <w:szCs w:val="28"/>
           <w:lang w:val="es-US"/>
         </w:rPr>
+        <w:lastRenderedPageBreak/>
         <w:t>Método: GET, Ruta: /</w:t>
       </w:r>
       <w:r>
@@ -3713,7 +3843,6 @@
           <w:szCs w:val="28"/>
           <w:lang w:val="es-US"/>
         </w:rPr>
-        <w:lastRenderedPageBreak/>
         <w:t>Metodo</w:t>
       </w:r>
       <w:proofErr w:type="spellEnd"/>
@@ -4479,6 +4608,7 @@
           <w:szCs w:val="28"/>
           <w:lang w:val="es-VE"/>
         </w:rPr>
+        <w:lastRenderedPageBreak/>
         <w:t>Esta ruta solo puede se</w:t>
       </w:r>
       <w:r>
@@ -4585,7 +4715,6 @@
           <w:szCs w:val="28"/>
           <w:lang w:val="es-US"/>
         </w:rPr>
-        <w:lastRenderedPageBreak/>
         <w:t xml:space="preserve">No recibe valores, devuelve un arreglo </w:t>
       </w:r>
       <w:r>
@@ -5552,6 +5681,7 @@
           <w:szCs w:val="28"/>
           <w:lang w:val="es-US"/>
         </w:rPr>
+        <w:lastRenderedPageBreak/>
         <w:t xml:space="preserve">Recibe el id del </w:t>
       </w:r>
       <w:r>
@@ -5772,7 +5902,6 @@
           <w:szCs w:val="28"/>
           <w:lang w:val="en-US"/>
         </w:rPr>
-        <w:lastRenderedPageBreak/>
         <w:t>Metodo</w:t>
       </w:r>
       <w:proofErr w:type="spellEnd"/>
@@ -6219,57 +6348,79 @@
           <w:bCs/>
           <w:sz w:val="28"/>
           <w:szCs w:val="28"/>
-          <w:lang w:val="es-US"/>
-        </w:rPr>
-      </w:pPr>
-      <w:r>
-        <w:rPr>
-          <w:rFonts w:ascii="Arial" w:hAnsi="Arial" w:cs="Arial"/>
-          <w:b/>
-          <w:bCs/>
-          <w:sz w:val="28"/>
-          <w:szCs w:val="28"/>
-          <w:lang w:val="es-US"/>
-        </w:rPr>
-        <w:t>Método: GET, Ruta: /</w:t>
-      </w:r>
-      <w:proofErr w:type="spellStart"/>
-      <w:r>
-        <w:rPr>
-          <w:rFonts w:ascii="Arial" w:hAnsi="Arial" w:cs="Arial"/>
-          <w:b/>
-          <w:bCs/>
-          <w:sz w:val="28"/>
-          <w:szCs w:val="28"/>
-          <w:lang w:val="es-US"/>
+          <w:lang w:val="en-US"/>
+        </w:rPr>
+      </w:pPr>
+      <w:proofErr w:type="spellStart"/>
+      <w:r>
+        <w:rPr>
+          <w:rFonts w:ascii="Arial" w:hAnsi="Arial" w:cs="Arial"/>
+          <w:b/>
+          <w:bCs/>
+          <w:sz w:val="28"/>
+          <w:szCs w:val="28"/>
+          <w:lang w:val="en-US"/>
+        </w:rPr>
+        <w:t>Metodo</w:t>
+      </w:r>
+      <w:proofErr w:type="spellEnd"/>
+      <w:r>
+        <w:rPr>
+          <w:rFonts w:ascii="Arial" w:hAnsi="Arial" w:cs="Arial"/>
+          <w:b/>
+          <w:bCs/>
+          <w:sz w:val="28"/>
+          <w:szCs w:val="28"/>
+          <w:lang w:val="en-US"/>
+        </w:rPr>
+        <w:t xml:space="preserve">: GET, </w:t>
+      </w:r>
+      <w:proofErr w:type="spellStart"/>
+      <w:r>
+        <w:rPr>
+          <w:rFonts w:ascii="Arial" w:hAnsi="Arial" w:cs="Arial"/>
+          <w:b/>
+          <w:bCs/>
+          <w:sz w:val="28"/>
+          <w:szCs w:val="28"/>
+          <w:lang w:val="en-US"/>
+        </w:rPr>
+        <w:t>Ruta</w:t>
+      </w:r>
+      <w:proofErr w:type="spellEnd"/>
+      <w:r>
+        <w:rPr>
+          <w:rFonts w:ascii="Arial" w:hAnsi="Arial" w:cs="Arial"/>
+          <w:b/>
+          <w:bCs/>
+          <w:sz w:val="28"/>
+          <w:szCs w:val="28"/>
+          <w:lang w:val="en-US"/>
+        </w:rPr>
+        <w:t>: /</w:t>
+      </w:r>
+      <w:r>
+        <w:rPr>
+          <w:rFonts w:ascii="Arial" w:hAnsi="Arial" w:cs="Arial"/>
+          <w:b/>
+          <w:bCs/>
+          <w:sz w:val="28"/>
+          <w:szCs w:val="28"/>
+          <w:lang w:val="en-US"/>
         </w:rPr>
         <w:t>circuit</w:t>
       </w:r>
-      <w:proofErr w:type="spellEnd"/>
-      <w:r>
-        <w:rPr>
-          <w:rFonts w:ascii="Arial" w:hAnsi="Arial" w:cs="Arial"/>
-          <w:b/>
-          <w:bCs/>
-          <w:sz w:val="28"/>
-          <w:szCs w:val="28"/>
-          <w:lang w:val="es-US"/>
-        </w:rPr>
-        <w:t>/</w:t>
-      </w:r>
-      <w:proofErr w:type="spellStart"/>
-      <w:r>
-        <w:rPr>
-          <w:rFonts w:ascii="Arial" w:hAnsi="Arial" w:cs="Arial"/>
-          <w:b/>
-          <w:bCs/>
-          <w:sz w:val="28"/>
-          <w:szCs w:val="28"/>
-          <w:lang w:val="es-US"/>
-        </w:rPr>
-        <w:t>listForm</w:t>
-      </w:r>
-      <w:proofErr w:type="spellEnd"/>
+      <w:r>
+        <w:rPr>
+          <w:rFonts w:ascii="Arial" w:hAnsi="Arial" w:cs="Arial"/>
+          <w:b/>
+          <w:bCs/>
+          <w:sz w:val="28"/>
+          <w:szCs w:val="28"/>
+          <w:lang w:val="en-US"/>
+        </w:rPr>
+        <w:t>/:id</w:t>
+      </w:r>
     </w:p>
     <w:p>
       <w:pPr>
@@ -6289,25 +6440,43 @@
           <w:szCs w:val="28"/>
           <w:lang w:val="es-US"/>
         </w:rPr>
-        <w:t xml:space="preserve">No recibe valores, devuelve un </w:t>
-      </w:r>
-      <w:r>
-        <w:rPr>
-          <w:rFonts w:ascii="Arial" w:hAnsi="Arial" w:cs="Arial"/>
-          <w:sz w:val="28"/>
-          <w:szCs w:val="28"/>
-          <w:lang w:val="es-US"/>
-        </w:rPr>
-        <w:t>objeto con los valores previos a la inserción en la tabla de reportes correspondientes al usuario que inicio sesión. Por el momento, los valores pertenecientes a este objeto son aleatorios</w:t>
-      </w:r>
-      <w:r>
-        <w:rPr>
-          <w:rFonts w:ascii="Arial" w:hAnsi="Arial" w:cs="Arial"/>
-          <w:sz w:val="28"/>
-          <w:szCs w:val="28"/>
-          <w:lang w:val="es-US"/>
-        </w:rPr>
-        <w:t>.</w:t>
+        <w:t xml:space="preserve">Recibe el id del </w:t>
+      </w:r>
+      <w:r>
+        <w:rPr>
+          <w:rFonts w:ascii="Arial" w:hAnsi="Arial" w:cs="Arial"/>
+          <w:sz w:val="28"/>
+          <w:szCs w:val="28"/>
+          <w:lang w:val="es-US"/>
+        </w:rPr>
+        <w:t>circuito</w:t>
+      </w:r>
+      <w:r>
+        <w:rPr>
+          <w:rFonts w:ascii="Arial" w:hAnsi="Arial" w:cs="Arial"/>
+          <w:sz w:val="28"/>
+          <w:szCs w:val="28"/>
+          <w:lang w:val="es-US"/>
+        </w:rPr>
+        <w:t xml:space="preserve"> y se devuelve el registro del </w:t>
+      </w:r>
+      <w:r>
+        <w:rPr>
+          <w:rFonts w:ascii="Arial" w:hAnsi="Arial" w:cs="Arial"/>
+          <w:sz w:val="28"/>
+          <w:szCs w:val="28"/>
+          <w:lang w:val="es-US"/>
+        </w:rPr>
+        <w:t xml:space="preserve">circuito </w:t>
+      </w:r>
+      <w:r>
+        <w:rPr>
+          <w:rFonts w:ascii="Arial" w:hAnsi="Arial" w:cs="Arial"/>
+          <w:sz w:val="28"/>
+          <w:szCs w:val="28"/>
+          <w:lang w:val="es-US"/>
+        </w:rPr>
+        <w:t>correspondiente al id que se envió.</w:t>
       </w:r>
     </w:p>
     <w:p>
@@ -6324,18 +6493,18 @@
           <w:bCs/>
           <w:sz w:val="28"/>
           <w:szCs w:val="28"/>
-          <w:lang w:val="en-US"/>
-        </w:rPr>
-      </w:pPr>
-      <w:proofErr w:type="spellStart"/>
-      <w:r>
-        <w:rPr>
-          <w:rFonts w:ascii="Arial" w:hAnsi="Arial" w:cs="Arial"/>
-          <w:b/>
-          <w:bCs/>
-          <w:sz w:val="28"/>
-          <w:szCs w:val="28"/>
-          <w:lang w:val="en-US"/>
+          <w:lang w:val="es-US"/>
+        </w:rPr>
+      </w:pPr>
+      <w:proofErr w:type="spellStart"/>
+      <w:r>
+        <w:rPr>
+          <w:rFonts w:ascii="Arial" w:hAnsi="Arial" w:cs="Arial"/>
+          <w:b/>
+          <w:bCs/>
+          <w:sz w:val="28"/>
+          <w:szCs w:val="28"/>
+          <w:lang w:val="es-US"/>
         </w:rPr>
         <w:t>Metodo</w:t>
       </w:r>
@@ -6347,56 +6516,23 @@
           <w:bCs/>
           <w:sz w:val="28"/>
           <w:szCs w:val="28"/>
-          <w:lang w:val="en-US"/>
-        </w:rPr>
-        <w:t xml:space="preserve">: GET, </w:t>
-      </w:r>
-      <w:proofErr w:type="spellStart"/>
-      <w:r>
-        <w:rPr>
-          <w:rFonts w:ascii="Arial" w:hAnsi="Arial" w:cs="Arial"/>
-          <w:b/>
-          <w:bCs/>
-          <w:sz w:val="28"/>
-          <w:szCs w:val="28"/>
-          <w:lang w:val="en-US"/>
-        </w:rPr>
-        <w:t>Ruta</w:t>
-      </w:r>
-      <w:proofErr w:type="spellEnd"/>
-      <w:r>
-        <w:rPr>
-          <w:rFonts w:ascii="Arial" w:hAnsi="Arial" w:cs="Arial"/>
-          <w:b/>
-          <w:bCs/>
-          <w:sz w:val="28"/>
-          <w:szCs w:val="28"/>
-          <w:lang w:val="en-US"/>
-        </w:rPr>
-        <w:t>: /</w:t>
-      </w:r>
-      <w:r>
-        <w:rPr>
-          <w:rFonts w:ascii="Arial" w:hAnsi="Arial" w:cs="Arial"/>
-          <w:b/>
-          <w:bCs/>
-          <w:sz w:val="28"/>
-          <w:szCs w:val="28"/>
-          <w:lang w:val="en-US"/>
+          <w:lang w:val="es-US"/>
+        </w:rPr>
+        <w:t>: POST, Ruta: /</w:t>
+      </w:r>
+      <w:proofErr w:type="spellStart"/>
+      <w:r>
+        <w:rPr>
+          <w:rFonts w:ascii="Arial" w:hAnsi="Arial" w:cs="Arial"/>
+          <w:b/>
+          <w:bCs/>
+          <w:sz w:val="28"/>
+          <w:szCs w:val="28"/>
+          <w:lang w:val="es-US"/>
         </w:rPr>
         <w:t>circuit</w:t>
       </w:r>
-      <w:r>
-        <w:rPr>
-          <w:rFonts w:ascii="Arial" w:hAnsi="Arial" w:cs="Arial"/>
-          <w:b/>
-          <w:bCs/>
-          <w:sz w:val="28"/>
-          <w:szCs w:val="28"/>
-          <w:lang w:val="en-US"/>
-        </w:rPr>
-        <w:t>/:id</w:t>
-      </w:r>
+      <w:proofErr w:type="spellEnd"/>
     </w:p>
     <w:p>
       <w:pPr>
@@ -6406,53 +6542,321 @@
           <w:rFonts w:ascii="Arial" w:hAnsi="Arial" w:cs="Arial"/>
           <w:sz w:val="28"/>
           <w:szCs w:val="28"/>
-          <w:lang w:val="es-US"/>
-        </w:rPr>
-      </w:pPr>
-      <w:r>
-        <w:rPr>
-          <w:rFonts w:ascii="Arial" w:hAnsi="Arial" w:cs="Arial"/>
-          <w:sz w:val="28"/>
-          <w:szCs w:val="28"/>
-          <w:lang w:val="es-US"/>
-        </w:rPr>
-        <w:t xml:space="preserve">Recibe el id del </w:t>
-      </w:r>
-      <w:r>
-        <w:rPr>
-          <w:rFonts w:ascii="Arial" w:hAnsi="Arial" w:cs="Arial"/>
-          <w:sz w:val="28"/>
-          <w:szCs w:val="28"/>
-          <w:lang w:val="es-US"/>
-        </w:rPr>
-        <w:t>circuito</w:t>
-      </w:r>
-      <w:r>
-        <w:rPr>
-          <w:rFonts w:ascii="Arial" w:hAnsi="Arial" w:cs="Arial"/>
-          <w:sz w:val="28"/>
-          <w:szCs w:val="28"/>
-          <w:lang w:val="es-US"/>
-        </w:rPr>
-        <w:t xml:space="preserve"> y se devuelve el registro del </w:t>
-      </w:r>
-      <w:r>
-        <w:rPr>
-          <w:rFonts w:ascii="Arial" w:hAnsi="Arial" w:cs="Arial"/>
-          <w:sz w:val="28"/>
-          <w:szCs w:val="28"/>
-          <w:lang w:val="es-US"/>
-        </w:rPr>
-        <w:t xml:space="preserve">circuito </w:t>
-      </w:r>
-      <w:r>
-        <w:rPr>
-          <w:rFonts w:ascii="Arial" w:hAnsi="Arial" w:cs="Arial"/>
-          <w:sz w:val="28"/>
-          <w:szCs w:val="28"/>
-          <w:lang w:val="es-US"/>
-        </w:rPr>
-        <w:t>correspondiente al id que se envió.</w:t>
+          <w:lang w:val="es-VE"/>
+        </w:rPr>
+      </w:pPr>
+      <w:r>
+        <w:rPr>
+          <w:rFonts w:ascii="Arial" w:hAnsi="Arial" w:cs="Arial"/>
+          <w:sz w:val="28"/>
+          <w:szCs w:val="28"/>
+          <w:lang w:val="es-VE"/>
+        </w:rPr>
+        <w:t xml:space="preserve">Recibe un </w:t>
+      </w:r>
+      <w:r>
+        <w:rPr>
+          <w:rFonts w:ascii="Arial" w:hAnsi="Arial" w:cs="Arial"/>
+          <w:sz w:val="28"/>
+          <w:szCs w:val="28"/>
+          <w:lang w:val="es-VE"/>
+        </w:rPr>
+        <w:t xml:space="preserve">formado por: </w:t>
+      </w:r>
+      <w:proofErr w:type="spellStart"/>
+      <w:r>
+        <w:rPr>
+          <w:rFonts w:ascii="Arial" w:hAnsi="Arial" w:cs="Arial"/>
+          <w:b/>
+          <w:bCs/>
+          <w:sz w:val="28"/>
+          <w:szCs w:val="28"/>
+          <w:lang w:val="es-VE"/>
+        </w:rPr>
+        <w:t>name</w:t>
+      </w:r>
+      <w:proofErr w:type="spellEnd"/>
+      <w:r>
+        <w:rPr>
+          <w:rFonts w:ascii="Arial" w:hAnsi="Arial" w:cs="Arial"/>
+          <w:b/>
+          <w:bCs/>
+          <w:sz w:val="28"/>
+          <w:szCs w:val="28"/>
+          <w:lang w:val="es-VE"/>
+        </w:rPr>
+        <w:t xml:space="preserve">, </w:t>
+      </w:r>
+      <w:proofErr w:type="spellStart"/>
+      <w:r>
+        <w:rPr>
+          <w:rFonts w:ascii="Arial" w:hAnsi="Arial" w:cs="Arial"/>
+          <w:b/>
+          <w:bCs/>
+          <w:sz w:val="28"/>
+          <w:szCs w:val="28"/>
+          <w:lang w:val="es-VE"/>
+        </w:rPr>
+        <w:t>board_padre</w:t>
+      </w:r>
+      <w:proofErr w:type="spellEnd"/>
+      <w:r>
+        <w:rPr>
+          <w:rFonts w:ascii="Arial" w:hAnsi="Arial" w:cs="Arial"/>
+          <w:b/>
+          <w:bCs/>
+          <w:sz w:val="28"/>
+          <w:szCs w:val="28"/>
+          <w:lang w:val="es-VE"/>
+        </w:rPr>
+        <w:t xml:space="preserve"> y </w:t>
+      </w:r>
+      <w:proofErr w:type="spellStart"/>
+      <w:r>
+        <w:rPr>
+          <w:rFonts w:ascii="Arial" w:hAnsi="Arial" w:cs="Arial"/>
+          <w:b/>
+          <w:bCs/>
+          <w:sz w:val="28"/>
+          <w:szCs w:val="28"/>
+          <w:lang w:val="es-VE"/>
+        </w:rPr>
+        <w:t>board_hijo</w:t>
+      </w:r>
+      <w:proofErr w:type="spellEnd"/>
+      <w:r>
+        <w:rPr>
+          <w:rFonts w:ascii="Arial" w:hAnsi="Arial" w:cs="Arial"/>
+          <w:b/>
+          <w:bCs/>
+          <w:sz w:val="28"/>
+          <w:szCs w:val="28"/>
+          <w:lang w:val="es-VE"/>
+        </w:rPr>
+        <w:t>.</w:t>
+      </w:r>
+      <w:r>
+        <w:rPr>
+          <w:rFonts w:ascii="Arial" w:hAnsi="Arial" w:cs="Arial"/>
+          <w:b/>
+          <w:bCs/>
+          <w:sz w:val="28"/>
+          <w:szCs w:val="28"/>
+          <w:lang w:val="es-VE"/>
+        </w:rPr>
+        <w:t xml:space="preserve"> </w:t>
+      </w:r>
+      <w:r>
+        <w:rPr>
+          <w:rFonts w:ascii="Arial" w:hAnsi="Arial" w:cs="Arial"/>
+          <w:sz w:val="28"/>
+          <w:szCs w:val="28"/>
+          <w:lang w:val="es-VE"/>
+        </w:rPr>
+        <w:t xml:space="preserve">Si </w:t>
+      </w:r>
+      <w:r>
+        <w:rPr>
+          <w:rFonts w:ascii="Arial" w:hAnsi="Arial" w:cs="Arial"/>
+          <w:sz w:val="28"/>
+          <w:szCs w:val="28"/>
+          <w:lang w:val="es-VE"/>
+        </w:rPr>
+        <w:t xml:space="preserve">el </w:t>
+      </w:r>
+      <w:r>
+        <w:rPr>
+          <w:rFonts w:ascii="Arial" w:hAnsi="Arial" w:cs="Arial"/>
+          <w:sz w:val="28"/>
+          <w:szCs w:val="28"/>
+          <w:lang w:val="es-VE"/>
+        </w:rPr>
+        <w:t>campo</w:t>
+      </w:r>
+      <w:r>
+        <w:rPr>
+          <w:rFonts w:ascii="Arial" w:hAnsi="Arial" w:cs="Arial"/>
+          <w:b/>
+          <w:bCs/>
+          <w:sz w:val="28"/>
+          <w:szCs w:val="28"/>
+          <w:lang w:val="es-VE"/>
+        </w:rPr>
+        <w:t xml:space="preserve"> </w:t>
+      </w:r>
+      <w:proofErr w:type="spellStart"/>
+      <w:r>
+        <w:rPr>
+          <w:rFonts w:ascii="Arial" w:hAnsi="Arial" w:cs="Arial"/>
+          <w:b/>
+          <w:bCs/>
+          <w:sz w:val="28"/>
+          <w:szCs w:val="28"/>
+          <w:lang w:val="es-VE"/>
+        </w:rPr>
+        <w:t>board_hijo</w:t>
+      </w:r>
+      <w:proofErr w:type="spellEnd"/>
+      <w:r>
+        <w:rPr>
+          <w:rFonts w:ascii="Arial" w:hAnsi="Arial" w:cs="Arial"/>
+          <w:b/>
+          <w:bCs/>
+          <w:sz w:val="28"/>
+          <w:szCs w:val="28"/>
+          <w:lang w:val="es-VE"/>
+        </w:rPr>
+        <w:t xml:space="preserve"> </w:t>
+      </w:r>
+      <w:r>
+        <w:rPr>
+          <w:rFonts w:ascii="Arial" w:hAnsi="Arial" w:cs="Arial"/>
+          <w:b/>
+          <w:bCs/>
+          <w:i/>
+          <w:iCs/>
+          <w:sz w:val="28"/>
+          <w:szCs w:val="28"/>
+          <w:lang w:val="es-VE"/>
+        </w:rPr>
+        <w:t xml:space="preserve">es </w:t>
+      </w:r>
+      <w:r>
+        <w:rPr>
+          <w:rFonts w:ascii="Arial" w:hAnsi="Arial" w:cs="Arial"/>
+          <w:b/>
+          <w:bCs/>
+          <w:i/>
+          <w:iCs/>
+          <w:sz w:val="28"/>
+          <w:szCs w:val="28"/>
+          <w:lang w:val="es-VE"/>
+        </w:rPr>
+        <w:t>nulo</w:t>
+      </w:r>
+      <w:r>
+        <w:rPr>
+          <w:rFonts w:ascii="Arial" w:hAnsi="Arial" w:cs="Arial"/>
+          <w:b/>
+          <w:bCs/>
+          <w:sz w:val="28"/>
+          <w:szCs w:val="28"/>
+          <w:lang w:val="es-VE"/>
+        </w:rPr>
+        <w:t xml:space="preserve">, </w:t>
+      </w:r>
+      <w:r>
+        <w:rPr>
+          <w:rFonts w:ascii="Arial" w:hAnsi="Arial" w:cs="Arial"/>
+          <w:sz w:val="28"/>
+          <w:szCs w:val="28"/>
+          <w:lang w:val="es-VE"/>
+        </w:rPr>
+        <w:t xml:space="preserve">se creará un </w:t>
+      </w:r>
+      <w:r>
+        <w:rPr>
+          <w:rFonts w:ascii="Arial" w:hAnsi="Arial" w:cs="Arial"/>
+          <w:b/>
+          <w:bCs/>
+          <w:sz w:val="28"/>
+          <w:szCs w:val="28"/>
+          <w:lang w:val="es-VE"/>
+        </w:rPr>
+        <w:t xml:space="preserve">circuito. Si </w:t>
+      </w:r>
+      <w:r>
+        <w:rPr>
+          <w:rFonts w:ascii="Arial" w:hAnsi="Arial" w:cs="Arial"/>
+          <w:sz w:val="28"/>
+          <w:szCs w:val="28"/>
+          <w:lang w:val="es-VE"/>
+        </w:rPr>
+        <w:t xml:space="preserve">el objeto solo contiene los campos </w:t>
+      </w:r>
+      <w:proofErr w:type="spellStart"/>
+      <w:r>
+        <w:rPr>
+          <w:rFonts w:ascii="Arial" w:hAnsi="Arial" w:cs="Arial"/>
+          <w:b/>
+          <w:bCs/>
+          <w:sz w:val="28"/>
+          <w:szCs w:val="28"/>
+          <w:lang w:val="es-VE"/>
+        </w:rPr>
+        <w:t>board_padre</w:t>
+      </w:r>
+      <w:proofErr w:type="spellEnd"/>
+      <w:r>
+        <w:rPr>
+          <w:rFonts w:ascii="Arial" w:hAnsi="Arial" w:cs="Arial"/>
+          <w:b/>
+          <w:bCs/>
+          <w:sz w:val="28"/>
+          <w:szCs w:val="28"/>
+          <w:lang w:val="es-VE"/>
+        </w:rPr>
+        <w:t xml:space="preserve"> y </w:t>
+      </w:r>
+      <w:proofErr w:type="spellStart"/>
+      <w:r>
+        <w:rPr>
+          <w:rFonts w:ascii="Arial" w:hAnsi="Arial" w:cs="Arial"/>
+          <w:b/>
+          <w:bCs/>
+          <w:sz w:val="28"/>
+          <w:szCs w:val="28"/>
+          <w:lang w:val="es-VE"/>
+        </w:rPr>
+        <w:t>board_hijo</w:t>
+      </w:r>
+      <w:proofErr w:type="spellEnd"/>
+      <w:r>
+        <w:rPr>
+          <w:rFonts w:ascii="Arial" w:hAnsi="Arial" w:cs="Arial"/>
+          <w:sz w:val="28"/>
+          <w:szCs w:val="28"/>
+          <w:lang w:val="es-VE"/>
+        </w:rPr>
+        <w:t xml:space="preserve">, se creará un </w:t>
+      </w:r>
+      <w:proofErr w:type="spellStart"/>
+      <w:r>
+        <w:rPr>
+          <w:rFonts w:ascii="Arial" w:hAnsi="Arial" w:cs="Arial"/>
+          <w:sz w:val="28"/>
+          <w:szCs w:val="28"/>
+          <w:lang w:val="es-VE"/>
+        </w:rPr>
+        <w:t>subtablero</w:t>
+      </w:r>
+      <w:proofErr w:type="spellEnd"/>
+      <w:r>
+        <w:rPr>
+          <w:rFonts w:ascii="Arial" w:hAnsi="Arial" w:cs="Arial"/>
+          <w:sz w:val="28"/>
+          <w:szCs w:val="28"/>
+          <w:lang w:val="es-VE"/>
+        </w:rPr>
+        <w:t xml:space="preserve"> </w:t>
+      </w:r>
+      <w:r>
+        <w:rPr>
+          <w:rFonts w:ascii="Arial" w:hAnsi="Arial" w:cs="Arial"/>
+          <w:sz w:val="28"/>
+          <w:szCs w:val="28"/>
+          <w:lang w:val="es-VE"/>
+        </w:rPr>
+        <w:t>Devuelve un mensaje con el aviso de si p</w:t>
+      </w:r>
+      <w:r>
+        <w:rPr>
+          <w:rFonts w:ascii="Arial" w:hAnsi="Arial" w:cs="Arial"/>
+          <w:sz w:val="28"/>
+          <w:szCs w:val="28"/>
+          <w:lang w:val="es-VE"/>
+        </w:rPr>
+        <w:t>udo o no ser exitoso el registro.</w:t>
       </w:r>
     </w:p>
     <w:p>
@@ -6469,18 +6873,18 @@
           <w:bCs/>
           <w:sz w:val="28"/>
           <w:szCs w:val="28"/>
-          <w:lang w:val="es-US"/>
-        </w:rPr>
-      </w:pPr>
-      <w:proofErr w:type="spellStart"/>
-      <w:r>
-        <w:rPr>
-          <w:rFonts w:ascii="Arial" w:hAnsi="Arial" w:cs="Arial"/>
-          <w:b/>
-          <w:bCs/>
-          <w:sz w:val="28"/>
-          <w:szCs w:val="28"/>
-          <w:lang w:val="es-US"/>
+          <w:lang w:val="es-VE"/>
+        </w:rPr>
+      </w:pPr>
+      <w:proofErr w:type="spellStart"/>
+      <w:r>
+        <w:rPr>
+          <w:rFonts w:ascii="Arial" w:hAnsi="Arial" w:cs="Arial"/>
+          <w:b/>
+          <w:bCs/>
+          <w:sz w:val="28"/>
+          <w:szCs w:val="28"/>
+          <w:lang w:val="es-VE"/>
         </w:rPr>
         <w:t>Metodo</w:t>
       </w:r>
@@ -6492,23 +6896,32 @@
           <w:bCs/>
           <w:sz w:val="28"/>
           <w:szCs w:val="28"/>
-          <w:lang w:val="es-US"/>
-        </w:rPr>
-        <w:t>: POST, Ruta: /</w:t>
-      </w:r>
-      <w:proofErr w:type="spellStart"/>
-      <w:r>
-        <w:rPr>
-          <w:rFonts w:ascii="Arial" w:hAnsi="Arial" w:cs="Arial"/>
-          <w:b/>
-          <w:bCs/>
-          <w:sz w:val="28"/>
-          <w:szCs w:val="28"/>
-          <w:lang w:val="es-US"/>
-        </w:rPr>
-        <w:t>circuit</w:t>
-      </w:r>
-      <w:proofErr w:type="spellEnd"/>
+          <w:lang w:val="es-VE"/>
+        </w:rPr>
+        <w:t>: PATCH, Ruta: /</w:t>
+      </w:r>
+      <w:r>
+        <w:rPr>
+          <w:rFonts w:ascii="Arial" w:hAnsi="Arial" w:cs="Arial"/>
+          <w:b/>
+          <w:bCs/>
+          <w:sz w:val="28"/>
+          <w:szCs w:val="28"/>
+          <w:lang w:val="es-VE"/>
+        </w:rPr>
+        <w:t>circuito</w:t>
+      </w:r>
+      <w:r>
+        <w:rPr>
+          <w:rFonts w:ascii="Arial" w:hAnsi="Arial" w:cs="Arial"/>
+          <w:b/>
+          <w:bCs/>
+          <w:sz w:val="28"/>
+          <w:szCs w:val="28"/>
+          <w:lang w:val="es-VE"/>
+        </w:rPr>
+        <w:t>/:id</w:t>
+      </w:r>
     </w:p>
     <w:p>
       <w:pPr>
@@ -6528,190 +6941,39 @@
           <w:szCs w:val="28"/>
           <w:lang w:val="es-VE"/>
         </w:rPr>
-        <w:t xml:space="preserve">Recibe un </w:t>
-      </w:r>
-      <w:r>
-        <w:rPr>
-          <w:rFonts w:ascii="Arial" w:hAnsi="Arial" w:cs="Arial"/>
-          <w:sz w:val="28"/>
-          <w:szCs w:val="28"/>
-          <w:lang w:val="es-VE"/>
-        </w:rPr>
-        <w:t xml:space="preserve">formado por: </w:t>
-      </w:r>
-      <w:proofErr w:type="spellStart"/>
-      <w:r>
-        <w:rPr>
-          <w:rFonts w:ascii="Arial" w:hAnsi="Arial" w:cs="Arial"/>
-          <w:b/>
-          <w:bCs/>
-          <w:sz w:val="28"/>
-          <w:szCs w:val="28"/>
-          <w:lang w:val="es-VE"/>
-        </w:rPr>
-        <w:t>current</w:t>
-      </w:r>
-      <w:proofErr w:type="spellEnd"/>
-      <w:r>
-        <w:rPr>
-          <w:rFonts w:ascii="Arial" w:hAnsi="Arial" w:cs="Arial"/>
-          <w:b/>
-          <w:bCs/>
-          <w:sz w:val="28"/>
-          <w:szCs w:val="28"/>
-          <w:lang w:val="es-VE"/>
-        </w:rPr>
-        <w:t xml:space="preserve">, </w:t>
-      </w:r>
-      <w:proofErr w:type="spellStart"/>
-      <w:r>
-        <w:rPr>
-          <w:rFonts w:ascii="Arial" w:hAnsi="Arial" w:cs="Arial"/>
-          <w:b/>
-          <w:bCs/>
-          <w:sz w:val="28"/>
-          <w:szCs w:val="28"/>
-          <w:lang w:val="es-VE"/>
-        </w:rPr>
-        <w:t>cable_width</w:t>
-      </w:r>
-      <w:proofErr w:type="spellEnd"/>
-      <w:r>
-        <w:rPr>
-          <w:rFonts w:ascii="Arial" w:hAnsi="Arial" w:cs="Arial"/>
-          <w:b/>
-          <w:bCs/>
-          <w:sz w:val="28"/>
-          <w:szCs w:val="28"/>
-          <w:lang w:val="es-VE"/>
-        </w:rPr>
-        <w:t xml:space="preserve">, </w:t>
-      </w:r>
-      <w:proofErr w:type="spellStart"/>
-      <w:r>
-        <w:rPr>
-          <w:rFonts w:ascii="Arial" w:hAnsi="Arial" w:cs="Arial"/>
-          <w:b/>
-          <w:bCs/>
-          <w:sz w:val="28"/>
-          <w:szCs w:val="28"/>
-          <w:lang w:val="es-VE"/>
-        </w:rPr>
-        <w:t>pipe_diameter</w:t>
-      </w:r>
-      <w:proofErr w:type="spellEnd"/>
-      <w:r>
-        <w:rPr>
-          <w:rFonts w:ascii="Arial" w:hAnsi="Arial" w:cs="Arial"/>
-          <w:b/>
-          <w:bCs/>
-          <w:sz w:val="28"/>
-          <w:szCs w:val="28"/>
-          <w:lang w:val="es-VE"/>
-        </w:rPr>
-        <w:t xml:space="preserve">, </w:t>
-      </w:r>
-      <w:proofErr w:type="spellStart"/>
-      <w:r>
-        <w:rPr>
-          <w:rFonts w:ascii="Arial" w:hAnsi="Arial" w:cs="Arial"/>
-          <w:b/>
-          <w:bCs/>
-          <w:sz w:val="28"/>
-          <w:szCs w:val="28"/>
-          <w:lang w:val="es-VE"/>
-        </w:rPr>
-        <w:t>protection_device</w:t>
-      </w:r>
-      <w:proofErr w:type="spellEnd"/>
-      <w:r>
-        <w:rPr>
-          <w:rFonts w:ascii="Arial" w:hAnsi="Arial" w:cs="Arial"/>
-          <w:b/>
-          <w:bCs/>
-          <w:sz w:val="28"/>
-          <w:szCs w:val="28"/>
-          <w:lang w:val="es-VE"/>
-        </w:rPr>
-        <w:t xml:space="preserve">, </w:t>
-      </w:r>
-      <w:proofErr w:type="spellStart"/>
-      <w:r>
-        <w:rPr>
-          <w:rFonts w:ascii="Arial" w:hAnsi="Arial" w:cs="Arial"/>
-          <w:b/>
-          <w:bCs/>
-          <w:sz w:val="28"/>
-          <w:szCs w:val="28"/>
-          <w:lang w:val="es-VE"/>
-        </w:rPr>
-        <w:t>voltaje_drop</w:t>
-      </w:r>
-      <w:proofErr w:type="spellEnd"/>
-      <w:r>
-        <w:rPr>
-          <w:rFonts w:ascii="Arial" w:hAnsi="Arial" w:cs="Arial"/>
-          <w:b/>
-          <w:bCs/>
-          <w:sz w:val="28"/>
-          <w:szCs w:val="28"/>
-          <w:lang w:val="es-VE"/>
-        </w:rPr>
-        <w:t xml:space="preserve">, </w:t>
-      </w:r>
-      <w:proofErr w:type="spellStart"/>
-      <w:r>
-        <w:rPr>
-          <w:rFonts w:ascii="Arial" w:hAnsi="Arial" w:cs="Arial"/>
-          <w:b/>
-          <w:bCs/>
-          <w:sz w:val="28"/>
-          <w:szCs w:val="28"/>
-          <w:lang w:val="es-VE"/>
-        </w:rPr>
-        <w:t>board_padre</w:t>
-      </w:r>
-      <w:proofErr w:type="spellEnd"/>
-      <w:r>
-        <w:rPr>
-          <w:rFonts w:ascii="Arial" w:hAnsi="Arial" w:cs="Arial"/>
-          <w:b/>
-          <w:bCs/>
-          <w:sz w:val="28"/>
-          <w:szCs w:val="28"/>
-          <w:lang w:val="es-VE"/>
-        </w:rPr>
-        <w:t xml:space="preserve"> y </w:t>
-      </w:r>
-      <w:proofErr w:type="spellStart"/>
-      <w:r>
-        <w:rPr>
-          <w:rFonts w:ascii="Arial" w:hAnsi="Arial" w:cs="Arial"/>
-          <w:b/>
-          <w:bCs/>
-          <w:sz w:val="28"/>
-          <w:szCs w:val="28"/>
-          <w:lang w:val="es-VE"/>
-        </w:rPr>
-        <w:t>board_hijo</w:t>
-      </w:r>
-      <w:proofErr w:type="spellEnd"/>
-      <w:r>
-        <w:rPr>
-          <w:rFonts w:ascii="Arial" w:hAnsi="Arial" w:cs="Arial"/>
-          <w:b/>
-          <w:bCs/>
-          <w:sz w:val="28"/>
-          <w:szCs w:val="28"/>
-          <w:lang w:val="es-VE"/>
-        </w:rPr>
-        <w:t>.</w:t>
-      </w:r>
-      <w:r>
-        <w:rPr>
-          <w:rFonts w:ascii="Arial" w:hAnsi="Arial" w:cs="Arial"/>
-          <w:b/>
-          <w:bCs/>
+        <w:lastRenderedPageBreak/>
+        <w:t xml:space="preserve">Recibe el id del </w:t>
+      </w:r>
+      <w:r>
+        <w:rPr>
+          <w:rFonts w:ascii="Arial" w:hAnsi="Arial" w:cs="Arial"/>
+          <w:sz w:val="28"/>
+          <w:szCs w:val="28"/>
+          <w:lang w:val="es-VE"/>
+        </w:rPr>
+        <w:t>proyecto</w:t>
+      </w:r>
+      <w:r>
+        <w:rPr>
+          <w:rFonts w:ascii="Arial" w:hAnsi="Arial" w:cs="Arial"/>
+          <w:sz w:val="28"/>
+          <w:szCs w:val="28"/>
+          <w:lang w:val="es-VE"/>
+        </w:rPr>
+        <w:t xml:space="preserve"> y un objeto con </w:t>
+      </w:r>
+      <w:r>
+        <w:rPr>
+          <w:rFonts w:ascii="Arial" w:hAnsi="Arial" w:cs="Arial"/>
+          <w:sz w:val="28"/>
+          <w:szCs w:val="28"/>
+          <w:lang w:val="es-VE"/>
+        </w:rPr>
+        <w:t>los valores</w:t>
+      </w:r>
+      <w:r>
+        <w:rPr>
+          <w:rFonts w:ascii="Arial" w:hAnsi="Arial" w:cs="Arial"/>
           <w:sz w:val="28"/>
           <w:szCs w:val="28"/>
           <w:lang w:val="es-VE"/>
@@ -6725,210 +6987,25 @@
           <w:szCs w:val="28"/>
           <w:lang w:val="es-VE"/>
         </w:rPr>
-        <w:t xml:space="preserve">Si </w:t>
-      </w:r>
-      <w:r>
-        <w:rPr>
-          <w:rFonts w:ascii="Arial" w:hAnsi="Arial" w:cs="Arial"/>
-          <w:sz w:val="28"/>
-          <w:szCs w:val="28"/>
-          <w:lang w:val="es-VE"/>
-        </w:rPr>
-        <w:t xml:space="preserve">el </w:t>
-      </w:r>
-      <w:r>
-        <w:rPr>
-          <w:rFonts w:ascii="Arial" w:hAnsi="Arial" w:cs="Arial"/>
-          <w:sz w:val="28"/>
-          <w:szCs w:val="28"/>
-          <w:lang w:val="es-VE"/>
-        </w:rPr>
-        <w:t>campo</w:t>
-      </w:r>
-      <w:r>
-        <w:rPr>
-          <w:rFonts w:ascii="Arial" w:hAnsi="Arial" w:cs="Arial"/>
-          <w:b/>
-          <w:bCs/>
-          <w:sz w:val="28"/>
-          <w:szCs w:val="28"/>
-          <w:lang w:val="es-VE"/>
-        </w:rPr>
-        <w:t xml:space="preserve"> </w:t>
-      </w:r>
-      <w:proofErr w:type="spellStart"/>
-      <w:r>
-        <w:rPr>
-          <w:rFonts w:ascii="Arial" w:hAnsi="Arial" w:cs="Arial"/>
-          <w:b/>
-          <w:bCs/>
-          <w:sz w:val="28"/>
-          <w:szCs w:val="28"/>
-          <w:lang w:val="es-VE"/>
-        </w:rPr>
-        <w:t>board_hijo</w:t>
-      </w:r>
-      <w:proofErr w:type="spellEnd"/>
-      <w:r>
-        <w:rPr>
-          <w:rFonts w:ascii="Arial" w:hAnsi="Arial" w:cs="Arial"/>
-          <w:b/>
-          <w:bCs/>
-          <w:sz w:val="28"/>
-          <w:szCs w:val="28"/>
-          <w:lang w:val="es-VE"/>
-        </w:rPr>
-        <w:t xml:space="preserve"> </w:t>
-      </w:r>
-      <w:r>
-        <w:rPr>
-          <w:rFonts w:ascii="Arial" w:hAnsi="Arial" w:cs="Arial"/>
-          <w:b/>
-          <w:bCs/>
-          <w:i/>
-          <w:iCs/>
-          <w:sz w:val="28"/>
-          <w:szCs w:val="28"/>
-          <w:lang w:val="es-VE"/>
-        </w:rPr>
-        <w:t xml:space="preserve">es </w:t>
-      </w:r>
-      <w:r>
-        <w:rPr>
-          <w:rFonts w:ascii="Arial" w:hAnsi="Arial" w:cs="Arial"/>
-          <w:b/>
-          <w:bCs/>
-          <w:i/>
-          <w:iCs/>
-          <w:sz w:val="28"/>
-          <w:szCs w:val="28"/>
-          <w:lang w:val="es-VE"/>
-        </w:rPr>
-        <w:t>nulo</w:t>
-      </w:r>
-      <w:r>
-        <w:rPr>
-          <w:rFonts w:ascii="Arial" w:hAnsi="Arial" w:cs="Arial"/>
-          <w:b/>
-          <w:bCs/>
-          <w:sz w:val="28"/>
-          <w:szCs w:val="28"/>
-          <w:lang w:val="es-VE"/>
-        </w:rPr>
-        <w:t xml:space="preserve">, </w:t>
-      </w:r>
-      <w:r>
-        <w:rPr>
-          <w:rFonts w:ascii="Arial" w:hAnsi="Arial" w:cs="Arial"/>
-          <w:sz w:val="28"/>
-          <w:szCs w:val="28"/>
-          <w:lang w:val="es-VE"/>
-        </w:rPr>
-        <w:t xml:space="preserve">se creará un </w:t>
-      </w:r>
-      <w:r>
-        <w:rPr>
-          <w:rFonts w:ascii="Arial" w:hAnsi="Arial" w:cs="Arial"/>
-          <w:b/>
-          <w:bCs/>
-          <w:sz w:val="28"/>
-          <w:szCs w:val="28"/>
-          <w:lang w:val="es-VE"/>
-        </w:rPr>
-        <w:t xml:space="preserve">circuito. Si </w:t>
-      </w:r>
-      <w:r>
-        <w:rPr>
-          <w:rFonts w:ascii="Arial" w:hAnsi="Arial" w:cs="Arial"/>
-          <w:sz w:val="28"/>
-          <w:szCs w:val="28"/>
-          <w:lang w:val="es-VE"/>
-        </w:rPr>
-        <w:t xml:space="preserve">el objeto solo contiene los campos </w:t>
-      </w:r>
-      <w:proofErr w:type="spellStart"/>
-      <w:r>
-        <w:rPr>
-          <w:rFonts w:ascii="Arial" w:hAnsi="Arial" w:cs="Arial"/>
-          <w:b/>
-          <w:bCs/>
-          <w:sz w:val="28"/>
-          <w:szCs w:val="28"/>
-          <w:lang w:val="es-VE"/>
-        </w:rPr>
-        <w:t>board_padre</w:t>
-      </w:r>
-      <w:proofErr w:type="spellEnd"/>
-      <w:r>
-        <w:rPr>
-          <w:rFonts w:ascii="Arial" w:hAnsi="Arial" w:cs="Arial"/>
-          <w:b/>
-          <w:bCs/>
-          <w:sz w:val="28"/>
-          <w:szCs w:val="28"/>
-          <w:lang w:val="es-VE"/>
-        </w:rPr>
-        <w:t xml:space="preserve"> y </w:t>
-      </w:r>
-      <w:proofErr w:type="spellStart"/>
-      <w:r>
-        <w:rPr>
-          <w:rFonts w:ascii="Arial" w:hAnsi="Arial" w:cs="Arial"/>
-          <w:b/>
-          <w:bCs/>
-          <w:sz w:val="28"/>
-          <w:szCs w:val="28"/>
-          <w:lang w:val="es-VE"/>
-        </w:rPr>
-        <w:t>board_hijo</w:t>
-      </w:r>
-      <w:proofErr w:type="spellEnd"/>
-      <w:r>
-        <w:rPr>
-          <w:rFonts w:ascii="Arial" w:hAnsi="Arial" w:cs="Arial"/>
-          <w:sz w:val="28"/>
-          <w:szCs w:val="28"/>
-          <w:lang w:val="es-VE"/>
-        </w:rPr>
-        <w:t xml:space="preserve">, se creará un </w:t>
-      </w:r>
-      <w:proofErr w:type="spellStart"/>
-      <w:r>
-        <w:rPr>
-          <w:rFonts w:ascii="Arial" w:hAnsi="Arial" w:cs="Arial"/>
-          <w:sz w:val="28"/>
-          <w:szCs w:val="28"/>
-          <w:lang w:val="es-VE"/>
-        </w:rPr>
-        <w:t>subtablero</w:t>
-      </w:r>
-      <w:proofErr w:type="spellEnd"/>
-      <w:r>
-        <w:rPr>
-          <w:rFonts w:ascii="Arial" w:hAnsi="Arial" w:cs="Arial"/>
-          <w:sz w:val="28"/>
-          <w:szCs w:val="28"/>
-          <w:lang w:val="es-VE"/>
-        </w:rPr>
-        <w:t xml:space="preserve"> </w:t>
-      </w:r>
-      <w:r>
-        <w:rPr>
-          <w:rFonts w:ascii="Arial" w:hAnsi="Arial" w:cs="Arial"/>
-          <w:sz w:val="28"/>
-          <w:szCs w:val="28"/>
-          <w:lang w:val="es-VE"/>
-        </w:rPr>
-        <w:t>Devuelve un mensaje con el aviso de si p</w:t>
-      </w:r>
-      <w:r>
-        <w:rPr>
-          <w:rFonts w:ascii="Arial" w:hAnsi="Arial" w:cs="Arial"/>
-          <w:sz w:val="28"/>
-          <w:szCs w:val="28"/>
-          <w:lang w:val="es-VE"/>
-        </w:rPr>
-        <w:t>udo o no ser exitoso el registro.</w:t>
+        <w:t xml:space="preserve">que se quiere modificar en el registro del </w:t>
+      </w:r>
+      <w:r>
+        <w:rPr>
+          <w:rFonts w:ascii="Arial" w:hAnsi="Arial" w:cs="Arial"/>
+          <w:sz w:val="28"/>
+          <w:szCs w:val="28"/>
+          <w:lang w:val="es-VE"/>
+        </w:rPr>
+        <w:t>circuito</w:t>
+      </w:r>
+      <w:r>
+        <w:rPr>
+          <w:rFonts w:ascii="Arial" w:hAnsi="Arial" w:cs="Arial"/>
+          <w:sz w:val="28"/>
+          <w:szCs w:val="28"/>
+          <w:lang w:val="es-VE"/>
+        </w:rPr>
+        <w:t xml:space="preserve"> correspondiente. Devuelve un mensaje con el aviso de si se pudo o no realizar la actualización de datos.</w:t>
       </w:r>
     </w:p>
     <w:p>
@@ -6970,7 +7047,7 @@
           <w:szCs w:val="28"/>
           <w:lang w:val="es-VE"/>
         </w:rPr>
-        <w:t>: PATCH, Ruta: /</w:t>
+        <w:t>: DELETE, Ruta: /</w:t>
       </w:r>
       <w:r>
         <w:rPr>
@@ -7013,7 +7090,6 @@
           <w:szCs w:val="28"/>
           <w:lang w:val="es-VE"/>
         </w:rPr>
-        <w:lastRenderedPageBreak/>
         <w:t xml:space="preserve">Recibe el id del </w:t>
       </w:r>
       <w:r>
@@ -7023,51 +7099,6 @@
           <w:szCs w:val="28"/>
           <w:lang w:val="es-VE"/>
         </w:rPr>
-        <w:t>proyecto</w:t>
-      </w:r>
-      <w:r>
-        <w:rPr>
-          <w:rFonts w:ascii="Arial" w:hAnsi="Arial" w:cs="Arial"/>
-          <w:sz w:val="28"/>
-          <w:szCs w:val="28"/>
-          <w:lang w:val="es-VE"/>
-        </w:rPr>
-        <w:t xml:space="preserve"> y un objeto con </w:t>
-      </w:r>
-      <w:r>
-        <w:rPr>
-          <w:rFonts w:ascii="Arial" w:hAnsi="Arial" w:cs="Arial"/>
-          <w:sz w:val="28"/>
-          <w:szCs w:val="28"/>
-          <w:lang w:val="es-VE"/>
-        </w:rPr>
-        <w:t>los valores</w:t>
-      </w:r>
-      <w:r>
-        <w:rPr>
-          <w:rFonts w:ascii="Arial" w:hAnsi="Arial" w:cs="Arial"/>
-          <w:sz w:val="28"/>
-          <w:szCs w:val="28"/>
-          <w:lang w:val="es-VE"/>
-        </w:rPr>
-        <w:t xml:space="preserve"> </w:t>
-      </w:r>
-      <w:r>
-        <w:rPr>
-          <w:rFonts w:ascii="Arial" w:hAnsi="Arial" w:cs="Arial"/>
-          <w:sz w:val="28"/>
-          <w:szCs w:val="28"/>
-          <w:lang w:val="es-VE"/>
-        </w:rPr>
-        <w:t xml:space="preserve">que se quiere modificar en el registro del </w:t>
-      </w:r>
-      <w:r>
-        <w:rPr>
-          <w:rFonts w:ascii="Arial" w:hAnsi="Arial" w:cs="Arial"/>
-          <w:sz w:val="28"/>
-          <w:szCs w:val="28"/>
-          <w:lang w:val="es-VE"/>
-        </w:rPr>
         <w:t>circuito</w:t>
       </w:r>
       <w:r>
@@ -7077,7 +7108,63 @@
           <w:szCs w:val="28"/>
           <w:lang w:val="es-VE"/>
         </w:rPr>
-        <w:t xml:space="preserve"> correspondiente. Devuelve un mensaje con el aviso de si se pudo o no realizar la actualización de datos.</w:t>
+        <w:t xml:space="preserve"> cuyo registro se quiere eliminar. Devuelve un mensaje con el aviso de si se pudo o no eliminar el registro</w:t>
+      </w:r>
+      <w:r>
+        <w:rPr>
+          <w:rFonts w:ascii="Arial" w:hAnsi="Arial" w:cs="Arial"/>
+          <w:sz w:val="28"/>
+          <w:szCs w:val="28"/>
+          <w:lang w:val="es-VE"/>
+        </w:rPr>
+        <w:t>.</w:t>
+      </w:r>
+    </w:p>
+    <w:p>
+      <w:pPr>
+        <w:ind w:firstLine="360"/>
+        <w:jc w:val="both"/>
+        <w:rPr>
+          <w:rFonts w:ascii="Arial" w:hAnsi="Arial" w:cs="Arial"/>
+          <w:b/>
+          <w:bCs/>
+          <w:sz w:val="28"/>
+          <w:szCs w:val="28"/>
+          <w:lang w:val="es-US"/>
+        </w:rPr>
+      </w:pPr>
+      <w:proofErr w:type="spellStart"/>
+      <w:r>
+        <w:rPr>
+          <w:rFonts w:ascii="Arial" w:hAnsi="Arial" w:cs="Arial"/>
+          <w:b/>
+          <w:bCs/>
+          <w:sz w:val="28"/>
+          <w:szCs w:val="28"/>
+          <w:lang w:val="es-VE"/>
+        </w:rPr>
+        <w:t>Report</w:t>
+      </w:r>
+      <w:proofErr w:type="spellEnd"/>
+      <w:r>
+        <w:rPr>
+          <w:rFonts w:ascii="Arial" w:hAnsi="Arial" w:cs="Arial"/>
+          <w:b/>
+          <w:bCs/>
+          <w:sz w:val="28"/>
+          <w:szCs w:val="28"/>
+          <w:lang w:val="es-US"/>
+        </w:rPr>
+        <w:t xml:space="preserve">: </w:t>
+      </w:r>
+      <w:r>
+        <w:rPr>
+          <w:rFonts w:ascii="Arial" w:hAnsi="Arial" w:cs="Arial"/>
+          <w:sz w:val="28"/>
+          <w:szCs w:val="28"/>
+          <w:lang w:val="es-US"/>
+        </w:rPr>
+        <w:t>estas rutas solo pueden ser accedidas una vez se haya iniciado sesión</w:t>
       </w:r>
     </w:p>
     <w:p>
@@ -7094,18 +7181,258 @@
           <w:bCs/>
           <w:sz w:val="28"/>
           <w:szCs w:val="28"/>
-          <w:lang w:val="es-VE"/>
-        </w:rPr>
-      </w:pPr>
-      <w:proofErr w:type="spellStart"/>
-      <w:r>
-        <w:rPr>
-          <w:rFonts w:ascii="Arial" w:hAnsi="Arial" w:cs="Arial"/>
-          <w:b/>
-          <w:bCs/>
-          <w:sz w:val="28"/>
-          <w:szCs w:val="28"/>
-          <w:lang w:val="es-VE"/>
+          <w:lang w:val="es-US"/>
+        </w:rPr>
+      </w:pPr>
+      <w:r>
+        <w:rPr>
+          <w:rFonts w:ascii="Arial" w:hAnsi="Arial" w:cs="Arial"/>
+          <w:b/>
+          <w:bCs/>
+          <w:sz w:val="28"/>
+          <w:szCs w:val="28"/>
+          <w:lang w:val="es-US"/>
+        </w:rPr>
+        <w:t>Método: GET, Ruta: /</w:t>
+      </w:r>
+      <w:proofErr w:type="spellStart"/>
+      <w:r>
+        <w:rPr>
+          <w:rFonts w:ascii="Arial" w:hAnsi="Arial" w:cs="Arial"/>
+          <w:b/>
+          <w:bCs/>
+          <w:sz w:val="28"/>
+          <w:szCs w:val="28"/>
+          <w:lang w:val="es-US"/>
+        </w:rPr>
+        <w:t>report</w:t>
+      </w:r>
+      <w:proofErr w:type="spellEnd"/>
+    </w:p>
+    <w:p>
+      <w:pPr>
+        <w:ind w:firstLine="360"/>
+        <w:jc w:val="both"/>
+        <w:rPr>
+          <w:rFonts w:ascii="Arial" w:hAnsi="Arial" w:cs="Arial"/>
+          <w:sz w:val="28"/>
+          <w:szCs w:val="28"/>
+          <w:lang w:val="es-US"/>
+        </w:rPr>
+      </w:pPr>
+      <w:r>
+        <w:rPr>
+          <w:rFonts w:ascii="Arial" w:hAnsi="Arial" w:cs="Arial"/>
+          <w:sz w:val="28"/>
+          <w:szCs w:val="28"/>
+          <w:lang w:val="es-US"/>
+        </w:rPr>
+        <w:t xml:space="preserve">No recibe valores, devuelve un arreglo </w:t>
+      </w:r>
+      <w:r>
+        <w:rPr>
+          <w:rFonts w:ascii="Arial" w:hAnsi="Arial" w:cs="Arial"/>
+          <w:sz w:val="28"/>
+          <w:szCs w:val="28"/>
+          <w:lang w:val="es-US"/>
+        </w:rPr>
+        <w:t>formado por los registros de</w:t>
+      </w:r>
+      <w:r>
+        <w:rPr>
+          <w:rFonts w:ascii="Arial" w:hAnsi="Arial" w:cs="Arial"/>
+          <w:sz w:val="28"/>
+          <w:szCs w:val="28"/>
+          <w:lang w:val="es-US"/>
+        </w:rPr>
+        <w:t xml:space="preserve"> todos los </w:t>
+      </w:r>
+      <w:r>
+        <w:rPr>
+          <w:rFonts w:ascii="Arial" w:hAnsi="Arial" w:cs="Arial"/>
+          <w:sz w:val="28"/>
+          <w:szCs w:val="28"/>
+          <w:lang w:val="es-US"/>
+        </w:rPr>
+        <w:t>reportes</w:t>
+      </w:r>
+      <w:r>
+        <w:rPr>
+          <w:rFonts w:ascii="Arial" w:hAnsi="Arial" w:cs="Arial"/>
+          <w:sz w:val="28"/>
+          <w:szCs w:val="28"/>
+          <w:lang w:val="es-US"/>
+        </w:rPr>
+        <w:t xml:space="preserve"> </w:t>
+      </w:r>
+      <w:r>
+        <w:rPr>
+          <w:rFonts w:ascii="Arial" w:hAnsi="Arial" w:cs="Arial"/>
+          <w:sz w:val="28"/>
+          <w:szCs w:val="28"/>
+          <w:lang w:val="es-US"/>
+        </w:rPr>
+        <w:t>que existan en la Base de Datos</w:t>
+      </w:r>
+      <w:r>
+        <w:rPr>
+          <w:rFonts w:ascii="Arial" w:hAnsi="Arial" w:cs="Arial"/>
+          <w:sz w:val="28"/>
+          <w:szCs w:val="28"/>
+          <w:lang w:val="es-US"/>
+        </w:rPr>
+        <w:t xml:space="preserve"> que pertenezcan </w:t>
+      </w:r>
+      <w:r>
+        <w:rPr>
+          <w:rFonts w:ascii="Arial" w:hAnsi="Arial" w:cs="Arial"/>
+          <w:sz w:val="28"/>
+          <w:szCs w:val="28"/>
+          <w:lang w:val="es-US"/>
+        </w:rPr>
+        <w:t>a un circuito</w:t>
+      </w:r>
+      <w:r>
+        <w:rPr>
+          <w:rFonts w:ascii="Arial" w:hAnsi="Arial" w:cs="Arial"/>
+          <w:sz w:val="28"/>
+          <w:szCs w:val="28"/>
+          <w:lang w:val="es-US"/>
+        </w:rPr>
+        <w:t>.</w:t>
+      </w:r>
+    </w:p>
+    <w:p>
+      <w:pPr>
+        <w:pStyle w:val="Prrafodelista"/>
+        <w:numPr>
+          <w:ilvl w:val="0"/>
+          <w:numId w:val="4"/>
+        </w:numPr>
+        <w:jc w:val="both"/>
+        <w:rPr>
+          <w:rFonts w:ascii="Arial" w:hAnsi="Arial" w:cs="Arial"/>
+          <w:b/>
+          <w:bCs/>
+          <w:sz w:val="28"/>
+          <w:szCs w:val="28"/>
+          <w:lang w:val="es-US"/>
+        </w:rPr>
+      </w:pPr>
+      <w:r>
+        <w:rPr>
+          <w:rFonts w:ascii="Arial" w:hAnsi="Arial" w:cs="Arial"/>
+          <w:b/>
+          <w:bCs/>
+          <w:sz w:val="28"/>
+          <w:szCs w:val="28"/>
+          <w:lang w:val="es-US"/>
+        </w:rPr>
+        <w:t>Método: GET, Ruta: /</w:t>
+      </w:r>
+      <w:proofErr w:type="spellStart"/>
+      <w:r>
+        <w:rPr>
+          <w:rFonts w:ascii="Arial" w:hAnsi="Arial" w:cs="Arial"/>
+          <w:b/>
+          <w:bCs/>
+          <w:sz w:val="28"/>
+          <w:szCs w:val="28"/>
+          <w:lang w:val="es-US"/>
+        </w:rPr>
+        <w:t>report</w:t>
+      </w:r>
+      <w:proofErr w:type="spellEnd"/>
+      <w:r>
+        <w:rPr>
+          <w:rFonts w:ascii="Arial" w:hAnsi="Arial" w:cs="Arial"/>
+          <w:b/>
+          <w:bCs/>
+          <w:sz w:val="28"/>
+          <w:szCs w:val="28"/>
+          <w:lang w:val="es-US"/>
+        </w:rPr>
+        <w:t>/</w:t>
+      </w:r>
+      <w:proofErr w:type="spellStart"/>
+      <w:r>
+        <w:rPr>
+          <w:rFonts w:ascii="Arial" w:hAnsi="Arial" w:cs="Arial"/>
+          <w:b/>
+          <w:bCs/>
+          <w:sz w:val="28"/>
+          <w:szCs w:val="28"/>
+          <w:lang w:val="es-US"/>
+        </w:rPr>
+        <w:t>listForm</w:t>
+      </w:r>
+      <w:proofErr w:type="spellEnd"/>
+    </w:p>
+    <w:p>
+      <w:pPr>
+        <w:ind w:firstLine="360"/>
+        <w:jc w:val="both"/>
+        <w:rPr>
+          <w:rFonts w:ascii="Arial" w:hAnsi="Arial" w:cs="Arial"/>
+          <w:sz w:val="28"/>
+          <w:szCs w:val="28"/>
+          <w:lang w:val="es-US"/>
+        </w:rPr>
+      </w:pPr>
+      <w:r>
+        <w:rPr>
+          <w:rFonts w:ascii="Arial" w:hAnsi="Arial" w:cs="Arial"/>
+          <w:sz w:val="28"/>
+          <w:szCs w:val="28"/>
+          <w:lang w:val="es-US"/>
+        </w:rPr>
+        <w:t xml:space="preserve">No recibe valores, devuelve un </w:t>
+      </w:r>
+      <w:r>
+        <w:rPr>
+          <w:rFonts w:ascii="Arial" w:hAnsi="Arial" w:cs="Arial"/>
+          <w:sz w:val="28"/>
+          <w:szCs w:val="28"/>
+          <w:lang w:val="es-US"/>
+        </w:rPr>
+        <w:t>objeto con los valores previos a la inserción en la tabla de reportes correspondientes al usuario que inicio sesión. Por el momento, los valores pertenecientes a este objeto son aleatorios</w:t>
+      </w:r>
+      <w:r>
+        <w:rPr>
+          <w:rFonts w:ascii="Arial" w:hAnsi="Arial" w:cs="Arial"/>
+          <w:sz w:val="28"/>
+          <w:szCs w:val="28"/>
+          <w:lang w:val="es-US"/>
+        </w:rPr>
+        <w:t>.</w:t>
+      </w:r>
+    </w:p>
+    <w:p>
+      <w:pPr>
+        <w:pStyle w:val="Prrafodelista"/>
+        <w:numPr>
+          <w:ilvl w:val="0"/>
+          <w:numId w:val="4"/>
+        </w:numPr>
+        <w:jc w:val="both"/>
+        <w:rPr>
+          <w:rFonts w:ascii="Arial" w:hAnsi="Arial" w:cs="Arial"/>
+          <w:b/>
+          <w:bCs/>
+          <w:sz w:val="28"/>
+          <w:szCs w:val="28"/>
+          <w:lang w:val="en-US"/>
+        </w:rPr>
+      </w:pPr>
+      <w:proofErr w:type="spellStart"/>
+      <w:r>
+        <w:rPr>
+          <w:rFonts w:ascii="Arial" w:hAnsi="Arial" w:cs="Arial"/>
+          <w:b/>
+          <w:bCs/>
+          <w:sz w:val="28"/>
+          <w:szCs w:val="28"/>
+          <w:lang w:val="en-US"/>
         </w:rPr>
         <w:t>Metodo</w:t>
       </w:r>
@@ -7117,15 +7444,611 @@
           <w:bCs/>
           <w:sz w:val="28"/>
           <w:szCs w:val="28"/>
+          <w:lang w:val="en-US"/>
+        </w:rPr>
+        <w:t xml:space="preserve">: GET, </w:t>
+      </w:r>
+      <w:proofErr w:type="spellStart"/>
+      <w:r>
+        <w:rPr>
+          <w:rFonts w:ascii="Arial" w:hAnsi="Arial" w:cs="Arial"/>
+          <w:b/>
+          <w:bCs/>
+          <w:sz w:val="28"/>
+          <w:szCs w:val="28"/>
+          <w:lang w:val="en-US"/>
+        </w:rPr>
+        <w:t>Ruta</w:t>
+      </w:r>
+      <w:proofErr w:type="spellEnd"/>
+      <w:r>
+        <w:rPr>
+          <w:rFonts w:ascii="Arial" w:hAnsi="Arial" w:cs="Arial"/>
+          <w:b/>
+          <w:bCs/>
+          <w:sz w:val="28"/>
+          <w:szCs w:val="28"/>
+          <w:lang w:val="en-US"/>
+        </w:rPr>
+        <w:t>: /</w:t>
+      </w:r>
+      <w:r>
+        <w:rPr>
+          <w:rFonts w:ascii="Arial" w:hAnsi="Arial" w:cs="Arial"/>
+          <w:b/>
+          <w:bCs/>
+          <w:sz w:val="28"/>
+          <w:szCs w:val="28"/>
+          <w:lang w:val="en-US"/>
+        </w:rPr>
+        <w:t>report</w:t>
+      </w:r>
+      <w:r>
+        <w:rPr>
+          <w:rFonts w:ascii="Arial" w:hAnsi="Arial" w:cs="Arial"/>
+          <w:b/>
+          <w:bCs/>
+          <w:sz w:val="28"/>
+          <w:szCs w:val="28"/>
+          <w:lang w:val="en-US"/>
+        </w:rPr>
+        <w:t>/:id</w:t>
+      </w:r>
+    </w:p>
+    <w:p>
+      <w:pPr>
+        <w:ind w:firstLine="360"/>
+        <w:jc w:val="both"/>
+        <w:rPr>
+          <w:rFonts w:ascii="Arial" w:hAnsi="Arial" w:cs="Arial"/>
+          <w:sz w:val="28"/>
+          <w:szCs w:val="28"/>
+          <w:lang w:val="es-US"/>
+        </w:rPr>
+      </w:pPr>
+      <w:r>
+        <w:rPr>
+          <w:rFonts w:ascii="Arial" w:hAnsi="Arial" w:cs="Arial"/>
+          <w:sz w:val="28"/>
+          <w:szCs w:val="28"/>
+          <w:lang w:val="es-US"/>
+        </w:rPr>
+        <w:t xml:space="preserve">Recibe el id del </w:t>
+      </w:r>
+      <w:r>
+        <w:rPr>
+          <w:rFonts w:ascii="Arial" w:hAnsi="Arial" w:cs="Arial"/>
+          <w:sz w:val="28"/>
+          <w:szCs w:val="28"/>
+          <w:lang w:val="es-US"/>
+        </w:rPr>
+        <w:t>reporte</w:t>
+      </w:r>
+      <w:r>
+        <w:rPr>
+          <w:rFonts w:ascii="Arial" w:hAnsi="Arial" w:cs="Arial"/>
+          <w:sz w:val="28"/>
+          <w:szCs w:val="28"/>
+          <w:lang w:val="es-US"/>
+        </w:rPr>
+        <w:t xml:space="preserve"> y se devuelve el registro del </w:t>
+      </w:r>
+      <w:r>
+        <w:rPr>
+          <w:rFonts w:ascii="Arial" w:hAnsi="Arial" w:cs="Arial"/>
+          <w:sz w:val="28"/>
+          <w:szCs w:val="28"/>
+          <w:lang w:val="es-US"/>
+        </w:rPr>
+        <w:t>reporte</w:t>
+      </w:r>
+      <w:r>
+        <w:rPr>
+          <w:rFonts w:ascii="Arial" w:hAnsi="Arial" w:cs="Arial"/>
+          <w:sz w:val="28"/>
+          <w:szCs w:val="28"/>
+          <w:lang w:val="es-US"/>
+        </w:rPr>
+        <w:t xml:space="preserve"> </w:t>
+      </w:r>
+      <w:r>
+        <w:rPr>
+          <w:rFonts w:ascii="Arial" w:hAnsi="Arial" w:cs="Arial"/>
+          <w:sz w:val="28"/>
+          <w:szCs w:val="28"/>
+          <w:lang w:val="es-US"/>
+        </w:rPr>
+        <w:t>correspondiente al id que se envió.</w:t>
+      </w:r>
+    </w:p>
+    <w:p>
+      <w:pPr>
+        <w:pStyle w:val="Prrafodelista"/>
+        <w:numPr>
+          <w:ilvl w:val="0"/>
+          <w:numId w:val="4"/>
+        </w:numPr>
+        <w:jc w:val="both"/>
+        <w:rPr>
+          <w:rFonts w:ascii="Arial" w:hAnsi="Arial" w:cs="Arial"/>
+          <w:b/>
+          <w:bCs/>
+          <w:sz w:val="28"/>
+          <w:szCs w:val="28"/>
+          <w:lang w:val="es-US"/>
+        </w:rPr>
+      </w:pPr>
+      <w:proofErr w:type="spellStart"/>
+      <w:r>
+        <w:rPr>
+          <w:rFonts w:ascii="Arial" w:hAnsi="Arial" w:cs="Arial"/>
+          <w:b/>
+          <w:bCs/>
+          <w:sz w:val="28"/>
+          <w:szCs w:val="28"/>
+          <w:lang w:val="es-US"/>
+        </w:rPr>
+        <w:t>Metodo</w:t>
+      </w:r>
+      <w:proofErr w:type="spellEnd"/>
+      <w:r>
+        <w:rPr>
+          <w:rFonts w:ascii="Arial" w:hAnsi="Arial" w:cs="Arial"/>
+          <w:b/>
+          <w:bCs/>
+          <w:sz w:val="28"/>
+          <w:szCs w:val="28"/>
+          <w:lang w:val="es-US"/>
+        </w:rPr>
+        <w:t>: POST, Ruta: /</w:t>
+      </w:r>
+      <w:proofErr w:type="spellStart"/>
+      <w:r>
+        <w:rPr>
+          <w:rFonts w:ascii="Arial" w:hAnsi="Arial" w:cs="Arial"/>
+          <w:b/>
+          <w:bCs/>
+          <w:sz w:val="28"/>
+          <w:szCs w:val="28"/>
+          <w:lang w:val="es-US"/>
+        </w:rPr>
+        <w:t>report</w:t>
+      </w:r>
+      <w:proofErr w:type="spellEnd"/>
+    </w:p>
+    <w:p>
+      <w:pPr>
+        <w:ind w:firstLine="360"/>
+        <w:jc w:val="both"/>
+        <w:rPr>
+          <w:rFonts w:ascii="Arial" w:hAnsi="Arial" w:cs="Arial"/>
+          <w:sz w:val="28"/>
+          <w:szCs w:val="28"/>
+          <w:lang w:val="es-VE"/>
+        </w:rPr>
+      </w:pPr>
+      <w:r>
+        <w:rPr>
+          <w:rFonts w:ascii="Arial" w:hAnsi="Arial" w:cs="Arial"/>
+          <w:sz w:val="28"/>
+          <w:szCs w:val="28"/>
+          <w:lang w:val="es-VE"/>
+        </w:rPr>
+        <w:t xml:space="preserve">Recibe un </w:t>
+      </w:r>
+      <w:r>
+        <w:rPr>
+          <w:rFonts w:ascii="Arial" w:hAnsi="Arial" w:cs="Arial"/>
+          <w:sz w:val="28"/>
+          <w:szCs w:val="28"/>
+          <w:lang w:val="es-VE"/>
+        </w:rPr>
+        <w:t xml:space="preserve">formado por: </w:t>
+      </w:r>
+      <w:proofErr w:type="spellStart"/>
+      <w:r>
+        <w:rPr>
+          <w:rFonts w:ascii="Arial" w:hAnsi="Arial" w:cs="Arial"/>
+          <w:b/>
+          <w:bCs/>
+          <w:sz w:val="28"/>
+          <w:szCs w:val="28"/>
+          <w:lang w:val="es-VE"/>
+        </w:rPr>
+        <w:t>current</w:t>
+      </w:r>
+      <w:proofErr w:type="spellEnd"/>
+      <w:r>
+        <w:rPr>
+          <w:rFonts w:ascii="Arial" w:hAnsi="Arial" w:cs="Arial"/>
+          <w:b/>
+          <w:bCs/>
+          <w:sz w:val="28"/>
+          <w:szCs w:val="28"/>
+          <w:lang w:val="es-VE"/>
+        </w:rPr>
+        <w:t xml:space="preserve">, </w:t>
+      </w:r>
+      <w:proofErr w:type="spellStart"/>
+      <w:r>
+        <w:rPr>
+          <w:rFonts w:ascii="Arial" w:hAnsi="Arial" w:cs="Arial"/>
+          <w:b/>
+          <w:bCs/>
+          <w:sz w:val="28"/>
+          <w:szCs w:val="28"/>
+          <w:lang w:val="es-VE"/>
+        </w:rPr>
+        <w:t>cable_width</w:t>
+      </w:r>
+      <w:proofErr w:type="spellEnd"/>
+      <w:r>
+        <w:rPr>
+          <w:rFonts w:ascii="Arial" w:hAnsi="Arial" w:cs="Arial"/>
+          <w:b/>
+          <w:bCs/>
+          <w:sz w:val="28"/>
+          <w:szCs w:val="28"/>
+          <w:lang w:val="es-VE"/>
+        </w:rPr>
+        <w:t xml:space="preserve">, </w:t>
+      </w:r>
+      <w:proofErr w:type="spellStart"/>
+      <w:r>
+        <w:rPr>
+          <w:rFonts w:ascii="Arial" w:hAnsi="Arial" w:cs="Arial"/>
+          <w:b/>
+          <w:bCs/>
+          <w:sz w:val="28"/>
+          <w:szCs w:val="28"/>
+          <w:lang w:val="es-VE"/>
+        </w:rPr>
+        <w:t>pipe_diameter</w:t>
+      </w:r>
+      <w:proofErr w:type="spellEnd"/>
+      <w:r>
+        <w:rPr>
+          <w:rFonts w:ascii="Arial" w:hAnsi="Arial" w:cs="Arial"/>
+          <w:b/>
+          <w:bCs/>
+          <w:sz w:val="28"/>
+          <w:szCs w:val="28"/>
+          <w:lang w:val="es-VE"/>
+        </w:rPr>
+        <w:t xml:space="preserve">, </w:t>
+      </w:r>
+      <w:proofErr w:type="spellStart"/>
+      <w:r>
+        <w:rPr>
+          <w:rFonts w:ascii="Arial" w:hAnsi="Arial" w:cs="Arial"/>
+          <w:b/>
+          <w:bCs/>
+          <w:sz w:val="28"/>
+          <w:szCs w:val="28"/>
+          <w:lang w:val="es-VE"/>
+        </w:rPr>
+        <w:t>protection_device</w:t>
+      </w:r>
+      <w:proofErr w:type="spellEnd"/>
+      <w:r>
+        <w:rPr>
+          <w:rFonts w:ascii="Arial" w:hAnsi="Arial" w:cs="Arial"/>
+          <w:b/>
+          <w:bCs/>
+          <w:sz w:val="28"/>
+          <w:szCs w:val="28"/>
+          <w:lang w:val="es-VE"/>
+        </w:rPr>
+        <w:t xml:space="preserve">, </w:t>
+      </w:r>
+      <w:proofErr w:type="spellStart"/>
+      <w:r>
+        <w:rPr>
+          <w:rFonts w:ascii="Arial" w:hAnsi="Arial" w:cs="Arial"/>
+          <w:b/>
+          <w:bCs/>
+          <w:sz w:val="28"/>
+          <w:szCs w:val="28"/>
+          <w:lang w:val="es-VE"/>
+        </w:rPr>
+        <w:t>voltaje_drop</w:t>
+      </w:r>
+      <w:proofErr w:type="spellEnd"/>
+      <w:r>
+        <w:rPr>
+          <w:rFonts w:ascii="Arial" w:hAnsi="Arial" w:cs="Arial"/>
+          <w:b/>
+          <w:bCs/>
+          <w:sz w:val="28"/>
+          <w:szCs w:val="28"/>
+          <w:lang w:val="es-VE"/>
+        </w:rPr>
+        <w:t xml:space="preserve"> y un objeto</w:t>
+      </w:r>
+      <w:r>
+        <w:rPr>
+          <w:rFonts w:ascii="Arial" w:hAnsi="Arial" w:cs="Arial"/>
+          <w:b/>
+          <w:bCs/>
+          <w:sz w:val="28"/>
+          <w:szCs w:val="28"/>
+          <w:lang w:val="es-VE"/>
+        </w:rPr>
+        <w:t xml:space="preserve"> </w:t>
+      </w:r>
+      <w:proofErr w:type="spellStart"/>
+      <w:r>
+        <w:rPr>
+          <w:rFonts w:ascii="Arial" w:hAnsi="Arial" w:cs="Arial"/>
+          <w:b/>
+          <w:bCs/>
+          <w:sz w:val="28"/>
+          <w:szCs w:val="28"/>
+          <w:lang w:val="es-VE"/>
+        </w:rPr>
+        <w:t>circuit</w:t>
+      </w:r>
+      <w:proofErr w:type="spellEnd"/>
+      <w:r>
+        <w:rPr>
+          <w:rFonts w:ascii="Arial" w:hAnsi="Arial" w:cs="Arial"/>
+          <w:b/>
+          <w:bCs/>
+          <w:sz w:val="28"/>
+          <w:szCs w:val="28"/>
+          <w:lang w:val="es-VE"/>
+        </w:rPr>
+        <w:t xml:space="preserve">. </w:t>
+      </w:r>
+      <w:r>
+        <w:rPr>
+          <w:rFonts w:ascii="Arial" w:hAnsi="Arial" w:cs="Arial"/>
+          <w:sz w:val="28"/>
+          <w:szCs w:val="28"/>
+          <w:lang w:val="es-VE"/>
+        </w:rPr>
+        <w:t>Devuelve un mensaje con el aviso de si p</w:t>
+      </w:r>
+      <w:r>
+        <w:rPr>
+          <w:rFonts w:ascii="Arial" w:hAnsi="Arial" w:cs="Arial"/>
+          <w:sz w:val="28"/>
+          <w:szCs w:val="28"/>
+          <w:lang w:val="es-VE"/>
+        </w:rPr>
+        <w:t>udo o no ser exitoso el registro.</w:t>
+      </w:r>
+    </w:p>
+    <w:p>
+      <w:pPr>
+        <w:pStyle w:val="Prrafodelista"/>
+        <w:numPr>
+          <w:ilvl w:val="0"/>
+          <w:numId w:val="4"/>
+        </w:numPr>
+        <w:jc w:val="both"/>
+        <w:rPr>
+          <w:rFonts w:ascii="Arial" w:hAnsi="Arial" w:cs="Arial"/>
+          <w:b/>
+          <w:bCs/>
+          <w:sz w:val="28"/>
+          <w:szCs w:val="28"/>
+          <w:lang w:val="es-VE"/>
+        </w:rPr>
+      </w:pPr>
+      <w:proofErr w:type="spellStart"/>
+      <w:r>
+        <w:rPr>
+          <w:rFonts w:ascii="Arial" w:hAnsi="Arial" w:cs="Arial"/>
+          <w:b/>
+          <w:bCs/>
+          <w:sz w:val="28"/>
+          <w:szCs w:val="28"/>
+          <w:lang w:val="es-VE"/>
+        </w:rPr>
+        <w:t>Metodo</w:t>
+      </w:r>
+      <w:proofErr w:type="spellEnd"/>
+      <w:r>
+        <w:rPr>
+          <w:rFonts w:ascii="Arial" w:hAnsi="Arial" w:cs="Arial"/>
+          <w:b/>
+          <w:bCs/>
+          <w:sz w:val="28"/>
+          <w:szCs w:val="28"/>
+          <w:lang w:val="es-VE"/>
+        </w:rPr>
+        <w:t>: PATCH, Ruta: /</w:t>
+      </w:r>
+      <w:proofErr w:type="spellStart"/>
+      <w:r>
+        <w:rPr>
+          <w:rFonts w:ascii="Arial" w:hAnsi="Arial" w:cs="Arial"/>
+          <w:b/>
+          <w:bCs/>
+          <w:sz w:val="28"/>
+          <w:szCs w:val="28"/>
+          <w:lang w:val="es-VE"/>
+        </w:rPr>
+        <w:t>report</w:t>
+      </w:r>
+      <w:proofErr w:type="spellEnd"/>
+      <w:r>
+        <w:rPr>
+          <w:rFonts w:ascii="Arial" w:hAnsi="Arial" w:cs="Arial"/>
+          <w:b/>
+          <w:bCs/>
+          <w:sz w:val="28"/>
+          <w:szCs w:val="28"/>
+          <w:lang w:val="es-VE"/>
+        </w:rPr>
+        <w:t>/:id</w:t>
+      </w:r>
+    </w:p>
+    <w:p>
+      <w:pPr>
+        <w:ind w:firstLine="360"/>
+        <w:jc w:val="both"/>
+        <w:rPr>
+          <w:rFonts w:ascii="Arial" w:hAnsi="Arial" w:cs="Arial"/>
+          <w:sz w:val="28"/>
+          <w:szCs w:val="28"/>
+          <w:lang w:val="es-VE"/>
+        </w:rPr>
+      </w:pPr>
+      <w:r>
+        <w:rPr>
+          <w:rFonts w:ascii="Arial" w:hAnsi="Arial" w:cs="Arial"/>
+          <w:sz w:val="28"/>
+          <w:szCs w:val="28"/>
+          <w:lang w:val="es-VE"/>
+        </w:rPr>
+        <w:t xml:space="preserve">Recibe el id del </w:t>
+      </w:r>
+      <w:r>
+        <w:rPr>
+          <w:rFonts w:ascii="Arial" w:hAnsi="Arial" w:cs="Arial"/>
+          <w:sz w:val="28"/>
+          <w:szCs w:val="28"/>
+          <w:lang w:val="es-VE"/>
+        </w:rPr>
+        <w:t>proyecto</w:t>
+      </w:r>
+      <w:r>
+        <w:rPr>
+          <w:rFonts w:ascii="Arial" w:hAnsi="Arial" w:cs="Arial"/>
+          <w:sz w:val="28"/>
+          <w:szCs w:val="28"/>
+          <w:lang w:val="es-VE"/>
+        </w:rPr>
+        <w:t xml:space="preserve"> y un objeto con </w:t>
+      </w:r>
+      <w:r>
+        <w:rPr>
+          <w:rFonts w:ascii="Arial" w:hAnsi="Arial" w:cs="Arial"/>
+          <w:sz w:val="28"/>
+          <w:szCs w:val="28"/>
+          <w:lang w:val="es-VE"/>
+        </w:rPr>
+        <w:t xml:space="preserve">los valores </w:t>
+      </w:r>
+      <w:r>
+        <w:rPr>
+          <w:rFonts w:ascii="Arial" w:hAnsi="Arial" w:cs="Arial"/>
+          <w:sz w:val="28"/>
+          <w:szCs w:val="28"/>
+          <w:lang w:val="es-VE"/>
+        </w:rPr>
+        <w:t xml:space="preserve">que se quiere modificar en el registro del </w:t>
+      </w:r>
+      <w:r>
+        <w:rPr>
+          <w:rFonts w:ascii="Arial" w:hAnsi="Arial" w:cs="Arial"/>
+          <w:sz w:val="28"/>
+          <w:szCs w:val="28"/>
+          <w:lang w:val="es-VE"/>
+        </w:rPr>
+        <w:t>reporte</w:t>
+      </w:r>
+      <w:r>
+        <w:rPr>
+          <w:rFonts w:ascii="Arial" w:hAnsi="Arial" w:cs="Arial"/>
+          <w:sz w:val="28"/>
+          <w:szCs w:val="28"/>
+          <w:lang w:val="es-VE"/>
+        </w:rPr>
+        <w:t xml:space="preserve"> correspondiente. Devuelve un mensaje con el aviso de si se pudo o no realizar la actualización de datos.</w:t>
+      </w:r>
+    </w:p>
+    <w:p>
+      <w:pPr>
+        <w:pStyle w:val="Prrafodelista"/>
+        <w:numPr>
+          <w:ilvl w:val="0"/>
+          <w:numId w:val="4"/>
+        </w:numPr>
+        <w:jc w:val="both"/>
+        <w:rPr>
+          <w:rFonts w:ascii="Arial" w:hAnsi="Arial" w:cs="Arial"/>
+          <w:b/>
+          <w:bCs/>
+          <w:sz w:val="28"/>
+          <w:szCs w:val="28"/>
+          <w:lang w:val="es-VE"/>
+        </w:rPr>
+      </w:pPr>
+      <w:proofErr w:type="spellStart"/>
+      <w:r>
+        <w:rPr>
+          <w:rFonts w:ascii="Arial" w:hAnsi="Arial" w:cs="Arial"/>
+          <w:b/>
+          <w:bCs/>
+          <w:sz w:val="28"/>
+          <w:szCs w:val="28"/>
+          <w:lang w:val="es-VE"/>
+        </w:rPr>
+        <w:t>Metodo</w:t>
+      </w:r>
+      <w:proofErr w:type="spellEnd"/>
+      <w:r>
+        <w:rPr>
+          <w:rFonts w:ascii="Arial" w:hAnsi="Arial" w:cs="Arial"/>
+          <w:b/>
+          <w:bCs/>
+          <w:sz w:val="28"/>
+          <w:szCs w:val="28"/>
           <w:lang w:val="es-VE"/>
         </w:rPr>
         <w:t>: DELETE, Ruta: /</w:t>
       </w:r>
-      <w:r>
-        <w:rPr>
-          <w:rFonts w:ascii="Arial" w:hAnsi="Arial" w:cs="Arial"/>
-          <w:b/>
-          <w:bCs/>
+      <w:proofErr w:type="spellStart"/>
+      <w:r>
+        <w:rPr>
+          <w:rFonts w:ascii="Arial" w:hAnsi="Arial" w:cs="Arial"/>
+          <w:b/>
+          <w:bCs/>
+          <w:sz w:val="28"/>
+          <w:szCs w:val="28"/>
+          <w:lang w:val="es-VE"/>
+        </w:rPr>
+        <w:t>report</w:t>
+      </w:r>
+      <w:proofErr w:type="spellEnd"/>
+      <w:r>
+        <w:rPr>
+          <w:rFonts w:ascii="Arial" w:hAnsi="Arial" w:cs="Arial"/>
+          <w:b/>
+          <w:bCs/>
+          <w:sz w:val="28"/>
+          <w:szCs w:val="28"/>
+          <w:lang w:val="es-VE"/>
+        </w:rPr>
+        <w:t>/:id</w:t>
+      </w:r>
+    </w:p>
+    <w:p>
+      <w:pPr>
+        <w:ind w:firstLine="360"/>
+        <w:jc w:val="both"/>
+        <w:rPr>
+          <w:rFonts w:ascii="Arial" w:hAnsi="Arial" w:cs="Arial"/>
+          <w:sz w:val="28"/>
+          <w:szCs w:val="28"/>
+          <w:lang w:val="es-VE"/>
+        </w:rPr>
+      </w:pPr>
+      <w:r>
+        <w:rPr>
+          <w:rFonts w:ascii="Arial" w:hAnsi="Arial" w:cs="Arial"/>
+          <w:sz w:val="28"/>
+          <w:szCs w:val="28"/>
+          <w:lang w:val="es-VE"/>
+        </w:rPr>
+        <w:t xml:space="preserve">Recibe el id del </w:t>
+      </w:r>
+      <w:r>
+        <w:rPr>
+          <w:rFonts w:ascii="Arial" w:hAnsi="Arial" w:cs="Arial"/>
           <w:sz w:val="28"/>
           <w:szCs w:val="28"/>
           <w:lang w:val="es-VE"/>
@@ -7135,47 +8058,6 @@
       <w:r>
         <w:rPr>
           <w:rFonts w:ascii="Arial" w:hAnsi="Arial" w:cs="Arial"/>
-          <w:b/>
-          <w:bCs/>
-          <w:sz w:val="28"/>
-          <w:szCs w:val="28"/>
-          <w:lang w:val="es-VE"/>
-        </w:rPr>
-        <w:t>/:id</w:t>
-      </w:r>
-    </w:p>
-    <w:p>
-      <w:pPr>
-        <w:ind w:firstLine="360"/>
-        <w:jc w:val="both"/>
-        <w:rPr>
-          <w:rFonts w:ascii="Arial" w:hAnsi="Arial" w:cs="Arial"/>
-          <w:sz w:val="28"/>
-          <w:szCs w:val="28"/>
-          <w:lang w:val="es-VE"/>
-        </w:rPr>
-      </w:pPr>
-      <w:r>
-        <w:rPr>
-          <w:rFonts w:ascii="Arial" w:hAnsi="Arial" w:cs="Arial"/>
-          <w:sz w:val="28"/>
-          <w:szCs w:val="28"/>
-          <w:lang w:val="es-VE"/>
-        </w:rPr>
-        <w:t xml:space="preserve">Recibe el id del </w:t>
-      </w:r>
-      <w:r>
-        <w:rPr>
-          <w:rFonts w:ascii="Arial" w:hAnsi="Arial" w:cs="Arial"/>
-          <w:sz w:val="28"/>
-          <w:szCs w:val="28"/>
-          <w:lang w:val="es-VE"/>
-        </w:rPr>
-        <w:t>circuito</w:t>
-      </w:r>
-      <w:r>
-        <w:rPr>
-          <w:rFonts w:ascii="Arial" w:hAnsi="Arial" w:cs="Arial"/>
           <w:sz w:val="28"/>
           <w:szCs w:val="28"/>
           <w:lang w:val="es-VE"/>
@@ -7191,19 +8073,6 @@
         </w:rPr>
         <w:t>.</w:t>
       </w:r>
-    </w:p>
-    <w:p>
-      <w:pPr>
-        <w:jc w:val="both"/>
-        <w:rPr>
-          <w:rFonts w:ascii="Arial" w:hAnsi="Arial" w:cs="Arial"/>
-          <w:b/>
-          <w:bCs/>
-          <w:sz w:val="28"/>
-          <w:szCs w:val="28"/>
-          <w:lang w:val="es-VE"/>
-        </w:rPr>
-      </w:pPr>
     </w:p>
     <w:sectPr>
       <w:pgSz w:w="12240" w:h="15840"/>

</xml_diff>

<commit_message>
Mejore la seguridad para los proyectos de cada usuario
</commit_message>
<xml_diff>
--- a/Document API  REST gems_backend.docx
+++ b/Document API  REST gems_backend.docx
@@ -23,8 +23,21 @@
           <w:szCs w:val="28"/>
           <w:lang w:val="es-US"/>
         </w:rPr>
-        <w:t>API REST gems_backend</w:t>
-      </w:r>
+        <w:t xml:space="preserve">API REST </w:t>
+      </w:r>
+      <w:proofErr w:type="spellStart"/>
+      <w:r>
+        <w:rPr>
+          <w:rFonts w:ascii="Arial" w:hAnsi="Arial" w:cs="Arial"/>
+          <w:b/>
+          <w:bCs/>
+          <w:sz w:val="28"/>
+          <w:szCs w:val="28"/>
+          <w:lang w:val="es-US"/>
+        </w:rPr>
+        <w:t>gems_backend</w:t>
+      </w:r>
+      <w:proofErr w:type="spellEnd"/>
     </w:p>
     <w:p>
       <w:pPr>
@@ -46,6 +59,7 @@
         <w:tab/>
         <w:t xml:space="preserve">Antes de iniciar el servidor, diríjase al repositorio creado en GitHub en la rama correspondiente y descargue los </w:t>
       </w:r>
+      <w:proofErr w:type="gramStart"/>
       <w:r>
         <w:rPr>
           <w:rFonts w:ascii="Arial" w:hAnsi="Arial" w:cs="Arial"/>
@@ -73,8 +87,21 @@
           <w:szCs w:val="28"/>
           <w:lang w:val="es-US"/>
         </w:rPr>
-        <w:t>.env</w:t>
-      </w:r>
+        <w:t>.</w:t>
+      </w:r>
+      <w:proofErr w:type="spellStart"/>
+      <w:r>
+        <w:rPr>
+          <w:rFonts w:ascii="Arial" w:hAnsi="Arial" w:cs="Arial"/>
+          <w:b/>
+          <w:bCs/>
+          <w:sz w:val="28"/>
+          <w:szCs w:val="28"/>
+          <w:lang w:val="es-US"/>
+        </w:rPr>
+        <w:t>env</w:t>
+      </w:r>
+      <w:proofErr w:type="gramEnd"/>
       <w:r>
         <w:rPr>
           <w:rFonts w:ascii="Arial" w:hAnsi="Arial" w:cs="Arial"/>
@@ -86,6 +113,7 @@
         </w:rPr>
         <w:t>.example</w:t>
       </w:r>
+      <w:proofErr w:type="spellEnd"/>
       <w:r>
         <w:rPr>
           <w:rFonts w:ascii="Arial" w:hAnsi="Arial" w:cs="Arial"/>
@@ -95,16 +123,29 @@
         </w:rPr>
         <w:t xml:space="preserve"> y </w:t>
       </w:r>
-      <w:r>
-        <w:rPr>
-          <w:rFonts w:ascii="Arial" w:hAnsi="Arial" w:cs="Arial"/>
-          <w:b/>
-          <w:bCs/>
-          <w:sz w:val="28"/>
-          <w:szCs w:val="28"/>
-          <w:lang w:val="es-US"/>
-        </w:rPr>
-        <w:t>orgconfig.env.example.</w:t>
+      <w:proofErr w:type="spellStart"/>
+      <w:r>
+        <w:rPr>
+          <w:rFonts w:ascii="Arial" w:hAnsi="Arial" w:cs="Arial"/>
+          <w:b/>
+          <w:bCs/>
+          <w:sz w:val="28"/>
+          <w:szCs w:val="28"/>
+          <w:lang w:val="es-US"/>
+        </w:rPr>
+        <w:t>orgconfig.env.example</w:t>
+      </w:r>
+      <w:proofErr w:type="spellEnd"/>
+      <w:r>
+        <w:rPr>
+          <w:rFonts w:ascii="Arial" w:hAnsi="Arial" w:cs="Arial"/>
+          <w:b/>
+          <w:bCs/>
+          <w:sz w:val="28"/>
+          <w:szCs w:val="28"/>
+          <w:lang w:val="es-US"/>
+        </w:rPr>
+        <w:t>.</w:t>
       </w:r>
       <w:r>
         <w:rPr>
@@ -115,6 +156,7 @@
         </w:rPr>
         <w:t xml:space="preserve"> Una vez descargados, colóquelos fuera de la carpeta </w:t>
       </w:r>
+      <w:proofErr w:type="spellStart"/>
       <w:r>
         <w:rPr>
           <w:rFonts w:ascii="Arial" w:hAnsi="Arial" w:cs="Arial"/>
@@ -126,6 +168,7 @@
         </w:rPr>
         <w:t>src</w:t>
       </w:r>
+      <w:proofErr w:type="spellEnd"/>
       <w:r>
         <w:rPr>
           <w:rFonts w:ascii="Arial" w:hAnsi="Arial" w:cs="Arial"/>
@@ -144,8 +187,21 @@
           <w:szCs w:val="28"/>
           <w:lang w:val="es-US"/>
         </w:rPr>
-        <w:t>.example</w:t>
-      </w:r>
+        <w:t>.</w:t>
+      </w:r>
+      <w:proofErr w:type="spellStart"/>
+      <w:r>
+        <w:rPr>
+          <w:rFonts w:ascii="Arial" w:hAnsi="Arial" w:cs="Arial"/>
+          <w:b/>
+          <w:bCs/>
+          <w:sz w:val="28"/>
+          <w:szCs w:val="28"/>
+          <w:lang w:val="es-US"/>
+        </w:rPr>
+        <w:t>example</w:t>
+      </w:r>
+      <w:proofErr w:type="spellEnd"/>
       <w:r>
         <w:rPr>
           <w:rFonts w:ascii="Arial" w:hAnsi="Arial" w:cs="Arial"/>
@@ -176,6 +232,7 @@
         <w:tab/>
         <w:t xml:space="preserve">Los archivos con </w:t>
       </w:r>
+      <w:proofErr w:type="gramStart"/>
       <w:r>
         <w:rPr>
           <w:rFonts w:ascii="Arial" w:hAnsi="Arial" w:cs="Arial"/>
@@ -194,8 +251,22 @@
           <w:szCs w:val="28"/>
           <w:lang w:val="es-US"/>
         </w:rPr>
-        <w:t>.env</w:t>
-      </w:r>
+        <w:t>.</w:t>
+      </w:r>
+      <w:proofErr w:type="spellStart"/>
+      <w:proofErr w:type="gramEnd"/>
+      <w:r>
+        <w:rPr>
+          <w:rFonts w:ascii="Arial" w:hAnsi="Arial" w:cs="Arial"/>
+          <w:b/>
+          <w:bCs/>
+          <w:sz w:val="28"/>
+          <w:szCs w:val="28"/>
+          <w:lang w:val="es-US"/>
+        </w:rPr>
+        <w:t>env</w:t>
+      </w:r>
+      <w:proofErr w:type="spellEnd"/>
       <w:r>
         <w:rPr>
           <w:rFonts w:ascii="Arial" w:hAnsi="Arial" w:cs="Arial"/>
@@ -250,7 +321,27 @@
           <w:szCs w:val="28"/>
           <w:lang w:val="es-US"/>
         </w:rPr>
-        <w:t xml:space="preserve"> personal de la maquina del usuario y </w:t>
+        <w:t xml:space="preserve"> personal de la </w:t>
+      </w:r>
+      <w:proofErr w:type="spellStart"/>
+      <w:r>
+        <w:rPr>
+          <w:rFonts w:ascii="Arial" w:hAnsi="Arial" w:cs="Arial"/>
+          <w:sz w:val="28"/>
+          <w:szCs w:val="28"/>
+          <w:lang w:val="es-US"/>
+        </w:rPr>
+        <w:t>maquina</w:t>
+      </w:r>
+      <w:proofErr w:type="spellEnd"/>
+      <w:r>
+        <w:rPr>
+          <w:rFonts w:ascii="Arial" w:hAnsi="Arial" w:cs="Arial"/>
+          <w:sz w:val="28"/>
+          <w:szCs w:val="28"/>
+          <w:lang w:val="es-US"/>
+        </w:rPr>
+        <w:t xml:space="preserve"> del usuario y </w:t>
       </w:r>
       <w:r>
         <w:rPr>
@@ -279,6 +370,7 @@
         </w:rPr>
         <w:t xml:space="preserve">la API para funcionar correctamente como por ejemplo: el </w:t>
       </w:r>
+      <w:proofErr w:type="spellStart"/>
       <w:r>
         <w:rPr>
           <w:rFonts w:ascii="Arial" w:hAnsi="Arial" w:cs="Arial"/>
@@ -290,6 +382,7 @@
         </w:rPr>
         <w:t>username</w:t>
       </w:r>
+      <w:proofErr w:type="spellEnd"/>
       <w:r>
         <w:rPr>
           <w:rFonts w:ascii="Arial" w:hAnsi="Arial" w:cs="Arial"/>
@@ -299,6 +392,7 @@
         </w:rPr>
         <w:t xml:space="preserve"> y </w:t>
       </w:r>
+      <w:proofErr w:type="spellStart"/>
       <w:r>
         <w:rPr>
           <w:rFonts w:ascii="Arial" w:hAnsi="Arial" w:cs="Arial"/>
@@ -310,6 +404,7 @@
         </w:rPr>
         <w:t>password</w:t>
       </w:r>
+      <w:proofErr w:type="spellEnd"/>
       <w:r>
         <w:rPr>
           <w:rFonts w:ascii="Arial" w:hAnsi="Arial" w:cs="Arial"/>
@@ -319,6 +414,7 @@
         </w:rPr>
         <w:t xml:space="preserve"> para acceder a su cliente de Bases de Datos como </w:t>
       </w:r>
+      <w:proofErr w:type="spellStart"/>
       <w:r>
         <w:rPr>
           <w:rFonts w:ascii="Arial" w:hAnsi="Arial" w:cs="Arial"/>
@@ -330,6 +426,7 @@
         </w:rPr>
         <w:t>phpmyadmin</w:t>
       </w:r>
+      <w:proofErr w:type="spellEnd"/>
       <w:r>
         <w:rPr>
           <w:rFonts w:ascii="Arial" w:hAnsi="Arial" w:cs="Arial"/>
@@ -404,28 +501,85 @@
           <w:szCs w:val="28"/>
           <w:lang w:val="es-VE"/>
         </w:rPr>
-        <w:t xml:space="preserve"> server o </w:t>
-      </w:r>
-      <w:r>
-        <w:rPr>
-          <w:rFonts w:ascii="Arial" w:hAnsi="Arial" w:cs="Arial"/>
-          <w:sz w:val="28"/>
-          <w:szCs w:val="28"/>
-          <w:lang w:val="es-VE"/>
-        </w:rPr>
-        <w:t xml:space="preserve"> los programas: </w:t>
-      </w:r>
-      <w:r>
-        <w:rPr>
-          <w:rFonts w:ascii="Arial" w:hAnsi="Arial" w:cs="Arial"/>
-          <w:b/>
-          <w:bCs/>
-          <w:sz w:val="28"/>
-          <w:szCs w:val="28"/>
-          <w:lang w:val="es-VE"/>
-        </w:rPr>
-        <w:t>Apache, MySQL, php y phpMyAdmin</w:t>
-      </w:r>
+        <w:t xml:space="preserve"> server </w:t>
+      </w:r>
+      <w:proofErr w:type="gramStart"/>
+      <w:r>
+        <w:rPr>
+          <w:rFonts w:ascii="Arial" w:hAnsi="Arial" w:cs="Arial"/>
+          <w:sz w:val="28"/>
+          <w:szCs w:val="28"/>
+          <w:lang w:val="es-VE"/>
+        </w:rPr>
+        <w:t xml:space="preserve">o </w:t>
+      </w:r>
+      <w:r>
+        <w:rPr>
+          <w:rFonts w:ascii="Arial" w:hAnsi="Arial" w:cs="Arial"/>
+          <w:sz w:val="28"/>
+          <w:szCs w:val="28"/>
+          <w:lang w:val="es-VE"/>
+        </w:rPr>
+        <w:t xml:space="preserve"> los</w:t>
+      </w:r>
+      <w:proofErr w:type="gramEnd"/>
+      <w:r>
+        <w:rPr>
+          <w:rFonts w:ascii="Arial" w:hAnsi="Arial" w:cs="Arial"/>
+          <w:sz w:val="28"/>
+          <w:szCs w:val="28"/>
+          <w:lang w:val="es-VE"/>
+        </w:rPr>
+        <w:t xml:space="preserve"> programas: </w:t>
+      </w:r>
+      <w:r>
+        <w:rPr>
+          <w:rFonts w:ascii="Arial" w:hAnsi="Arial" w:cs="Arial"/>
+          <w:b/>
+          <w:bCs/>
+          <w:sz w:val="28"/>
+          <w:szCs w:val="28"/>
+          <w:lang w:val="es-VE"/>
+        </w:rPr>
+        <w:t xml:space="preserve">Apache, MySQL, </w:t>
+      </w:r>
+      <w:proofErr w:type="spellStart"/>
+      <w:r>
+        <w:rPr>
+          <w:rFonts w:ascii="Arial" w:hAnsi="Arial" w:cs="Arial"/>
+          <w:b/>
+          <w:bCs/>
+          <w:sz w:val="28"/>
+          <w:szCs w:val="28"/>
+          <w:lang w:val="es-VE"/>
+        </w:rPr>
+        <w:t>php</w:t>
+      </w:r>
+      <w:proofErr w:type="spellEnd"/>
+      <w:r>
+        <w:rPr>
+          <w:rFonts w:ascii="Arial" w:hAnsi="Arial" w:cs="Arial"/>
+          <w:b/>
+          <w:bCs/>
+          <w:sz w:val="28"/>
+          <w:szCs w:val="28"/>
+          <w:lang w:val="es-VE"/>
+        </w:rPr>
+        <w:t xml:space="preserve"> y </w:t>
+      </w:r>
+      <w:proofErr w:type="spellStart"/>
+      <w:r>
+        <w:rPr>
+          <w:rFonts w:ascii="Arial" w:hAnsi="Arial" w:cs="Arial"/>
+          <w:b/>
+          <w:bCs/>
+          <w:sz w:val="28"/>
+          <w:szCs w:val="28"/>
+          <w:lang w:val="es-VE"/>
+        </w:rPr>
+        <w:t>phpMyAdmin</w:t>
+      </w:r>
+      <w:proofErr w:type="spellEnd"/>
       <w:r>
         <w:rPr>
           <w:rFonts w:ascii="Arial" w:hAnsi="Arial" w:cs="Arial"/>
@@ -487,7 +641,17 @@
           <w:lang w:val="es-VE"/>
         </w:rPr>
         <w:tab/>
-        <w:t>En el archivo</w:t>
+        <w:t xml:space="preserve">En el </w:t>
+      </w:r>
+      <w:proofErr w:type="gramStart"/>
+      <w:r>
+        <w:rPr>
+          <w:rFonts w:ascii="Arial" w:hAnsi="Arial" w:cs="Arial"/>
+          <w:sz w:val="28"/>
+          <w:szCs w:val="28"/>
+          <w:lang w:val="es-VE"/>
+        </w:rPr>
+        <w:t>archivo</w:t>
       </w:r>
       <w:r>
         <w:rPr>
@@ -505,7 +669,28 @@
           <w:szCs w:val="28"/>
           <w:lang w:val="es-VE"/>
         </w:rPr>
-        <w:t>.env coloque su usuario y contraseña</w:t>
+        <w:t>.</w:t>
+      </w:r>
+      <w:proofErr w:type="spellStart"/>
+      <w:r>
+        <w:rPr>
+          <w:rFonts w:ascii="Arial" w:hAnsi="Arial" w:cs="Arial"/>
+          <w:sz w:val="28"/>
+          <w:szCs w:val="28"/>
+          <w:lang w:val="es-VE"/>
+        </w:rPr>
+        <w:t>env</w:t>
+      </w:r>
+      <w:proofErr w:type="spellEnd"/>
+      <w:proofErr w:type="gramEnd"/>
+      <w:r>
+        <w:rPr>
+          <w:rFonts w:ascii="Arial" w:hAnsi="Arial" w:cs="Arial"/>
+          <w:sz w:val="28"/>
+          <w:szCs w:val="28"/>
+          <w:lang w:val="es-VE"/>
+        </w:rPr>
+        <w:t xml:space="preserve"> coloque su usuario y contraseña</w:t>
       </w:r>
       <w:r>
         <w:rPr>
@@ -563,7 +748,27 @@
           <w:szCs w:val="28"/>
           <w:lang w:val="es-VE"/>
         </w:rPr>
-        <w:t xml:space="preserve">. Por defecto el usuario es root y </w:t>
+        <w:t xml:space="preserve">. Por defecto el usuario es </w:t>
+      </w:r>
+      <w:proofErr w:type="spellStart"/>
+      <w:r>
+        <w:rPr>
+          <w:rFonts w:ascii="Arial" w:hAnsi="Arial" w:cs="Arial"/>
+          <w:sz w:val="28"/>
+          <w:szCs w:val="28"/>
+          <w:lang w:val="es-VE"/>
+        </w:rPr>
+        <w:t>root</w:t>
+      </w:r>
+      <w:proofErr w:type="spellEnd"/>
+      <w:r>
+        <w:rPr>
+          <w:rFonts w:ascii="Arial" w:hAnsi="Arial" w:cs="Arial"/>
+          <w:sz w:val="28"/>
+          <w:szCs w:val="28"/>
+          <w:lang w:val="es-VE"/>
+        </w:rPr>
+        <w:t xml:space="preserve"> y </w:t>
       </w:r>
       <w:r>
         <w:rPr>
@@ -581,7 +786,27 @@
           <w:szCs w:val="28"/>
           <w:lang w:val="es-VE"/>
         </w:rPr>
-        <w:t xml:space="preserve"> contraseña. De igual modo, agregue los mismos datos en el archivo ormconfig.env en las variables </w:t>
+        <w:t xml:space="preserve"> contraseña. De igual modo, agregue los mismos datos en el archivo </w:t>
+      </w:r>
+      <w:proofErr w:type="spellStart"/>
+      <w:r>
+        <w:rPr>
+          <w:rFonts w:ascii="Arial" w:hAnsi="Arial" w:cs="Arial"/>
+          <w:sz w:val="28"/>
+          <w:szCs w:val="28"/>
+          <w:lang w:val="es-VE"/>
+        </w:rPr>
+        <w:t>ormconfig.env</w:t>
+      </w:r>
+      <w:proofErr w:type="spellEnd"/>
+      <w:r>
+        <w:rPr>
+          <w:rFonts w:ascii="Arial" w:hAnsi="Arial" w:cs="Arial"/>
+          <w:sz w:val="28"/>
+          <w:szCs w:val="28"/>
+          <w:lang w:val="es-VE"/>
+        </w:rPr>
+        <w:t xml:space="preserve"> en las variables </w:t>
       </w:r>
       <w:r>
         <w:rPr>
@@ -674,7 +899,38 @@
           <w:szCs w:val="28"/>
           <w:lang w:val="es-VE"/>
         </w:rPr>
-        <w:t xml:space="preserve"> del archivo .env (la variable </w:t>
+        <w:t xml:space="preserve"> del </w:t>
+      </w:r>
+      <w:proofErr w:type="gramStart"/>
+      <w:r>
+        <w:rPr>
+          <w:rFonts w:ascii="Arial" w:hAnsi="Arial" w:cs="Arial"/>
+          <w:sz w:val="28"/>
+          <w:szCs w:val="28"/>
+          <w:lang w:val="es-VE"/>
+        </w:rPr>
+        <w:t>archivo .</w:t>
+      </w:r>
+      <w:proofErr w:type="spellStart"/>
+      <w:r>
+        <w:rPr>
+          <w:rFonts w:ascii="Arial" w:hAnsi="Arial" w:cs="Arial"/>
+          <w:sz w:val="28"/>
+          <w:szCs w:val="28"/>
+          <w:lang w:val="es-VE"/>
+        </w:rPr>
+        <w:t>env</w:t>
+      </w:r>
+      <w:proofErr w:type="spellEnd"/>
+      <w:proofErr w:type="gramEnd"/>
+      <w:r>
+        <w:rPr>
+          <w:rFonts w:ascii="Arial" w:hAnsi="Arial" w:cs="Arial"/>
+          <w:sz w:val="28"/>
+          <w:szCs w:val="28"/>
+          <w:lang w:val="es-VE"/>
+        </w:rPr>
+        <w:t xml:space="preserve"> (la variable </w:t>
       </w:r>
       <w:r>
         <w:rPr>
@@ -694,7 +950,27 @@
           <w:szCs w:val="28"/>
           <w:lang w:val="es-VE"/>
         </w:rPr>
-        <w:t>del archivo ormconfig.env tiene el mismo valor).</w:t>
+        <w:t xml:space="preserve">del archivo </w:t>
+      </w:r>
+      <w:proofErr w:type="spellStart"/>
+      <w:r>
+        <w:rPr>
+          <w:rFonts w:ascii="Arial" w:hAnsi="Arial" w:cs="Arial"/>
+          <w:sz w:val="28"/>
+          <w:szCs w:val="28"/>
+          <w:lang w:val="es-VE"/>
+        </w:rPr>
+        <w:t>ormconfig.env</w:t>
+      </w:r>
+      <w:proofErr w:type="spellEnd"/>
+      <w:r>
+        <w:rPr>
+          <w:rFonts w:ascii="Arial" w:hAnsi="Arial" w:cs="Arial"/>
+          <w:sz w:val="28"/>
+          <w:szCs w:val="28"/>
+          <w:lang w:val="es-VE"/>
+        </w:rPr>
+        <w:t xml:space="preserve"> tiene el mismo valor).</w:t>
       </w:r>
     </w:p>
     <w:p>
@@ -726,17 +1002,43 @@
           <w:lang w:val="es-US"/>
         </w:rPr>
       </w:pPr>
-      <w:r>
-        <w:rPr>
-          <w:rFonts w:ascii="Arial" w:hAnsi="Arial" w:cs="Arial"/>
-          <w:b/>
-          <w:bCs/>
-          <w:sz w:val="28"/>
-          <w:szCs w:val="28"/>
-          <w:lang w:val="es-US"/>
-        </w:rPr>
-        <w:t>npm start</w:t>
-      </w:r>
+      <w:proofErr w:type="spellStart"/>
+      <w:r>
+        <w:rPr>
+          <w:rFonts w:ascii="Arial" w:hAnsi="Arial" w:cs="Arial"/>
+          <w:b/>
+          <w:bCs/>
+          <w:sz w:val="28"/>
+          <w:szCs w:val="28"/>
+          <w:lang w:val="es-US"/>
+        </w:rPr>
+        <w:t>npm</w:t>
+      </w:r>
+      <w:proofErr w:type="spellEnd"/>
+      <w:r>
+        <w:rPr>
+          <w:rFonts w:ascii="Arial" w:hAnsi="Arial" w:cs="Arial"/>
+          <w:b/>
+          <w:bCs/>
+          <w:sz w:val="28"/>
+          <w:szCs w:val="28"/>
+          <w:lang w:val="es-US"/>
+        </w:rPr>
+        <w:t xml:space="preserve"> </w:t>
+      </w:r>
+      <w:proofErr w:type="spellStart"/>
+      <w:r>
+        <w:rPr>
+          <w:rFonts w:ascii="Arial" w:hAnsi="Arial" w:cs="Arial"/>
+          <w:b/>
+          <w:bCs/>
+          <w:sz w:val="28"/>
+          <w:szCs w:val="28"/>
+          <w:lang w:val="es-US"/>
+        </w:rPr>
+        <w:t>start</w:t>
+      </w:r>
+      <w:proofErr w:type="spellEnd"/>
       <w:r>
         <w:rPr>
           <w:rFonts w:ascii="Arial" w:hAnsi="Arial" w:cs="Arial"/>
@@ -756,17 +1058,45 @@
           <w:lang w:val="es-VE"/>
         </w:rPr>
       </w:pPr>
-      <w:r>
-        <w:rPr>
-          <w:rFonts w:ascii="Arial" w:hAnsi="Arial" w:cs="Arial"/>
-          <w:b/>
-          <w:bCs/>
-          <w:sz w:val="28"/>
-          <w:szCs w:val="28"/>
-          <w:lang w:val="es-VE"/>
-        </w:rPr>
-        <w:t>npm run start:dev</w:t>
-      </w:r>
+      <w:proofErr w:type="spellStart"/>
+      <w:r>
+        <w:rPr>
+          <w:rFonts w:ascii="Arial" w:hAnsi="Arial" w:cs="Arial"/>
+          <w:b/>
+          <w:bCs/>
+          <w:sz w:val="28"/>
+          <w:szCs w:val="28"/>
+          <w:lang w:val="es-VE"/>
+        </w:rPr>
+        <w:t>npm</w:t>
+      </w:r>
+      <w:proofErr w:type="spellEnd"/>
+      <w:r>
+        <w:rPr>
+          <w:rFonts w:ascii="Arial" w:hAnsi="Arial" w:cs="Arial"/>
+          <w:b/>
+          <w:bCs/>
+          <w:sz w:val="28"/>
+          <w:szCs w:val="28"/>
+          <w:lang w:val="es-VE"/>
+        </w:rPr>
+        <w:t xml:space="preserve"> run </w:t>
+      </w:r>
+      <w:proofErr w:type="spellStart"/>
+      <w:proofErr w:type="gramStart"/>
+      <w:r>
+        <w:rPr>
+          <w:rFonts w:ascii="Arial" w:hAnsi="Arial" w:cs="Arial"/>
+          <w:b/>
+          <w:bCs/>
+          <w:sz w:val="28"/>
+          <w:szCs w:val="28"/>
+          <w:lang w:val="es-VE"/>
+        </w:rPr>
+        <w:t>start:dev</w:t>
+      </w:r>
+      <w:proofErr w:type="spellEnd"/>
+      <w:proofErr w:type="gramEnd"/>
       <w:r>
         <w:rPr>
           <w:rFonts w:ascii="Arial" w:hAnsi="Arial" w:cs="Arial"/>
@@ -826,6 +1156,7 @@
           <w:lang w:val="en-US"/>
         </w:rPr>
       </w:pPr>
+      <w:proofErr w:type="spellStart"/>
       <w:r>
         <w:rPr>
           <w:rFonts w:ascii="Arial" w:hAnsi="Arial" w:cs="Arial"/>
@@ -835,8 +1166,83 @@
           <w:szCs w:val="28"/>
           <w:lang w:val="en-US"/>
         </w:rPr>
-        <w:t>npm run schema:drop &amp;&amp; npm run seed:run</w:t>
-      </w:r>
+        <w:t>npm</w:t>
+      </w:r>
+      <w:proofErr w:type="spellEnd"/>
+      <w:r>
+        <w:rPr>
+          <w:rFonts w:ascii="Arial" w:hAnsi="Arial" w:cs="Arial"/>
+          <w:b/>
+          <w:bCs/>
+          <w:sz w:val="28"/>
+          <w:szCs w:val="28"/>
+          <w:lang w:val="en-US"/>
+        </w:rPr>
+        <w:t xml:space="preserve"> run </w:t>
+      </w:r>
+      <w:proofErr w:type="spellStart"/>
+      <w:proofErr w:type="gramStart"/>
+      <w:r>
+        <w:rPr>
+          <w:rFonts w:ascii="Arial" w:hAnsi="Arial" w:cs="Arial"/>
+          <w:b/>
+          <w:bCs/>
+          <w:sz w:val="28"/>
+          <w:szCs w:val="28"/>
+          <w:lang w:val="en-US"/>
+        </w:rPr>
+        <w:t>schema:drop</w:t>
+      </w:r>
+      <w:proofErr w:type="spellEnd"/>
+      <w:proofErr w:type="gramEnd"/>
+      <w:r>
+        <w:rPr>
+          <w:rFonts w:ascii="Arial" w:hAnsi="Arial" w:cs="Arial"/>
+          <w:b/>
+          <w:bCs/>
+          <w:sz w:val="28"/>
+          <w:szCs w:val="28"/>
+          <w:lang w:val="en-US"/>
+        </w:rPr>
+        <w:t xml:space="preserve"> &amp;&amp; </w:t>
+      </w:r>
+      <w:proofErr w:type="spellStart"/>
+      <w:r>
+        <w:rPr>
+          <w:rFonts w:ascii="Arial" w:hAnsi="Arial" w:cs="Arial"/>
+          <w:b/>
+          <w:bCs/>
+          <w:sz w:val="28"/>
+          <w:szCs w:val="28"/>
+          <w:lang w:val="en-US"/>
+        </w:rPr>
+        <w:t>npm</w:t>
+      </w:r>
+      <w:proofErr w:type="spellEnd"/>
+      <w:r>
+        <w:rPr>
+          <w:rFonts w:ascii="Arial" w:hAnsi="Arial" w:cs="Arial"/>
+          <w:b/>
+          <w:bCs/>
+          <w:sz w:val="28"/>
+          <w:szCs w:val="28"/>
+          <w:lang w:val="en-US"/>
+        </w:rPr>
+        <w:t xml:space="preserve"> run </w:t>
+      </w:r>
+      <w:proofErr w:type="spellStart"/>
+      <w:r>
+        <w:rPr>
+          <w:rFonts w:ascii="Arial" w:hAnsi="Arial" w:cs="Arial"/>
+          <w:b/>
+          <w:bCs/>
+          <w:sz w:val="28"/>
+          <w:szCs w:val="28"/>
+          <w:lang w:val="en-US"/>
+        </w:rPr>
+        <w:t>seed:run</w:t>
+      </w:r>
+      <w:proofErr w:type="spellEnd"/>
     </w:p>
     <w:p>
       <w:pPr>
@@ -931,6 +1337,7 @@
           <w:lang w:val="es-US"/>
         </w:rPr>
       </w:pPr>
+      <w:proofErr w:type="spellStart"/>
       <w:r>
         <w:rPr>
           <w:rFonts w:ascii="Arial" w:hAnsi="Arial" w:cs="Arial"/>
@@ -939,7 +1346,17 @@
           <w:lang w:val="es-US"/>
         </w:rPr>
         <w:lastRenderedPageBreak/>
-        <w:t>username: nombre único del usuario.</w:t>
+        <w:t>username</w:t>
+      </w:r>
+      <w:proofErr w:type="spellEnd"/>
+      <w:r>
+        <w:rPr>
+          <w:rFonts w:ascii="Arial" w:hAnsi="Arial" w:cs="Arial"/>
+          <w:sz w:val="28"/>
+          <w:szCs w:val="28"/>
+          <w:lang w:val="es-US"/>
+        </w:rPr>
+        <w:t>: nombre único del usuario.</w:t>
       </w:r>
       <w:r>
         <w:rPr>
@@ -1000,14 +1417,25 @@
           <w:lang w:val="es-US"/>
         </w:rPr>
       </w:pPr>
-      <w:r>
-        <w:rPr>
-          <w:rFonts w:ascii="Arial" w:hAnsi="Arial" w:cs="Arial"/>
-          <w:sz w:val="28"/>
-          <w:szCs w:val="28"/>
-          <w:lang w:val="es-US"/>
-        </w:rPr>
-        <w:t>password: contraseña.</w:t>
+      <w:proofErr w:type="spellStart"/>
+      <w:r>
+        <w:rPr>
+          <w:rFonts w:ascii="Arial" w:hAnsi="Arial" w:cs="Arial"/>
+          <w:sz w:val="28"/>
+          <w:szCs w:val="28"/>
+          <w:lang w:val="es-US"/>
+        </w:rPr>
+        <w:t>password</w:t>
+      </w:r>
+      <w:proofErr w:type="spellEnd"/>
+      <w:r>
+        <w:rPr>
+          <w:rFonts w:ascii="Arial" w:hAnsi="Arial" w:cs="Arial"/>
+          <w:sz w:val="28"/>
+          <w:szCs w:val="28"/>
+          <w:lang w:val="es-US"/>
+        </w:rPr>
+        <w:t>: contraseña.</w:t>
       </w:r>
       <w:r>
         <w:rPr>
@@ -1034,14 +1462,25 @@
           <w:lang w:val="es-US"/>
         </w:rPr>
       </w:pPr>
-      <w:r>
-        <w:rPr>
-          <w:rFonts w:ascii="Arial" w:hAnsi="Arial" w:cs="Arial"/>
-          <w:sz w:val="28"/>
-          <w:szCs w:val="28"/>
-          <w:lang w:val="es-US"/>
-        </w:rPr>
-        <w:t>first_name: nombre.</w:t>
+      <w:proofErr w:type="spellStart"/>
+      <w:r>
+        <w:rPr>
+          <w:rFonts w:ascii="Arial" w:hAnsi="Arial" w:cs="Arial"/>
+          <w:sz w:val="28"/>
+          <w:szCs w:val="28"/>
+          <w:lang w:val="es-US"/>
+        </w:rPr>
+        <w:t>first_name</w:t>
+      </w:r>
+      <w:proofErr w:type="spellEnd"/>
+      <w:r>
+        <w:rPr>
+          <w:rFonts w:ascii="Arial" w:hAnsi="Arial" w:cs="Arial"/>
+          <w:sz w:val="28"/>
+          <w:szCs w:val="28"/>
+          <w:lang w:val="es-US"/>
+        </w:rPr>
+        <w:t>: nombre.</w:t>
       </w:r>
       <w:r>
         <w:rPr>
@@ -1068,14 +1507,25 @@
           <w:lang w:val="es-US"/>
         </w:rPr>
       </w:pPr>
-      <w:r>
-        <w:rPr>
-          <w:rFonts w:ascii="Arial" w:hAnsi="Arial" w:cs="Arial"/>
-          <w:sz w:val="28"/>
-          <w:szCs w:val="28"/>
-          <w:lang w:val="es-US"/>
-        </w:rPr>
-        <w:t>last_name: apellido.</w:t>
+      <w:proofErr w:type="spellStart"/>
+      <w:r>
+        <w:rPr>
+          <w:rFonts w:ascii="Arial" w:hAnsi="Arial" w:cs="Arial"/>
+          <w:sz w:val="28"/>
+          <w:szCs w:val="28"/>
+          <w:lang w:val="es-US"/>
+        </w:rPr>
+        <w:t>last_name</w:t>
+      </w:r>
+      <w:proofErr w:type="spellEnd"/>
+      <w:r>
+        <w:rPr>
+          <w:rFonts w:ascii="Arial" w:hAnsi="Arial" w:cs="Arial"/>
+          <w:sz w:val="28"/>
+          <w:szCs w:val="28"/>
+          <w:lang w:val="es-US"/>
+        </w:rPr>
+        <w:t>: apellido.</w:t>
       </w:r>
       <w:r>
         <w:rPr>
@@ -1102,14 +1552,25 @@
           <w:lang w:val="es-US"/>
         </w:rPr>
       </w:pPr>
-      <w:r>
-        <w:rPr>
-          <w:rFonts w:ascii="Arial" w:hAnsi="Arial" w:cs="Arial"/>
-          <w:sz w:val="28"/>
-          <w:szCs w:val="28"/>
-          <w:lang w:val="es-US"/>
-        </w:rPr>
-        <w:t>phone: teléfono.</w:t>
+      <w:proofErr w:type="spellStart"/>
+      <w:r>
+        <w:rPr>
+          <w:rFonts w:ascii="Arial" w:hAnsi="Arial" w:cs="Arial"/>
+          <w:sz w:val="28"/>
+          <w:szCs w:val="28"/>
+          <w:lang w:val="es-US"/>
+        </w:rPr>
+        <w:t>phone</w:t>
+      </w:r>
+      <w:proofErr w:type="spellEnd"/>
+      <w:r>
+        <w:rPr>
+          <w:rFonts w:ascii="Arial" w:hAnsi="Arial" w:cs="Arial"/>
+          <w:sz w:val="28"/>
+          <w:szCs w:val="28"/>
+          <w:lang w:val="es-US"/>
+        </w:rPr>
+        <w:t>: teléfono.</w:t>
       </w:r>
       <w:r>
         <w:rPr>
@@ -1136,6 +1597,7 @@
           <w:lang w:val="es-US"/>
         </w:rPr>
       </w:pPr>
+      <w:proofErr w:type="spellStart"/>
       <w:r>
         <w:rPr>
           <w:rFonts w:ascii="Arial" w:hAnsi="Arial" w:cs="Arial"/>
@@ -1152,7 +1614,17 @@
           <w:szCs w:val="28"/>
           <w:lang w:val="es-US"/>
         </w:rPr>
-        <w:t>ddress: dirección.</w:t>
+        <w:t>ddress</w:t>
+      </w:r>
+      <w:proofErr w:type="spellEnd"/>
+      <w:r>
+        <w:rPr>
+          <w:rFonts w:ascii="Arial" w:hAnsi="Arial" w:cs="Arial"/>
+          <w:sz w:val="28"/>
+          <w:szCs w:val="28"/>
+          <w:lang w:val="es-US"/>
+        </w:rPr>
+        <w:t>: dirección.</w:t>
       </w:r>
       <w:r>
         <w:rPr>
@@ -1179,14 +1651,25 @@
           <w:lang w:val="es-US"/>
         </w:rPr>
       </w:pPr>
-      <w:r>
-        <w:rPr>
-          <w:rFonts w:ascii="Arial" w:hAnsi="Arial" w:cs="Arial"/>
-          <w:sz w:val="28"/>
-          <w:szCs w:val="28"/>
-          <w:lang w:val="es-US"/>
-        </w:rPr>
-        <w:t>profesionalID: código de colegio profesional.</w:t>
+      <w:proofErr w:type="spellStart"/>
+      <w:r>
+        <w:rPr>
+          <w:rFonts w:ascii="Arial" w:hAnsi="Arial" w:cs="Arial"/>
+          <w:sz w:val="28"/>
+          <w:szCs w:val="28"/>
+          <w:lang w:val="es-US"/>
+        </w:rPr>
+        <w:t>profesionalID</w:t>
+      </w:r>
+      <w:proofErr w:type="spellEnd"/>
+      <w:r>
+        <w:rPr>
+          <w:rFonts w:ascii="Arial" w:hAnsi="Arial" w:cs="Arial"/>
+          <w:sz w:val="28"/>
+          <w:szCs w:val="28"/>
+          <w:lang w:val="es-US"/>
+        </w:rPr>
+        <w:t>: código de colegio profesional.</w:t>
       </w:r>
       <w:r>
         <w:rPr>
@@ -1213,6 +1696,7 @@
           <w:lang w:val="es-US"/>
         </w:rPr>
       </w:pPr>
+      <w:proofErr w:type="spellStart"/>
       <w:r>
         <w:rPr>
           <w:rFonts w:ascii="Arial" w:hAnsi="Arial" w:cs="Arial"/>
@@ -1231,6 +1715,7 @@
         </w:rPr>
         <w:t>_id</w:t>
       </w:r>
+      <w:proofErr w:type="spellEnd"/>
       <w:r>
         <w:rPr>
           <w:rFonts w:ascii="Arial" w:hAnsi="Arial" w:cs="Arial"/>
@@ -1332,7 +1817,27 @@
           <w:szCs w:val="28"/>
           <w:lang w:val="es-US"/>
         </w:rPr>
-        <w:t>id: identificador autogenerado del Pais.</w:t>
+        <w:t xml:space="preserve">id: identificador autogenerado del </w:t>
+      </w:r>
+      <w:proofErr w:type="spellStart"/>
+      <w:r>
+        <w:rPr>
+          <w:rFonts w:ascii="Arial" w:hAnsi="Arial" w:cs="Arial"/>
+          <w:sz w:val="28"/>
+          <w:szCs w:val="28"/>
+          <w:lang w:val="es-US"/>
+        </w:rPr>
+        <w:t>Pais</w:t>
+      </w:r>
+      <w:proofErr w:type="spellEnd"/>
+      <w:r>
+        <w:rPr>
+          <w:rFonts w:ascii="Arial" w:hAnsi="Arial" w:cs="Arial"/>
+          <w:sz w:val="28"/>
+          <w:szCs w:val="28"/>
+          <w:lang w:val="es-US"/>
+        </w:rPr>
+        <w:t>.</w:t>
       </w:r>
     </w:p>
     <w:p>
@@ -1350,14 +1855,25 @@
           <w:lang w:val="es-US"/>
         </w:rPr>
       </w:pPr>
-      <w:r>
-        <w:rPr>
-          <w:rFonts w:ascii="Arial" w:hAnsi="Arial" w:cs="Arial"/>
-          <w:sz w:val="28"/>
-          <w:szCs w:val="28"/>
-          <w:lang w:val="es-US"/>
-        </w:rPr>
-        <w:t>code: código del país.</w:t>
+      <w:proofErr w:type="spellStart"/>
+      <w:r>
+        <w:rPr>
+          <w:rFonts w:ascii="Arial" w:hAnsi="Arial" w:cs="Arial"/>
+          <w:sz w:val="28"/>
+          <w:szCs w:val="28"/>
+          <w:lang w:val="es-US"/>
+        </w:rPr>
+        <w:t>code</w:t>
+      </w:r>
+      <w:proofErr w:type="spellEnd"/>
+      <w:r>
+        <w:rPr>
+          <w:rFonts w:ascii="Arial" w:hAnsi="Arial" w:cs="Arial"/>
+          <w:sz w:val="28"/>
+          <w:szCs w:val="28"/>
+          <w:lang w:val="es-US"/>
+        </w:rPr>
+        <w:t>: código del país.</w:t>
       </w:r>
       <w:r>
         <w:rPr>
@@ -1384,14 +1900,25 @@
           <w:lang w:val="es-US"/>
         </w:rPr>
       </w:pPr>
-      <w:r>
-        <w:rPr>
-          <w:rFonts w:ascii="Arial" w:hAnsi="Arial" w:cs="Arial"/>
-          <w:sz w:val="28"/>
-          <w:szCs w:val="28"/>
-          <w:lang w:val="es-US"/>
-        </w:rPr>
-        <w:t>prefix: prefijo del país.</w:t>
+      <w:proofErr w:type="spellStart"/>
+      <w:r>
+        <w:rPr>
+          <w:rFonts w:ascii="Arial" w:hAnsi="Arial" w:cs="Arial"/>
+          <w:sz w:val="28"/>
+          <w:szCs w:val="28"/>
+          <w:lang w:val="es-US"/>
+        </w:rPr>
+        <w:t>prefix</w:t>
+      </w:r>
+      <w:proofErr w:type="spellEnd"/>
+      <w:r>
+        <w:rPr>
+          <w:rFonts w:ascii="Arial" w:hAnsi="Arial" w:cs="Arial"/>
+          <w:sz w:val="28"/>
+          <w:szCs w:val="28"/>
+          <w:lang w:val="es-US"/>
+        </w:rPr>
+        <w:t>: prefijo del país.</w:t>
       </w:r>
       <w:r>
         <w:rPr>
@@ -1418,14 +1945,25 @@
           <w:lang w:val="es-US"/>
         </w:rPr>
       </w:pPr>
-      <w:r>
-        <w:rPr>
-          <w:rFonts w:ascii="Arial" w:hAnsi="Arial" w:cs="Arial"/>
-          <w:sz w:val="28"/>
-          <w:szCs w:val="28"/>
-          <w:lang w:val="es-US"/>
-        </w:rPr>
-        <w:t>name: nombre del país.</w:t>
+      <w:proofErr w:type="spellStart"/>
+      <w:r>
+        <w:rPr>
+          <w:rFonts w:ascii="Arial" w:hAnsi="Arial" w:cs="Arial"/>
+          <w:sz w:val="28"/>
+          <w:szCs w:val="28"/>
+          <w:lang w:val="es-US"/>
+        </w:rPr>
+        <w:t>name</w:t>
+      </w:r>
+      <w:proofErr w:type="spellEnd"/>
+      <w:r>
+        <w:rPr>
+          <w:rFonts w:ascii="Arial" w:hAnsi="Arial" w:cs="Arial"/>
+          <w:sz w:val="28"/>
+          <w:szCs w:val="28"/>
+          <w:lang w:val="es-US"/>
+        </w:rPr>
+        <w:t>: nombre del país.</w:t>
       </w:r>
       <w:r>
         <w:rPr>
@@ -1501,14 +2039,25 @@
           <w:lang w:val="es-US"/>
         </w:rPr>
       </w:pPr>
-      <w:r>
-        <w:rPr>
-          <w:rFonts w:ascii="Arial" w:hAnsi="Arial" w:cs="Arial"/>
-          <w:sz w:val="28"/>
-          <w:szCs w:val="28"/>
-          <w:lang w:val="es-US"/>
-        </w:rPr>
-        <w:t>name: nombre único del proyecto.</w:t>
+      <w:proofErr w:type="spellStart"/>
+      <w:r>
+        <w:rPr>
+          <w:rFonts w:ascii="Arial" w:hAnsi="Arial" w:cs="Arial"/>
+          <w:sz w:val="28"/>
+          <w:szCs w:val="28"/>
+          <w:lang w:val="es-US"/>
+        </w:rPr>
+        <w:t>name</w:t>
+      </w:r>
+      <w:proofErr w:type="spellEnd"/>
+      <w:r>
+        <w:rPr>
+          <w:rFonts w:ascii="Arial" w:hAnsi="Arial" w:cs="Arial"/>
+          <w:sz w:val="28"/>
+          <w:szCs w:val="28"/>
+          <w:lang w:val="es-US"/>
+        </w:rPr>
+        <w:t>: nombre único del proyecto.</w:t>
       </w:r>
       <w:r>
         <w:rPr>
@@ -1535,38 +2084,62 @@
           <w:lang w:val="es-US"/>
         </w:rPr>
       </w:pPr>
-      <w:r>
-        <w:rPr>
-          <w:rFonts w:ascii="Arial" w:hAnsi="Arial" w:cs="Arial"/>
-          <w:sz w:val="28"/>
-          <w:szCs w:val="28"/>
-          <w:lang w:val="es-US"/>
-        </w:rPr>
-        <w:t>user_id: id del usuario que esta crenado el proyecto. Es obligatorio.</w:t>
-      </w:r>
-    </w:p>
-    <w:p>
-      <w:pPr>
-        <w:jc w:val="both"/>
-        <w:rPr>
-          <w:rFonts w:ascii="Arial" w:hAnsi="Arial" w:cs="Arial"/>
-          <w:b/>
-          <w:bCs/>
-          <w:sz w:val="28"/>
-          <w:szCs w:val="28"/>
-          <w:lang w:val="es-US"/>
-        </w:rPr>
-      </w:pPr>
-      <w:r>
-        <w:rPr>
-          <w:rFonts w:ascii="Arial" w:hAnsi="Arial" w:cs="Arial"/>
-          <w:b/>
-          <w:bCs/>
-          <w:sz w:val="28"/>
-          <w:szCs w:val="28"/>
-          <w:lang w:val="es-US"/>
-        </w:rPr>
-        <w:t>Board:</w:t>
+      <w:proofErr w:type="spellStart"/>
+      <w:r>
+        <w:rPr>
+          <w:rFonts w:ascii="Arial" w:hAnsi="Arial" w:cs="Arial"/>
+          <w:sz w:val="28"/>
+          <w:szCs w:val="28"/>
+          <w:lang w:val="es-US"/>
+        </w:rPr>
+        <w:t>user_id</w:t>
+      </w:r>
+      <w:proofErr w:type="spellEnd"/>
+      <w:r>
+        <w:rPr>
+          <w:rFonts w:ascii="Arial" w:hAnsi="Arial" w:cs="Arial"/>
+          <w:sz w:val="28"/>
+          <w:szCs w:val="28"/>
+          <w:lang w:val="es-US"/>
+        </w:rPr>
+        <w:t>: id del usuario que esta crenado el proyecto. Es obligatorio.</w:t>
+      </w:r>
+    </w:p>
+    <w:p>
+      <w:pPr>
+        <w:jc w:val="both"/>
+        <w:rPr>
+          <w:rFonts w:ascii="Arial" w:hAnsi="Arial" w:cs="Arial"/>
+          <w:b/>
+          <w:bCs/>
+          <w:sz w:val="28"/>
+          <w:szCs w:val="28"/>
+          <w:lang w:val="es-US"/>
+        </w:rPr>
+      </w:pPr>
+      <w:proofErr w:type="spellStart"/>
+      <w:r>
+        <w:rPr>
+          <w:rFonts w:ascii="Arial" w:hAnsi="Arial" w:cs="Arial"/>
+          <w:b/>
+          <w:bCs/>
+          <w:sz w:val="28"/>
+          <w:szCs w:val="28"/>
+          <w:lang w:val="es-US"/>
+        </w:rPr>
+        <w:t>Board</w:t>
+      </w:r>
+      <w:proofErr w:type="spellEnd"/>
+      <w:r>
+        <w:rPr>
+          <w:rFonts w:ascii="Arial" w:hAnsi="Arial" w:cs="Arial"/>
+          <w:b/>
+          <w:bCs/>
+          <w:sz w:val="28"/>
+          <w:szCs w:val="28"/>
+          <w:lang w:val="es-US"/>
+        </w:rPr>
+        <w:t>:</w:t>
       </w:r>
     </w:p>
     <w:p>
@@ -1609,14 +2182,25 @@
           <w:lang w:val="es-US"/>
         </w:rPr>
       </w:pPr>
-      <w:r>
-        <w:rPr>
-          <w:rFonts w:ascii="Arial" w:hAnsi="Arial" w:cs="Arial"/>
-          <w:sz w:val="28"/>
-          <w:szCs w:val="28"/>
-          <w:lang w:val="es-US"/>
-        </w:rPr>
-        <w:t>name: nombre del tablero (puede haber repetidos).</w:t>
+      <w:proofErr w:type="spellStart"/>
+      <w:r>
+        <w:rPr>
+          <w:rFonts w:ascii="Arial" w:hAnsi="Arial" w:cs="Arial"/>
+          <w:sz w:val="28"/>
+          <w:szCs w:val="28"/>
+          <w:lang w:val="es-US"/>
+        </w:rPr>
+        <w:t>name</w:t>
+      </w:r>
+      <w:proofErr w:type="spellEnd"/>
+      <w:r>
+        <w:rPr>
+          <w:rFonts w:ascii="Arial" w:hAnsi="Arial" w:cs="Arial"/>
+          <w:sz w:val="28"/>
+          <w:szCs w:val="28"/>
+          <w:lang w:val="es-US"/>
+        </w:rPr>
+        <w:t>: nombre del tablero (puede haber repetidos).</w:t>
       </w:r>
       <w:r>
         <w:rPr>
@@ -1643,14 +2227,25 @@
           <w:lang w:val="es-VE"/>
         </w:rPr>
       </w:pPr>
-      <w:r>
-        <w:rPr>
-          <w:rFonts w:ascii="Arial" w:hAnsi="Arial" w:cs="Arial"/>
-          <w:sz w:val="28"/>
-          <w:szCs w:val="28"/>
-          <w:lang w:val="es-VE"/>
-        </w:rPr>
-        <w:t>project_id: id del proye</w:t>
+      <w:proofErr w:type="spellStart"/>
+      <w:r>
+        <w:rPr>
+          <w:rFonts w:ascii="Arial" w:hAnsi="Arial" w:cs="Arial"/>
+          <w:sz w:val="28"/>
+          <w:szCs w:val="28"/>
+          <w:lang w:val="es-VE"/>
+        </w:rPr>
+        <w:t>project_id</w:t>
+      </w:r>
+      <w:proofErr w:type="spellEnd"/>
+      <w:r>
+        <w:rPr>
+          <w:rFonts w:ascii="Arial" w:hAnsi="Arial" w:cs="Arial"/>
+          <w:sz w:val="28"/>
+          <w:szCs w:val="28"/>
+          <w:lang w:val="es-VE"/>
+        </w:rPr>
+        <w:t>: id del proye</w:t>
       </w:r>
       <w:r>
         <w:rPr>
@@ -1719,6 +2314,7 @@
           <w:lang w:val="es-US"/>
         </w:rPr>
       </w:pPr>
+      <w:proofErr w:type="spellStart"/>
       <w:r>
         <w:rPr>
           <w:rFonts w:ascii="Arial" w:hAnsi="Arial" w:cs="Arial"/>
@@ -1730,6 +2326,7 @@
         </w:rPr>
         <w:t>Circuit</w:t>
       </w:r>
+      <w:proofErr w:type="spellEnd"/>
       <w:r>
         <w:rPr>
           <w:rFonts w:ascii="Arial" w:hAnsi="Arial" w:cs="Arial"/>
@@ -1791,6 +2388,7 @@
           <w:lang w:val="es-US"/>
         </w:rPr>
       </w:pPr>
+      <w:proofErr w:type="spellStart"/>
       <w:r>
         <w:rPr>
           <w:rFonts w:ascii="Arial" w:hAnsi="Arial" w:cs="Arial"/>
@@ -1800,6 +2398,7 @@
         </w:rPr>
         <w:t>name</w:t>
       </w:r>
+      <w:proofErr w:type="spellEnd"/>
       <w:r>
         <w:rPr>
           <w:rFonts w:ascii="Arial" w:hAnsi="Arial" w:cs="Arial"/>
@@ -1861,6 +2460,7 @@
           <w:lang w:val="es-US"/>
         </w:rPr>
       </w:pPr>
+      <w:proofErr w:type="spellStart"/>
       <w:r>
         <w:rPr>
           <w:rFonts w:ascii="Arial" w:hAnsi="Arial" w:cs="Arial"/>
@@ -1879,6 +2479,7 @@
         </w:rPr>
         <w:t>_id</w:t>
       </w:r>
+      <w:proofErr w:type="spellEnd"/>
       <w:r>
         <w:rPr>
           <w:rFonts w:ascii="Arial" w:hAnsi="Arial" w:cs="Arial"/>
@@ -1940,6 +2541,7 @@
           <w:lang w:val="es-US"/>
         </w:rPr>
       </w:pPr>
+      <w:proofErr w:type="spellStart"/>
       <w:r>
         <w:rPr>
           <w:rFonts w:ascii="Arial" w:hAnsi="Arial" w:cs="Arial"/>
@@ -1958,6 +2560,7 @@
         </w:rPr>
         <w:t>_id</w:t>
       </w:r>
+      <w:proofErr w:type="spellEnd"/>
       <w:r>
         <w:rPr>
           <w:rFonts w:ascii="Arial" w:hAnsi="Arial" w:cs="Arial"/>
@@ -1998,16 +2601,29 @@
           <w:lang w:val="es-US"/>
         </w:rPr>
       </w:pPr>
-      <w:r>
-        <w:rPr>
-          <w:rFonts w:ascii="Arial" w:hAnsi="Arial" w:cs="Arial"/>
-          <w:b/>
-          <w:bCs/>
-          <w:sz w:val="28"/>
-          <w:szCs w:val="28"/>
-          <w:lang w:val="es-US"/>
-        </w:rPr>
-        <w:t>Report:</w:t>
+      <w:proofErr w:type="spellStart"/>
+      <w:r>
+        <w:rPr>
+          <w:rFonts w:ascii="Arial" w:hAnsi="Arial" w:cs="Arial"/>
+          <w:b/>
+          <w:bCs/>
+          <w:sz w:val="28"/>
+          <w:szCs w:val="28"/>
+          <w:lang w:val="es-US"/>
+        </w:rPr>
+        <w:t>Report</w:t>
+      </w:r>
+      <w:proofErr w:type="spellEnd"/>
+      <w:r>
+        <w:rPr>
+          <w:rFonts w:ascii="Arial" w:hAnsi="Arial" w:cs="Arial"/>
+          <w:b/>
+          <w:bCs/>
+          <w:sz w:val="28"/>
+          <w:szCs w:val="28"/>
+          <w:lang w:val="es-US"/>
+        </w:rPr>
+        <w:t>:</w:t>
       </w:r>
     </w:p>
     <w:p>
@@ -2050,14 +2666,25 @@
           <w:lang w:val="es-US"/>
         </w:rPr>
       </w:pPr>
-      <w:r>
-        <w:rPr>
-          <w:rFonts w:ascii="Arial" w:hAnsi="Arial" w:cs="Arial"/>
-          <w:sz w:val="28"/>
-          <w:szCs w:val="28"/>
-          <w:lang w:val="es-US"/>
-        </w:rPr>
-        <w:t>current: es opcional.</w:t>
+      <w:proofErr w:type="spellStart"/>
+      <w:r>
+        <w:rPr>
+          <w:rFonts w:ascii="Arial" w:hAnsi="Arial" w:cs="Arial"/>
+          <w:sz w:val="28"/>
+          <w:szCs w:val="28"/>
+          <w:lang w:val="es-US"/>
+        </w:rPr>
+        <w:t>current</w:t>
+      </w:r>
+      <w:proofErr w:type="spellEnd"/>
+      <w:r>
+        <w:rPr>
+          <w:rFonts w:ascii="Arial" w:hAnsi="Arial" w:cs="Arial"/>
+          <w:sz w:val="28"/>
+          <w:szCs w:val="28"/>
+          <w:lang w:val="es-US"/>
+        </w:rPr>
+        <w:t>: es opcional.</w:t>
       </w:r>
     </w:p>
     <w:p>
@@ -2075,14 +2702,25 @@
           <w:lang w:val="es-US"/>
         </w:rPr>
       </w:pPr>
-      <w:r>
-        <w:rPr>
-          <w:rFonts w:ascii="Arial" w:hAnsi="Arial" w:cs="Arial"/>
-          <w:sz w:val="28"/>
-          <w:szCs w:val="28"/>
-          <w:lang w:val="es-US"/>
-        </w:rPr>
-        <w:t>cable_width: ancho del cable. Es opcional.</w:t>
+      <w:proofErr w:type="spellStart"/>
+      <w:r>
+        <w:rPr>
+          <w:rFonts w:ascii="Arial" w:hAnsi="Arial" w:cs="Arial"/>
+          <w:sz w:val="28"/>
+          <w:szCs w:val="28"/>
+          <w:lang w:val="es-US"/>
+        </w:rPr>
+        <w:t>cable_width</w:t>
+      </w:r>
+      <w:proofErr w:type="spellEnd"/>
+      <w:r>
+        <w:rPr>
+          <w:rFonts w:ascii="Arial" w:hAnsi="Arial" w:cs="Arial"/>
+          <w:sz w:val="28"/>
+          <w:szCs w:val="28"/>
+          <w:lang w:val="es-US"/>
+        </w:rPr>
+        <w:t>: ancho del cable. Es opcional.</w:t>
       </w:r>
     </w:p>
     <w:p>
@@ -2100,6 +2738,7 @@
           <w:lang w:val="es-US"/>
         </w:rPr>
       </w:pPr>
+      <w:proofErr w:type="spellStart"/>
       <w:r>
         <w:rPr>
           <w:rFonts w:ascii="Arial" w:hAnsi="Arial" w:cs="Arial"/>
@@ -2108,7 +2747,17 @@
           <w:lang w:val="es-US"/>
         </w:rPr>
         <w:lastRenderedPageBreak/>
-        <w:t>pipe_diameter: diámetro de la tubería. Es opcional.</w:t>
+        <w:t>pipe_diameter</w:t>
+      </w:r>
+      <w:proofErr w:type="spellEnd"/>
+      <w:r>
+        <w:rPr>
+          <w:rFonts w:ascii="Arial" w:hAnsi="Arial" w:cs="Arial"/>
+          <w:sz w:val="28"/>
+          <w:szCs w:val="28"/>
+          <w:lang w:val="es-US"/>
+        </w:rPr>
+        <w:t>: diámetro de la tubería. Es opcional.</w:t>
       </w:r>
     </w:p>
     <w:p>
@@ -2126,14 +2775,25 @@
           <w:lang w:val="es-US"/>
         </w:rPr>
       </w:pPr>
-      <w:r>
-        <w:rPr>
-          <w:rFonts w:ascii="Arial" w:hAnsi="Arial" w:cs="Arial"/>
-          <w:sz w:val="28"/>
-          <w:szCs w:val="28"/>
-          <w:lang w:val="es-US"/>
-        </w:rPr>
-        <w:t>protection_device: dispositivo de protección.  Es opcional.</w:t>
+      <w:proofErr w:type="spellStart"/>
+      <w:r>
+        <w:rPr>
+          <w:rFonts w:ascii="Arial" w:hAnsi="Arial" w:cs="Arial"/>
+          <w:sz w:val="28"/>
+          <w:szCs w:val="28"/>
+          <w:lang w:val="es-US"/>
+        </w:rPr>
+        <w:t>protection_device</w:t>
+      </w:r>
+      <w:proofErr w:type="spellEnd"/>
+      <w:r>
+        <w:rPr>
+          <w:rFonts w:ascii="Arial" w:hAnsi="Arial" w:cs="Arial"/>
+          <w:sz w:val="28"/>
+          <w:szCs w:val="28"/>
+          <w:lang w:val="es-US"/>
+        </w:rPr>
+        <w:t>: dispositivo de protección.  Es opcional.</w:t>
       </w:r>
     </w:p>
     <w:p>
@@ -2151,14 +2811,25 @@
           <w:lang w:val="es-US"/>
         </w:rPr>
       </w:pPr>
-      <w:r>
-        <w:rPr>
-          <w:rFonts w:ascii="Arial" w:hAnsi="Arial" w:cs="Arial"/>
-          <w:sz w:val="28"/>
-          <w:szCs w:val="28"/>
-          <w:lang w:val="es-US"/>
-        </w:rPr>
-        <w:t>voltaje_drop: caída de voltaje. Es obligatorio.</w:t>
+      <w:proofErr w:type="spellStart"/>
+      <w:r>
+        <w:rPr>
+          <w:rFonts w:ascii="Arial" w:hAnsi="Arial" w:cs="Arial"/>
+          <w:sz w:val="28"/>
+          <w:szCs w:val="28"/>
+          <w:lang w:val="es-US"/>
+        </w:rPr>
+        <w:t>voltaje_drop</w:t>
+      </w:r>
+      <w:proofErr w:type="spellEnd"/>
+      <w:r>
+        <w:rPr>
+          <w:rFonts w:ascii="Arial" w:hAnsi="Arial" w:cs="Arial"/>
+          <w:sz w:val="28"/>
+          <w:szCs w:val="28"/>
+          <w:lang w:val="es-US"/>
+        </w:rPr>
+        <w:t>: caída de voltaje. Es obligatorio.</w:t>
       </w:r>
     </w:p>
     <w:p>
@@ -2176,23 +2847,54 @@
           <w:lang w:val="es-VE"/>
         </w:rPr>
       </w:pPr>
-      <w:r>
-        <w:rPr>
-          <w:rFonts w:ascii="Arial" w:hAnsi="Arial" w:cs="Arial"/>
-          <w:sz w:val="28"/>
-          <w:szCs w:val="28"/>
-          <w:lang w:val="es-VE"/>
-        </w:rPr>
-        <w:t>circuit_id: id del circuito que es</w:t>
-      </w:r>
-      <w:r>
-        <w:rPr>
-          <w:rFonts w:ascii="Arial" w:hAnsi="Arial" w:cs="Arial"/>
-          <w:sz w:val="28"/>
-          <w:szCs w:val="28"/>
-          <w:lang w:val="es-VE"/>
-        </w:rPr>
-        <w:t>ta creando el reporte. Es obligatorio.</w:t>
+      <w:proofErr w:type="spellStart"/>
+      <w:r>
+        <w:rPr>
+          <w:rFonts w:ascii="Arial" w:hAnsi="Arial" w:cs="Arial"/>
+          <w:sz w:val="28"/>
+          <w:szCs w:val="28"/>
+          <w:lang w:val="es-VE"/>
+        </w:rPr>
+        <w:t>circuit_id</w:t>
+      </w:r>
+      <w:proofErr w:type="spellEnd"/>
+      <w:r>
+        <w:rPr>
+          <w:rFonts w:ascii="Arial" w:hAnsi="Arial" w:cs="Arial"/>
+          <w:sz w:val="28"/>
+          <w:szCs w:val="28"/>
+          <w:lang w:val="es-VE"/>
+        </w:rPr>
+        <w:t xml:space="preserve">: id del circuito que </w:t>
+      </w:r>
+      <w:proofErr w:type="spellStart"/>
+      <w:r>
+        <w:rPr>
+          <w:rFonts w:ascii="Arial" w:hAnsi="Arial" w:cs="Arial"/>
+          <w:sz w:val="28"/>
+          <w:szCs w:val="28"/>
+          <w:lang w:val="es-VE"/>
+        </w:rPr>
+        <w:t>es</w:t>
+      </w:r>
+      <w:r>
+        <w:rPr>
+          <w:rFonts w:ascii="Arial" w:hAnsi="Arial" w:cs="Arial"/>
+          <w:sz w:val="28"/>
+          <w:szCs w:val="28"/>
+          <w:lang w:val="es-VE"/>
+        </w:rPr>
+        <w:t>ta</w:t>
+      </w:r>
+      <w:proofErr w:type="spellEnd"/>
+      <w:r>
+        <w:rPr>
+          <w:rFonts w:ascii="Arial" w:hAnsi="Arial" w:cs="Arial"/>
+          <w:sz w:val="28"/>
+          <w:szCs w:val="28"/>
+          <w:lang w:val="es-VE"/>
+        </w:rPr>
+        <w:t xml:space="preserve"> creando el reporte. Es obligatorio.</w:t>
       </w:r>
     </w:p>
     <w:p>
@@ -2299,8 +3001,21 @@
           <w:szCs w:val="28"/>
           <w:lang w:val="es-US"/>
         </w:rPr>
-        <w:t>Método: GET, Ruta: /user</w:t>
-      </w:r>
+        <w:t>Método: GET, Ruta: /</w:t>
+      </w:r>
+      <w:proofErr w:type="spellStart"/>
+      <w:r>
+        <w:rPr>
+          <w:rFonts w:ascii="Arial" w:hAnsi="Arial" w:cs="Arial"/>
+          <w:b/>
+          <w:bCs/>
+          <w:sz w:val="28"/>
+          <w:szCs w:val="28"/>
+          <w:lang w:val="es-US"/>
+        </w:rPr>
+        <w:t>user</w:t>
+      </w:r>
+      <w:proofErr w:type="spellEnd"/>
     </w:p>
     <w:p>
       <w:pPr>
@@ -2358,16 +3073,53 @@
           <w:lang w:val="es-US"/>
         </w:rPr>
       </w:pPr>
-      <w:r>
-        <w:rPr>
-          <w:rFonts w:ascii="Arial" w:hAnsi="Arial" w:cs="Arial"/>
-          <w:b/>
-          <w:bCs/>
-          <w:sz w:val="28"/>
-          <w:szCs w:val="28"/>
-          <w:lang w:val="es-US"/>
-        </w:rPr>
-        <w:t>Metodo: GET, Ruta: /user/:id</w:t>
+      <w:proofErr w:type="spellStart"/>
+      <w:r>
+        <w:rPr>
+          <w:rFonts w:ascii="Arial" w:hAnsi="Arial" w:cs="Arial"/>
+          <w:b/>
+          <w:bCs/>
+          <w:sz w:val="28"/>
+          <w:szCs w:val="28"/>
+          <w:lang w:val="es-US"/>
+        </w:rPr>
+        <w:t>Metodo</w:t>
+      </w:r>
+      <w:proofErr w:type="spellEnd"/>
+      <w:r>
+        <w:rPr>
+          <w:rFonts w:ascii="Arial" w:hAnsi="Arial" w:cs="Arial"/>
+          <w:b/>
+          <w:bCs/>
+          <w:sz w:val="28"/>
+          <w:szCs w:val="28"/>
+          <w:lang w:val="es-US"/>
+        </w:rPr>
+        <w:t>: GET, Ruta: /</w:t>
+      </w:r>
+      <w:proofErr w:type="spellStart"/>
+      <w:r>
+        <w:rPr>
+          <w:rFonts w:ascii="Arial" w:hAnsi="Arial" w:cs="Arial"/>
+          <w:b/>
+          <w:bCs/>
+          <w:sz w:val="28"/>
+          <w:szCs w:val="28"/>
+          <w:lang w:val="es-US"/>
+        </w:rPr>
+        <w:t>user</w:t>
+      </w:r>
+      <w:proofErr w:type="spellEnd"/>
+      <w:r>
+        <w:rPr>
+          <w:rFonts w:ascii="Arial" w:hAnsi="Arial" w:cs="Arial"/>
+          <w:b/>
+          <w:bCs/>
+          <w:sz w:val="28"/>
+          <w:szCs w:val="28"/>
+          <w:lang w:val="es-US"/>
+        </w:rPr>
+        <w:t>/:id</w:t>
       </w:r>
     </w:p>
     <w:p>
@@ -2408,28 +3160,54 @@
           <w:lang w:val="es-US"/>
         </w:rPr>
       </w:pPr>
-      <w:r>
-        <w:rPr>
-          <w:rFonts w:ascii="Arial" w:hAnsi="Arial" w:cs="Arial"/>
-          <w:b/>
-          <w:bCs/>
-          <w:sz w:val="28"/>
-          <w:szCs w:val="28"/>
-          <w:lang w:val="es-US"/>
-        </w:rPr>
-        <w:t>Metodo: POST</w:t>
-      </w:r>
-      <w:r>
-        <w:rPr>
-          <w:rFonts w:ascii="Arial" w:hAnsi="Arial" w:cs="Arial"/>
-          <w:b/>
-          <w:bCs/>
-          <w:sz w:val="28"/>
-          <w:szCs w:val="28"/>
-          <w:lang w:val="es-US"/>
-        </w:rPr>
-        <w:t>, Ruta: /user</w:t>
-      </w:r>
+      <w:proofErr w:type="spellStart"/>
+      <w:r>
+        <w:rPr>
+          <w:rFonts w:ascii="Arial" w:hAnsi="Arial" w:cs="Arial"/>
+          <w:b/>
+          <w:bCs/>
+          <w:sz w:val="28"/>
+          <w:szCs w:val="28"/>
+          <w:lang w:val="es-US"/>
+        </w:rPr>
+        <w:t>Metodo</w:t>
+      </w:r>
+      <w:proofErr w:type="spellEnd"/>
+      <w:r>
+        <w:rPr>
+          <w:rFonts w:ascii="Arial" w:hAnsi="Arial" w:cs="Arial"/>
+          <w:b/>
+          <w:bCs/>
+          <w:sz w:val="28"/>
+          <w:szCs w:val="28"/>
+          <w:lang w:val="es-US"/>
+        </w:rPr>
+        <w:t>: POST</w:t>
+      </w:r>
+      <w:r>
+        <w:rPr>
+          <w:rFonts w:ascii="Arial" w:hAnsi="Arial" w:cs="Arial"/>
+          <w:b/>
+          <w:bCs/>
+          <w:sz w:val="28"/>
+          <w:szCs w:val="28"/>
+          <w:lang w:val="es-US"/>
+        </w:rPr>
+        <w:t>, Ruta: /</w:t>
+      </w:r>
+      <w:proofErr w:type="spellStart"/>
+      <w:r>
+        <w:rPr>
+          <w:rFonts w:ascii="Arial" w:hAnsi="Arial" w:cs="Arial"/>
+          <w:b/>
+          <w:bCs/>
+          <w:sz w:val="28"/>
+          <w:szCs w:val="28"/>
+          <w:lang w:val="es-US"/>
+        </w:rPr>
+        <w:t>user</w:t>
+      </w:r>
+      <w:proofErr w:type="spellEnd"/>
     </w:p>
     <w:p>
       <w:pPr>
@@ -2451,17 +3229,91 @@
         </w:rPr>
         <w:t xml:space="preserve">Recibe un objeto formado por los atributos obligatorios del usuario: </w:t>
       </w:r>
-      <w:r>
-        <w:rPr>
-          <w:rFonts w:ascii="Arial" w:hAnsi="Arial" w:cs="Arial"/>
-          <w:b/>
-          <w:bCs/>
-          <w:sz w:val="28"/>
-          <w:szCs w:val="28"/>
-          <w:lang w:val="es-VE"/>
-        </w:rPr>
-        <w:t>username, email, password, first_name, last_name</w:t>
-      </w:r>
+      <w:proofErr w:type="spellStart"/>
+      <w:r>
+        <w:rPr>
+          <w:rFonts w:ascii="Arial" w:hAnsi="Arial" w:cs="Arial"/>
+          <w:b/>
+          <w:bCs/>
+          <w:sz w:val="28"/>
+          <w:szCs w:val="28"/>
+          <w:lang w:val="es-VE"/>
+        </w:rPr>
+        <w:t>username</w:t>
+      </w:r>
+      <w:proofErr w:type="spellEnd"/>
+      <w:r>
+        <w:rPr>
+          <w:rFonts w:ascii="Arial" w:hAnsi="Arial" w:cs="Arial"/>
+          <w:b/>
+          <w:bCs/>
+          <w:sz w:val="28"/>
+          <w:szCs w:val="28"/>
+          <w:lang w:val="es-VE"/>
+        </w:rPr>
+        <w:t xml:space="preserve">, email, </w:t>
+      </w:r>
+      <w:proofErr w:type="spellStart"/>
+      <w:r>
+        <w:rPr>
+          <w:rFonts w:ascii="Arial" w:hAnsi="Arial" w:cs="Arial"/>
+          <w:b/>
+          <w:bCs/>
+          <w:sz w:val="28"/>
+          <w:szCs w:val="28"/>
+          <w:lang w:val="es-VE"/>
+        </w:rPr>
+        <w:t>password</w:t>
+      </w:r>
+      <w:proofErr w:type="spellEnd"/>
+      <w:r>
+        <w:rPr>
+          <w:rFonts w:ascii="Arial" w:hAnsi="Arial" w:cs="Arial"/>
+          <w:b/>
+          <w:bCs/>
+          <w:sz w:val="28"/>
+          <w:szCs w:val="28"/>
+          <w:lang w:val="es-VE"/>
+        </w:rPr>
+        <w:t xml:space="preserve">, </w:t>
+      </w:r>
+      <w:proofErr w:type="spellStart"/>
+      <w:r>
+        <w:rPr>
+          <w:rFonts w:ascii="Arial" w:hAnsi="Arial" w:cs="Arial"/>
+          <w:b/>
+          <w:bCs/>
+          <w:sz w:val="28"/>
+          <w:szCs w:val="28"/>
+          <w:lang w:val="es-VE"/>
+        </w:rPr>
+        <w:t>first_name</w:t>
+      </w:r>
+      <w:proofErr w:type="spellEnd"/>
+      <w:r>
+        <w:rPr>
+          <w:rFonts w:ascii="Arial" w:hAnsi="Arial" w:cs="Arial"/>
+          <w:b/>
+          <w:bCs/>
+          <w:sz w:val="28"/>
+          <w:szCs w:val="28"/>
+          <w:lang w:val="es-VE"/>
+        </w:rPr>
+        <w:t xml:space="preserve">, </w:t>
+      </w:r>
+      <w:proofErr w:type="spellStart"/>
+      <w:r>
+        <w:rPr>
+          <w:rFonts w:ascii="Arial" w:hAnsi="Arial" w:cs="Arial"/>
+          <w:b/>
+          <w:bCs/>
+          <w:sz w:val="28"/>
+          <w:szCs w:val="28"/>
+          <w:lang w:val="es-VE"/>
+        </w:rPr>
+        <w:t>last_name</w:t>
+      </w:r>
+      <w:proofErr w:type="spellEnd"/>
       <w:r>
         <w:rPr>
           <w:rFonts w:ascii="Arial" w:hAnsi="Arial" w:cs="Arial"/>
@@ -2478,8 +3330,19 @@
           <w:szCs w:val="28"/>
           <w:lang w:val="es-VE"/>
         </w:rPr>
-        <w:t>y opcionalmente el profesionalID</w:t>
-      </w:r>
+        <w:t xml:space="preserve">y opcionalmente el </w:t>
+      </w:r>
+      <w:proofErr w:type="spellStart"/>
+      <w:r>
+        <w:rPr>
+          <w:rFonts w:ascii="Arial" w:hAnsi="Arial" w:cs="Arial"/>
+          <w:sz w:val="28"/>
+          <w:szCs w:val="28"/>
+          <w:lang w:val="es-VE"/>
+        </w:rPr>
+        <w:t>profesionalID</w:t>
+      </w:r>
+      <w:proofErr w:type="spellEnd"/>
       <w:r>
         <w:rPr>
           <w:rFonts w:ascii="Arial" w:hAnsi="Arial" w:cs="Arial"/>
@@ -2507,16 +3370,53 @@
           <w:lang w:val="es-VE"/>
         </w:rPr>
       </w:pPr>
-      <w:r>
-        <w:rPr>
-          <w:rFonts w:ascii="Arial" w:hAnsi="Arial" w:cs="Arial"/>
-          <w:b/>
-          <w:bCs/>
-          <w:sz w:val="28"/>
-          <w:szCs w:val="28"/>
-          <w:lang w:val="es-VE"/>
-        </w:rPr>
-        <w:t>Metodo: PATCH, Ruta: /user/:id</w:t>
+      <w:proofErr w:type="spellStart"/>
+      <w:r>
+        <w:rPr>
+          <w:rFonts w:ascii="Arial" w:hAnsi="Arial" w:cs="Arial"/>
+          <w:b/>
+          <w:bCs/>
+          <w:sz w:val="28"/>
+          <w:szCs w:val="28"/>
+          <w:lang w:val="es-VE"/>
+        </w:rPr>
+        <w:t>Metodo</w:t>
+      </w:r>
+      <w:proofErr w:type="spellEnd"/>
+      <w:r>
+        <w:rPr>
+          <w:rFonts w:ascii="Arial" w:hAnsi="Arial" w:cs="Arial"/>
+          <w:b/>
+          <w:bCs/>
+          <w:sz w:val="28"/>
+          <w:szCs w:val="28"/>
+          <w:lang w:val="es-VE"/>
+        </w:rPr>
+        <w:t>: PATCH, Ruta: /</w:t>
+      </w:r>
+      <w:proofErr w:type="spellStart"/>
+      <w:r>
+        <w:rPr>
+          <w:rFonts w:ascii="Arial" w:hAnsi="Arial" w:cs="Arial"/>
+          <w:b/>
+          <w:bCs/>
+          <w:sz w:val="28"/>
+          <w:szCs w:val="28"/>
+          <w:lang w:val="es-VE"/>
+        </w:rPr>
+        <w:t>user</w:t>
+      </w:r>
+      <w:proofErr w:type="spellEnd"/>
+      <w:r>
+        <w:rPr>
+          <w:rFonts w:ascii="Arial" w:hAnsi="Arial" w:cs="Arial"/>
+          <w:b/>
+          <w:bCs/>
+          <w:sz w:val="28"/>
+          <w:szCs w:val="28"/>
+          <w:lang w:val="es-VE"/>
+        </w:rPr>
+        <w:t>/:id</w:t>
       </w:r>
     </w:p>
     <w:p>
@@ -2548,6 +3448,7 @@
         </w:rPr>
         <w:t xml:space="preserve"> (se puede modificar todo menos el </w:t>
       </w:r>
+      <w:proofErr w:type="spellStart"/>
       <w:r>
         <w:rPr>
           <w:rFonts w:ascii="Arial" w:hAnsi="Arial" w:cs="Arial"/>
@@ -2559,6 +3460,7 @@
         </w:rPr>
         <w:t>username</w:t>
       </w:r>
+      <w:proofErr w:type="spellEnd"/>
       <w:r>
         <w:rPr>
           <w:rFonts w:ascii="Arial" w:hAnsi="Arial" w:cs="Arial"/>
@@ -2613,16 +3515,53 @@
           <w:lang w:val="es-VE"/>
         </w:rPr>
       </w:pPr>
-      <w:r>
-        <w:rPr>
-          <w:rFonts w:ascii="Arial" w:hAnsi="Arial" w:cs="Arial"/>
-          <w:b/>
-          <w:bCs/>
-          <w:sz w:val="28"/>
-          <w:szCs w:val="28"/>
-          <w:lang w:val="es-VE"/>
-        </w:rPr>
-        <w:t>Metodo: DELETE, Ruta: /user/:id</w:t>
+      <w:proofErr w:type="spellStart"/>
+      <w:r>
+        <w:rPr>
+          <w:rFonts w:ascii="Arial" w:hAnsi="Arial" w:cs="Arial"/>
+          <w:b/>
+          <w:bCs/>
+          <w:sz w:val="28"/>
+          <w:szCs w:val="28"/>
+          <w:lang w:val="es-VE"/>
+        </w:rPr>
+        <w:t>Metodo</w:t>
+      </w:r>
+      <w:proofErr w:type="spellEnd"/>
+      <w:r>
+        <w:rPr>
+          <w:rFonts w:ascii="Arial" w:hAnsi="Arial" w:cs="Arial"/>
+          <w:b/>
+          <w:bCs/>
+          <w:sz w:val="28"/>
+          <w:szCs w:val="28"/>
+          <w:lang w:val="es-VE"/>
+        </w:rPr>
+        <w:t>: DELETE, Ruta: /</w:t>
+      </w:r>
+      <w:proofErr w:type="spellStart"/>
+      <w:r>
+        <w:rPr>
+          <w:rFonts w:ascii="Arial" w:hAnsi="Arial" w:cs="Arial"/>
+          <w:b/>
+          <w:bCs/>
+          <w:sz w:val="28"/>
+          <w:szCs w:val="28"/>
+          <w:lang w:val="es-VE"/>
+        </w:rPr>
+        <w:t>user</w:t>
+      </w:r>
+      <w:proofErr w:type="spellEnd"/>
+      <w:r>
+        <w:rPr>
+          <w:rFonts w:ascii="Arial" w:hAnsi="Arial" w:cs="Arial"/>
+          <w:b/>
+          <w:bCs/>
+          <w:sz w:val="28"/>
+          <w:szCs w:val="28"/>
+          <w:lang w:val="es-VE"/>
+        </w:rPr>
+        <w:t>/:id</w:t>
       </w:r>
     </w:p>
     <w:p>
@@ -2749,6 +3688,7 @@
         </w:rPr>
         <w:t xml:space="preserve"> todos los registros de </w:t>
       </w:r>
+      <w:proofErr w:type="spellStart"/>
       <w:r>
         <w:rPr>
           <w:rFonts w:ascii="Arial" w:hAnsi="Arial" w:cs="Arial"/>
@@ -2758,6 +3698,7 @@
         </w:rPr>
         <w:t>paises</w:t>
       </w:r>
+      <w:proofErr w:type="spellEnd"/>
       <w:r>
         <w:rPr>
           <w:rFonts w:ascii="Arial" w:hAnsi="Arial" w:cs="Arial"/>
@@ -2785,6 +3726,7 @@
           <w:lang w:val="en-US"/>
         </w:rPr>
       </w:pPr>
+      <w:proofErr w:type="spellStart"/>
       <w:r>
         <w:rPr>
           <w:rFonts w:ascii="Arial" w:hAnsi="Arial" w:cs="Arial"/>
@@ -2794,7 +3736,43 @@
           <w:szCs w:val="28"/>
           <w:lang w:val="en-US"/>
         </w:rPr>
-        <w:t>Metodo: GET, Ruta: /</w:t>
+        <w:t>Metodo</w:t>
+      </w:r>
+      <w:proofErr w:type="spellEnd"/>
+      <w:r>
+        <w:rPr>
+          <w:rFonts w:ascii="Arial" w:hAnsi="Arial" w:cs="Arial"/>
+          <w:b/>
+          <w:bCs/>
+          <w:sz w:val="28"/>
+          <w:szCs w:val="28"/>
+          <w:lang w:val="en-US"/>
+        </w:rPr>
+        <w:t xml:space="preserve">: GET, </w:t>
+      </w:r>
+      <w:proofErr w:type="spellStart"/>
+      <w:r>
+        <w:rPr>
+          <w:rFonts w:ascii="Arial" w:hAnsi="Arial" w:cs="Arial"/>
+          <w:b/>
+          <w:bCs/>
+          <w:sz w:val="28"/>
+          <w:szCs w:val="28"/>
+          <w:lang w:val="en-US"/>
+        </w:rPr>
+        <w:t>Ruta</w:t>
+      </w:r>
+      <w:proofErr w:type="spellEnd"/>
+      <w:r>
+        <w:rPr>
+          <w:rFonts w:ascii="Arial" w:hAnsi="Arial" w:cs="Arial"/>
+          <w:b/>
+          <w:bCs/>
+          <w:sz w:val="28"/>
+          <w:szCs w:val="28"/>
+          <w:lang w:val="en-US"/>
+        </w:rPr>
+        <w:t>: /</w:t>
       </w:r>
       <w:r>
         <w:rPr>
@@ -2875,16 +3853,29 @@
           <w:lang w:val="es-US"/>
         </w:rPr>
       </w:pPr>
-      <w:r>
-        <w:rPr>
-          <w:rFonts w:ascii="Arial" w:hAnsi="Arial" w:cs="Arial"/>
-          <w:b/>
-          <w:bCs/>
-          <w:sz w:val="28"/>
-          <w:szCs w:val="28"/>
-          <w:lang w:val="es-US"/>
-        </w:rPr>
-        <w:t>Metodo: POST, Ruta: /</w:t>
+      <w:proofErr w:type="spellStart"/>
+      <w:r>
+        <w:rPr>
+          <w:rFonts w:ascii="Arial" w:hAnsi="Arial" w:cs="Arial"/>
+          <w:b/>
+          <w:bCs/>
+          <w:sz w:val="28"/>
+          <w:szCs w:val="28"/>
+          <w:lang w:val="es-US"/>
+        </w:rPr>
+        <w:t>Metodo</w:t>
+      </w:r>
+      <w:proofErr w:type="spellEnd"/>
+      <w:r>
+        <w:rPr>
+          <w:rFonts w:ascii="Arial" w:hAnsi="Arial" w:cs="Arial"/>
+          <w:b/>
+          <w:bCs/>
+          <w:sz w:val="28"/>
+          <w:szCs w:val="28"/>
+          <w:lang w:val="es-US"/>
+        </w:rPr>
+        <w:t>: POST, Ruta: /</w:t>
       </w:r>
       <w:r>
         <w:rPr>
@@ -2936,16 +3927,77 @@
         </w:rPr>
         <w:t xml:space="preserve">: </w:t>
       </w:r>
-      <w:r>
-        <w:rPr>
-          <w:rFonts w:ascii="Arial" w:hAnsi="Arial" w:cs="Arial"/>
-          <w:b/>
-          <w:bCs/>
-          <w:sz w:val="28"/>
-          <w:szCs w:val="28"/>
-          <w:lang w:val="es-VE"/>
-        </w:rPr>
-        <w:t>code, prefix, name.</w:t>
+      <w:proofErr w:type="spellStart"/>
+      <w:r>
+        <w:rPr>
+          <w:rFonts w:ascii="Arial" w:hAnsi="Arial" w:cs="Arial"/>
+          <w:b/>
+          <w:bCs/>
+          <w:sz w:val="28"/>
+          <w:szCs w:val="28"/>
+          <w:lang w:val="es-VE"/>
+        </w:rPr>
+        <w:t>code</w:t>
+      </w:r>
+      <w:proofErr w:type="spellEnd"/>
+      <w:r>
+        <w:rPr>
+          <w:rFonts w:ascii="Arial" w:hAnsi="Arial" w:cs="Arial"/>
+          <w:b/>
+          <w:bCs/>
+          <w:sz w:val="28"/>
+          <w:szCs w:val="28"/>
+          <w:lang w:val="es-VE"/>
+        </w:rPr>
+        <w:t xml:space="preserve">, </w:t>
+      </w:r>
+      <w:proofErr w:type="spellStart"/>
+      <w:r>
+        <w:rPr>
+          <w:rFonts w:ascii="Arial" w:hAnsi="Arial" w:cs="Arial"/>
+          <w:b/>
+          <w:bCs/>
+          <w:sz w:val="28"/>
+          <w:szCs w:val="28"/>
+          <w:lang w:val="es-VE"/>
+        </w:rPr>
+        <w:t>prefix</w:t>
+      </w:r>
+      <w:proofErr w:type="spellEnd"/>
+      <w:r>
+        <w:rPr>
+          <w:rFonts w:ascii="Arial" w:hAnsi="Arial" w:cs="Arial"/>
+          <w:b/>
+          <w:bCs/>
+          <w:sz w:val="28"/>
+          <w:szCs w:val="28"/>
+          <w:lang w:val="es-VE"/>
+        </w:rPr>
+        <w:t xml:space="preserve">, </w:t>
+      </w:r>
+      <w:proofErr w:type="spellStart"/>
+      <w:r>
+        <w:rPr>
+          <w:rFonts w:ascii="Arial" w:hAnsi="Arial" w:cs="Arial"/>
+          <w:b/>
+          <w:bCs/>
+          <w:sz w:val="28"/>
+          <w:szCs w:val="28"/>
+          <w:lang w:val="es-VE"/>
+        </w:rPr>
+        <w:t>name</w:t>
+      </w:r>
+      <w:proofErr w:type="spellEnd"/>
+      <w:r>
+        <w:rPr>
+          <w:rFonts w:ascii="Arial" w:hAnsi="Arial" w:cs="Arial"/>
+          <w:b/>
+          <w:bCs/>
+          <w:sz w:val="28"/>
+          <w:szCs w:val="28"/>
+          <w:lang w:val="es-VE"/>
+        </w:rPr>
+        <w:t>.</w:t>
       </w:r>
       <w:r>
         <w:rPr>
@@ -3001,6 +4053,7 @@
           <w:lang w:val="en-US"/>
         </w:rPr>
       </w:pPr>
+      <w:proofErr w:type="spellStart"/>
       <w:r>
         <w:rPr>
           <w:rFonts w:ascii="Arial" w:hAnsi="Arial" w:cs="Arial"/>
@@ -3010,7 +4063,43 @@
           <w:szCs w:val="28"/>
           <w:lang w:val="en-US"/>
         </w:rPr>
-        <w:t>Metodo: PATCH, Ruta: /</w:t>
+        <w:t>Metodo</w:t>
+      </w:r>
+      <w:proofErr w:type="spellEnd"/>
+      <w:r>
+        <w:rPr>
+          <w:rFonts w:ascii="Arial" w:hAnsi="Arial" w:cs="Arial"/>
+          <w:b/>
+          <w:bCs/>
+          <w:sz w:val="28"/>
+          <w:szCs w:val="28"/>
+          <w:lang w:val="en-US"/>
+        </w:rPr>
+        <w:t xml:space="preserve">: PATCH, </w:t>
+      </w:r>
+      <w:proofErr w:type="spellStart"/>
+      <w:r>
+        <w:rPr>
+          <w:rFonts w:ascii="Arial" w:hAnsi="Arial" w:cs="Arial"/>
+          <w:b/>
+          <w:bCs/>
+          <w:sz w:val="28"/>
+          <w:szCs w:val="28"/>
+          <w:lang w:val="en-US"/>
+        </w:rPr>
+        <w:t>Ruta</w:t>
+      </w:r>
+      <w:proofErr w:type="spellEnd"/>
+      <w:r>
+        <w:rPr>
+          <w:rFonts w:ascii="Arial" w:hAnsi="Arial" w:cs="Arial"/>
+          <w:b/>
+          <w:bCs/>
+          <w:sz w:val="28"/>
+          <w:szCs w:val="28"/>
+          <w:lang w:val="en-US"/>
+        </w:rPr>
+        <w:t>: /</w:t>
       </w:r>
       <w:r>
         <w:rPr>
@@ -3109,16 +4198,29 @@
           <w:lang w:val="es-VE"/>
         </w:rPr>
       </w:pPr>
-      <w:r>
-        <w:rPr>
-          <w:rFonts w:ascii="Arial" w:hAnsi="Arial" w:cs="Arial"/>
-          <w:b/>
-          <w:bCs/>
-          <w:sz w:val="28"/>
-          <w:szCs w:val="28"/>
-          <w:lang w:val="es-VE"/>
-        </w:rPr>
-        <w:t>Metodo: DELETE, Ruta: /</w:t>
+      <w:proofErr w:type="spellStart"/>
+      <w:r>
+        <w:rPr>
+          <w:rFonts w:ascii="Arial" w:hAnsi="Arial" w:cs="Arial"/>
+          <w:b/>
+          <w:bCs/>
+          <w:sz w:val="28"/>
+          <w:szCs w:val="28"/>
+          <w:lang w:val="es-VE"/>
+        </w:rPr>
+        <w:t>Metodo</w:t>
+      </w:r>
+      <w:proofErr w:type="spellEnd"/>
+      <w:r>
+        <w:rPr>
+          <w:rFonts w:ascii="Arial" w:hAnsi="Arial" w:cs="Arial"/>
+          <w:b/>
+          <w:bCs/>
+          <w:sz w:val="28"/>
+          <w:szCs w:val="28"/>
+          <w:lang w:val="es-VE"/>
+        </w:rPr>
+        <w:t>: DELETE, Ruta: /</w:t>
       </w:r>
       <w:r>
         <w:rPr>
@@ -3195,16 +4297,29 @@
           <w:lang w:val="es-VE"/>
         </w:rPr>
       </w:pPr>
-      <w:r>
-        <w:rPr>
-          <w:rFonts w:ascii="Arial" w:hAnsi="Arial" w:cs="Arial"/>
-          <w:b/>
-          <w:bCs/>
-          <w:sz w:val="28"/>
-          <w:szCs w:val="28"/>
-          <w:lang w:val="es-VE"/>
-        </w:rPr>
-        <w:t>Auth:</w:t>
+      <w:proofErr w:type="spellStart"/>
+      <w:r>
+        <w:rPr>
+          <w:rFonts w:ascii="Arial" w:hAnsi="Arial" w:cs="Arial"/>
+          <w:b/>
+          <w:bCs/>
+          <w:sz w:val="28"/>
+          <w:szCs w:val="28"/>
+          <w:lang w:val="es-VE"/>
+        </w:rPr>
+        <w:t>Auth</w:t>
+      </w:r>
+      <w:proofErr w:type="spellEnd"/>
+      <w:r>
+        <w:rPr>
+          <w:rFonts w:ascii="Arial" w:hAnsi="Arial" w:cs="Arial"/>
+          <w:b/>
+          <w:bCs/>
+          <w:sz w:val="28"/>
+          <w:szCs w:val="28"/>
+          <w:lang w:val="es-VE"/>
+        </w:rPr>
+        <w:t>:</w:t>
       </w:r>
     </w:p>
     <w:p>
@@ -3224,6 +4339,7 @@
           <w:lang w:val="en-US"/>
         </w:rPr>
       </w:pPr>
+      <w:proofErr w:type="spellStart"/>
       <w:r>
         <w:rPr>
           <w:rFonts w:ascii="Arial" w:hAnsi="Arial" w:cs="Arial"/>
@@ -3233,7 +4349,43 @@
           <w:szCs w:val="28"/>
           <w:lang w:val="en-US"/>
         </w:rPr>
-        <w:t>Metodo POST, Ruta: /auth/login</w:t>
+        <w:t>Metodo</w:t>
+      </w:r>
+      <w:proofErr w:type="spellEnd"/>
+      <w:r>
+        <w:rPr>
+          <w:rFonts w:ascii="Arial" w:hAnsi="Arial" w:cs="Arial"/>
+          <w:b/>
+          <w:bCs/>
+          <w:sz w:val="28"/>
+          <w:szCs w:val="28"/>
+          <w:lang w:val="en-US"/>
+        </w:rPr>
+        <w:t xml:space="preserve"> POST, </w:t>
+      </w:r>
+      <w:proofErr w:type="spellStart"/>
+      <w:r>
+        <w:rPr>
+          <w:rFonts w:ascii="Arial" w:hAnsi="Arial" w:cs="Arial"/>
+          <w:b/>
+          <w:bCs/>
+          <w:sz w:val="28"/>
+          <w:szCs w:val="28"/>
+          <w:lang w:val="en-US"/>
+        </w:rPr>
+        <w:t>Ruta</w:t>
+      </w:r>
+      <w:proofErr w:type="spellEnd"/>
+      <w:r>
+        <w:rPr>
+          <w:rFonts w:ascii="Arial" w:hAnsi="Arial" w:cs="Arial"/>
+          <w:b/>
+          <w:bCs/>
+          <w:sz w:val="28"/>
+          <w:szCs w:val="28"/>
+          <w:lang w:val="en-US"/>
+        </w:rPr>
+        <w:t>: /auth/login</w:t>
       </w:r>
     </w:p>
     <w:p>
@@ -3262,7 +4414,27 @@
           <w:szCs w:val="28"/>
           <w:lang w:val="es-VE"/>
         </w:rPr>
-        <w:t>l email y password del usuario. Devuelve un objeto formado por un mensaje de si pudo o no ser exitosa la operación y un token en caso de que los datos sean correctos.</w:t>
+        <w:t xml:space="preserve">l email y </w:t>
+      </w:r>
+      <w:proofErr w:type="spellStart"/>
+      <w:r>
+        <w:rPr>
+          <w:rFonts w:ascii="Arial" w:hAnsi="Arial" w:cs="Arial"/>
+          <w:sz w:val="28"/>
+          <w:szCs w:val="28"/>
+          <w:lang w:val="es-VE"/>
+        </w:rPr>
+        <w:t>password</w:t>
+      </w:r>
+      <w:proofErr w:type="spellEnd"/>
+      <w:r>
+        <w:rPr>
+          <w:rFonts w:ascii="Arial" w:hAnsi="Arial" w:cs="Arial"/>
+          <w:sz w:val="28"/>
+          <w:szCs w:val="28"/>
+          <w:lang w:val="es-VE"/>
+        </w:rPr>
+        <w:t xml:space="preserve"> del usuario. Devuelve un objeto formado por un mensaje de si pudo o no ser exitosa la operación y un token en caso de que los datos sean correctos.</w:t>
       </w:r>
     </w:p>
     <w:p>
@@ -3282,6 +4454,7 @@
           <w:lang w:val="en-US"/>
         </w:rPr>
       </w:pPr>
+      <w:proofErr w:type="spellStart"/>
       <w:r>
         <w:rPr>
           <w:rFonts w:ascii="Arial" w:hAnsi="Arial" w:cs="Arial"/>
@@ -3291,7 +4464,43 @@
           <w:szCs w:val="28"/>
           <w:lang w:val="en-US"/>
         </w:rPr>
-        <w:t>Metodo POST, Ruta: /auth/change-password</w:t>
+        <w:t>Metodo</w:t>
+      </w:r>
+      <w:proofErr w:type="spellEnd"/>
+      <w:r>
+        <w:rPr>
+          <w:rFonts w:ascii="Arial" w:hAnsi="Arial" w:cs="Arial"/>
+          <w:b/>
+          <w:bCs/>
+          <w:sz w:val="28"/>
+          <w:szCs w:val="28"/>
+          <w:lang w:val="en-US"/>
+        </w:rPr>
+        <w:t xml:space="preserve"> POST, </w:t>
+      </w:r>
+      <w:proofErr w:type="spellStart"/>
+      <w:r>
+        <w:rPr>
+          <w:rFonts w:ascii="Arial" w:hAnsi="Arial" w:cs="Arial"/>
+          <w:b/>
+          <w:bCs/>
+          <w:sz w:val="28"/>
+          <w:szCs w:val="28"/>
+          <w:lang w:val="en-US"/>
+        </w:rPr>
+        <w:t>Ruta</w:t>
+      </w:r>
+      <w:proofErr w:type="spellEnd"/>
+      <w:r>
+        <w:rPr>
+          <w:rFonts w:ascii="Arial" w:hAnsi="Arial" w:cs="Arial"/>
+          <w:b/>
+          <w:bCs/>
+          <w:sz w:val="28"/>
+          <w:szCs w:val="28"/>
+          <w:lang w:val="en-US"/>
+        </w:rPr>
+        <w:t>: /auth/change-password</w:t>
       </w:r>
     </w:p>
     <w:p>
@@ -3385,8 +4594,21 @@
           <w:lang w:val="es-US"/>
         </w:rPr>
         <w:lastRenderedPageBreak/>
-        <w:t>Método: GET, Ruta: /project</w:t>
-      </w:r>
+        <w:t>Método: GET, Ruta: /</w:t>
+      </w:r>
+      <w:proofErr w:type="spellStart"/>
+      <w:r>
+        <w:rPr>
+          <w:rFonts w:ascii="Arial" w:hAnsi="Arial" w:cs="Arial"/>
+          <w:b/>
+          <w:bCs/>
+          <w:sz w:val="28"/>
+          <w:szCs w:val="28"/>
+          <w:lang w:val="es-US"/>
+        </w:rPr>
+        <w:t>project</w:t>
+      </w:r>
+      <w:proofErr w:type="spellEnd"/>
     </w:p>
     <w:p>
       <w:pPr>
@@ -3480,6 +4702,7 @@
           <w:lang w:val="en-US"/>
         </w:rPr>
       </w:pPr>
+      <w:proofErr w:type="spellStart"/>
       <w:r>
         <w:rPr>
           <w:rFonts w:ascii="Arial" w:hAnsi="Arial" w:cs="Arial"/>
@@ -3489,7 +4712,43 @@
           <w:szCs w:val="28"/>
           <w:lang w:val="en-US"/>
         </w:rPr>
-        <w:t>Metodo: GET, Ruta: /</w:t>
+        <w:t>Metodo</w:t>
+      </w:r>
+      <w:proofErr w:type="spellEnd"/>
+      <w:r>
+        <w:rPr>
+          <w:rFonts w:ascii="Arial" w:hAnsi="Arial" w:cs="Arial"/>
+          <w:b/>
+          <w:bCs/>
+          <w:sz w:val="28"/>
+          <w:szCs w:val="28"/>
+          <w:lang w:val="en-US"/>
+        </w:rPr>
+        <w:t xml:space="preserve">: GET, </w:t>
+      </w:r>
+      <w:proofErr w:type="spellStart"/>
+      <w:r>
+        <w:rPr>
+          <w:rFonts w:ascii="Arial" w:hAnsi="Arial" w:cs="Arial"/>
+          <w:b/>
+          <w:bCs/>
+          <w:sz w:val="28"/>
+          <w:szCs w:val="28"/>
+          <w:lang w:val="en-US"/>
+        </w:rPr>
+        <w:t>Ruta</w:t>
+      </w:r>
+      <w:proofErr w:type="spellEnd"/>
+      <w:r>
+        <w:rPr>
+          <w:rFonts w:ascii="Arial" w:hAnsi="Arial" w:cs="Arial"/>
+          <w:b/>
+          <w:bCs/>
+          <w:sz w:val="28"/>
+          <w:szCs w:val="28"/>
+          <w:lang w:val="en-US"/>
+        </w:rPr>
+        <w:t>: /</w:t>
       </w:r>
       <w:r>
         <w:rPr>
@@ -3588,17 +4847,43 @@
           <w:lang w:val="es-US"/>
         </w:rPr>
       </w:pPr>
-      <w:r>
-        <w:rPr>
-          <w:rFonts w:ascii="Arial" w:hAnsi="Arial" w:cs="Arial"/>
-          <w:b/>
-          <w:bCs/>
-          <w:sz w:val="28"/>
-          <w:szCs w:val="28"/>
-          <w:lang w:val="es-US"/>
-        </w:rPr>
-        <w:t>Metodo: POST, Ruta: /project</w:t>
-      </w:r>
+      <w:proofErr w:type="spellStart"/>
+      <w:r>
+        <w:rPr>
+          <w:rFonts w:ascii="Arial" w:hAnsi="Arial" w:cs="Arial"/>
+          <w:b/>
+          <w:bCs/>
+          <w:sz w:val="28"/>
+          <w:szCs w:val="28"/>
+          <w:lang w:val="es-US"/>
+        </w:rPr>
+        <w:t>Metodo</w:t>
+      </w:r>
+      <w:proofErr w:type="spellEnd"/>
+      <w:r>
+        <w:rPr>
+          <w:rFonts w:ascii="Arial" w:hAnsi="Arial" w:cs="Arial"/>
+          <w:b/>
+          <w:bCs/>
+          <w:sz w:val="28"/>
+          <w:szCs w:val="28"/>
+          <w:lang w:val="es-US"/>
+        </w:rPr>
+        <w:t>: POST, Ruta: /</w:t>
+      </w:r>
+      <w:proofErr w:type="spellStart"/>
+      <w:r>
+        <w:rPr>
+          <w:rFonts w:ascii="Arial" w:hAnsi="Arial" w:cs="Arial"/>
+          <w:b/>
+          <w:bCs/>
+          <w:sz w:val="28"/>
+          <w:szCs w:val="28"/>
+          <w:lang w:val="es-US"/>
+        </w:rPr>
+        <w:t>project</w:t>
+      </w:r>
+      <w:proofErr w:type="spellEnd"/>
     </w:p>
     <w:p>
       <w:pPr>
@@ -3665,7 +4950,31 @@
           <w:szCs w:val="28"/>
           <w:lang w:val="es-VE"/>
         </w:rPr>
-        <w:t xml:space="preserve"> name.</w:t>
+        <w:t xml:space="preserve"> </w:t>
+      </w:r>
+      <w:proofErr w:type="spellStart"/>
+      <w:r>
+        <w:rPr>
+          <w:rFonts w:ascii="Arial" w:hAnsi="Arial" w:cs="Arial"/>
+          <w:b/>
+          <w:bCs/>
+          <w:sz w:val="28"/>
+          <w:szCs w:val="28"/>
+          <w:lang w:val="es-VE"/>
+        </w:rPr>
+        <w:t>name</w:t>
+      </w:r>
+      <w:proofErr w:type="spellEnd"/>
+      <w:r>
+        <w:rPr>
+          <w:rFonts w:ascii="Arial" w:hAnsi="Arial" w:cs="Arial"/>
+          <w:b/>
+          <w:bCs/>
+          <w:sz w:val="28"/>
+          <w:szCs w:val="28"/>
+          <w:lang w:val="es-VE"/>
+        </w:rPr>
+        <w:t>.</w:t>
       </w:r>
       <w:r>
         <w:rPr>
@@ -3721,6 +5030,7 @@
           <w:lang w:val="en-US"/>
         </w:rPr>
       </w:pPr>
+      <w:proofErr w:type="spellStart"/>
       <w:r>
         <w:rPr>
           <w:rFonts w:ascii="Arial" w:hAnsi="Arial" w:cs="Arial"/>
@@ -3730,7 +5040,43 @@
           <w:szCs w:val="28"/>
           <w:lang w:val="en-US"/>
         </w:rPr>
-        <w:t>Metodo: PATCH, Ruta: /</w:t>
+        <w:t>Metodo</w:t>
+      </w:r>
+      <w:proofErr w:type="spellEnd"/>
+      <w:r>
+        <w:rPr>
+          <w:rFonts w:ascii="Arial" w:hAnsi="Arial" w:cs="Arial"/>
+          <w:b/>
+          <w:bCs/>
+          <w:sz w:val="28"/>
+          <w:szCs w:val="28"/>
+          <w:lang w:val="en-US"/>
+        </w:rPr>
+        <w:t xml:space="preserve">: PATCH, </w:t>
+      </w:r>
+      <w:proofErr w:type="spellStart"/>
+      <w:r>
+        <w:rPr>
+          <w:rFonts w:ascii="Arial" w:hAnsi="Arial" w:cs="Arial"/>
+          <w:b/>
+          <w:bCs/>
+          <w:sz w:val="28"/>
+          <w:szCs w:val="28"/>
+          <w:lang w:val="en-US"/>
+        </w:rPr>
+        <w:t>Ruta</w:t>
+      </w:r>
+      <w:proofErr w:type="spellEnd"/>
+      <w:r>
+        <w:rPr>
+          <w:rFonts w:ascii="Arial" w:hAnsi="Arial" w:cs="Arial"/>
+          <w:b/>
+          <w:bCs/>
+          <w:sz w:val="28"/>
+          <w:szCs w:val="28"/>
+          <w:lang w:val="en-US"/>
+        </w:rPr>
+        <w:t>: /</w:t>
       </w:r>
       <w:r>
         <w:rPr>
@@ -3847,17 +5193,31 @@
           <w:lang w:val="es-VE"/>
         </w:rPr>
       </w:pPr>
-      <w:r>
-        <w:rPr>
-          <w:rFonts w:ascii="Arial" w:hAnsi="Arial" w:cs="Arial"/>
-          <w:b/>
-          <w:bCs/>
-          <w:sz w:val="28"/>
-          <w:szCs w:val="28"/>
-          <w:lang w:val="es-VE"/>
-        </w:rPr>
-        <w:t>Metodo: DELETE, Ruta: /</w:t>
-      </w:r>
+      <w:proofErr w:type="spellStart"/>
+      <w:r>
+        <w:rPr>
+          <w:rFonts w:ascii="Arial" w:hAnsi="Arial" w:cs="Arial"/>
+          <w:b/>
+          <w:bCs/>
+          <w:sz w:val="28"/>
+          <w:szCs w:val="28"/>
+          <w:lang w:val="es-VE"/>
+        </w:rPr>
+        <w:t>Metodo</w:t>
+      </w:r>
+      <w:proofErr w:type="spellEnd"/>
+      <w:r>
+        <w:rPr>
+          <w:rFonts w:ascii="Arial" w:hAnsi="Arial" w:cs="Arial"/>
+          <w:b/>
+          <w:bCs/>
+          <w:sz w:val="28"/>
+          <w:szCs w:val="28"/>
+          <w:lang w:val="es-VE"/>
+        </w:rPr>
+        <w:t>: DELETE, Ruta: /</w:t>
+      </w:r>
+      <w:proofErr w:type="spellStart"/>
       <w:r>
         <w:rPr>
           <w:rFonts w:ascii="Arial" w:hAnsi="Arial" w:cs="Arial"/>
@@ -3869,6 +5229,7 @@
         </w:rPr>
         <w:t>project</w:t>
       </w:r>
+      <w:proofErr w:type="spellEnd"/>
       <w:r>
         <w:rPr>
           <w:rFonts w:ascii="Arial" w:hAnsi="Arial" w:cs="Arial"/>
@@ -3940,16 +5301,29 @@
           <w:lang w:val="es-US"/>
         </w:rPr>
       </w:pPr>
-      <w:r>
-        <w:rPr>
-          <w:rFonts w:ascii="Arial" w:hAnsi="Arial" w:cs="Arial"/>
-          <w:b/>
-          <w:bCs/>
-          <w:sz w:val="28"/>
-          <w:szCs w:val="28"/>
-          <w:lang w:val="es-US"/>
-        </w:rPr>
-        <w:t xml:space="preserve">Board: </w:t>
+      <w:proofErr w:type="spellStart"/>
+      <w:r>
+        <w:rPr>
+          <w:rFonts w:ascii="Arial" w:hAnsi="Arial" w:cs="Arial"/>
+          <w:b/>
+          <w:bCs/>
+          <w:sz w:val="28"/>
+          <w:szCs w:val="28"/>
+          <w:lang w:val="es-US"/>
+        </w:rPr>
+        <w:t>Board</w:t>
+      </w:r>
+      <w:proofErr w:type="spellEnd"/>
+      <w:r>
+        <w:rPr>
+          <w:rFonts w:ascii="Arial" w:hAnsi="Arial" w:cs="Arial"/>
+          <w:b/>
+          <w:bCs/>
+          <w:sz w:val="28"/>
+          <w:szCs w:val="28"/>
+          <w:lang w:val="es-US"/>
+        </w:rPr>
+        <w:t xml:space="preserve">: </w:t>
       </w:r>
       <w:r>
         <w:rPr>
@@ -3996,8 +5370,21 @@
           <w:szCs w:val="28"/>
           <w:lang w:val="es-US"/>
         </w:rPr>
-        <w:t>Método: GET, Ruta: /board</w:t>
-      </w:r>
+        <w:t>Método: GET, Ruta: /</w:t>
+      </w:r>
+      <w:proofErr w:type="spellStart"/>
+      <w:r>
+        <w:rPr>
+          <w:rFonts w:ascii="Arial" w:hAnsi="Arial" w:cs="Arial"/>
+          <w:b/>
+          <w:bCs/>
+          <w:sz w:val="28"/>
+          <w:szCs w:val="28"/>
+          <w:lang w:val="es-US"/>
+        </w:rPr>
+        <w:t>board</w:t>
+      </w:r>
+      <w:proofErr w:type="spellEnd"/>
     </w:p>
     <w:p>
       <w:pPr>
@@ -4118,6 +5505,7 @@
           <w:lang w:val="en-US"/>
         </w:rPr>
       </w:pPr>
+      <w:proofErr w:type="spellStart"/>
       <w:r>
         <w:rPr>
           <w:rFonts w:ascii="Arial" w:hAnsi="Arial" w:cs="Arial"/>
@@ -4127,7 +5515,43 @@
           <w:szCs w:val="28"/>
           <w:lang w:val="en-US"/>
         </w:rPr>
-        <w:t>Metodo: GET, Ruta: /</w:t>
+        <w:t>Metodo</w:t>
+      </w:r>
+      <w:proofErr w:type="spellEnd"/>
+      <w:r>
+        <w:rPr>
+          <w:rFonts w:ascii="Arial" w:hAnsi="Arial" w:cs="Arial"/>
+          <w:b/>
+          <w:bCs/>
+          <w:sz w:val="28"/>
+          <w:szCs w:val="28"/>
+          <w:lang w:val="en-US"/>
+        </w:rPr>
+        <w:t xml:space="preserve">: GET, </w:t>
+      </w:r>
+      <w:proofErr w:type="spellStart"/>
+      <w:r>
+        <w:rPr>
+          <w:rFonts w:ascii="Arial" w:hAnsi="Arial" w:cs="Arial"/>
+          <w:b/>
+          <w:bCs/>
+          <w:sz w:val="28"/>
+          <w:szCs w:val="28"/>
+          <w:lang w:val="en-US"/>
+        </w:rPr>
+        <w:t>Ruta</w:t>
+      </w:r>
+      <w:proofErr w:type="spellEnd"/>
+      <w:r>
+        <w:rPr>
+          <w:rFonts w:ascii="Arial" w:hAnsi="Arial" w:cs="Arial"/>
+          <w:b/>
+          <w:bCs/>
+          <w:sz w:val="28"/>
+          <w:szCs w:val="28"/>
+          <w:lang w:val="en-US"/>
+        </w:rPr>
+        <w:t>: /</w:t>
       </w:r>
       <w:r>
         <w:rPr>
@@ -4226,17 +5650,31 @@
           <w:lang w:val="es-US"/>
         </w:rPr>
       </w:pPr>
-      <w:r>
-        <w:rPr>
-          <w:rFonts w:ascii="Arial" w:hAnsi="Arial" w:cs="Arial"/>
-          <w:b/>
-          <w:bCs/>
-          <w:sz w:val="28"/>
-          <w:szCs w:val="28"/>
-          <w:lang w:val="es-US"/>
-        </w:rPr>
-        <w:t>Metodo: POST, Ruta: /</w:t>
-      </w:r>
+      <w:proofErr w:type="spellStart"/>
+      <w:r>
+        <w:rPr>
+          <w:rFonts w:ascii="Arial" w:hAnsi="Arial" w:cs="Arial"/>
+          <w:b/>
+          <w:bCs/>
+          <w:sz w:val="28"/>
+          <w:szCs w:val="28"/>
+          <w:lang w:val="es-US"/>
+        </w:rPr>
+        <w:t>Metodo</w:t>
+      </w:r>
+      <w:proofErr w:type="spellEnd"/>
+      <w:r>
+        <w:rPr>
+          <w:rFonts w:ascii="Arial" w:hAnsi="Arial" w:cs="Arial"/>
+          <w:b/>
+          <w:bCs/>
+          <w:sz w:val="28"/>
+          <w:szCs w:val="28"/>
+          <w:lang w:val="es-US"/>
+        </w:rPr>
+        <w:t>: POST, Ruta: /</w:t>
+      </w:r>
+      <w:proofErr w:type="spellStart"/>
       <w:r>
         <w:rPr>
           <w:rFonts w:ascii="Arial" w:hAnsi="Arial" w:cs="Arial"/>
@@ -4248,6 +5686,7 @@
         </w:rPr>
         <w:t>board</w:t>
       </w:r>
+      <w:proofErr w:type="spellEnd"/>
     </w:p>
     <w:p>
       <w:pPr>
@@ -4279,6 +5718,7 @@
         </w:rPr>
         <w:t xml:space="preserve">el nombre del tablero </w:t>
       </w:r>
+      <w:proofErr w:type="spellStart"/>
       <w:r>
         <w:rPr>
           <w:rFonts w:ascii="Arial" w:hAnsi="Arial" w:cs="Arial"/>
@@ -4290,6 +5730,7 @@
         </w:rPr>
         <w:t>name</w:t>
       </w:r>
+      <w:proofErr w:type="spellEnd"/>
       <w:r>
         <w:rPr>
           <w:rFonts w:ascii="Arial" w:hAnsi="Arial" w:cs="Arial"/>
@@ -4364,6 +5805,7 @@
           <w:lang w:val="en-US"/>
         </w:rPr>
       </w:pPr>
+      <w:proofErr w:type="spellStart"/>
       <w:r>
         <w:rPr>
           <w:rFonts w:ascii="Arial" w:hAnsi="Arial" w:cs="Arial"/>
@@ -4373,8 +5815,9 @@
           <w:szCs w:val="28"/>
           <w:lang w:val="en-US"/>
         </w:rPr>
-        <w:t>Metodo: PATCH, Ruta: /</w:t>
-      </w:r>
+        <w:t>Metodo</w:t>
+      </w:r>
+      <w:proofErr w:type="spellEnd"/>
       <w:r>
         <w:rPr>
           <w:rFonts w:ascii="Arial" w:hAnsi="Arial" w:cs="Arial"/>
@@ -4384,8 +5827,9 @@
           <w:szCs w:val="28"/>
           <w:lang w:val="en-US"/>
         </w:rPr>
-        <w:t>project</w:t>
-      </w:r>
+        <w:t xml:space="preserve">: PATCH, </w:t>
+      </w:r>
+      <w:proofErr w:type="spellStart"/>
       <w:r>
         <w:rPr>
           <w:rFonts w:ascii="Arial" w:hAnsi="Arial" w:cs="Arial"/>
@@ -4395,6 +5839,40 @@
           <w:szCs w:val="28"/>
           <w:lang w:val="en-US"/>
         </w:rPr>
+        <w:t>Ruta</w:t>
+      </w:r>
+      <w:proofErr w:type="spellEnd"/>
+      <w:r>
+        <w:rPr>
+          <w:rFonts w:ascii="Arial" w:hAnsi="Arial" w:cs="Arial"/>
+          <w:b/>
+          <w:bCs/>
+          <w:sz w:val="28"/>
+          <w:szCs w:val="28"/>
+          <w:lang w:val="en-US"/>
+        </w:rPr>
+        <w:t>: /</w:t>
+      </w:r>
+      <w:r>
+        <w:rPr>
+          <w:rFonts w:ascii="Arial" w:hAnsi="Arial" w:cs="Arial"/>
+          <w:b/>
+          <w:bCs/>
+          <w:sz w:val="28"/>
+          <w:szCs w:val="28"/>
+          <w:lang w:val="en-US"/>
+        </w:rPr>
+        <w:t>board</w:t>
+      </w:r>
+      <w:r>
+        <w:rPr>
+          <w:rFonts w:ascii="Arial" w:hAnsi="Arial" w:cs="Arial"/>
+          <w:b/>
+          <w:bCs/>
+          <w:sz w:val="28"/>
+          <w:szCs w:val="28"/>
+          <w:lang w:val="en-US"/>
+        </w:rPr>
         <w:t>/:id</w:t>
       </w:r>
     </w:p>
@@ -4470,7 +5948,25 @@
           <w:szCs w:val="28"/>
           <w:lang w:val="es-VE"/>
         </w:rPr>
-        <w:t xml:space="preserve"> correspondiente. Devuelve un mensaje con el aviso de si se pudo o no realizar la actualización de datos.</w:t>
+        <w:t xml:space="preserve"> correspondiente</w:t>
+      </w:r>
+      <w:r>
+        <w:rPr>
+          <w:rFonts w:ascii="Arial" w:hAnsi="Arial" w:cs="Arial"/>
+          <w:sz w:val="28"/>
+          <w:szCs w:val="28"/>
+          <w:lang w:val="es-VE"/>
+        </w:rPr>
+        <w:t xml:space="preserve"> y los datos del proyecto al cual pertenece dicho tablero</w:t>
+      </w:r>
+      <w:r>
+        <w:rPr>
+          <w:rFonts w:ascii="Arial" w:hAnsi="Arial" w:cs="Arial"/>
+          <w:sz w:val="28"/>
+          <w:szCs w:val="28"/>
+          <w:lang w:val="es-VE"/>
+        </w:rPr>
+        <w:t>. Devuelve un mensaje con el aviso de si se pudo o no realizar la actualización de datos.</w:t>
       </w:r>
     </w:p>
     <w:p>
@@ -4490,16 +5986,53 @@
           <w:lang w:val="es-VE"/>
         </w:rPr>
       </w:pPr>
-      <w:r>
-        <w:rPr>
-          <w:rFonts w:ascii="Arial" w:hAnsi="Arial" w:cs="Arial"/>
-          <w:b/>
-          <w:bCs/>
-          <w:sz w:val="28"/>
-          <w:szCs w:val="28"/>
-          <w:lang w:val="es-VE"/>
-        </w:rPr>
-        <w:t>Metodo: DELETE, Ruta: /project/:id</w:t>
+      <w:proofErr w:type="spellStart"/>
+      <w:r>
+        <w:rPr>
+          <w:rFonts w:ascii="Arial" w:hAnsi="Arial" w:cs="Arial"/>
+          <w:b/>
+          <w:bCs/>
+          <w:sz w:val="28"/>
+          <w:szCs w:val="28"/>
+          <w:lang w:val="es-VE"/>
+        </w:rPr>
+        <w:t>Metodo</w:t>
+      </w:r>
+      <w:proofErr w:type="spellEnd"/>
+      <w:r>
+        <w:rPr>
+          <w:rFonts w:ascii="Arial" w:hAnsi="Arial" w:cs="Arial"/>
+          <w:b/>
+          <w:bCs/>
+          <w:sz w:val="28"/>
+          <w:szCs w:val="28"/>
+          <w:lang w:val="es-VE"/>
+        </w:rPr>
+        <w:t>: DELETE, Ruta: /</w:t>
+      </w:r>
+      <w:proofErr w:type="spellStart"/>
+      <w:r>
+        <w:rPr>
+          <w:rFonts w:ascii="Arial" w:hAnsi="Arial" w:cs="Arial"/>
+          <w:b/>
+          <w:bCs/>
+          <w:sz w:val="28"/>
+          <w:szCs w:val="28"/>
+          <w:lang w:val="es-VE"/>
+        </w:rPr>
+        <w:t>board</w:t>
+      </w:r>
+      <w:proofErr w:type="spellEnd"/>
+      <w:r>
+        <w:rPr>
+          <w:rFonts w:ascii="Arial" w:hAnsi="Arial" w:cs="Arial"/>
+          <w:b/>
+          <w:bCs/>
+          <w:sz w:val="28"/>
+          <w:szCs w:val="28"/>
+          <w:lang w:val="es-VE"/>
+        </w:rPr>
+        <w:t>/:id</w:t>
       </w:r>
     </w:p>
     <w:p>
@@ -4563,6 +6096,7 @@
           <w:lang w:val="es-US"/>
         </w:rPr>
       </w:pPr>
+      <w:proofErr w:type="spellStart"/>
       <w:r>
         <w:rPr>
           <w:rFonts w:ascii="Arial" w:hAnsi="Arial" w:cs="Arial"/>
@@ -4574,6 +6108,7 @@
         </w:rPr>
         <w:t>Circuit</w:t>
       </w:r>
+      <w:proofErr w:type="spellEnd"/>
       <w:r>
         <w:rPr>
           <w:rFonts w:ascii="Arial" w:hAnsi="Arial" w:cs="Arial"/>
@@ -4623,6 +6158,7 @@
         </w:rPr>
         <w:t>Método: GET, Ruta: /</w:t>
       </w:r>
+      <w:proofErr w:type="spellStart"/>
       <w:r>
         <w:rPr>
           <w:rFonts w:ascii="Arial" w:hAnsi="Arial" w:cs="Arial"/>
@@ -4634,6 +6170,7 @@
         </w:rPr>
         <w:t>circuit</w:t>
       </w:r>
+      <w:proofErr w:type="spellEnd"/>
     </w:p>
     <w:p>
       <w:pPr>
@@ -4745,6 +6282,7 @@
           <w:lang w:val="en-US"/>
         </w:rPr>
       </w:pPr>
+      <w:proofErr w:type="spellStart"/>
       <w:r>
         <w:rPr>
           <w:rFonts w:ascii="Arial" w:hAnsi="Arial" w:cs="Arial"/>
@@ -4754,7 +6292,43 @@
           <w:szCs w:val="28"/>
           <w:lang w:val="en-US"/>
         </w:rPr>
-        <w:t>Metodo: GET, Ruta: /</w:t>
+        <w:t>Metodo</w:t>
+      </w:r>
+      <w:proofErr w:type="spellEnd"/>
+      <w:r>
+        <w:rPr>
+          <w:rFonts w:ascii="Arial" w:hAnsi="Arial" w:cs="Arial"/>
+          <w:b/>
+          <w:bCs/>
+          <w:sz w:val="28"/>
+          <w:szCs w:val="28"/>
+          <w:lang w:val="en-US"/>
+        </w:rPr>
+        <w:t xml:space="preserve">: GET, </w:t>
+      </w:r>
+      <w:proofErr w:type="spellStart"/>
+      <w:r>
+        <w:rPr>
+          <w:rFonts w:ascii="Arial" w:hAnsi="Arial" w:cs="Arial"/>
+          <w:b/>
+          <w:bCs/>
+          <w:sz w:val="28"/>
+          <w:szCs w:val="28"/>
+          <w:lang w:val="en-US"/>
+        </w:rPr>
+        <w:t>Ruta</w:t>
+      </w:r>
+      <w:proofErr w:type="spellEnd"/>
+      <w:r>
+        <w:rPr>
+          <w:rFonts w:ascii="Arial" w:hAnsi="Arial" w:cs="Arial"/>
+          <w:b/>
+          <w:bCs/>
+          <w:sz w:val="28"/>
+          <w:szCs w:val="28"/>
+          <w:lang w:val="en-US"/>
+        </w:rPr>
+        <w:t>: /</w:t>
       </w:r>
       <w:r>
         <w:rPr>
@@ -4853,17 +6427,31 @@
           <w:lang w:val="es-US"/>
         </w:rPr>
       </w:pPr>
-      <w:r>
-        <w:rPr>
-          <w:rFonts w:ascii="Arial" w:hAnsi="Arial" w:cs="Arial"/>
-          <w:b/>
-          <w:bCs/>
-          <w:sz w:val="28"/>
-          <w:szCs w:val="28"/>
-          <w:lang w:val="es-US"/>
-        </w:rPr>
-        <w:t>Metodo: POST, Ruta: /</w:t>
-      </w:r>
+      <w:proofErr w:type="spellStart"/>
+      <w:r>
+        <w:rPr>
+          <w:rFonts w:ascii="Arial" w:hAnsi="Arial" w:cs="Arial"/>
+          <w:b/>
+          <w:bCs/>
+          <w:sz w:val="28"/>
+          <w:szCs w:val="28"/>
+          <w:lang w:val="es-US"/>
+        </w:rPr>
+        <w:t>Metodo</w:t>
+      </w:r>
+      <w:proofErr w:type="spellEnd"/>
+      <w:r>
+        <w:rPr>
+          <w:rFonts w:ascii="Arial" w:hAnsi="Arial" w:cs="Arial"/>
+          <w:b/>
+          <w:bCs/>
+          <w:sz w:val="28"/>
+          <w:szCs w:val="28"/>
+          <w:lang w:val="es-US"/>
+        </w:rPr>
+        <w:t>: POST, Ruta: /</w:t>
+      </w:r>
+      <w:proofErr w:type="spellStart"/>
       <w:r>
         <w:rPr>
           <w:rFonts w:ascii="Arial" w:hAnsi="Arial" w:cs="Arial"/>
@@ -4875,6 +6463,7 @@
         </w:rPr>
         <w:t>circuit</w:t>
       </w:r>
+      <w:proofErr w:type="spellEnd"/>
     </w:p>
     <w:p>
       <w:pPr>
@@ -4905,6 +6494,7 @@
         </w:rPr>
         <w:t xml:space="preserve">formado por: </w:t>
       </w:r>
+      <w:proofErr w:type="spellStart"/>
       <w:r>
         <w:rPr>
           <w:rFonts w:ascii="Arial" w:hAnsi="Arial" w:cs="Arial"/>
@@ -4916,17 +6506,55 @@
         </w:rPr>
         <w:t>name</w:t>
       </w:r>
-      <w:r>
-        <w:rPr>
-          <w:rFonts w:ascii="Arial" w:hAnsi="Arial" w:cs="Arial"/>
-          <w:b/>
-          <w:bCs/>
-          <w:sz w:val="28"/>
-          <w:szCs w:val="28"/>
-          <w:lang w:val="es-VE"/>
-        </w:rPr>
-        <w:t>, board_padre y board_hijo</w:t>
-      </w:r>
+      <w:proofErr w:type="spellEnd"/>
+      <w:r>
+        <w:rPr>
+          <w:rFonts w:ascii="Arial" w:hAnsi="Arial" w:cs="Arial"/>
+          <w:b/>
+          <w:bCs/>
+          <w:sz w:val="28"/>
+          <w:szCs w:val="28"/>
+          <w:lang w:val="es-VE"/>
+        </w:rPr>
+        <w:t xml:space="preserve">, </w:t>
+      </w:r>
+      <w:proofErr w:type="spellStart"/>
+      <w:r>
+        <w:rPr>
+          <w:rFonts w:ascii="Arial" w:hAnsi="Arial" w:cs="Arial"/>
+          <w:b/>
+          <w:bCs/>
+          <w:sz w:val="28"/>
+          <w:szCs w:val="28"/>
+          <w:lang w:val="es-VE"/>
+        </w:rPr>
+        <w:t>board_padre</w:t>
+      </w:r>
+      <w:proofErr w:type="spellEnd"/>
+      <w:r>
+        <w:rPr>
+          <w:rFonts w:ascii="Arial" w:hAnsi="Arial" w:cs="Arial"/>
+          <w:b/>
+          <w:bCs/>
+          <w:sz w:val="28"/>
+          <w:szCs w:val="28"/>
+          <w:lang w:val="es-VE"/>
+        </w:rPr>
+        <w:t xml:space="preserve"> y </w:t>
+      </w:r>
+      <w:proofErr w:type="spellStart"/>
+      <w:r>
+        <w:rPr>
+          <w:rFonts w:ascii="Arial" w:hAnsi="Arial" w:cs="Arial"/>
+          <w:b/>
+          <w:bCs/>
+          <w:sz w:val="28"/>
+          <w:szCs w:val="28"/>
+          <w:lang w:val="es-VE"/>
+        </w:rPr>
+        <w:t>board_hijo</w:t>
+      </w:r>
+      <w:proofErr w:type="spellEnd"/>
       <w:r>
         <w:rPr>
           <w:rFonts w:ascii="Arial" w:hAnsi="Arial" w:cs="Arial"/>
@@ -4987,16 +6615,29 @@
         </w:rPr>
         <w:t xml:space="preserve"> </w:t>
       </w:r>
-      <w:r>
-        <w:rPr>
-          <w:rFonts w:ascii="Arial" w:hAnsi="Arial" w:cs="Arial"/>
-          <w:b/>
-          <w:bCs/>
-          <w:sz w:val="28"/>
-          <w:szCs w:val="28"/>
-          <w:lang w:val="es-VE"/>
-        </w:rPr>
-        <w:t xml:space="preserve">board_hijo </w:t>
+      <w:proofErr w:type="spellStart"/>
+      <w:r>
+        <w:rPr>
+          <w:rFonts w:ascii="Arial" w:hAnsi="Arial" w:cs="Arial"/>
+          <w:b/>
+          <w:bCs/>
+          <w:sz w:val="28"/>
+          <w:szCs w:val="28"/>
+          <w:lang w:val="es-VE"/>
+        </w:rPr>
+        <w:t>board_hijo</w:t>
+      </w:r>
+      <w:proofErr w:type="spellEnd"/>
+      <w:r>
+        <w:rPr>
+          <w:rFonts w:ascii="Arial" w:hAnsi="Arial" w:cs="Arial"/>
+          <w:b/>
+          <w:bCs/>
+          <w:sz w:val="28"/>
+          <w:szCs w:val="28"/>
+          <w:lang w:val="es-VE"/>
+        </w:rPr>
+        <w:t xml:space="preserve"> </w:t>
       </w:r>
       <w:r>
         <w:rPr>
@@ -5064,25 +6705,71 @@
         </w:rPr>
         <w:t xml:space="preserve">el objeto solo contiene los campos </w:t>
       </w:r>
-      <w:r>
-        <w:rPr>
-          <w:rFonts w:ascii="Arial" w:hAnsi="Arial" w:cs="Arial"/>
-          <w:b/>
-          <w:bCs/>
-          <w:sz w:val="28"/>
-          <w:szCs w:val="28"/>
-          <w:lang w:val="es-VE"/>
-        </w:rPr>
-        <w:t>board_padre y board_hijo</w:t>
-      </w:r>
-      <w:r>
-        <w:rPr>
-          <w:rFonts w:ascii="Arial" w:hAnsi="Arial" w:cs="Arial"/>
-          <w:sz w:val="28"/>
-          <w:szCs w:val="28"/>
-          <w:lang w:val="es-VE"/>
-        </w:rPr>
-        <w:t xml:space="preserve">, se creará un subtablero </w:t>
+      <w:proofErr w:type="spellStart"/>
+      <w:r>
+        <w:rPr>
+          <w:rFonts w:ascii="Arial" w:hAnsi="Arial" w:cs="Arial"/>
+          <w:b/>
+          <w:bCs/>
+          <w:sz w:val="28"/>
+          <w:szCs w:val="28"/>
+          <w:lang w:val="es-VE"/>
+        </w:rPr>
+        <w:t>board_padre</w:t>
+      </w:r>
+      <w:proofErr w:type="spellEnd"/>
+      <w:r>
+        <w:rPr>
+          <w:rFonts w:ascii="Arial" w:hAnsi="Arial" w:cs="Arial"/>
+          <w:b/>
+          <w:bCs/>
+          <w:sz w:val="28"/>
+          <w:szCs w:val="28"/>
+          <w:lang w:val="es-VE"/>
+        </w:rPr>
+        <w:t xml:space="preserve"> y </w:t>
+      </w:r>
+      <w:proofErr w:type="spellStart"/>
+      <w:r>
+        <w:rPr>
+          <w:rFonts w:ascii="Arial" w:hAnsi="Arial" w:cs="Arial"/>
+          <w:b/>
+          <w:bCs/>
+          <w:sz w:val="28"/>
+          <w:szCs w:val="28"/>
+          <w:lang w:val="es-VE"/>
+        </w:rPr>
+        <w:t>board_hijo</w:t>
+      </w:r>
+      <w:proofErr w:type="spellEnd"/>
+      <w:r>
+        <w:rPr>
+          <w:rFonts w:ascii="Arial" w:hAnsi="Arial" w:cs="Arial"/>
+          <w:sz w:val="28"/>
+          <w:szCs w:val="28"/>
+          <w:lang w:val="es-VE"/>
+        </w:rPr>
+        <w:t xml:space="preserve">, se creará un </w:t>
+      </w:r>
+      <w:proofErr w:type="spellStart"/>
+      <w:r>
+        <w:rPr>
+          <w:rFonts w:ascii="Arial" w:hAnsi="Arial" w:cs="Arial"/>
+          <w:sz w:val="28"/>
+          <w:szCs w:val="28"/>
+          <w:lang w:val="es-VE"/>
+        </w:rPr>
+        <w:t>subtablero</w:t>
+      </w:r>
+      <w:proofErr w:type="spellEnd"/>
+      <w:r>
+        <w:rPr>
+          <w:rFonts w:ascii="Arial" w:hAnsi="Arial" w:cs="Arial"/>
+          <w:sz w:val="28"/>
+          <w:szCs w:val="28"/>
+          <w:lang w:val="es-VE"/>
+        </w:rPr>
+        <w:t xml:space="preserve"> </w:t>
       </w:r>
       <w:r>
         <w:rPr>
@@ -5120,16 +6807,29 @@
           <w:lang w:val="es-VE"/>
         </w:rPr>
       </w:pPr>
-      <w:r>
-        <w:rPr>
-          <w:rFonts w:ascii="Arial" w:hAnsi="Arial" w:cs="Arial"/>
-          <w:b/>
-          <w:bCs/>
-          <w:sz w:val="28"/>
-          <w:szCs w:val="28"/>
-          <w:lang w:val="es-VE"/>
-        </w:rPr>
-        <w:t>Metodo: PATCH, Ruta: /</w:t>
+      <w:proofErr w:type="spellStart"/>
+      <w:r>
+        <w:rPr>
+          <w:rFonts w:ascii="Arial" w:hAnsi="Arial" w:cs="Arial"/>
+          <w:b/>
+          <w:bCs/>
+          <w:sz w:val="28"/>
+          <w:szCs w:val="28"/>
+          <w:lang w:val="es-VE"/>
+        </w:rPr>
+        <w:t>Metodo</w:t>
+      </w:r>
+      <w:proofErr w:type="spellEnd"/>
+      <w:r>
+        <w:rPr>
+          <w:rFonts w:ascii="Arial" w:hAnsi="Arial" w:cs="Arial"/>
+          <w:b/>
+          <w:bCs/>
+          <w:sz w:val="28"/>
+          <w:szCs w:val="28"/>
+          <w:lang w:val="es-VE"/>
+        </w:rPr>
+        <w:t>: PATCH, Ruta: /</w:t>
       </w:r>
       <w:r>
         <w:rPr>
@@ -5255,16 +6955,29 @@
           <w:lang w:val="es-VE"/>
         </w:rPr>
       </w:pPr>
-      <w:r>
-        <w:rPr>
-          <w:rFonts w:ascii="Arial" w:hAnsi="Arial" w:cs="Arial"/>
-          <w:b/>
-          <w:bCs/>
-          <w:sz w:val="28"/>
-          <w:szCs w:val="28"/>
-          <w:lang w:val="es-VE"/>
-        </w:rPr>
-        <w:t>Metodo: DELETE, Ruta: /</w:t>
+      <w:proofErr w:type="spellStart"/>
+      <w:r>
+        <w:rPr>
+          <w:rFonts w:ascii="Arial" w:hAnsi="Arial" w:cs="Arial"/>
+          <w:b/>
+          <w:bCs/>
+          <w:sz w:val="28"/>
+          <w:szCs w:val="28"/>
+          <w:lang w:val="es-VE"/>
+        </w:rPr>
+        <w:t>Metodo</w:t>
+      </w:r>
+      <w:proofErr w:type="spellEnd"/>
+      <w:r>
+        <w:rPr>
+          <w:rFonts w:ascii="Arial" w:hAnsi="Arial" w:cs="Arial"/>
+          <w:b/>
+          <w:bCs/>
+          <w:sz w:val="28"/>
+          <w:szCs w:val="28"/>
+          <w:lang w:val="es-VE"/>
+        </w:rPr>
+        <w:t>: DELETE, Ruta: /</w:t>
       </w:r>
       <w:r>
         <w:rPr>
@@ -5351,6 +7064,7 @@
           <w:lang w:val="es-US"/>
         </w:rPr>
       </w:pPr>
+      <w:proofErr w:type="spellStart"/>
       <w:r>
         <w:rPr>
           <w:rFonts w:ascii="Arial" w:hAnsi="Arial" w:cs="Arial"/>
@@ -5362,6 +7076,7 @@
         </w:rPr>
         <w:t>Report</w:t>
       </w:r>
+      <w:proofErr w:type="spellEnd"/>
       <w:r>
         <w:rPr>
           <w:rFonts w:ascii="Arial" w:hAnsi="Arial" w:cs="Arial"/>
@@ -5409,8 +7124,21 @@
           <w:szCs w:val="28"/>
           <w:lang w:val="es-US"/>
         </w:rPr>
-        <w:t>Método: GET, Ruta: /report</w:t>
-      </w:r>
+        <w:t>Método: GET, Ruta: /</w:t>
+      </w:r>
+      <w:proofErr w:type="spellStart"/>
+      <w:r>
+        <w:rPr>
+          <w:rFonts w:ascii="Arial" w:hAnsi="Arial" w:cs="Arial"/>
+          <w:b/>
+          <w:bCs/>
+          <w:sz w:val="28"/>
+          <w:szCs w:val="28"/>
+          <w:lang w:val="es-US"/>
+        </w:rPr>
+        <w:t>report</w:t>
+      </w:r>
+      <w:proofErr w:type="spellEnd"/>
     </w:p>
     <w:p>
       <w:pPr>
@@ -5513,8 +7241,45 @@
           <w:szCs w:val="28"/>
           <w:lang w:val="es-US"/>
         </w:rPr>
-        <w:t>Método: GET, Ruta: /report/listForm</w:t>
-      </w:r>
+        <w:t>Método: GET, Ruta: /</w:t>
+      </w:r>
+      <w:proofErr w:type="spellStart"/>
+      <w:r>
+        <w:rPr>
+          <w:rFonts w:ascii="Arial" w:hAnsi="Arial" w:cs="Arial"/>
+          <w:b/>
+          <w:bCs/>
+          <w:sz w:val="28"/>
+          <w:szCs w:val="28"/>
+          <w:lang w:val="es-US"/>
+        </w:rPr>
+        <w:t>report</w:t>
+      </w:r>
+      <w:proofErr w:type="spellEnd"/>
+      <w:r>
+        <w:rPr>
+          <w:rFonts w:ascii="Arial" w:hAnsi="Arial" w:cs="Arial"/>
+          <w:b/>
+          <w:bCs/>
+          <w:sz w:val="28"/>
+          <w:szCs w:val="28"/>
+          <w:lang w:val="es-US"/>
+        </w:rPr>
+        <w:t>/</w:t>
+      </w:r>
+      <w:proofErr w:type="spellStart"/>
+      <w:r>
+        <w:rPr>
+          <w:rFonts w:ascii="Arial" w:hAnsi="Arial" w:cs="Arial"/>
+          <w:b/>
+          <w:bCs/>
+          <w:sz w:val="28"/>
+          <w:szCs w:val="28"/>
+          <w:lang w:val="es-US"/>
+        </w:rPr>
+        <w:t>listForm</w:t>
+      </w:r>
+      <w:proofErr w:type="spellEnd"/>
     </w:p>
     <w:p>
       <w:pPr>
@@ -5572,6 +7337,7 @@
           <w:lang w:val="en-US"/>
         </w:rPr>
       </w:pPr>
+      <w:proofErr w:type="spellStart"/>
       <w:r>
         <w:rPr>
           <w:rFonts w:ascii="Arial" w:hAnsi="Arial" w:cs="Arial"/>
@@ -5581,7 +7347,43 @@
           <w:szCs w:val="28"/>
           <w:lang w:val="en-US"/>
         </w:rPr>
-        <w:t>Metodo: GET, Ruta: /</w:t>
+        <w:t>Metodo</w:t>
+      </w:r>
+      <w:proofErr w:type="spellEnd"/>
+      <w:r>
+        <w:rPr>
+          <w:rFonts w:ascii="Arial" w:hAnsi="Arial" w:cs="Arial"/>
+          <w:b/>
+          <w:bCs/>
+          <w:sz w:val="28"/>
+          <w:szCs w:val="28"/>
+          <w:lang w:val="en-US"/>
+        </w:rPr>
+        <w:t xml:space="preserve">: GET, </w:t>
+      </w:r>
+      <w:proofErr w:type="spellStart"/>
+      <w:r>
+        <w:rPr>
+          <w:rFonts w:ascii="Arial" w:hAnsi="Arial" w:cs="Arial"/>
+          <w:b/>
+          <w:bCs/>
+          <w:sz w:val="28"/>
+          <w:szCs w:val="28"/>
+          <w:lang w:val="en-US"/>
+        </w:rPr>
+        <w:t>Ruta</w:t>
+      </w:r>
+      <w:proofErr w:type="spellEnd"/>
+      <w:r>
+        <w:rPr>
+          <w:rFonts w:ascii="Arial" w:hAnsi="Arial" w:cs="Arial"/>
+          <w:b/>
+          <w:bCs/>
+          <w:sz w:val="28"/>
+          <w:szCs w:val="28"/>
+          <w:lang w:val="en-US"/>
+        </w:rPr>
+        <w:t>: /</w:t>
       </w:r>
       <w:r>
         <w:rPr>
@@ -5680,17 +7482,43 @@
           <w:lang w:val="es-US"/>
         </w:rPr>
       </w:pPr>
-      <w:r>
-        <w:rPr>
-          <w:rFonts w:ascii="Arial" w:hAnsi="Arial" w:cs="Arial"/>
-          <w:b/>
-          <w:bCs/>
-          <w:sz w:val="28"/>
-          <w:szCs w:val="28"/>
-          <w:lang w:val="es-US"/>
-        </w:rPr>
-        <w:t>Metodo: POST, Ruta: /report</w:t>
-      </w:r>
+      <w:proofErr w:type="spellStart"/>
+      <w:r>
+        <w:rPr>
+          <w:rFonts w:ascii="Arial" w:hAnsi="Arial" w:cs="Arial"/>
+          <w:b/>
+          <w:bCs/>
+          <w:sz w:val="28"/>
+          <w:szCs w:val="28"/>
+          <w:lang w:val="es-US"/>
+        </w:rPr>
+        <w:t>Metodo</w:t>
+      </w:r>
+      <w:proofErr w:type="spellEnd"/>
+      <w:r>
+        <w:rPr>
+          <w:rFonts w:ascii="Arial" w:hAnsi="Arial" w:cs="Arial"/>
+          <w:b/>
+          <w:bCs/>
+          <w:sz w:val="28"/>
+          <w:szCs w:val="28"/>
+          <w:lang w:val="es-US"/>
+        </w:rPr>
+        <w:t>: POST, Ruta: /</w:t>
+      </w:r>
+      <w:proofErr w:type="spellStart"/>
+      <w:r>
+        <w:rPr>
+          <w:rFonts w:ascii="Arial" w:hAnsi="Arial" w:cs="Arial"/>
+          <w:b/>
+          <w:bCs/>
+          <w:sz w:val="28"/>
+          <w:szCs w:val="28"/>
+          <w:lang w:val="es-US"/>
+        </w:rPr>
+        <w:t>report</w:t>
+      </w:r>
+      <w:proofErr w:type="spellEnd"/>
     </w:p>
     <w:p>
       <w:pPr>
@@ -5721,16 +7549,149 @@
         </w:rPr>
         <w:t xml:space="preserve">formado por: </w:t>
       </w:r>
-      <w:r>
-        <w:rPr>
-          <w:rFonts w:ascii="Arial" w:hAnsi="Arial" w:cs="Arial"/>
-          <w:b/>
-          <w:bCs/>
-          <w:sz w:val="28"/>
-          <w:szCs w:val="28"/>
-          <w:lang w:val="es-VE"/>
-        </w:rPr>
-        <w:t xml:space="preserve">current, cable_width, pipe_diameter, protection_device, voltaje_drop y un objeto circuit. </w:t>
+      <w:proofErr w:type="spellStart"/>
+      <w:r>
+        <w:rPr>
+          <w:rFonts w:ascii="Arial" w:hAnsi="Arial" w:cs="Arial"/>
+          <w:b/>
+          <w:bCs/>
+          <w:sz w:val="28"/>
+          <w:szCs w:val="28"/>
+          <w:lang w:val="es-VE"/>
+        </w:rPr>
+        <w:t>current</w:t>
+      </w:r>
+      <w:proofErr w:type="spellEnd"/>
+      <w:r>
+        <w:rPr>
+          <w:rFonts w:ascii="Arial" w:hAnsi="Arial" w:cs="Arial"/>
+          <w:b/>
+          <w:bCs/>
+          <w:sz w:val="28"/>
+          <w:szCs w:val="28"/>
+          <w:lang w:val="es-VE"/>
+        </w:rPr>
+        <w:t xml:space="preserve">, </w:t>
+      </w:r>
+      <w:proofErr w:type="spellStart"/>
+      <w:r>
+        <w:rPr>
+          <w:rFonts w:ascii="Arial" w:hAnsi="Arial" w:cs="Arial"/>
+          <w:b/>
+          <w:bCs/>
+          <w:sz w:val="28"/>
+          <w:szCs w:val="28"/>
+          <w:lang w:val="es-VE"/>
+        </w:rPr>
+        <w:t>cable_width</w:t>
+      </w:r>
+      <w:proofErr w:type="spellEnd"/>
+      <w:r>
+        <w:rPr>
+          <w:rFonts w:ascii="Arial" w:hAnsi="Arial" w:cs="Arial"/>
+          <w:b/>
+          <w:bCs/>
+          <w:sz w:val="28"/>
+          <w:szCs w:val="28"/>
+          <w:lang w:val="es-VE"/>
+        </w:rPr>
+        <w:t xml:space="preserve">, </w:t>
+      </w:r>
+      <w:proofErr w:type="spellStart"/>
+      <w:r>
+        <w:rPr>
+          <w:rFonts w:ascii="Arial" w:hAnsi="Arial" w:cs="Arial"/>
+          <w:b/>
+          <w:bCs/>
+          <w:sz w:val="28"/>
+          <w:szCs w:val="28"/>
+          <w:lang w:val="es-VE"/>
+        </w:rPr>
+        <w:t>pipe_diameter</w:t>
+      </w:r>
+      <w:proofErr w:type="spellEnd"/>
+      <w:r>
+        <w:rPr>
+          <w:rFonts w:ascii="Arial" w:hAnsi="Arial" w:cs="Arial"/>
+          <w:b/>
+          <w:bCs/>
+          <w:sz w:val="28"/>
+          <w:szCs w:val="28"/>
+          <w:lang w:val="es-VE"/>
+        </w:rPr>
+        <w:t xml:space="preserve">, </w:t>
+      </w:r>
+      <w:proofErr w:type="spellStart"/>
+      <w:r>
+        <w:rPr>
+          <w:rFonts w:ascii="Arial" w:hAnsi="Arial" w:cs="Arial"/>
+          <w:b/>
+          <w:bCs/>
+          <w:sz w:val="28"/>
+          <w:szCs w:val="28"/>
+          <w:lang w:val="es-VE"/>
+        </w:rPr>
+        <w:t>protection_device</w:t>
+      </w:r>
+      <w:proofErr w:type="spellEnd"/>
+      <w:r>
+        <w:rPr>
+          <w:rFonts w:ascii="Arial" w:hAnsi="Arial" w:cs="Arial"/>
+          <w:b/>
+          <w:bCs/>
+          <w:sz w:val="28"/>
+          <w:szCs w:val="28"/>
+          <w:lang w:val="es-VE"/>
+        </w:rPr>
+        <w:t xml:space="preserve">, </w:t>
+      </w:r>
+      <w:proofErr w:type="spellStart"/>
+      <w:r>
+        <w:rPr>
+          <w:rFonts w:ascii="Arial" w:hAnsi="Arial" w:cs="Arial"/>
+          <w:b/>
+          <w:bCs/>
+          <w:sz w:val="28"/>
+          <w:szCs w:val="28"/>
+          <w:lang w:val="es-VE"/>
+        </w:rPr>
+        <w:t>voltaje_drop</w:t>
+      </w:r>
+      <w:proofErr w:type="spellEnd"/>
+      <w:r>
+        <w:rPr>
+          <w:rFonts w:ascii="Arial" w:hAnsi="Arial" w:cs="Arial"/>
+          <w:b/>
+          <w:bCs/>
+          <w:sz w:val="28"/>
+          <w:szCs w:val="28"/>
+          <w:lang w:val="es-VE"/>
+        </w:rPr>
+        <w:t xml:space="preserve"> y un objeto </w:t>
+      </w:r>
+      <w:proofErr w:type="spellStart"/>
+      <w:r>
+        <w:rPr>
+          <w:rFonts w:ascii="Arial" w:hAnsi="Arial" w:cs="Arial"/>
+          <w:b/>
+          <w:bCs/>
+          <w:sz w:val="28"/>
+          <w:szCs w:val="28"/>
+          <w:lang w:val="es-VE"/>
+        </w:rPr>
+        <w:t>circuit</w:t>
+      </w:r>
+      <w:proofErr w:type="spellEnd"/>
+      <w:r>
+        <w:rPr>
+          <w:rFonts w:ascii="Arial" w:hAnsi="Arial" w:cs="Arial"/>
+          <w:b/>
+          <w:bCs/>
+          <w:sz w:val="28"/>
+          <w:szCs w:val="28"/>
+          <w:lang w:val="es-VE"/>
+        </w:rPr>
+        <w:t xml:space="preserve">. </w:t>
       </w:r>
       <w:r>
         <w:rPr>
@@ -5768,17 +7729,31 @@
           <w:lang w:val="es-VE"/>
         </w:rPr>
       </w:pPr>
-      <w:r>
-        <w:rPr>
-          <w:rFonts w:ascii="Arial" w:hAnsi="Arial" w:cs="Arial"/>
-          <w:b/>
-          <w:bCs/>
-          <w:sz w:val="28"/>
-          <w:szCs w:val="28"/>
-          <w:lang w:val="es-VE"/>
-        </w:rPr>
-        <w:t>Metodo: PATCH, Ruta: /</w:t>
-      </w:r>
+      <w:proofErr w:type="spellStart"/>
+      <w:r>
+        <w:rPr>
+          <w:rFonts w:ascii="Arial" w:hAnsi="Arial" w:cs="Arial"/>
+          <w:b/>
+          <w:bCs/>
+          <w:sz w:val="28"/>
+          <w:szCs w:val="28"/>
+          <w:lang w:val="es-VE"/>
+        </w:rPr>
+        <w:t>Metodo</w:t>
+      </w:r>
+      <w:proofErr w:type="spellEnd"/>
+      <w:r>
+        <w:rPr>
+          <w:rFonts w:ascii="Arial" w:hAnsi="Arial" w:cs="Arial"/>
+          <w:b/>
+          <w:bCs/>
+          <w:sz w:val="28"/>
+          <w:szCs w:val="28"/>
+          <w:lang w:val="es-VE"/>
+        </w:rPr>
+        <w:t>: PATCH, Ruta: /</w:t>
+      </w:r>
+      <w:proofErr w:type="spellStart"/>
       <w:r>
         <w:rPr>
           <w:rFonts w:ascii="Arial" w:hAnsi="Arial" w:cs="Arial"/>
@@ -5790,6 +7765,7 @@
         </w:rPr>
         <w:t>report</w:t>
       </w:r>
+      <w:proofErr w:type="spellEnd"/>
       <w:r>
         <w:rPr>
           <w:rFonts w:ascii="Arial" w:hAnsi="Arial" w:cs="Arial"/>
@@ -5894,16 +7870,53 @@
           <w:lang w:val="es-VE"/>
         </w:rPr>
       </w:pPr>
-      <w:r>
-        <w:rPr>
-          <w:rFonts w:ascii="Arial" w:hAnsi="Arial" w:cs="Arial"/>
-          <w:b/>
-          <w:bCs/>
-          <w:sz w:val="28"/>
-          <w:szCs w:val="28"/>
-          <w:lang w:val="es-VE"/>
-        </w:rPr>
-        <w:t>Metodo: DELETE, Ruta: /report/:id</w:t>
+      <w:proofErr w:type="spellStart"/>
+      <w:r>
+        <w:rPr>
+          <w:rFonts w:ascii="Arial" w:hAnsi="Arial" w:cs="Arial"/>
+          <w:b/>
+          <w:bCs/>
+          <w:sz w:val="28"/>
+          <w:szCs w:val="28"/>
+          <w:lang w:val="es-VE"/>
+        </w:rPr>
+        <w:t>Metodo</w:t>
+      </w:r>
+      <w:proofErr w:type="spellEnd"/>
+      <w:r>
+        <w:rPr>
+          <w:rFonts w:ascii="Arial" w:hAnsi="Arial" w:cs="Arial"/>
+          <w:b/>
+          <w:bCs/>
+          <w:sz w:val="28"/>
+          <w:szCs w:val="28"/>
+          <w:lang w:val="es-VE"/>
+        </w:rPr>
+        <w:t>: DELETE, Ruta: /</w:t>
+      </w:r>
+      <w:proofErr w:type="spellStart"/>
+      <w:r>
+        <w:rPr>
+          <w:rFonts w:ascii="Arial" w:hAnsi="Arial" w:cs="Arial"/>
+          <w:b/>
+          <w:bCs/>
+          <w:sz w:val="28"/>
+          <w:szCs w:val="28"/>
+          <w:lang w:val="es-VE"/>
+        </w:rPr>
+        <w:t>report</w:t>
+      </w:r>
+      <w:proofErr w:type="spellEnd"/>
+      <w:r>
+        <w:rPr>
+          <w:rFonts w:ascii="Arial" w:hAnsi="Arial" w:cs="Arial"/>
+          <w:b/>
+          <w:bCs/>
+          <w:sz w:val="28"/>
+          <w:szCs w:val="28"/>
+          <w:lang w:val="es-VE"/>
+        </w:rPr>
+        <w:t>/:id</w:t>
       </w:r>
     </w:p>
     <w:p>

</xml_diff>

<commit_message>
Mejore la estructura del la API y actualice la documentacion de la misma
</commit_message>
<xml_diff>
--- a/Document API  REST gems_backend.docx
+++ b/Document API  REST gems_backend.docx
@@ -1790,40 +1790,14 @@
         </w:rPr>
         <w:t>. Es obligatorio</w:t>
       </w:r>
-    </w:p>
-    <w:p>
-      <w:pPr>
-        <w:jc w:val="both"/>
-        <w:rPr>
-          <w:rFonts w:ascii="Arial" w:hAnsi="Arial" w:cs="Arial"/>
-          <w:b/>
-          <w:bCs/>
-          <w:sz w:val="28"/>
-          <w:szCs w:val="28"/>
-          <w:lang w:val="es-US"/>
-        </w:rPr>
-      </w:pPr>
-      <w:r>
-        <w:rPr>
-          <w:rFonts w:ascii="Arial" w:hAnsi="Arial" w:cs="Arial"/>
-          <w:b/>
-          <w:bCs/>
-          <w:sz w:val="28"/>
-          <w:szCs w:val="28"/>
-          <w:lang w:val="es-US"/>
-        </w:rPr>
-        <w:t>Circuit</w:t>
-      </w:r>
-      <w:r>
-        <w:rPr>
-          <w:rFonts w:ascii="Arial" w:hAnsi="Arial" w:cs="Arial"/>
-          <w:b/>
-          <w:bCs/>
-          <w:sz w:val="28"/>
-          <w:szCs w:val="28"/>
-          <w:lang w:val="es-US"/>
-        </w:rPr>
-        <w:t>:</w:t>
+      <w:r>
+        <w:rPr>
+          <w:rFonts w:ascii="Arial" w:hAnsi="Arial" w:cs="Arial"/>
+          <w:sz w:val="28"/>
+          <w:szCs w:val="28"/>
+          <w:lang w:val="es-VE"/>
+        </w:rPr>
+        <w:t>.</w:t>
       </w:r>
     </w:p>
     <w:p>
@@ -1838,26 +1812,70 @@
           <w:rFonts w:ascii="Arial" w:hAnsi="Arial" w:cs="Arial"/>
           <w:sz w:val="28"/>
           <w:szCs w:val="28"/>
-          <w:lang w:val="es-US"/>
-        </w:rPr>
-      </w:pPr>
-      <w:r>
-        <w:rPr>
-          <w:rFonts w:ascii="Arial" w:hAnsi="Arial" w:cs="Arial"/>
-          <w:sz w:val="28"/>
-          <w:szCs w:val="28"/>
-          <w:lang w:val="es-US"/>
-        </w:rPr>
-        <w:t xml:space="preserve">id: identificador autogenerado del </w:t>
-      </w:r>
-      <w:r>
-        <w:rPr>
-          <w:rFonts w:ascii="Arial" w:hAnsi="Arial" w:cs="Arial"/>
-          <w:sz w:val="28"/>
-          <w:szCs w:val="28"/>
-          <w:lang w:val="es-US"/>
-        </w:rPr>
-        <w:t>circuito</w:t>
+          <w:lang w:val="es-VE"/>
+        </w:rPr>
+      </w:pPr>
+      <w:r>
+        <w:rPr>
+          <w:rFonts w:ascii="Arial" w:hAnsi="Arial" w:cs="Arial"/>
+          <w:sz w:val="28"/>
+          <w:szCs w:val="28"/>
+          <w:lang w:val="es-VE"/>
+        </w:rPr>
+        <w:t>b</w:t>
+      </w:r>
+      <w:r>
+        <w:rPr>
+          <w:rFonts w:ascii="Arial" w:hAnsi="Arial" w:cs="Arial"/>
+          <w:sz w:val="28"/>
+          <w:szCs w:val="28"/>
+          <w:lang w:val="es-VE"/>
+        </w:rPr>
+        <w:t>oard_padre_id: id del tablero</w:t>
+      </w:r>
+      <w:r>
+        <w:rPr>
+          <w:rFonts w:ascii="Arial" w:hAnsi="Arial" w:cs="Arial"/>
+          <w:sz w:val="28"/>
+          <w:szCs w:val="28"/>
+          <w:lang w:val="es-VE"/>
+        </w:rPr>
+        <w:t xml:space="preserve"> padre. Es opcional.</w:t>
+      </w:r>
+    </w:p>
+    <w:p>
+      <w:pPr>
+        <w:jc w:val="both"/>
+        <w:rPr>
+          <w:rFonts w:ascii="Arial" w:hAnsi="Arial" w:cs="Arial"/>
+          <w:b/>
+          <w:bCs/>
+          <w:sz w:val="28"/>
+          <w:szCs w:val="28"/>
+          <w:lang w:val="es-US"/>
+        </w:rPr>
+      </w:pPr>
+      <w:r>
+        <w:rPr>
+          <w:rFonts w:ascii="Arial" w:hAnsi="Arial" w:cs="Arial"/>
+          <w:b/>
+          <w:bCs/>
+          <w:sz w:val="28"/>
+          <w:szCs w:val="28"/>
+          <w:lang w:val="es-US"/>
+        </w:rPr>
+        <w:t>Circuit</w:t>
+      </w:r>
+      <w:r>
+        <w:rPr>
+          <w:rFonts w:ascii="Arial" w:hAnsi="Arial" w:cs="Arial"/>
+          <w:b/>
+          <w:bCs/>
+          <w:sz w:val="28"/>
+          <w:szCs w:val="28"/>
+          <w:lang w:val="es-US"/>
+        </w:rPr>
+        <w:t>:</w:t>
       </w:r>
     </w:p>
     <w:p>
@@ -1882,52 +1900,16 @@
           <w:szCs w:val="28"/>
           <w:lang w:val="es-US"/>
         </w:rPr>
-        <w:t>name</w:t>
-      </w:r>
-      <w:r>
-        <w:rPr>
-          <w:rFonts w:ascii="Arial" w:hAnsi="Arial" w:cs="Arial"/>
-          <w:sz w:val="28"/>
-          <w:szCs w:val="28"/>
-          <w:lang w:val="es-US"/>
-        </w:rPr>
-        <w:t xml:space="preserve">: </w:t>
-      </w:r>
-      <w:r>
-        <w:rPr>
-          <w:rFonts w:ascii="Arial" w:hAnsi="Arial" w:cs="Arial"/>
-          <w:sz w:val="28"/>
-          <w:szCs w:val="28"/>
-          <w:lang w:val="es-US"/>
-        </w:rPr>
-        <w:t>nombre del circuito. E</w:t>
-      </w:r>
-      <w:r>
-        <w:rPr>
-          <w:rFonts w:ascii="Arial" w:hAnsi="Arial" w:cs="Arial"/>
-          <w:sz w:val="28"/>
-          <w:szCs w:val="28"/>
-          <w:lang w:val="es-US"/>
-        </w:rPr>
-        <w:t xml:space="preserve">s </w:t>
-      </w:r>
-      <w:r>
-        <w:rPr>
-          <w:rFonts w:ascii="Arial" w:hAnsi="Arial" w:cs="Arial"/>
-          <w:sz w:val="28"/>
-          <w:szCs w:val="28"/>
-          <w:lang w:val="es-US"/>
-        </w:rPr>
-        <w:t>obligatorio</w:t>
-      </w:r>
-      <w:r>
-        <w:rPr>
-          <w:rFonts w:ascii="Arial" w:hAnsi="Arial" w:cs="Arial"/>
-          <w:sz w:val="28"/>
-          <w:szCs w:val="28"/>
-          <w:lang w:val="es-US"/>
-        </w:rPr>
-        <w:t>.</w:t>
+        <w:t xml:space="preserve">id: identificador autogenerado del </w:t>
+      </w:r>
+      <w:r>
+        <w:rPr>
+          <w:rFonts w:ascii="Arial" w:hAnsi="Arial" w:cs="Arial"/>
+          <w:sz w:val="28"/>
+          <w:szCs w:val="28"/>
+          <w:lang w:val="es-US"/>
+        </w:rPr>
+        <w:t>circuito</w:t>
       </w:r>
     </w:p>
     <w:p>
@@ -1952,16 +1934,7 @@
           <w:szCs w:val="28"/>
           <w:lang w:val="es-US"/>
         </w:rPr>
-        <w:t>board_padre</w:t>
-      </w:r>
-      <w:r>
-        <w:rPr>
-          <w:rFonts w:ascii="Arial" w:hAnsi="Arial" w:cs="Arial"/>
-          <w:sz w:val="28"/>
-          <w:szCs w:val="28"/>
-          <w:lang w:val="es-US"/>
-        </w:rPr>
-        <w:t>_id</w:t>
+        <w:t>name</w:t>
       </w:r>
       <w:r>
         <w:rPr>
@@ -1979,16 +1952,16 @@
           <w:szCs w:val="28"/>
           <w:lang w:val="es-US"/>
         </w:rPr>
-        <w:t>id</w:t>
-      </w:r>
-      <w:r>
-        <w:rPr>
-          <w:rFonts w:ascii="Arial" w:hAnsi="Arial" w:cs="Arial"/>
-          <w:sz w:val="28"/>
-          <w:szCs w:val="28"/>
-          <w:lang w:val="es-US"/>
-        </w:rPr>
-        <w:t xml:space="preserve"> del tablero padre. Es </w:t>
+        <w:t>nombre del circuito. E</w:t>
+      </w:r>
+      <w:r>
+        <w:rPr>
+          <w:rFonts w:ascii="Arial" w:hAnsi="Arial" w:cs="Arial"/>
+          <w:sz w:val="28"/>
+          <w:szCs w:val="28"/>
+          <w:lang w:val="es-US"/>
+        </w:rPr>
+        <w:t xml:space="preserve">s </w:t>
       </w:r>
       <w:r>
         <w:rPr>
@@ -2032,7 +2005,7 @@
           <w:lang w:val="es-US"/>
         </w:rPr>
         <w:lastRenderedPageBreak/>
-        <w:t>board_hijo</w:t>
+        <w:t>board_padre</w:t>
       </w:r>
       <w:r>
         <w:rPr>
@@ -2059,16 +2032,34 @@
           <w:szCs w:val="28"/>
           <w:lang w:val="es-US"/>
         </w:rPr>
-        <w:t xml:space="preserve">id </w:t>
-      </w:r>
-      <w:r>
-        <w:rPr>
-          <w:rFonts w:ascii="Arial" w:hAnsi="Arial" w:cs="Arial"/>
-          <w:sz w:val="28"/>
-          <w:szCs w:val="28"/>
-          <w:lang w:val="es-US"/>
-        </w:rPr>
-        <w:t>del tablero hijo. Es opcional.</w:t>
+        <w:t>id</w:t>
+      </w:r>
+      <w:r>
+        <w:rPr>
+          <w:rFonts w:ascii="Arial" w:hAnsi="Arial" w:cs="Arial"/>
+          <w:sz w:val="28"/>
+          <w:szCs w:val="28"/>
+          <w:lang w:val="es-US"/>
+        </w:rPr>
+        <w:t xml:space="preserve"> del tablero padre. Es </w:t>
+      </w:r>
+      <w:r>
+        <w:rPr>
+          <w:rFonts w:ascii="Arial" w:hAnsi="Arial" w:cs="Arial"/>
+          <w:sz w:val="28"/>
+          <w:szCs w:val="28"/>
+          <w:lang w:val="es-US"/>
+        </w:rPr>
+        <w:t>obligatorio</w:t>
+      </w:r>
+      <w:r>
+        <w:rPr>
+          <w:rFonts w:ascii="Arial" w:hAnsi="Arial" w:cs="Arial"/>
+          <w:sz w:val="28"/>
+          <w:szCs w:val="28"/>
+          <w:lang w:val="es-US"/>
+        </w:rPr>
+        <w:t>.</w:t>
       </w:r>
     </w:p>
     <w:p>
@@ -2737,6 +2728,15 @@
           <w:szCs w:val="28"/>
           <w:lang w:val="es-VE"/>
         </w:rPr>
+        <w:t xml:space="preserve">Actualiza el status del usuario a true para que este verificado. </w:t>
+      </w:r>
+      <w:r>
+        <w:rPr>
+          <w:rFonts w:ascii="Arial" w:hAnsi="Arial" w:cs="Arial"/>
+          <w:sz w:val="28"/>
+          <w:szCs w:val="28"/>
+          <w:lang w:val="es-VE"/>
+        </w:rPr>
         <w:t>Devuelve un mensaje con el aviso de si pudo o no ser registrado el usuario</w:t>
       </w:r>
     </w:p>
@@ -5620,57 +5620,135 @@
           <w:lang w:val="es-VE"/>
         </w:rPr>
         <w:lastRenderedPageBreak/>
-        <w:t xml:space="preserve">Recibe un objeto formado por </w:t>
-      </w:r>
-      <w:r>
-        <w:rPr>
-          <w:rFonts w:ascii="Arial" w:hAnsi="Arial" w:cs="Arial"/>
-          <w:sz w:val="28"/>
-          <w:szCs w:val="28"/>
-          <w:lang w:val="es-VE"/>
-        </w:rPr>
-        <w:t xml:space="preserve">el nombre del tablero </w:t>
-      </w:r>
-      <w:r>
-        <w:rPr>
-          <w:rFonts w:ascii="Arial" w:hAnsi="Arial" w:cs="Arial"/>
-          <w:i/>
-          <w:iCs/>
-          <w:sz w:val="28"/>
-          <w:szCs w:val="28"/>
-          <w:lang w:val="es-VE"/>
-        </w:rPr>
-        <w:t>name</w:t>
-      </w:r>
-      <w:r>
-        <w:rPr>
-          <w:rFonts w:ascii="Arial" w:hAnsi="Arial" w:cs="Arial"/>
-          <w:sz w:val="28"/>
-          <w:szCs w:val="28"/>
-          <w:lang w:val="es-VE"/>
-        </w:rPr>
-        <w:t xml:space="preserve"> y el objeto del proyecto que está creando dicho tablero</w:t>
-      </w:r>
-      <w:r>
-        <w:rPr>
-          <w:rFonts w:ascii="Arial" w:hAnsi="Arial" w:cs="Arial"/>
-          <w:b/>
-          <w:bCs/>
-          <w:sz w:val="28"/>
-          <w:szCs w:val="28"/>
-          <w:lang w:val="es-VE"/>
-        </w:rPr>
-        <w:t>.</w:t>
-      </w:r>
-      <w:r>
-        <w:rPr>
-          <w:rFonts w:ascii="Arial" w:hAnsi="Arial" w:cs="Arial"/>
-          <w:sz w:val="28"/>
-          <w:szCs w:val="28"/>
-          <w:lang w:val="es-VE"/>
-        </w:rPr>
-        <w:t xml:space="preserve"> </w:t>
-      </w:r>
+        <w:t>Recibe un objeto</w:t>
+      </w:r>
+      <w:r>
+        <w:rPr>
+          <w:rFonts w:ascii="Arial" w:hAnsi="Arial" w:cs="Arial"/>
+          <w:sz w:val="28"/>
+          <w:szCs w:val="28"/>
+          <w:lang w:val="es-VE"/>
+        </w:rPr>
+        <w:t>:</w:t>
+      </w:r>
+    </w:p>
+    <w:p>
+      <w:pPr>
+        <w:ind w:firstLine="360"/>
+        <w:jc w:val="both"/>
+        <w:rPr>
+          <w:rFonts w:ascii="Arial" w:hAnsi="Arial" w:cs="Arial"/>
+          <w:sz w:val="28"/>
+          <w:szCs w:val="28"/>
+          <w:lang w:val="es-VE"/>
+        </w:rPr>
+      </w:pPr>
+      <w:r>
+        <w:rPr>
+          <w:rFonts w:ascii="Arial" w:hAnsi="Arial" w:cs="Arial"/>
+          <w:sz w:val="28"/>
+          <w:szCs w:val="28"/>
+          <w:lang w:val="es-VE"/>
+        </w:rPr>
+        <w:t>{</w:t>
+      </w:r>
+    </w:p>
+    <w:p>
+      <w:pPr>
+        <w:ind w:firstLine="360"/>
+        <w:jc w:val="both"/>
+        <w:rPr>
+          <w:rFonts w:ascii="Arial" w:hAnsi="Arial" w:cs="Arial"/>
+          <w:sz w:val="28"/>
+          <w:szCs w:val="28"/>
+          <w:lang w:val="es-VE"/>
+        </w:rPr>
+      </w:pPr>
+      <w:r>
+        <w:rPr>
+          <w:rFonts w:ascii="Arial" w:hAnsi="Arial" w:cs="Arial"/>
+          <w:sz w:val="28"/>
+          <w:szCs w:val="28"/>
+          <w:lang w:val="es-VE"/>
+        </w:rPr>
+        <w:tab/>
+        <w:t>“name”: “”,</w:t>
+      </w:r>
+    </w:p>
+    <w:p>
+      <w:pPr>
+        <w:ind w:firstLine="720"/>
+        <w:jc w:val="both"/>
+        <w:rPr>
+          <w:rFonts w:ascii="Arial" w:hAnsi="Arial" w:cs="Arial"/>
+          <w:sz w:val="28"/>
+          <w:szCs w:val="28"/>
+          <w:lang w:val="es-VE"/>
+        </w:rPr>
+      </w:pPr>
+      <w:r>
+        <w:rPr>
+          <w:rFonts w:ascii="Arial" w:hAnsi="Arial" w:cs="Arial"/>
+          <w:sz w:val="28"/>
+          <w:szCs w:val="28"/>
+          <w:lang w:val="es-VE"/>
+        </w:rPr>
+        <w:t>“project”: { },</w:t>
+      </w:r>
+    </w:p>
+    <w:p>
+      <w:pPr>
+        <w:ind w:firstLine="720"/>
+        <w:jc w:val="both"/>
+        <w:rPr>
+          <w:rFonts w:ascii="Arial" w:hAnsi="Arial" w:cs="Arial"/>
+          <w:sz w:val="28"/>
+          <w:szCs w:val="28"/>
+          <w:lang w:val="es-VE"/>
+        </w:rPr>
+      </w:pPr>
+      <w:r>
+        <w:rPr>
+          <w:rFonts w:ascii="Arial" w:hAnsi="Arial" w:cs="Arial"/>
+          <w:sz w:val="28"/>
+          <w:szCs w:val="28"/>
+          <w:lang w:val="es-VE"/>
+        </w:rPr>
+        <w:t>“board_padre”: { } (Esto es opcional)</w:t>
+      </w:r>
+    </w:p>
+    <w:p>
+      <w:pPr>
+        <w:ind w:firstLine="360"/>
+        <w:jc w:val="both"/>
+        <w:rPr>
+          <w:rFonts w:ascii="Arial" w:hAnsi="Arial" w:cs="Arial"/>
+          <w:sz w:val="28"/>
+          <w:szCs w:val="28"/>
+          <w:lang w:val="es-VE"/>
+        </w:rPr>
+      </w:pPr>
+      <w:r>
+        <w:rPr>
+          <w:rFonts w:ascii="Arial" w:hAnsi="Arial" w:cs="Arial"/>
+          <w:sz w:val="28"/>
+          <w:szCs w:val="28"/>
+          <w:lang w:val="es-VE"/>
+        </w:rPr>
+        <w:t>}</w:t>
+      </w:r>
+    </w:p>
+    <w:p>
+      <w:pPr>
+        <w:ind w:firstLine="360"/>
+        <w:jc w:val="both"/>
+        <w:rPr>
+          <w:rFonts w:ascii="Arial" w:hAnsi="Arial" w:cs="Arial"/>
+          <w:sz w:val="28"/>
+          <w:szCs w:val="28"/>
+          <w:lang w:val="es-VE"/>
+        </w:rPr>
+      </w:pPr>
       <w:r>
         <w:rPr>
           <w:rFonts w:ascii="Arial" w:hAnsi="Arial" w:cs="Arial"/>
@@ -6295,187 +6373,126 @@
           <w:szCs w:val="28"/>
           <w:lang w:val="es-VE"/>
         </w:rPr>
-        <w:t xml:space="preserve">formado por: </w:t>
-      </w:r>
-      <w:r>
-        <w:rPr>
-          <w:rFonts w:ascii="Arial" w:hAnsi="Arial" w:cs="Arial"/>
-          <w:b/>
-          <w:bCs/>
-          <w:sz w:val="28"/>
-          <w:szCs w:val="28"/>
-          <w:lang w:val="es-VE"/>
-        </w:rPr>
-        <w:t>name</w:t>
-      </w:r>
-      <w:r>
-        <w:rPr>
-          <w:rFonts w:ascii="Arial" w:hAnsi="Arial" w:cs="Arial"/>
-          <w:b/>
-          <w:bCs/>
-          <w:sz w:val="28"/>
-          <w:szCs w:val="28"/>
-          <w:lang w:val="es-VE"/>
-        </w:rPr>
-        <w:t>, board_padre y board_hijo</w:t>
-      </w:r>
-      <w:r>
-        <w:rPr>
-          <w:rFonts w:ascii="Arial" w:hAnsi="Arial" w:cs="Arial"/>
-          <w:b/>
-          <w:bCs/>
-          <w:sz w:val="28"/>
-          <w:szCs w:val="28"/>
-          <w:lang w:val="es-VE"/>
-        </w:rPr>
-        <w:t>.</w:t>
-      </w:r>
-      <w:r>
-        <w:rPr>
-          <w:rFonts w:ascii="Arial" w:hAnsi="Arial" w:cs="Arial"/>
-          <w:b/>
-          <w:bCs/>
-          <w:sz w:val="28"/>
-          <w:szCs w:val="28"/>
-          <w:lang w:val="es-VE"/>
-        </w:rPr>
-        <w:t xml:space="preserve"> </w:t>
-      </w:r>
-      <w:r>
-        <w:rPr>
-          <w:rFonts w:ascii="Arial" w:hAnsi="Arial" w:cs="Arial"/>
-          <w:sz w:val="28"/>
-          <w:szCs w:val="28"/>
-          <w:lang w:val="es-VE"/>
-        </w:rPr>
-        <w:t xml:space="preserve">Si </w:t>
-      </w:r>
-      <w:r>
-        <w:rPr>
-          <w:rFonts w:ascii="Arial" w:hAnsi="Arial" w:cs="Arial"/>
-          <w:sz w:val="28"/>
-          <w:szCs w:val="28"/>
-          <w:lang w:val="es-VE"/>
-        </w:rPr>
-        <w:t xml:space="preserve">el </w:t>
-      </w:r>
-      <w:r>
-        <w:rPr>
-          <w:rFonts w:ascii="Arial" w:hAnsi="Arial" w:cs="Arial"/>
-          <w:sz w:val="28"/>
-          <w:szCs w:val="28"/>
-          <w:lang w:val="es-VE"/>
-        </w:rPr>
-        <w:t>campo</w:t>
-      </w:r>
-      <w:r>
-        <w:rPr>
-          <w:rFonts w:ascii="Arial" w:hAnsi="Arial" w:cs="Arial"/>
-          <w:b/>
-          <w:bCs/>
-          <w:sz w:val="28"/>
-          <w:szCs w:val="28"/>
-          <w:lang w:val="es-VE"/>
-        </w:rPr>
-        <w:t xml:space="preserve"> </w:t>
-      </w:r>
-      <w:r>
-        <w:rPr>
-          <w:rFonts w:ascii="Arial" w:hAnsi="Arial" w:cs="Arial"/>
-          <w:b/>
-          <w:bCs/>
-          <w:sz w:val="28"/>
-          <w:szCs w:val="28"/>
-          <w:lang w:val="es-VE"/>
-        </w:rPr>
-        <w:t xml:space="preserve">board_hijo </w:t>
-      </w:r>
-      <w:r>
-        <w:rPr>
-          <w:rFonts w:ascii="Arial" w:hAnsi="Arial" w:cs="Arial"/>
-          <w:b/>
-          <w:bCs/>
-          <w:i/>
-          <w:iCs/>
-          <w:sz w:val="28"/>
-          <w:szCs w:val="28"/>
-          <w:lang w:val="es-VE"/>
-        </w:rPr>
-        <w:t xml:space="preserve">es </w:t>
-      </w:r>
-      <w:r>
-        <w:rPr>
-          <w:rFonts w:ascii="Arial" w:hAnsi="Arial" w:cs="Arial"/>
-          <w:b/>
-          <w:bCs/>
-          <w:i/>
-          <w:iCs/>
-          <w:sz w:val="28"/>
-          <w:szCs w:val="28"/>
-          <w:lang w:val="es-VE"/>
-        </w:rPr>
-        <w:t>nulo</w:t>
-      </w:r>
-      <w:r>
-        <w:rPr>
-          <w:rFonts w:ascii="Arial" w:hAnsi="Arial" w:cs="Arial"/>
-          <w:b/>
-          <w:bCs/>
-          <w:sz w:val="28"/>
-          <w:szCs w:val="28"/>
-          <w:lang w:val="es-VE"/>
-        </w:rPr>
-        <w:t xml:space="preserve">, </w:t>
-      </w:r>
-      <w:r>
-        <w:rPr>
-          <w:rFonts w:ascii="Arial" w:hAnsi="Arial" w:cs="Arial"/>
-          <w:sz w:val="28"/>
-          <w:szCs w:val="28"/>
-          <w:lang w:val="es-VE"/>
-        </w:rPr>
-        <w:t xml:space="preserve">se creará un </w:t>
-      </w:r>
-      <w:r>
-        <w:rPr>
-          <w:rFonts w:ascii="Arial" w:hAnsi="Arial" w:cs="Arial"/>
-          <w:b/>
-          <w:bCs/>
-          <w:sz w:val="28"/>
-          <w:szCs w:val="28"/>
-          <w:lang w:val="es-VE"/>
-        </w:rPr>
-        <w:t xml:space="preserve">circuito. Si </w:t>
-      </w:r>
-      <w:r>
-        <w:rPr>
-          <w:rFonts w:ascii="Arial" w:hAnsi="Arial" w:cs="Arial"/>
-          <w:sz w:val="28"/>
-          <w:szCs w:val="28"/>
-          <w:lang w:val="es-VE"/>
-        </w:rPr>
-        <w:t xml:space="preserve">el objeto solo contiene los campos </w:t>
-      </w:r>
-      <w:r>
-        <w:rPr>
-          <w:rFonts w:ascii="Arial" w:hAnsi="Arial" w:cs="Arial"/>
-          <w:b/>
-          <w:bCs/>
-          <w:sz w:val="28"/>
-          <w:szCs w:val="28"/>
-          <w:lang w:val="es-VE"/>
-        </w:rPr>
-        <w:t>board_padre y board_hijo</w:t>
-      </w:r>
-      <w:r>
-        <w:rPr>
-          <w:rFonts w:ascii="Arial" w:hAnsi="Arial" w:cs="Arial"/>
-          <w:sz w:val="28"/>
-          <w:szCs w:val="28"/>
-          <w:lang w:val="es-VE"/>
-        </w:rPr>
-        <w:t xml:space="preserve">, se creará un subtablero </w:t>
-      </w:r>
+        <w:t xml:space="preserve">formado: </w:t>
+      </w:r>
+    </w:p>
+    <w:p>
+      <w:pPr>
+        <w:ind w:firstLine="360"/>
+        <w:jc w:val="both"/>
+        <w:rPr>
+          <w:rFonts w:ascii="Arial" w:hAnsi="Arial" w:cs="Arial"/>
+          <w:sz w:val="28"/>
+          <w:szCs w:val="28"/>
+          <w:lang w:val="es-VE"/>
+        </w:rPr>
+      </w:pPr>
+    </w:p>
+    <w:p>
+      <w:pPr>
+        <w:ind w:firstLine="360"/>
+        <w:jc w:val="both"/>
+        <w:rPr>
+          <w:rFonts w:ascii="Arial" w:hAnsi="Arial" w:cs="Arial"/>
+          <w:sz w:val="28"/>
+          <w:szCs w:val="28"/>
+          <w:lang w:val="es-VE"/>
+        </w:rPr>
+      </w:pPr>
+      <w:r>
+        <w:rPr>
+          <w:rFonts w:ascii="Arial" w:hAnsi="Arial" w:cs="Arial"/>
+          <w:sz w:val="28"/>
+          <w:szCs w:val="28"/>
+          <w:lang w:val="es-VE"/>
+        </w:rPr>
+        <w:lastRenderedPageBreak/>
+        <w:t>{</w:t>
+      </w:r>
+    </w:p>
+    <w:p>
+      <w:pPr>
+        <w:ind w:firstLine="360"/>
+        <w:jc w:val="both"/>
+        <w:rPr>
+          <w:rFonts w:ascii="Arial" w:hAnsi="Arial" w:cs="Arial"/>
+          <w:sz w:val="28"/>
+          <w:szCs w:val="28"/>
+          <w:lang w:val="es-VE"/>
+        </w:rPr>
+      </w:pPr>
+      <w:r>
+        <w:rPr>
+          <w:rFonts w:ascii="Arial" w:hAnsi="Arial" w:cs="Arial"/>
+          <w:sz w:val="28"/>
+          <w:szCs w:val="28"/>
+          <w:lang w:val="es-VE"/>
+        </w:rPr>
+        <w:tab/>
+        <w:t>“name”: “”,</w:t>
+      </w:r>
+    </w:p>
+    <w:p>
+      <w:pPr>
+        <w:ind w:firstLine="360"/>
+        <w:jc w:val="both"/>
+        <w:rPr>
+          <w:rFonts w:ascii="Arial" w:hAnsi="Arial" w:cs="Arial"/>
+          <w:sz w:val="28"/>
+          <w:szCs w:val="28"/>
+          <w:lang w:val="en-US"/>
+        </w:rPr>
+      </w:pPr>
+      <w:r>
+        <w:rPr>
+          <w:rFonts w:ascii="Arial" w:hAnsi="Arial" w:cs="Arial"/>
+          <w:sz w:val="28"/>
+          <w:szCs w:val="28"/>
+          <w:lang w:val="es-VE"/>
+        </w:rPr>
+        <w:tab/>
+      </w:r>
+      <w:r>
+        <w:rPr>
+          <w:rFonts w:ascii="Arial" w:hAnsi="Arial" w:cs="Arial"/>
+          <w:sz w:val="28"/>
+          <w:szCs w:val="28"/>
+          <w:lang w:val="en-US"/>
+        </w:rPr>
+        <w:t>“board_padre”: { }</w:t>
+      </w:r>
+    </w:p>
+    <w:p>
+      <w:pPr>
+        <w:ind w:firstLine="360"/>
+        <w:jc w:val="both"/>
+        <w:rPr>
+          <w:rFonts w:ascii="Arial" w:hAnsi="Arial" w:cs="Arial"/>
+          <w:sz w:val="28"/>
+          <w:szCs w:val="28"/>
+          <w:lang w:val="en-US"/>
+        </w:rPr>
+      </w:pPr>
+      <w:r>
+        <w:rPr>
+          <w:rFonts w:ascii="Arial" w:hAnsi="Arial" w:cs="Arial"/>
+          <w:sz w:val="28"/>
+          <w:szCs w:val="28"/>
+          <w:lang w:val="en-US"/>
+        </w:rPr>
+        <w:t>}</w:t>
+      </w:r>
+    </w:p>
+    <w:p>
+      <w:pPr>
+        <w:jc w:val="both"/>
+        <w:rPr>
+          <w:rFonts w:ascii="Arial" w:hAnsi="Arial" w:cs="Arial"/>
+          <w:sz w:val="28"/>
+          <w:szCs w:val="28"/>
+          <w:lang w:val="es-VE"/>
+        </w:rPr>
+      </w:pPr>
       <w:r>
         <w:rPr>
           <w:rFonts w:ascii="Arial" w:hAnsi="Arial" w:cs="Arial"/>
@@ -6699,7 +6716,6 @@
           <w:szCs w:val="28"/>
           <w:lang w:val="es-VE"/>
         </w:rPr>
-        <w:lastRenderedPageBreak/>
         <w:t xml:space="preserve">Recibe el id del </w:t>
       </w:r>
       <w:r>
@@ -6905,7 +6921,29 @@
           <w:szCs w:val="28"/>
           <w:lang w:val="es-US"/>
         </w:rPr>
-        <w:t>Método: GET, Ruta: /report/listForm</w:t>
+        <w:t xml:space="preserve">Método: </w:t>
+      </w:r>
+      <w:r>
+        <w:rPr>
+          <w:rFonts w:ascii="Arial" w:hAnsi="Arial" w:cs="Arial"/>
+          <w:b/>
+          <w:bCs/>
+          <w:sz w:val="28"/>
+          <w:szCs w:val="28"/>
+          <w:lang w:val="es-US"/>
+        </w:rPr>
+        <w:t>POST</w:t>
+      </w:r>
+      <w:r>
+        <w:rPr>
+          <w:rFonts w:ascii="Arial" w:hAnsi="Arial" w:cs="Arial"/>
+          <w:b/>
+          <w:bCs/>
+          <w:sz w:val="28"/>
+          <w:szCs w:val="28"/>
+          <w:lang w:val="es-US"/>
+        </w:rPr>
+        <w:t>, Ruta: /report/listForm</w:t>
       </w:r>
     </w:p>
     <w:p>
@@ -7169,6 +7207,7 @@
           <w:szCs w:val="28"/>
           <w:lang w:val="es-VE"/>
         </w:rPr>
+        <w:lastRenderedPageBreak/>
         <w:t>Metodo: PATCH, Ruta: /</w:t>
       </w:r>
       <w:r>
@@ -8297,6 +8336,7 @@
   <w:style w:type="character" w:default="1" w:styleId="Fuentedeprrafopredeter">
     <w:name w:val="Default Paragraph Font"/>
     <w:uiPriority w:val="1"/>
+    <w:semiHidden/>
     <w:unhideWhenUsed/>
   </w:style>
   <w:style w:type="table" w:default="1" w:styleId="Tablanormal">

</xml_diff>

<commit_message>
Cambie la expiracion del login de 1 hora a 6 dias y actualice la documentacion de la API
</commit_message>
<xml_diff>
--- a/Document API  REST gems_backend.docx
+++ b/Document API  REST gems_backend.docx
@@ -2667,6 +2667,15 @@
         <w:tab/>
         <w:t>“last_name”: “”</w:t>
       </w:r>
+      <w:r>
+        <w:rPr>
+          <w:rFonts w:ascii="Arial" w:hAnsi="Arial" w:cs="Arial"/>
+          <w:sz w:val="28"/>
+          <w:szCs w:val="28"/>
+          <w:lang w:val="es-VE"/>
+        </w:rPr>
+        <w:t>,</w:t>
+      </w:r>
     </w:p>
     <w:p>
       <w:pPr>
@@ -2686,6 +2695,51 @@
           <w:szCs w:val="28"/>
           <w:lang w:val="es-VE"/>
         </w:rPr>
+        <w:tab/>
+        <w:t>“profesionalID”: “” (opcional),</w:t>
+      </w:r>
+    </w:p>
+    <w:p>
+      <w:pPr>
+        <w:ind w:firstLine="360"/>
+        <w:jc w:val="both"/>
+        <w:rPr>
+          <w:rFonts w:ascii="Arial" w:hAnsi="Arial" w:cs="Arial"/>
+          <w:sz w:val="28"/>
+          <w:szCs w:val="28"/>
+          <w:lang w:val="es-VE"/>
+        </w:rPr>
+      </w:pPr>
+      <w:r>
+        <w:rPr>
+          <w:rFonts w:ascii="Arial" w:hAnsi="Arial" w:cs="Arial"/>
+          <w:sz w:val="28"/>
+          <w:szCs w:val="28"/>
+          <w:lang w:val="es-VE"/>
+        </w:rPr>
+        <w:lastRenderedPageBreak/>
+        <w:tab/>
+        <w:t>“phone”: “”</w:t>
+      </w:r>
+    </w:p>
+    <w:p>
+      <w:pPr>
+        <w:ind w:firstLine="360"/>
+        <w:jc w:val="both"/>
+        <w:rPr>
+          <w:rFonts w:ascii="Arial" w:hAnsi="Arial" w:cs="Arial"/>
+          <w:sz w:val="28"/>
+          <w:szCs w:val="28"/>
+          <w:lang w:val="es-VE"/>
+        </w:rPr>
+      </w:pPr>
+      <w:r>
+        <w:rPr>
+          <w:rFonts w:ascii="Arial" w:hAnsi="Arial" w:cs="Arial"/>
+          <w:sz w:val="28"/>
+          <w:szCs w:val="28"/>
+          <w:lang w:val="es-VE"/>
+        </w:rPr>
         <w:t>}</w:t>
       </w:r>
     </w:p>
@@ -2707,7 +2761,6 @@
           <w:szCs w:val="28"/>
           <w:lang w:val="es-VE"/>
         </w:rPr>
-        <w:lastRenderedPageBreak/>
         <w:tab/>
         <w:t>Opcionalmente el profesionalID</w:t>
       </w:r>
@@ -3367,6 +3420,7 @@
           <w:szCs w:val="28"/>
           <w:lang w:val="es-VE"/>
         </w:rPr>
+        <w:lastRenderedPageBreak/>
         <w:t>Metodo: DELETE, Ruta: /</w:t>
       </w:r>
       <w:r>
@@ -3453,7 +3507,6 @@
           <w:szCs w:val="28"/>
           <w:lang w:val="es-VE"/>
         </w:rPr>
-        <w:lastRenderedPageBreak/>
         <w:t>Auth:</w:t>
       </w:r>
     </w:p>
@@ -3676,6 +3729,48 @@
     <w:p>
       <w:pPr>
         <w:pStyle w:val="Prrafodelista"/>
+        <w:ind w:firstLine="720"/>
+        <w:rPr>
+          <w:rFonts w:ascii="Arial" w:hAnsi="Arial" w:cs="Arial"/>
+          <w:sz w:val="28"/>
+          <w:szCs w:val="28"/>
+          <w:lang w:val="es-VE"/>
+        </w:rPr>
+      </w:pPr>
+      <w:r>
+        <w:rPr>
+          <w:rFonts w:ascii="Arial" w:hAnsi="Arial" w:cs="Arial"/>
+          <w:sz w:val="28"/>
+          <w:szCs w:val="28"/>
+          <w:lang w:val="es-VE"/>
+        </w:rPr>
+        <w:t>“profesionalID”: “” (opcional),</w:t>
+      </w:r>
+    </w:p>
+    <w:p>
+      <w:pPr>
+        <w:pStyle w:val="Prrafodelista"/>
+        <w:ind w:firstLine="720"/>
+        <w:rPr>
+          <w:rFonts w:ascii="Arial" w:hAnsi="Arial" w:cs="Arial"/>
+          <w:sz w:val="28"/>
+          <w:szCs w:val="28"/>
+          <w:lang w:val="en-US"/>
+        </w:rPr>
+      </w:pPr>
+      <w:r>
+        <w:rPr>
+          <w:rFonts w:ascii="Arial" w:hAnsi="Arial" w:cs="Arial"/>
+          <w:sz w:val="28"/>
+          <w:szCs w:val="28"/>
+          <w:lang w:val="es-VE"/>
+        </w:rPr>
+        <w:t>“phone”: “”</w:t>
+      </w:r>
+    </w:p>
+    <w:p>
+      <w:pPr>
+        <w:pStyle w:val="Prrafodelista"/>
         <w:rPr>
           <w:rFonts w:ascii="Arial" w:hAnsi="Arial" w:cs="Arial"/>
           <w:sz w:val="28"/>
@@ -3744,16 +3839,7 @@
           <w:szCs w:val="28"/>
           <w:lang w:val="es-VE"/>
         </w:rPr>
-        <w:t>Opcionalmente el profesionalID</w:t>
-      </w:r>
-      <w:r>
-        <w:rPr>
-          <w:rFonts w:ascii="Arial" w:hAnsi="Arial" w:cs="Arial"/>
-          <w:sz w:val="28"/>
-          <w:szCs w:val="28"/>
-          <w:lang w:val="es-VE"/>
-        </w:rPr>
-        <w:t xml:space="preserve">. Guarda el registro del usuario en la Base de Datos y </w:t>
+        <w:t xml:space="preserve">Guarda el registro del usuario en la Base de Datos y </w:t>
       </w:r>
       <w:r>
         <w:rPr>
@@ -4025,6 +4111,7 @@
           <w:szCs w:val="28"/>
           <w:lang w:val="es-VE"/>
         </w:rPr>
+        <w:lastRenderedPageBreak/>
         <w:t>}</w:t>
       </w:r>
     </w:p>
@@ -4093,7 +4180,6 @@
           <w:szCs w:val="28"/>
           <w:lang w:val="en-US"/>
         </w:rPr>
-        <w:lastRenderedPageBreak/>
         <w:t>Metodo POST, Ruta: /auth/login</w:t>
       </w:r>
     </w:p>
@@ -4123,7 +4209,25 @@
           <w:szCs w:val="28"/>
           <w:lang w:val="es-VE"/>
         </w:rPr>
-        <w:t>l email y password del usuario. Devuelve un objeto formado por un mensaje de si pudo o no ser exitosa la operación y un token en caso de que los datos sean correctos.</w:t>
+        <w:t xml:space="preserve">l email y password del usuario. Devuelve un objeto formado por un mensaje de si pudo o no ser exitosa la operación y un token </w:t>
+      </w:r>
+      <w:r>
+        <w:rPr>
+          <w:rFonts w:ascii="Arial" w:hAnsi="Arial" w:cs="Arial"/>
+          <w:sz w:val="28"/>
+          <w:szCs w:val="28"/>
+          <w:lang w:val="es-VE"/>
+        </w:rPr>
+        <w:t>con expiración de 6 dias. E</w:t>
+      </w:r>
+      <w:r>
+        <w:rPr>
+          <w:rFonts w:ascii="Arial" w:hAnsi="Arial" w:cs="Arial"/>
+          <w:sz w:val="28"/>
+          <w:szCs w:val="28"/>
+          <w:lang w:val="es-VE"/>
+        </w:rPr>
+        <w:t>n caso de que los datos sean correctos.</w:t>
       </w:r>
     </w:p>
     <w:p>
@@ -4573,6 +4677,7 @@
           <w:szCs w:val="28"/>
           <w:lang w:val="es-VE"/>
         </w:rPr>
+        <w:lastRenderedPageBreak/>
         <w:t>“idioma”: “”</w:t>
       </w:r>
     </w:p>
@@ -4698,7 +4803,6 @@
           <w:szCs w:val="28"/>
           <w:lang w:val="es-US"/>
         </w:rPr>
-        <w:lastRenderedPageBreak/>
         <w:t xml:space="preserve">Project: </w:t>
       </w:r>
       <w:r>
@@ -5479,6 +5583,7 @@
           <w:szCs w:val="28"/>
           <w:lang w:val="en-US"/>
         </w:rPr>
+        <w:lastRenderedPageBreak/>
         <w:t>Metodo: GET, Ruta: /</w:t>
       </w:r>
       <w:r>
@@ -5619,7 +5724,6 @@
           <w:szCs w:val="28"/>
           <w:lang w:val="es-VE"/>
         </w:rPr>
-        <w:lastRenderedPageBreak/>
         <w:t>Recibe un objeto</w:t>
       </w:r>
       <w:r>
@@ -6267,6 +6371,7 @@
           <w:szCs w:val="28"/>
           <w:lang w:val="es-US"/>
         </w:rPr>
+        <w:lastRenderedPageBreak/>
         <w:t xml:space="preserve">Recibe el id del </w:t>
       </w:r>
       <w:r>
@@ -6406,7 +6511,6 @@
           <w:szCs w:val="28"/>
           <w:lang w:val="es-VE"/>
         </w:rPr>
-        <w:lastRenderedPageBreak/>
         <w:t>{</w:t>
       </w:r>
     </w:p>
@@ -7054,6 +7158,7 @@
           <w:szCs w:val="28"/>
           <w:lang w:val="es-US"/>
         </w:rPr>
+        <w:lastRenderedPageBreak/>
         <w:t xml:space="preserve">Recibe el id del </w:t>
       </w:r>
       <w:r>
@@ -7207,7 +7312,6 @@
           <w:szCs w:val="28"/>
           <w:lang w:val="es-VE"/>
         </w:rPr>
-        <w:lastRenderedPageBreak/>
         <w:t>Metodo: PATCH, Ruta: /</w:t>
       </w:r>
       <w:r>

</xml_diff>

<commit_message>
Cambie atributos de la tabla circuit a report y actualice la documentacion
</commit_message>
<xml_diff>
--- a/Document API  REST gems_backend.docx
+++ b/Document API  REST gems_backend.docx
@@ -60,7 +60,6 @@
         <w:tab/>
         <w:t xml:space="preserve">Antes de iniciar el servidor, diríjase al repositorio creado en GitHub en la rama correspondiente y descargue los </w:t>
       </w:r>
-      <w:proofErr w:type="gramStart"/>
       <w:r>
         <w:rPr>
           <w:rFonts w:ascii="Arial" w:hAnsi="Arial" w:cs="Arial"/>
@@ -102,7 +101,6 @@
         </w:rPr>
         <w:t>env</w:t>
       </w:r>
-      <w:proofErr w:type="gramEnd"/>
       <w:r>
         <w:rPr>
           <w:rFonts w:ascii="Arial" w:hAnsi="Arial" w:cs="Arial"/>
@@ -233,7 +231,6 @@
         <w:tab/>
         <w:t xml:space="preserve">Los archivos con </w:t>
       </w:r>
-      <w:proofErr w:type="gramStart"/>
       <w:r>
         <w:rPr>
           <w:rFonts w:ascii="Arial" w:hAnsi="Arial" w:cs="Arial"/>
@@ -255,7 +252,6 @@
         <w:t>.</w:t>
       </w:r>
       <w:proofErr w:type="spellStart"/>
-      <w:proofErr w:type="gramEnd"/>
       <w:r>
         <w:rPr>
           <w:rFonts w:ascii="Arial" w:hAnsi="Arial" w:cs="Arial"/>
@@ -482,17 +478,7 @@
           <w:szCs w:val="28"/>
           <w:lang w:val="es-VE"/>
         </w:rPr>
-        <w:t xml:space="preserve"> server </w:t>
-      </w:r>
-      <w:proofErr w:type="gramStart"/>
-      <w:r>
-        <w:rPr>
-          <w:rFonts w:ascii="Arial" w:hAnsi="Arial" w:cs="Arial"/>
-          <w:sz w:val="28"/>
-          <w:szCs w:val="28"/>
-          <w:lang w:val="es-VE"/>
-        </w:rPr>
-        <w:t xml:space="preserve">o </w:t>
+        <w:t xml:space="preserve"> server o </w:t>
       </w:r>
       <w:r>
         <w:rPr>
@@ -501,17 +487,7 @@
           <w:szCs w:val="28"/>
           <w:lang w:val="es-VE"/>
         </w:rPr>
-        <w:t xml:space="preserve"> los</w:t>
-      </w:r>
-      <w:proofErr w:type="gramEnd"/>
-      <w:r>
-        <w:rPr>
-          <w:rFonts w:ascii="Arial" w:hAnsi="Arial" w:cs="Arial"/>
-          <w:sz w:val="28"/>
-          <w:szCs w:val="28"/>
-          <w:lang w:val="es-VE"/>
-        </w:rPr>
-        <w:t xml:space="preserve"> programas: </w:t>
+        <w:t xml:space="preserve"> los programas: </w:t>
       </w:r>
       <w:r>
         <w:rPr>
@@ -622,17 +598,7 @@
           <w:lang w:val="es-VE"/>
         </w:rPr>
         <w:tab/>
-        <w:t xml:space="preserve">En el </w:t>
-      </w:r>
-      <w:proofErr w:type="gramStart"/>
-      <w:r>
-        <w:rPr>
-          <w:rFonts w:ascii="Arial" w:hAnsi="Arial" w:cs="Arial"/>
-          <w:sz w:val="28"/>
-          <w:szCs w:val="28"/>
-          <w:lang w:val="es-VE"/>
-        </w:rPr>
-        <w:t>archivo</w:t>
+        <w:t>En el archivo</w:t>
       </w:r>
       <w:r>
         <w:rPr>
@@ -663,7 +629,6 @@
         <w:t>env</w:t>
       </w:r>
       <w:proofErr w:type="spellEnd"/>
-      <w:proofErr w:type="gramEnd"/>
       <w:r>
         <w:rPr>
           <w:rFonts w:ascii="Arial" w:hAnsi="Arial" w:cs="Arial"/>
@@ -880,17 +845,7 @@
           <w:szCs w:val="28"/>
           <w:lang w:val="es-VE"/>
         </w:rPr>
-        <w:t xml:space="preserve"> del </w:t>
-      </w:r>
-      <w:proofErr w:type="gramStart"/>
-      <w:r>
-        <w:rPr>
-          <w:rFonts w:ascii="Arial" w:hAnsi="Arial" w:cs="Arial"/>
-          <w:sz w:val="28"/>
-          <w:szCs w:val="28"/>
-          <w:lang w:val="es-VE"/>
-        </w:rPr>
-        <w:t>archivo .</w:t>
+        <w:t xml:space="preserve"> del archivo .</w:t>
       </w:r>
       <w:proofErr w:type="spellStart"/>
       <w:r>
@@ -903,7 +858,6 @@
         <w:t>env</w:t>
       </w:r>
       <w:proofErr w:type="spellEnd"/>
-      <w:proofErr w:type="gramEnd"/>
       <w:r>
         <w:rPr>
           <w:rFonts w:ascii="Arial" w:hAnsi="Arial" w:cs="Arial"/>
@@ -1064,7 +1018,6 @@
         <w:t xml:space="preserve"> run </w:t>
       </w:r>
       <w:proofErr w:type="spellStart"/>
-      <w:proofErr w:type="gramStart"/>
       <w:r>
         <w:rPr>
           <w:rFonts w:ascii="Arial" w:hAnsi="Arial" w:cs="Arial"/>
@@ -1077,7 +1030,6 @@
         <w:t>start:dev</w:t>
       </w:r>
       <w:proofErr w:type="spellEnd"/>
-      <w:proofErr w:type="gramEnd"/>
       <w:r>
         <w:rPr>
           <w:rFonts w:ascii="Arial" w:hAnsi="Arial" w:cs="Arial"/>
@@ -1162,7 +1114,6 @@
         <w:t xml:space="preserve"> run </w:t>
       </w:r>
       <w:proofErr w:type="spellStart"/>
-      <w:proofErr w:type="gramStart"/>
       <w:r>
         <w:rPr>
           <w:rFonts w:ascii="Arial" w:hAnsi="Arial" w:cs="Arial"/>
@@ -1175,7 +1126,6 @@
         <w:t>schema:drop</w:t>
       </w:r>
       <w:proofErr w:type="spellEnd"/>
-      <w:proofErr w:type="gramEnd"/>
       <w:r>
         <w:rPr>
           <w:rFonts w:ascii="Arial" w:hAnsi="Arial" w:cs="Arial"/>
@@ -3958,18 +3908,7 @@
                 <w:szCs w:val="28"/>
                 <w:lang w:val="es-US"/>
               </w:rPr>
-              <w:t>project</w:t>
-            </w:r>
-            <w:r>
-              <w:rPr>
-                <w:rFonts w:ascii="Arial" w:hAnsi="Arial" w:cs="Arial"/>
-                <w:b w:val="0"/>
-                <w:bCs w:val="0"/>
-                <w:sz w:val="28"/>
-                <w:szCs w:val="28"/>
-                <w:lang w:val="es-US"/>
-              </w:rPr>
-              <w:t>_id</w:t>
+              <w:t>project_id</w:t>
             </w:r>
             <w:proofErr w:type="spellEnd"/>
           </w:p>
@@ -3995,16 +3934,7 @@
                 <w:szCs w:val="28"/>
                 <w:lang w:val="es-US"/>
               </w:rPr>
-              <w:t xml:space="preserve">Id asociado al </w:t>
-            </w:r>
-            <w:r>
-              <w:rPr>
-                <w:rFonts w:ascii="Arial" w:hAnsi="Arial" w:cs="Arial"/>
-                <w:sz w:val="28"/>
-                <w:szCs w:val="28"/>
-                <w:lang w:val="es-US"/>
-              </w:rPr>
-              <w:t>proyecto</w:t>
+              <w:t>Id asociado al proyecto</w:t>
             </w:r>
           </w:p>
         </w:tc>
@@ -4160,6 +4090,471 @@
           <w:lang w:val="es-US"/>
         </w:rPr>
         <w:t>Circuit</w:t>
+      </w:r>
+      <w:proofErr w:type="spellEnd"/>
+      <w:r>
+        <w:rPr>
+          <w:rFonts w:ascii="Arial" w:hAnsi="Arial" w:cs="Arial"/>
+          <w:b/>
+          <w:bCs/>
+          <w:sz w:val="28"/>
+          <w:szCs w:val="28"/>
+          <w:lang w:val="es-US"/>
+        </w:rPr>
+        <w:t>:</w:t>
+      </w:r>
+    </w:p>
+    <w:tbl>
+      <w:tblPr>
+        <w:tblStyle w:val="Tabladelista3-nfasis5"/>
+        <w:tblW w:w="9295" w:type="dxa"/>
+        <w:tblBorders>
+          <w:bottom w:val="single" w:sz="4" w:space="0" w:color="auto"/>
+          <w:insideH w:val="single" w:sz="4" w:space="0" w:color="5B9BD5" w:themeColor="accent5"/>
+        </w:tblBorders>
+        <w:tblLook w:val="04A0" w:firstRow="1" w:lastRow="0" w:firstColumn="1" w:lastColumn="0" w:noHBand="0" w:noVBand="1"/>
+      </w:tblPr>
+      <w:tblGrid>
+        <w:gridCol w:w="2769"/>
+        <w:gridCol w:w="4014"/>
+        <w:gridCol w:w="2512"/>
+      </w:tblGrid>
+      <w:tr>
+        <w:trPr>
+          <w:cnfStyle w:val="100000000000" w:firstRow="1" w:lastRow="0" w:firstColumn="0" w:lastColumn="0" w:oddVBand="0" w:evenVBand="0" w:oddHBand="0" w:evenHBand="0" w:firstRowFirstColumn="0" w:firstRowLastColumn="0" w:lastRowFirstColumn="0" w:lastRowLastColumn="0"/>
+          <w:trHeight w:val="348"/>
+        </w:trPr>
+        <w:tc>
+          <w:tcPr>
+            <w:cnfStyle w:val="001000000100" w:firstRow="0" w:lastRow="0" w:firstColumn="1" w:lastColumn="0" w:oddVBand="0" w:evenVBand="0" w:oddHBand="0" w:evenHBand="0" w:firstRowFirstColumn="1" w:firstRowLastColumn="0" w:lastRowFirstColumn="0" w:lastRowLastColumn="0"/>
+            <w:tcW w:w="0" w:type="auto"/>
+          </w:tcPr>
+          <w:p>
+            <w:pPr>
+              <w:jc w:val="center"/>
+              <w:rPr>
+                <w:rFonts w:ascii="Arial" w:hAnsi="Arial" w:cs="Arial"/>
+                <w:sz w:val="28"/>
+                <w:szCs w:val="28"/>
+                <w:lang w:val="es-US"/>
+              </w:rPr>
+            </w:pPr>
+            <w:r>
+              <w:rPr>
+                <w:rFonts w:ascii="Arial" w:hAnsi="Arial" w:cs="Arial"/>
+                <w:sz w:val="28"/>
+                <w:szCs w:val="28"/>
+                <w:lang w:val="es-US"/>
+              </w:rPr>
+              <w:t>Atributo</w:t>
+            </w:r>
+          </w:p>
+        </w:tc>
+        <w:tc>
+          <w:tcPr>
+            <w:tcW w:w="0" w:type="auto"/>
+          </w:tcPr>
+          <w:p>
+            <w:pPr>
+              <w:jc w:val="center"/>
+              <w:cnfStyle w:val="100000000000" w:firstRow="1" w:lastRow="0" w:firstColumn="0" w:lastColumn="0" w:oddVBand="0" w:evenVBand="0" w:oddHBand="0" w:evenHBand="0" w:firstRowFirstColumn="0" w:firstRowLastColumn="0" w:lastRowFirstColumn="0" w:lastRowLastColumn="0"/>
+              <w:rPr>
+                <w:rFonts w:ascii="Arial" w:hAnsi="Arial" w:cs="Arial"/>
+                <w:sz w:val="28"/>
+                <w:szCs w:val="28"/>
+                <w:lang w:val="es-US"/>
+              </w:rPr>
+            </w:pPr>
+            <w:r>
+              <w:rPr>
+                <w:rFonts w:ascii="Arial" w:hAnsi="Arial" w:cs="Arial"/>
+                <w:sz w:val="28"/>
+                <w:szCs w:val="28"/>
+                <w:lang w:val="es-US"/>
+              </w:rPr>
+              <w:t>Descripción</w:t>
+            </w:r>
+          </w:p>
+        </w:tc>
+        <w:tc>
+          <w:tcPr>
+            <w:tcW w:w="0" w:type="auto"/>
+          </w:tcPr>
+          <w:p>
+            <w:pPr>
+              <w:jc w:val="center"/>
+              <w:cnfStyle w:val="100000000000" w:firstRow="1" w:lastRow="0" w:firstColumn="0" w:lastColumn="0" w:oddVBand="0" w:evenVBand="0" w:oddHBand="0" w:evenHBand="0" w:firstRowFirstColumn="0" w:firstRowLastColumn="0" w:lastRowFirstColumn="0" w:lastRowLastColumn="0"/>
+              <w:rPr>
+                <w:rFonts w:ascii="Arial" w:hAnsi="Arial" w:cs="Arial"/>
+                <w:sz w:val="28"/>
+                <w:szCs w:val="28"/>
+                <w:lang w:val="es-US"/>
+              </w:rPr>
+            </w:pPr>
+            <w:r>
+              <w:rPr>
+                <w:rFonts w:ascii="Arial" w:hAnsi="Arial" w:cs="Arial"/>
+                <w:sz w:val="28"/>
+                <w:szCs w:val="28"/>
+                <w:lang w:val="es-US"/>
+              </w:rPr>
+              <w:t>Obligatorio</w:t>
+            </w:r>
+          </w:p>
+        </w:tc>
+      </w:tr>
+      <w:tr>
+        <w:trPr>
+          <w:cnfStyle w:val="000000100000" w:firstRow="0" w:lastRow="0" w:firstColumn="0" w:lastColumn="0" w:oddVBand="0" w:evenVBand="0" w:oddHBand="1" w:evenHBand="0" w:firstRowFirstColumn="0" w:firstRowLastColumn="0" w:lastRowFirstColumn="0" w:lastRowLastColumn="0"/>
+          <w:trHeight w:val="348"/>
+        </w:trPr>
+        <w:tc>
+          <w:tcPr>
+            <w:cnfStyle w:val="001000000000" w:firstRow="0" w:lastRow="0" w:firstColumn="1" w:lastColumn="0" w:oddVBand="0" w:evenVBand="0" w:oddHBand="0" w:evenHBand="0" w:firstRowFirstColumn="0" w:firstRowLastColumn="0" w:lastRowFirstColumn="0" w:lastRowLastColumn="0"/>
+            <w:tcW w:w="0" w:type="auto"/>
+          </w:tcPr>
+          <w:p>
+            <w:pPr>
+              <w:jc w:val="center"/>
+              <w:rPr>
+                <w:rFonts w:ascii="Arial" w:hAnsi="Arial" w:cs="Arial"/>
+                <w:b w:val="0"/>
+                <w:bCs w:val="0"/>
+                <w:sz w:val="28"/>
+                <w:szCs w:val="28"/>
+                <w:lang w:val="es-US"/>
+              </w:rPr>
+            </w:pPr>
+            <w:r>
+              <w:rPr>
+                <w:rFonts w:ascii="Arial" w:hAnsi="Arial" w:cs="Arial"/>
+                <w:b w:val="0"/>
+                <w:bCs w:val="0"/>
+                <w:sz w:val="28"/>
+                <w:szCs w:val="28"/>
+                <w:lang w:val="es-US"/>
+              </w:rPr>
+              <w:t>id</w:t>
+            </w:r>
+          </w:p>
+        </w:tc>
+        <w:tc>
+          <w:tcPr>
+            <w:tcW w:w="0" w:type="auto"/>
+          </w:tcPr>
+          <w:p>
+            <w:pPr>
+              <w:cnfStyle w:val="000000100000" w:firstRow="0" w:lastRow="0" w:firstColumn="0" w:lastColumn="0" w:oddVBand="0" w:evenVBand="0" w:oddHBand="1" w:evenHBand="0" w:firstRowFirstColumn="0" w:firstRowLastColumn="0" w:lastRowFirstColumn="0" w:lastRowLastColumn="0"/>
+              <w:rPr>
+                <w:rFonts w:ascii="Arial" w:hAnsi="Arial" w:cs="Arial"/>
+                <w:sz w:val="28"/>
+                <w:szCs w:val="28"/>
+                <w:lang w:val="es-US"/>
+              </w:rPr>
+            </w:pPr>
+            <w:r>
+              <w:rPr>
+                <w:rFonts w:ascii="Arial" w:hAnsi="Arial" w:cs="Arial"/>
+                <w:sz w:val="28"/>
+                <w:szCs w:val="28"/>
+                <w:lang w:val="es-US"/>
+              </w:rPr>
+              <w:t xml:space="preserve">Identificador del </w:t>
+            </w:r>
+            <w:r>
+              <w:rPr>
+                <w:rFonts w:ascii="Arial" w:hAnsi="Arial" w:cs="Arial"/>
+                <w:sz w:val="28"/>
+                <w:szCs w:val="28"/>
+                <w:lang w:val="es-US"/>
+              </w:rPr>
+              <w:t>circuito</w:t>
+            </w:r>
+          </w:p>
+        </w:tc>
+        <w:tc>
+          <w:tcPr>
+            <w:tcW w:w="0" w:type="auto"/>
+          </w:tcPr>
+          <w:p>
+            <w:pPr>
+              <w:jc w:val="center"/>
+              <w:cnfStyle w:val="000000100000" w:firstRow="0" w:lastRow="0" w:firstColumn="0" w:lastColumn="0" w:oddVBand="0" w:evenVBand="0" w:oddHBand="1" w:evenHBand="0" w:firstRowFirstColumn="0" w:firstRowLastColumn="0" w:lastRowFirstColumn="0" w:lastRowLastColumn="0"/>
+              <w:rPr>
+                <w:rFonts w:ascii="Arial" w:hAnsi="Arial" w:cs="Arial"/>
+                <w:sz w:val="28"/>
+                <w:szCs w:val="28"/>
+                <w:lang w:val="es-US"/>
+              </w:rPr>
+            </w:pPr>
+            <w:r>
+              <w:rPr>
+                <w:rFonts w:ascii="Arial" w:hAnsi="Arial" w:cs="Arial"/>
+                <w:sz w:val="28"/>
+                <w:szCs w:val="28"/>
+                <w:lang w:val="es-US"/>
+              </w:rPr>
+              <w:t>Autogenerado</w:t>
+            </w:r>
+          </w:p>
+        </w:tc>
+      </w:tr>
+      <w:tr>
+        <w:trPr>
+          <w:trHeight w:val="348"/>
+        </w:trPr>
+        <w:tc>
+          <w:tcPr>
+            <w:cnfStyle w:val="001000000000" w:firstRow="0" w:lastRow="0" w:firstColumn="1" w:lastColumn="0" w:oddVBand="0" w:evenVBand="0" w:oddHBand="0" w:evenHBand="0" w:firstRowFirstColumn="0" w:firstRowLastColumn="0" w:lastRowFirstColumn="0" w:lastRowLastColumn="0"/>
+            <w:tcW w:w="0" w:type="auto"/>
+          </w:tcPr>
+          <w:p>
+            <w:pPr>
+              <w:jc w:val="center"/>
+              <w:rPr>
+                <w:rFonts w:ascii="Arial" w:hAnsi="Arial" w:cs="Arial"/>
+                <w:b w:val="0"/>
+                <w:bCs w:val="0"/>
+                <w:sz w:val="28"/>
+                <w:szCs w:val="28"/>
+                <w:lang w:val="es-US"/>
+              </w:rPr>
+            </w:pPr>
+            <w:proofErr w:type="spellStart"/>
+            <w:r>
+              <w:rPr>
+                <w:rFonts w:ascii="Arial" w:hAnsi="Arial" w:cs="Arial"/>
+                <w:b w:val="0"/>
+                <w:bCs w:val="0"/>
+                <w:sz w:val="28"/>
+                <w:szCs w:val="28"/>
+                <w:lang w:val="es-US"/>
+              </w:rPr>
+              <w:t>name</w:t>
+            </w:r>
+            <w:proofErr w:type="spellEnd"/>
+          </w:p>
+        </w:tc>
+        <w:tc>
+          <w:tcPr>
+            <w:tcW w:w="0" w:type="auto"/>
+          </w:tcPr>
+          <w:p>
+            <w:pPr>
+              <w:cnfStyle w:val="000000000000" w:firstRow="0" w:lastRow="0" w:firstColumn="0" w:lastColumn="0" w:oddVBand="0" w:evenVBand="0" w:oddHBand="0" w:evenHBand="0" w:firstRowFirstColumn="0" w:firstRowLastColumn="0" w:lastRowFirstColumn="0" w:lastRowLastColumn="0"/>
+              <w:rPr>
+                <w:rFonts w:ascii="Arial" w:hAnsi="Arial" w:cs="Arial"/>
+                <w:sz w:val="28"/>
+                <w:szCs w:val="28"/>
+                <w:lang w:val="es-US"/>
+              </w:rPr>
+            </w:pPr>
+            <w:r>
+              <w:rPr>
+                <w:rFonts w:ascii="Arial" w:hAnsi="Arial" w:cs="Arial"/>
+                <w:sz w:val="28"/>
+                <w:szCs w:val="28"/>
+                <w:lang w:val="es-US"/>
+              </w:rPr>
+              <w:t>Nombre</w:t>
+            </w:r>
+          </w:p>
+        </w:tc>
+        <w:tc>
+          <w:tcPr>
+            <w:tcW w:w="0" w:type="auto"/>
+          </w:tcPr>
+          <w:p>
+            <w:pPr>
+              <w:jc w:val="center"/>
+              <w:cnfStyle w:val="000000000000" w:firstRow="0" w:lastRow="0" w:firstColumn="0" w:lastColumn="0" w:oddVBand="0" w:evenVBand="0" w:oddHBand="0" w:evenHBand="0" w:firstRowFirstColumn="0" w:firstRowLastColumn="0" w:lastRowFirstColumn="0" w:lastRowLastColumn="0"/>
+              <w:rPr>
+                <w:rFonts w:ascii="Arial" w:hAnsi="Arial" w:cs="Arial"/>
+                <w:sz w:val="28"/>
+                <w:szCs w:val="28"/>
+                <w:lang w:val="es-US"/>
+              </w:rPr>
+            </w:pPr>
+            <w:r>
+              <w:rPr>
+                <w:rFonts w:ascii="Arial" w:hAnsi="Arial" w:cs="Arial"/>
+                <w:sz w:val="28"/>
+                <w:szCs w:val="28"/>
+                <w:lang w:val="es-US"/>
+              </w:rPr>
+              <w:t>Si</w:t>
+            </w:r>
+          </w:p>
+        </w:tc>
+      </w:tr>
+      <w:tr>
+        <w:trPr>
+          <w:cnfStyle w:val="000000100000" w:firstRow="0" w:lastRow="0" w:firstColumn="0" w:lastColumn="0" w:oddVBand="0" w:evenVBand="0" w:oddHBand="1" w:evenHBand="0" w:firstRowFirstColumn="0" w:firstRowLastColumn="0" w:lastRowFirstColumn="0" w:lastRowLastColumn="0"/>
+          <w:trHeight w:val="348"/>
+        </w:trPr>
+        <w:tc>
+          <w:tcPr>
+            <w:cnfStyle w:val="001000000000" w:firstRow="0" w:lastRow="0" w:firstColumn="1" w:lastColumn="0" w:oddVBand="0" w:evenVBand="0" w:oddHBand="0" w:evenHBand="0" w:firstRowFirstColumn="0" w:firstRowLastColumn="0" w:lastRowFirstColumn="0" w:lastRowLastColumn="0"/>
+            <w:tcW w:w="0" w:type="auto"/>
+          </w:tcPr>
+          <w:p>
+            <w:pPr>
+              <w:jc w:val="center"/>
+              <w:rPr>
+                <w:rFonts w:ascii="Arial" w:hAnsi="Arial" w:cs="Arial"/>
+                <w:b w:val="0"/>
+                <w:bCs w:val="0"/>
+                <w:sz w:val="28"/>
+                <w:szCs w:val="28"/>
+                <w:lang w:val="es-US"/>
+              </w:rPr>
+            </w:pPr>
+            <w:proofErr w:type="spellStart"/>
+            <w:r>
+              <w:rPr>
+                <w:rFonts w:ascii="Arial" w:hAnsi="Arial" w:cs="Arial"/>
+                <w:b w:val="0"/>
+                <w:bCs w:val="0"/>
+                <w:sz w:val="28"/>
+                <w:szCs w:val="28"/>
+                <w:lang w:val="es-US"/>
+              </w:rPr>
+              <w:t>board</w:t>
+            </w:r>
+            <w:r>
+              <w:rPr>
+                <w:rFonts w:ascii="Arial" w:hAnsi="Arial" w:cs="Arial"/>
+                <w:b w:val="0"/>
+                <w:bCs w:val="0"/>
+                <w:sz w:val="28"/>
+                <w:szCs w:val="28"/>
+                <w:lang w:val="es-US"/>
+              </w:rPr>
+              <w:t>_</w:t>
+            </w:r>
+            <w:r>
+              <w:rPr>
+                <w:rFonts w:ascii="Arial" w:hAnsi="Arial" w:cs="Arial"/>
+                <w:b w:val="0"/>
+                <w:bCs w:val="0"/>
+                <w:sz w:val="28"/>
+                <w:szCs w:val="28"/>
+                <w:lang w:val="es-US"/>
+              </w:rPr>
+              <w:t>padre_</w:t>
+            </w:r>
+            <w:r>
+              <w:rPr>
+                <w:rFonts w:ascii="Arial" w:hAnsi="Arial" w:cs="Arial"/>
+                <w:b w:val="0"/>
+                <w:bCs w:val="0"/>
+                <w:sz w:val="28"/>
+                <w:szCs w:val="28"/>
+                <w:lang w:val="es-US"/>
+              </w:rPr>
+              <w:t>id</w:t>
+            </w:r>
+            <w:proofErr w:type="spellEnd"/>
+          </w:p>
+        </w:tc>
+        <w:tc>
+          <w:tcPr>
+            <w:tcW w:w="0" w:type="auto"/>
+          </w:tcPr>
+          <w:p>
+            <w:pPr>
+              <w:cnfStyle w:val="000000100000" w:firstRow="0" w:lastRow="0" w:firstColumn="0" w:lastColumn="0" w:oddVBand="0" w:evenVBand="0" w:oddHBand="1" w:evenHBand="0" w:firstRowFirstColumn="0" w:firstRowLastColumn="0" w:lastRowFirstColumn="0" w:lastRowLastColumn="0"/>
+              <w:rPr>
+                <w:rFonts w:ascii="Arial" w:hAnsi="Arial" w:cs="Arial"/>
+                <w:sz w:val="28"/>
+                <w:szCs w:val="28"/>
+                <w:lang w:val="es-US"/>
+              </w:rPr>
+            </w:pPr>
+            <w:r>
+              <w:rPr>
+                <w:rFonts w:ascii="Arial" w:hAnsi="Arial" w:cs="Arial"/>
+                <w:sz w:val="28"/>
+                <w:szCs w:val="28"/>
+                <w:lang w:val="es-US"/>
+              </w:rPr>
+              <w:t xml:space="preserve">Id asociado al </w:t>
+            </w:r>
+            <w:r>
+              <w:rPr>
+                <w:rFonts w:ascii="Arial" w:hAnsi="Arial" w:cs="Arial"/>
+                <w:sz w:val="28"/>
+                <w:szCs w:val="28"/>
+                <w:lang w:val="es-US"/>
+              </w:rPr>
+              <w:t>tablero</w:t>
+            </w:r>
+          </w:p>
+        </w:tc>
+        <w:tc>
+          <w:tcPr>
+            <w:tcW w:w="0" w:type="auto"/>
+          </w:tcPr>
+          <w:p>
+            <w:pPr>
+              <w:jc w:val="center"/>
+              <w:cnfStyle w:val="000000100000" w:firstRow="0" w:lastRow="0" w:firstColumn="0" w:lastColumn="0" w:oddVBand="0" w:evenVBand="0" w:oddHBand="1" w:evenHBand="0" w:firstRowFirstColumn="0" w:firstRowLastColumn="0" w:lastRowFirstColumn="0" w:lastRowLastColumn="0"/>
+              <w:rPr>
+                <w:rFonts w:ascii="Arial" w:hAnsi="Arial" w:cs="Arial"/>
+                <w:sz w:val="28"/>
+                <w:szCs w:val="28"/>
+                <w:lang w:val="es-US"/>
+              </w:rPr>
+            </w:pPr>
+            <w:r>
+              <w:rPr>
+                <w:rFonts w:ascii="Arial" w:hAnsi="Arial" w:cs="Arial"/>
+                <w:sz w:val="28"/>
+                <w:szCs w:val="28"/>
+                <w:lang w:val="es-US"/>
+              </w:rPr>
+              <w:t>Si</w:t>
+            </w:r>
+          </w:p>
+        </w:tc>
+      </w:tr>
+    </w:tbl>
+    <w:p>
+      <w:pPr>
+        <w:jc w:val="both"/>
+        <w:rPr>
+          <w:rFonts w:ascii="Arial" w:hAnsi="Arial" w:cs="Arial"/>
+          <w:b/>
+          <w:bCs/>
+          <w:sz w:val="28"/>
+          <w:szCs w:val="28"/>
+          <w:lang w:val="es-US"/>
+        </w:rPr>
+      </w:pPr>
+    </w:p>
+    <w:p>
+      <w:pPr>
+        <w:jc w:val="both"/>
+        <w:rPr>
+          <w:rFonts w:ascii="Arial" w:hAnsi="Arial" w:cs="Arial"/>
+          <w:b/>
+          <w:bCs/>
+          <w:sz w:val="28"/>
+          <w:szCs w:val="28"/>
+          <w:lang w:val="es-US"/>
+        </w:rPr>
+      </w:pPr>
+      <w:proofErr w:type="spellStart"/>
+      <w:r>
+        <w:rPr>
+          <w:rFonts w:ascii="Arial" w:hAnsi="Arial" w:cs="Arial"/>
+          <w:b/>
+          <w:bCs/>
+          <w:sz w:val="28"/>
+          <w:szCs w:val="28"/>
+          <w:lang w:val="es-US"/>
+        </w:rPr>
+        <w:t>Report</w:t>
       </w:r>
       <w:proofErr w:type="spellEnd"/>
       <w:r>
@@ -4338,7 +4733,7 @@
                 <w:szCs w:val="28"/>
                 <w:lang w:val="es-US"/>
               </w:rPr>
-              <w:t>circuito</w:t>
+              <w:t>reporte</w:t>
             </w:r>
           </w:p>
         </w:tc>
@@ -4400,7 +4795,7 @@
                 <w:szCs w:val="28"/>
                 <w:lang w:val="es-US"/>
               </w:rPr>
-              <w:t>name</w:t>
+              <w:t>loadType</w:t>
             </w:r>
             <w:proofErr w:type="spellEnd"/>
           </w:p>
@@ -4426,7 +4821,7 @@
                 <w:szCs w:val="28"/>
                 <w:lang w:val="es-US"/>
               </w:rPr>
-              <w:t>Nombre</w:t>
+              <w:t>Tipo de carga</w:t>
             </w:r>
           </w:p>
         </w:tc>
@@ -4452,7 +4847,7 @@
                 <w:szCs w:val="28"/>
                 <w:lang w:val="es-US"/>
               </w:rPr>
-              <w:t>Si</w:t>
+              <w:t>No</w:t>
             </w:r>
           </w:p>
         </w:tc>
@@ -4489,7 +4884,7 @@
                 <w:szCs w:val="28"/>
                 <w:lang w:val="es-US"/>
               </w:rPr>
-              <w:t>loadType</w:t>
+              <w:t>power</w:t>
             </w:r>
             <w:proofErr w:type="spellEnd"/>
           </w:p>
@@ -4515,7 +4910,7 @@
                 <w:szCs w:val="28"/>
                 <w:lang w:val="es-US"/>
               </w:rPr>
-              <w:t>Tipo de carga</w:t>
+              <w:t>Potencia</w:t>
             </w:r>
           </w:p>
         </w:tc>
@@ -4577,7 +4972,7 @@
                 <w:szCs w:val="28"/>
                 <w:lang w:val="es-US"/>
               </w:rPr>
-              <w:t>power</w:t>
+              <w:t>distance</w:t>
             </w:r>
             <w:proofErr w:type="spellEnd"/>
           </w:p>
@@ -4603,7 +4998,7 @@
                 <w:szCs w:val="28"/>
                 <w:lang w:val="es-US"/>
               </w:rPr>
-              <w:t>Potencia</w:t>
+              <w:t>Distancia</w:t>
             </w:r>
           </w:p>
         </w:tc>
@@ -4666,7 +5061,7 @@
                 <w:szCs w:val="28"/>
                 <w:lang w:val="es-US"/>
               </w:rPr>
-              <w:t>distance</w:t>
+              <w:t>powerFactor</w:t>
             </w:r>
             <w:proofErr w:type="spellEnd"/>
           </w:p>
@@ -4692,7 +5087,7 @@
                 <w:szCs w:val="28"/>
                 <w:lang w:val="es-US"/>
               </w:rPr>
-              <w:t>Distancia</w:t>
+              <w:t>Factor de potencia</w:t>
             </w:r>
           </w:p>
         </w:tc>
@@ -4754,7 +5149,7 @@
                 <w:szCs w:val="28"/>
                 <w:lang w:val="es-US"/>
               </w:rPr>
-              <w:t>powerFactor</w:t>
+              <w:t>voltageDrop</w:t>
             </w:r>
             <w:proofErr w:type="spellEnd"/>
           </w:p>
@@ -4780,7 +5175,7 @@
                 <w:szCs w:val="28"/>
                 <w:lang w:val="es-US"/>
               </w:rPr>
-              <w:t>Factor de potencia</w:t>
+              <w:t>Caída de voltaje</w:t>
             </w:r>
           </w:p>
         </w:tc>
@@ -4843,7 +5238,7 @@
                 <w:szCs w:val="28"/>
                 <w:lang w:val="es-US"/>
               </w:rPr>
-              <w:t>voltageDrop</w:t>
+              <w:t>aisolation</w:t>
             </w:r>
             <w:proofErr w:type="spellEnd"/>
           </w:p>
@@ -4869,7 +5264,7 @@
                 <w:szCs w:val="28"/>
                 <w:lang w:val="es-US"/>
               </w:rPr>
-              <w:t>Caída de voltaje</w:t>
+              <w:t>Aislamiento</w:t>
             </w:r>
           </w:p>
         </w:tc>
@@ -4931,7 +5326,7 @@
                 <w:szCs w:val="28"/>
                 <w:lang w:val="es-US"/>
               </w:rPr>
-              <w:t>aisolation</w:t>
+              <w:t>temperature</w:t>
             </w:r>
             <w:proofErr w:type="spellEnd"/>
           </w:p>
@@ -4957,7 +5352,7 @@
                 <w:szCs w:val="28"/>
                 <w:lang w:val="es-US"/>
               </w:rPr>
-              <w:t>Aislamiento</w:t>
+              <w:t>Grados de temperatura</w:t>
             </w:r>
           </w:p>
         </w:tc>
@@ -5020,7 +5415,7 @@
                 <w:szCs w:val="28"/>
                 <w:lang w:val="es-US"/>
               </w:rPr>
-              <w:t>temperature</w:t>
+              <w:t>loadPhases</w:t>
             </w:r>
             <w:proofErr w:type="spellEnd"/>
           </w:p>
@@ -5046,7 +5441,7 @@
                 <w:szCs w:val="28"/>
                 <w:lang w:val="es-US"/>
               </w:rPr>
-              <w:t>Grados de temperatura</w:t>
+              <w:t>Fases</w:t>
             </w:r>
           </w:p>
         </w:tc>
@@ -5108,7 +5503,7 @@
                 <w:szCs w:val="28"/>
                 <w:lang w:val="es-US"/>
               </w:rPr>
-              <w:t>loadPhases</w:t>
+              <w:t>perPhase</w:t>
             </w:r>
             <w:proofErr w:type="spellEnd"/>
           </w:p>
@@ -5134,7 +5529,7 @@
                 <w:szCs w:val="28"/>
                 <w:lang w:val="es-US"/>
               </w:rPr>
-              <w:t>Fases</w:t>
+              <w:t>Conductores por fases</w:t>
             </w:r>
           </w:p>
         </w:tc>
@@ -5197,7 +5592,7 @@
                 <w:szCs w:val="28"/>
                 <w:lang w:val="es-US"/>
               </w:rPr>
-              <w:t>perPhase</w:t>
+              <w:t>freeder_include_neutral_wire</w:t>
             </w:r>
             <w:proofErr w:type="spellEnd"/>
           </w:p>
@@ -5223,7 +5618,7 @@
                 <w:szCs w:val="28"/>
                 <w:lang w:val="es-US"/>
               </w:rPr>
-              <w:t>Conductores por fases</w:t>
+              <w:t>Alimentación por cable neutro</w:t>
             </w:r>
           </w:p>
         </w:tc>
@@ -5285,7 +5680,7 @@
                 <w:szCs w:val="28"/>
                 <w:lang w:val="es-US"/>
               </w:rPr>
-              <w:t>freeder_include_neutral_wire</w:t>
+              <w:t>pipe_material</w:t>
             </w:r>
             <w:proofErr w:type="spellEnd"/>
           </w:p>
@@ -5311,7 +5706,7 @@
                 <w:szCs w:val="28"/>
                 <w:lang w:val="es-US"/>
               </w:rPr>
-              <w:t>Alimentación por cable neutro</w:t>
+              <w:t>Material por tubería</w:t>
             </w:r>
           </w:p>
         </w:tc>
@@ -5374,7 +5769,7 @@
                 <w:szCs w:val="28"/>
                 <w:lang w:val="es-US"/>
               </w:rPr>
-              <w:t>pipe_material</w:t>
+              <w:t>system_voltage</w:t>
             </w:r>
             <w:proofErr w:type="spellEnd"/>
           </w:p>
@@ -5400,7 +5795,7 @@
                 <w:szCs w:val="28"/>
                 <w:lang w:val="es-US"/>
               </w:rPr>
-              <w:t>Material por tubería</w:t>
+              <w:t>Tensión del sistema</w:t>
             </w:r>
           </w:p>
         </w:tc>
@@ -5427,471 +5822,6 @@
                 <w:lang w:val="es-US"/>
               </w:rPr>
               <w:t>No</w:t>
-            </w:r>
-          </w:p>
-        </w:tc>
-      </w:tr>
-      <w:tr>
-        <w:trPr>
-          <w:trHeight w:val="348"/>
-        </w:trPr>
-        <w:tc>
-          <w:tcPr>
-            <w:cnfStyle w:val="001000000000" w:firstRow="0" w:lastRow="0" w:firstColumn="1" w:lastColumn="0" w:oddVBand="0" w:evenVBand="0" w:oddHBand="0" w:evenHBand="0" w:firstRowFirstColumn="0" w:firstRowLastColumn="0" w:lastRowFirstColumn="0" w:lastRowLastColumn="0"/>
-            <w:tcW w:w="0" w:type="auto"/>
-          </w:tcPr>
-          <w:p>
-            <w:pPr>
-              <w:jc w:val="center"/>
-              <w:rPr>
-                <w:rFonts w:ascii="Arial" w:hAnsi="Arial" w:cs="Arial"/>
-                <w:b w:val="0"/>
-                <w:bCs w:val="0"/>
-                <w:sz w:val="28"/>
-                <w:szCs w:val="28"/>
-                <w:lang w:val="es-US"/>
-              </w:rPr>
-            </w:pPr>
-            <w:proofErr w:type="spellStart"/>
-            <w:r>
-              <w:rPr>
-                <w:rFonts w:ascii="Arial" w:hAnsi="Arial" w:cs="Arial"/>
-                <w:b w:val="0"/>
-                <w:bCs w:val="0"/>
-                <w:sz w:val="28"/>
-                <w:szCs w:val="28"/>
-                <w:lang w:val="es-US"/>
-              </w:rPr>
-              <w:t>system_voltage</w:t>
-            </w:r>
-            <w:proofErr w:type="spellEnd"/>
-          </w:p>
-        </w:tc>
-        <w:tc>
-          <w:tcPr>
-            <w:tcW w:w="0" w:type="auto"/>
-          </w:tcPr>
-          <w:p>
-            <w:pPr>
-              <w:cnfStyle w:val="000000000000" w:firstRow="0" w:lastRow="0" w:firstColumn="0" w:lastColumn="0" w:oddVBand="0" w:evenVBand="0" w:oddHBand="0" w:evenHBand="0" w:firstRowFirstColumn="0" w:firstRowLastColumn="0" w:lastRowFirstColumn="0" w:lastRowLastColumn="0"/>
-              <w:rPr>
-                <w:rFonts w:ascii="Arial" w:hAnsi="Arial" w:cs="Arial"/>
-                <w:sz w:val="28"/>
-                <w:szCs w:val="28"/>
-                <w:lang w:val="es-US"/>
-              </w:rPr>
-            </w:pPr>
-            <w:r>
-              <w:rPr>
-                <w:rFonts w:ascii="Arial" w:hAnsi="Arial" w:cs="Arial"/>
-                <w:sz w:val="28"/>
-                <w:szCs w:val="28"/>
-                <w:lang w:val="es-US"/>
-              </w:rPr>
-              <w:t>Tensión del sistema</w:t>
-            </w:r>
-          </w:p>
-        </w:tc>
-        <w:tc>
-          <w:tcPr>
-            <w:tcW w:w="0" w:type="auto"/>
-          </w:tcPr>
-          <w:p>
-            <w:pPr>
-              <w:jc w:val="center"/>
-              <w:cnfStyle w:val="000000000000" w:firstRow="0" w:lastRow="0" w:firstColumn="0" w:lastColumn="0" w:oddVBand="0" w:evenVBand="0" w:oddHBand="0" w:evenHBand="0" w:firstRowFirstColumn="0" w:firstRowLastColumn="0" w:lastRowFirstColumn="0" w:lastRowLastColumn="0"/>
-              <w:rPr>
-                <w:rFonts w:ascii="Arial" w:hAnsi="Arial" w:cs="Arial"/>
-                <w:sz w:val="28"/>
-                <w:szCs w:val="28"/>
-                <w:lang w:val="es-US"/>
-              </w:rPr>
-            </w:pPr>
-            <w:r>
-              <w:rPr>
-                <w:rFonts w:ascii="Arial" w:hAnsi="Arial" w:cs="Arial"/>
-                <w:sz w:val="28"/>
-                <w:szCs w:val="28"/>
-                <w:lang w:val="es-US"/>
-              </w:rPr>
-              <w:t>No</w:t>
-            </w:r>
-          </w:p>
-        </w:tc>
-      </w:tr>
-      <w:tr>
-        <w:trPr>
-          <w:cnfStyle w:val="000000100000" w:firstRow="0" w:lastRow="0" w:firstColumn="0" w:lastColumn="0" w:oddVBand="0" w:evenVBand="0" w:oddHBand="1" w:evenHBand="0" w:firstRowFirstColumn="0" w:firstRowLastColumn="0" w:lastRowFirstColumn="0" w:lastRowLastColumn="0"/>
-          <w:trHeight w:val="348"/>
-        </w:trPr>
-        <w:tc>
-          <w:tcPr>
-            <w:cnfStyle w:val="001000000000" w:firstRow="0" w:lastRow="0" w:firstColumn="1" w:lastColumn="0" w:oddVBand="0" w:evenVBand="0" w:oddHBand="0" w:evenHBand="0" w:firstRowFirstColumn="0" w:firstRowLastColumn="0" w:lastRowFirstColumn="0" w:lastRowLastColumn="0"/>
-            <w:tcW w:w="0" w:type="auto"/>
-          </w:tcPr>
-          <w:p>
-            <w:pPr>
-              <w:jc w:val="center"/>
-              <w:rPr>
-                <w:rFonts w:ascii="Arial" w:hAnsi="Arial" w:cs="Arial"/>
-                <w:b w:val="0"/>
-                <w:bCs w:val="0"/>
-                <w:sz w:val="28"/>
-                <w:szCs w:val="28"/>
-                <w:lang w:val="es-US"/>
-              </w:rPr>
-            </w:pPr>
-            <w:proofErr w:type="spellStart"/>
-            <w:r>
-              <w:rPr>
-                <w:rFonts w:ascii="Arial" w:hAnsi="Arial" w:cs="Arial"/>
-                <w:b w:val="0"/>
-                <w:bCs w:val="0"/>
-                <w:sz w:val="28"/>
-                <w:szCs w:val="28"/>
-                <w:lang w:val="es-US"/>
-              </w:rPr>
-              <w:t>board</w:t>
-            </w:r>
-            <w:r>
-              <w:rPr>
-                <w:rFonts w:ascii="Arial" w:hAnsi="Arial" w:cs="Arial"/>
-                <w:b w:val="0"/>
-                <w:bCs w:val="0"/>
-                <w:sz w:val="28"/>
-                <w:szCs w:val="28"/>
-                <w:lang w:val="es-US"/>
-              </w:rPr>
-              <w:t>_</w:t>
-            </w:r>
-            <w:r>
-              <w:rPr>
-                <w:rFonts w:ascii="Arial" w:hAnsi="Arial" w:cs="Arial"/>
-                <w:b w:val="0"/>
-                <w:bCs w:val="0"/>
-                <w:sz w:val="28"/>
-                <w:szCs w:val="28"/>
-                <w:lang w:val="es-US"/>
-              </w:rPr>
-              <w:t>padre_</w:t>
-            </w:r>
-            <w:r>
-              <w:rPr>
-                <w:rFonts w:ascii="Arial" w:hAnsi="Arial" w:cs="Arial"/>
-                <w:b w:val="0"/>
-                <w:bCs w:val="0"/>
-                <w:sz w:val="28"/>
-                <w:szCs w:val="28"/>
-                <w:lang w:val="es-US"/>
-              </w:rPr>
-              <w:t>id</w:t>
-            </w:r>
-            <w:proofErr w:type="spellEnd"/>
-          </w:p>
-        </w:tc>
-        <w:tc>
-          <w:tcPr>
-            <w:tcW w:w="0" w:type="auto"/>
-          </w:tcPr>
-          <w:p>
-            <w:pPr>
-              <w:cnfStyle w:val="000000100000" w:firstRow="0" w:lastRow="0" w:firstColumn="0" w:lastColumn="0" w:oddVBand="0" w:evenVBand="0" w:oddHBand="1" w:evenHBand="0" w:firstRowFirstColumn="0" w:firstRowLastColumn="0" w:lastRowFirstColumn="0" w:lastRowLastColumn="0"/>
-              <w:rPr>
-                <w:rFonts w:ascii="Arial" w:hAnsi="Arial" w:cs="Arial"/>
-                <w:sz w:val="28"/>
-                <w:szCs w:val="28"/>
-                <w:lang w:val="es-US"/>
-              </w:rPr>
-            </w:pPr>
-            <w:r>
-              <w:rPr>
-                <w:rFonts w:ascii="Arial" w:hAnsi="Arial" w:cs="Arial"/>
-                <w:sz w:val="28"/>
-                <w:szCs w:val="28"/>
-                <w:lang w:val="es-US"/>
-              </w:rPr>
-              <w:t xml:space="preserve">Id asociado al </w:t>
-            </w:r>
-            <w:r>
-              <w:rPr>
-                <w:rFonts w:ascii="Arial" w:hAnsi="Arial" w:cs="Arial"/>
-                <w:sz w:val="28"/>
-                <w:szCs w:val="28"/>
-                <w:lang w:val="es-US"/>
-              </w:rPr>
-              <w:t>tablero</w:t>
-            </w:r>
-          </w:p>
-        </w:tc>
-        <w:tc>
-          <w:tcPr>
-            <w:tcW w:w="0" w:type="auto"/>
-          </w:tcPr>
-          <w:p>
-            <w:pPr>
-              <w:jc w:val="center"/>
-              <w:cnfStyle w:val="000000100000" w:firstRow="0" w:lastRow="0" w:firstColumn="0" w:lastColumn="0" w:oddVBand="0" w:evenVBand="0" w:oddHBand="1" w:evenHBand="0" w:firstRowFirstColumn="0" w:firstRowLastColumn="0" w:lastRowFirstColumn="0" w:lastRowLastColumn="0"/>
-              <w:rPr>
-                <w:rFonts w:ascii="Arial" w:hAnsi="Arial" w:cs="Arial"/>
-                <w:sz w:val="28"/>
-                <w:szCs w:val="28"/>
-                <w:lang w:val="es-US"/>
-              </w:rPr>
-            </w:pPr>
-            <w:r>
-              <w:rPr>
-                <w:rFonts w:ascii="Arial" w:hAnsi="Arial" w:cs="Arial"/>
-                <w:sz w:val="28"/>
-                <w:szCs w:val="28"/>
-                <w:lang w:val="es-US"/>
-              </w:rPr>
-              <w:t>Si</w:t>
-            </w:r>
-          </w:p>
-        </w:tc>
-      </w:tr>
-    </w:tbl>
-    <w:p>
-      <w:pPr>
-        <w:jc w:val="both"/>
-        <w:rPr>
-          <w:rFonts w:ascii="Arial" w:hAnsi="Arial" w:cs="Arial"/>
-          <w:b/>
-          <w:bCs/>
-          <w:sz w:val="28"/>
-          <w:szCs w:val="28"/>
-          <w:lang w:val="es-US"/>
-        </w:rPr>
-      </w:pPr>
-    </w:p>
-    <w:p>
-      <w:pPr>
-        <w:jc w:val="both"/>
-        <w:rPr>
-          <w:rFonts w:ascii="Arial" w:hAnsi="Arial" w:cs="Arial"/>
-          <w:b/>
-          <w:bCs/>
-          <w:sz w:val="28"/>
-          <w:szCs w:val="28"/>
-          <w:lang w:val="es-US"/>
-        </w:rPr>
-      </w:pPr>
-      <w:proofErr w:type="spellStart"/>
-      <w:r>
-        <w:rPr>
-          <w:rFonts w:ascii="Arial" w:hAnsi="Arial" w:cs="Arial"/>
-          <w:b/>
-          <w:bCs/>
-          <w:sz w:val="28"/>
-          <w:szCs w:val="28"/>
-          <w:lang w:val="es-US"/>
-        </w:rPr>
-        <w:t>Report</w:t>
-      </w:r>
-      <w:proofErr w:type="spellEnd"/>
-      <w:r>
-        <w:rPr>
-          <w:rFonts w:ascii="Arial" w:hAnsi="Arial" w:cs="Arial"/>
-          <w:b/>
-          <w:bCs/>
-          <w:sz w:val="28"/>
-          <w:szCs w:val="28"/>
-          <w:lang w:val="es-US"/>
-        </w:rPr>
-        <w:t>:</w:t>
-      </w:r>
-    </w:p>
-    <w:tbl>
-      <w:tblPr>
-        <w:tblStyle w:val="Tabladelista3-nfasis5"/>
-        <w:tblW w:w="9295" w:type="dxa"/>
-        <w:tblBorders>
-          <w:bottom w:val="single" w:sz="4" w:space="0" w:color="auto"/>
-          <w:insideH w:val="single" w:sz="4" w:space="0" w:color="5B9BD5" w:themeColor="accent5"/>
-        </w:tblBorders>
-        <w:tblLook w:val="04A0" w:firstRow="1" w:lastRow="0" w:firstColumn="1" w:lastColumn="0" w:noHBand="0" w:noVBand="1"/>
-      </w:tblPr>
-      <w:tblGrid>
-        <w:gridCol w:w="2905"/>
-        <w:gridCol w:w="4010"/>
-        <w:gridCol w:w="2380"/>
-      </w:tblGrid>
-      <w:tr>
-        <w:trPr>
-          <w:cnfStyle w:val="100000000000" w:firstRow="1" w:lastRow="0" w:firstColumn="0" w:lastColumn="0" w:oddVBand="0" w:evenVBand="0" w:oddHBand="0" w:evenHBand="0" w:firstRowFirstColumn="0" w:firstRowLastColumn="0" w:lastRowFirstColumn="0" w:lastRowLastColumn="0"/>
-          <w:trHeight w:val="348"/>
-        </w:trPr>
-        <w:tc>
-          <w:tcPr>
-            <w:cnfStyle w:val="001000000100" w:firstRow="0" w:lastRow="0" w:firstColumn="1" w:lastColumn="0" w:oddVBand="0" w:evenVBand="0" w:oddHBand="0" w:evenHBand="0" w:firstRowFirstColumn="1" w:firstRowLastColumn="0" w:lastRowFirstColumn="0" w:lastRowLastColumn="0"/>
-            <w:tcW w:w="0" w:type="auto"/>
-          </w:tcPr>
-          <w:p>
-            <w:pPr>
-              <w:jc w:val="center"/>
-              <w:rPr>
-                <w:rFonts w:ascii="Arial" w:hAnsi="Arial" w:cs="Arial"/>
-                <w:sz w:val="28"/>
-                <w:szCs w:val="28"/>
-                <w:lang w:val="es-US"/>
-              </w:rPr>
-            </w:pPr>
-            <w:r>
-              <w:rPr>
-                <w:rFonts w:ascii="Arial" w:hAnsi="Arial" w:cs="Arial"/>
-                <w:sz w:val="28"/>
-                <w:szCs w:val="28"/>
-                <w:lang w:val="es-US"/>
-              </w:rPr>
-              <w:t>Atributo</w:t>
-            </w:r>
-          </w:p>
-        </w:tc>
-        <w:tc>
-          <w:tcPr>
-            <w:tcW w:w="0" w:type="auto"/>
-          </w:tcPr>
-          <w:p>
-            <w:pPr>
-              <w:jc w:val="center"/>
-              <w:cnfStyle w:val="100000000000" w:firstRow="1" w:lastRow="0" w:firstColumn="0" w:lastColumn="0" w:oddVBand="0" w:evenVBand="0" w:oddHBand="0" w:evenHBand="0" w:firstRowFirstColumn="0" w:firstRowLastColumn="0" w:lastRowFirstColumn="0" w:lastRowLastColumn="0"/>
-              <w:rPr>
-                <w:rFonts w:ascii="Arial" w:hAnsi="Arial" w:cs="Arial"/>
-                <w:sz w:val="28"/>
-                <w:szCs w:val="28"/>
-                <w:lang w:val="es-US"/>
-              </w:rPr>
-            </w:pPr>
-            <w:r>
-              <w:rPr>
-                <w:rFonts w:ascii="Arial" w:hAnsi="Arial" w:cs="Arial"/>
-                <w:sz w:val="28"/>
-                <w:szCs w:val="28"/>
-                <w:lang w:val="es-US"/>
-              </w:rPr>
-              <w:t>Descripción</w:t>
-            </w:r>
-          </w:p>
-        </w:tc>
-        <w:tc>
-          <w:tcPr>
-            <w:tcW w:w="0" w:type="auto"/>
-          </w:tcPr>
-          <w:p>
-            <w:pPr>
-              <w:jc w:val="center"/>
-              <w:cnfStyle w:val="100000000000" w:firstRow="1" w:lastRow="0" w:firstColumn="0" w:lastColumn="0" w:oddVBand="0" w:evenVBand="0" w:oddHBand="0" w:evenHBand="0" w:firstRowFirstColumn="0" w:firstRowLastColumn="0" w:lastRowFirstColumn="0" w:lastRowLastColumn="0"/>
-              <w:rPr>
-                <w:rFonts w:ascii="Arial" w:hAnsi="Arial" w:cs="Arial"/>
-                <w:sz w:val="28"/>
-                <w:szCs w:val="28"/>
-                <w:lang w:val="es-US"/>
-              </w:rPr>
-            </w:pPr>
-            <w:r>
-              <w:rPr>
-                <w:rFonts w:ascii="Arial" w:hAnsi="Arial" w:cs="Arial"/>
-                <w:sz w:val="28"/>
-                <w:szCs w:val="28"/>
-                <w:lang w:val="es-US"/>
-              </w:rPr>
-              <w:t>Obligatorio</w:t>
-            </w:r>
-          </w:p>
-        </w:tc>
-      </w:tr>
-      <w:tr>
-        <w:trPr>
-          <w:cnfStyle w:val="000000100000" w:firstRow="0" w:lastRow="0" w:firstColumn="0" w:lastColumn="0" w:oddVBand="0" w:evenVBand="0" w:oddHBand="1" w:evenHBand="0" w:firstRowFirstColumn="0" w:firstRowLastColumn="0" w:lastRowFirstColumn="0" w:lastRowLastColumn="0"/>
-          <w:trHeight w:val="348"/>
-        </w:trPr>
-        <w:tc>
-          <w:tcPr>
-            <w:cnfStyle w:val="001000000000" w:firstRow="0" w:lastRow="0" w:firstColumn="1" w:lastColumn="0" w:oddVBand="0" w:evenVBand="0" w:oddHBand="0" w:evenHBand="0" w:firstRowFirstColumn="0" w:firstRowLastColumn="0" w:lastRowFirstColumn="0" w:lastRowLastColumn="0"/>
-            <w:tcW w:w="0" w:type="auto"/>
-          </w:tcPr>
-          <w:p>
-            <w:pPr>
-              <w:jc w:val="center"/>
-              <w:rPr>
-                <w:rFonts w:ascii="Arial" w:hAnsi="Arial" w:cs="Arial"/>
-                <w:b w:val="0"/>
-                <w:bCs w:val="0"/>
-                <w:sz w:val="28"/>
-                <w:szCs w:val="28"/>
-                <w:lang w:val="es-US"/>
-              </w:rPr>
-            </w:pPr>
-            <w:r>
-              <w:rPr>
-                <w:rFonts w:ascii="Arial" w:hAnsi="Arial" w:cs="Arial"/>
-                <w:b w:val="0"/>
-                <w:bCs w:val="0"/>
-                <w:sz w:val="28"/>
-                <w:szCs w:val="28"/>
-                <w:lang w:val="es-US"/>
-              </w:rPr>
-              <w:t>id</w:t>
-            </w:r>
-          </w:p>
-        </w:tc>
-        <w:tc>
-          <w:tcPr>
-            <w:tcW w:w="0" w:type="auto"/>
-          </w:tcPr>
-          <w:p>
-            <w:pPr>
-              <w:cnfStyle w:val="000000100000" w:firstRow="0" w:lastRow="0" w:firstColumn="0" w:lastColumn="0" w:oddVBand="0" w:evenVBand="0" w:oddHBand="1" w:evenHBand="0" w:firstRowFirstColumn="0" w:firstRowLastColumn="0" w:lastRowFirstColumn="0" w:lastRowLastColumn="0"/>
-              <w:rPr>
-                <w:rFonts w:ascii="Arial" w:hAnsi="Arial" w:cs="Arial"/>
-                <w:sz w:val="28"/>
-                <w:szCs w:val="28"/>
-                <w:lang w:val="es-US"/>
-              </w:rPr>
-            </w:pPr>
-            <w:r>
-              <w:rPr>
-                <w:rFonts w:ascii="Arial" w:hAnsi="Arial" w:cs="Arial"/>
-                <w:sz w:val="28"/>
-                <w:szCs w:val="28"/>
-                <w:lang w:val="es-US"/>
-              </w:rPr>
-              <w:t xml:space="preserve">Identificador del </w:t>
-            </w:r>
-            <w:r>
-              <w:rPr>
-                <w:rFonts w:ascii="Arial" w:hAnsi="Arial" w:cs="Arial"/>
-                <w:sz w:val="28"/>
-                <w:szCs w:val="28"/>
-                <w:lang w:val="es-US"/>
-              </w:rPr>
-              <w:t>reporte</w:t>
-            </w:r>
-          </w:p>
-        </w:tc>
-        <w:tc>
-          <w:tcPr>
-            <w:tcW w:w="0" w:type="auto"/>
-          </w:tcPr>
-          <w:p>
-            <w:pPr>
-              <w:jc w:val="center"/>
-              <w:cnfStyle w:val="000000100000" w:firstRow="0" w:lastRow="0" w:firstColumn="0" w:lastColumn="0" w:oddVBand="0" w:evenVBand="0" w:oddHBand="1" w:evenHBand="0" w:firstRowFirstColumn="0" w:firstRowLastColumn="0" w:lastRowFirstColumn="0" w:lastRowLastColumn="0"/>
-              <w:rPr>
-                <w:rFonts w:ascii="Arial" w:hAnsi="Arial" w:cs="Arial"/>
-                <w:sz w:val="28"/>
-                <w:szCs w:val="28"/>
-                <w:lang w:val="es-US"/>
-              </w:rPr>
-            </w:pPr>
-            <w:r>
-              <w:rPr>
-                <w:rFonts w:ascii="Arial" w:hAnsi="Arial" w:cs="Arial"/>
-                <w:sz w:val="28"/>
-                <w:szCs w:val="28"/>
-                <w:lang w:val="es-US"/>
-              </w:rPr>
-              <w:t>Autogenerado</w:t>
             </w:r>
           </w:p>
         </w:tc>
@@ -6912,7 +6842,6 @@
               </w:rPr>
             </w:pPr>
             <w:proofErr w:type="spellStart"/>
-            <w:proofErr w:type="gramStart"/>
             <w:r>
               <w:rPr>
                 <w:rFonts w:ascii="Arial" w:hAnsi="Arial" w:cs="Arial"/>
@@ -6932,7 +6861,6 @@
               </w:rPr>
               <w:t>{ }</w:t>
             </w:r>
-            <w:proofErr w:type="gramEnd"/>
           </w:p>
         </w:tc>
       </w:tr>
@@ -7058,7 +6986,6 @@
               </w:rPr>
             </w:pPr>
             <w:proofErr w:type="spellStart"/>
-            <w:proofErr w:type="gramStart"/>
             <w:r>
               <w:rPr>
                 <w:rFonts w:ascii="Arial" w:hAnsi="Arial" w:cs="Arial"/>
@@ -7076,17 +7003,7 @@
                 <w:szCs w:val="28"/>
                 <w:lang w:val="es-US"/>
               </w:rPr>
-              <w:t>[</w:t>
-            </w:r>
-            <w:proofErr w:type="gramEnd"/>
-            <w:r>
-              <w:rPr>
-                <w:rFonts w:ascii="Arial" w:hAnsi="Arial" w:cs="Arial"/>
-                <w:sz w:val="28"/>
-                <w:szCs w:val="28"/>
-                <w:lang w:val="es-US"/>
-              </w:rPr>
-              <w:t xml:space="preserve"> ]</w:t>
+              <w:t>[ ]</w:t>
             </w:r>
           </w:p>
         </w:tc>
@@ -7225,7 +7142,6 @@
               </w:rPr>
             </w:pPr>
             <w:proofErr w:type="spellStart"/>
-            <w:proofErr w:type="gramStart"/>
             <w:r>
               <w:rPr>
                 <w:rFonts w:ascii="Arial" w:hAnsi="Arial" w:cs="Arial"/>
@@ -7245,7 +7161,6 @@
               </w:rPr>
               <w:t>{ }</w:t>
             </w:r>
-            <w:proofErr w:type="gramEnd"/>
           </w:p>
         </w:tc>
       </w:tr>
@@ -7422,7 +7337,6 @@
               </w:rPr>
             </w:pPr>
             <w:proofErr w:type="spellStart"/>
-            <w:proofErr w:type="gramStart"/>
             <w:r>
               <w:rPr>
                 <w:rFonts w:ascii="Arial" w:hAnsi="Arial" w:cs="Arial"/>
@@ -7442,7 +7356,6 @@
               </w:rPr>
               <w:t>{ }</w:t>
             </w:r>
-            <w:proofErr w:type="gramEnd"/>
           </w:p>
         </w:tc>
       </w:tr>
@@ -7611,7 +7524,6 @@
               </w:rPr>
             </w:pPr>
             <w:proofErr w:type="spellStart"/>
-            <w:proofErr w:type="gramStart"/>
             <w:r>
               <w:rPr>
                 <w:rFonts w:ascii="Arial" w:hAnsi="Arial" w:cs="Arial"/>
@@ -7631,7 +7543,6 @@
               </w:rPr>
               <w:t>{ }</w:t>
             </w:r>
-            <w:proofErr w:type="gramEnd"/>
           </w:p>
         </w:tc>
       </w:tr>
@@ -7928,16 +7839,7 @@
                 <w:szCs w:val="28"/>
                 <w:lang w:val="es-US"/>
               </w:rPr>
-              <w:t xml:space="preserve">Busca todos los </w:t>
-            </w:r>
-            <w:r>
-              <w:rPr>
-                <w:rFonts w:ascii="Arial" w:hAnsi="Arial" w:cs="Arial"/>
-                <w:sz w:val="28"/>
-                <w:szCs w:val="28"/>
-                <w:lang w:val="es-US"/>
-              </w:rPr>
-              <w:t>países</w:t>
+              <w:t>Busca todos los países</w:t>
             </w:r>
           </w:p>
         </w:tc>
@@ -7972,7 +7874,6 @@
               </w:rPr>
             </w:pPr>
             <w:proofErr w:type="spellStart"/>
-            <w:proofErr w:type="gramStart"/>
             <w:r>
               <w:rPr>
                 <w:rFonts w:ascii="Arial" w:hAnsi="Arial" w:cs="Arial"/>
@@ -7990,17 +7891,7 @@
                 <w:szCs w:val="28"/>
                 <w:lang w:val="es-US"/>
               </w:rPr>
-              <w:t>[</w:t>
-            </w:r>
-            <w:proofErr w:type="gramEnd"/>
-            <w:r>
-              <w:rPr>
-                <w:rFonts w:ascii="Arial" w:hAnsi="Arial" w:cs="Arial"/>
-                <w:sz w:val="28"/>
-                <w:szCs w:val="28"/>
-                <w:lang w:val="es-US"/>
-              </w:rPr>
-              <w:t xml:space="preserve"> ]</w:t>
+              <w:t>[ ]</w:t>
             </w:r>
           </w:p>
         </w:tc>
@@ -8035,29 +7926,7 @@
                 <w:szCs w:val="28"/>
                 <w:lang w:val="es-US"/>
               </w:rPr>
-              <w:t>country</w:t>
-            </w:r>
-            <w:r>
-              <w:rPr>
-                <w:rFonts w:ascii="Arial" w:hAnsi="Arial" w:cs="Arial"/>
-                <w:b w:val="0"/>
-                <w:bCs w:val="0"/>
-                <w:sz w:val="28"/>
-                <w:szCs w:val="28"/>
-                <w:lang w:val="es-US"/>
-              </w:rPr>
-              <w:t xml:space="preserve"> </w:t>
-            </w:r>
-            <w:r>
-              <w:rPr>
-                <w:rFonts w:ascii="Arial" w:hAnsi="Arial" w:cs="Arial"/>
-                <w:b w:val="0"/>
-                <w:bCs w:val="0"/>
-                <w:sz w:val="28"/>
-                <w:szCs w:val="28"/>
-                <w:lang w:val="es-US"/>
-              </w:rPr>
-              <w:t>/:id</w:t>
+              <w:t>country /:id</w:t>
             </w:r>
           </w:p>
         </w:tc>
@@ -8158,7 +8027,6 @@
               </w:rPr>
             </w:pPr>
             <w:proofErr w:type="spellStart"/>
-            <w:proofErr w:type="gramStart"/>
             <w:r>
               <w:rPr>
                 <w:rFonts w:ascii="Arial" w:hAnsi="Arial" w:cs="Arial"/>
@@ -8178,7 +8046,6 @@
               </w:rPr>
               <w:t>{ }</w:t>
             </w:r>
-            <w:proofErr w:type="gramEnd"/>
           </w:p>
         </w:tc>
       </w:tr>
@@ -8515,16 +8382,7 @@
                 <w:szCs w:val="28"/>
                 <w:lang w:val="es-US"/>
               </w:rPr>
-              <w:t xml:space="preserve">Crea </w:t>
-            </w:r>
-            <w:r>
-              <w:rPr>
-                <w:rFonts w:ascii="Arial" w:hAnsi="Arial" w:cs="Arial"/>
-                <w:sz w:val="28"/>
-                <w:szCs w:val="28"/>
-                <w:lang w:val="es-US"/>
-              </w:rPr>
-              <w:t>un usuario con status false y envía un correo para confirmar registro</w:t>
+              <w:t>Crea un usuario con status false y envía un correo para confirmar registro</w:t>
             </w:r>
           </w:p>
         </w:tc>
@@ -9398,36 +9256,25 @@
                 <w:rFonts w:ascii="Arial" w:hAnsi="Arial" w:cs="Arial"/>
                 <w:sz w:val="28"/>
                 <w:szCs w:val="28"/>
-                <w:lang w:val="es-US"/>
-              </w:rPr>
-            </w:pPr>
-            <w:proofErr w:type="spellStart"/>
-            <w:r>
-              <w:rPr>
-                <w:rFonts w:ascii="Arial" w:hAnsi="Arial" w:cs="Arial"/>
-                <w:sz w:val="28"/>
-                <w:szCs w:val="28"/>
-                <w:lang w:val="es-US"/>
-              </w:rPr>
-              <w:t>password</w:t>
-            </w:r>
-            <w:proofErr w:type="spellEnd"/>
-            <w:r>
-              <w:rPr>
-                <w:rFonts w:ascii="Arial" w:hAnsi="Arial" w:cs="Arial"/>
-                <w:sz w:val="28"/>
-                <w:szCs w:val="28"/>
-                <w:lang w:val="es-US"/>
-              </w:rPr>
-              <w:t xml:space="preserve">, </w:t>
-            </w:r>
-            <w:proofErr w:type="spellStart"/>
-            <w:r>
-              <w:rPr>
-                <w:rFonts w:ascii="Arial" w:hAnsi="Arial" w:cs="Arial"/>
-                <w:sz w:val="28"/>
-                <w:szCs w:val="28"/>
-                <w:lang w:val="es-US"/>
+                <w:lang w:val="en-US"/>
+              </w:rPr>
+            </w:pPr>
+            <w:r>
+              <w:rPr>
+                <w:rFonts w:ascii="Arial" w:hAnsi="Arial" w:cs="Arial"/>
+                <w:sz w:val="28"/>
+                <w:szCs w:val="28"/>
+                <w:lang w:val="en-US"/>
+              </w:rPr>
+              <w:t xml:space="preserve">password, </w:t>
+            </w:r>
+            <w:proofErr w:type="spellStart"/>
+            <w:r>
+              <w:rPr>
+                <w:rFonts w:ascii="Arial" w:hAnsi="Arial" w:cs="Arial"/>
+                <w:sz w:val="28"/>
+                <w:szCs w:val="28"/>
+                <w:lang w:val="en-US"/>
               </w:rPr>
               <w:t>newPassword</w:t>
             </w:r>
@@ -9437,7 +9284,7 @@
                 <w:rFonts w:ascii="Arial" w:hAnsi="Arial" w:cs="Arial"/>
                 <w:sz w:val="28"/>
                 <w:szCs w:val="28"/>
-                <w:lang w:val="es-US"/>
+                <w:lang w:val="en-US"/>
               </w:rPr>
               <w:t>.</w:t>
             </w:r>
@@ -9449,7 +9296,7 @@
                 <w:rFonts w:ascii="Arial" w:hAnsi="Arial" w:cs="Arial"/>
                 <w:sz w:val="28"/>
                 <w:szCs w:val="28"/>
-                <w:lang w:val="es-US"/>
+                <w:lang w:val="en-US"/>
               </w:rPr>
             </w:pPr>
           </w:p>
@@ -10362,16 +10209,7 @@
                 <w:szCs w:val="28"/>
                 <w:lang w:val="es-US"/>
               </w:rPr>
-              <w:t xml:space="preserve">Crea un </w:t>
-            </w:r>
-            <w:r>
-              <w:rPr>
-                <w:rFonts w:ascii="Arial" w:hAnsi="Arial" w:cs="Arial"/>
-                <w:sz w:val="28"/>
-                <w:szCs w:val="28"/>
-                <w:lang w:val="es-US"/>
-              </w:rPr>
-              <w:t>proyecto asociado a un usuario</w:t>
+              <w:t>Crea un proyecto asociado a un usuario</w:t>
             </w:r>
           </w:p>
         </w:tc>
@@ -10396,88 +10234,75 @@
                 <w:szCs w:val="28"/>
                 <w:lang w:val="en-US"/>
               </w:rPr>
-              <w:t xml:space="preserve">name, user </w:t>
-            </w:r>
-            <w:proofErr w:type="gramStart"/>
-            <w:r>
-              <w:rPr>
-                <w:rFonts w:ascii="Arial" w:hAnsi="Arial" w:cs="Arial"/>
-                <w:sz w:val="28"/>
-                <w:szCs w:val="28"/>
-                <w:lang w:val="en-US"/>
+              <w:t>name, user { }</w:t>
+            </w:r>
+          </w:p>
+        </w:tc>
+        <w:tc>
+          <w:tcPr>
+            <w:tcW w:w="1659" w:type="dxa"/>
+          </w:tcPr>
+          <w:p>
+            <w:pPr>
+              <w:cnfStyle w:val="000000100000" w:firstRow="0" w:lastRow="0" w:firstColumn="0" w:lastColumn="0" w:oddVBand="0" w:evenVBand="0" w:oddHBand="1" w:evenHBand="0" w:firstRowFirstColumn="0" w:firstRowLastColumn="0" w:lastRowFirstColumn="0" w:lastRowLastColumn="0"/>
+              <w:rPr>
+                <w:rFonts w:ascii="Arial" w:hAnsi="Arial" w:cs="Arial"/>
+                <w:sz w:val="28"/>
+                <w:szCs w:val="28"/>
+                <w:lang w:val="es-US"/>
+              </w:rPr>
+            </w:pPr>
+            <w:proofErr w:type="spellStart"/>
+            <w:r>
+              <w:rPr>
+                <w:rFonts w:ascii="Arial" w:hAnsi="Arial" w:cs="Arial"/>
+                <w:sz w:val="28"/>
+                <w:szCs w:val="28"/>
+                <w:lang w:val="es-US"/>
+              </w:rPr>
+              <w:t>message</w:t>
+            </w:r>
+            <w:proofErr w:type="spellEnd"/>
+            <w:r>
+              <w:rPr>
+                <w:rFonts w:ascii="Arial" w:hAnsi="Arial" w:cs="Arial"/>
+                <w:sz w:val="28"/>
+                <w:szCs w:val="28"/>
+                <w:lang w:val="es-US"/>
+              </w:rPr>
+              <w:t>,</w:t>
+            </w:r>
+          </w:p>
+          <w:p>
+            <w:pPr>
+              <w:cnfStyle w:val="000000100000" w:firstRow="0" w:lastRow="0" w:firstColumn="0" w:lastColumn="0" w:oddVBand="0" w:evenVBand="0" w:oddHBand="1" w:evenHBand="0" w:firstRowFirstColumn="0" w:firstRowLastColumn="0" w:lastRowFirstColumn="0" w:lastRowLastColumn="0"/>
+              <w:rPr>
+                <w:rFonts w:ascii="Arial" w:hAnsi="Arial" w:cs="Arial"/>
+                <w:sz w:val="28"/>
+                <w:szCs w:val="28"/>
+                <w:lang w:val="es-US"/>
+              </w:rPr>
+            </w:pPr>
+            <w:proofErr w:type="spellStart"/>
+            <w:r>
+              <w:rPr>
+                <w:rFonts w:ascii="Arial" w:hAnsi="Arial" w:cs="Arial"/>
+                <w:sz w:val="28"/>
+                <w:szCs w:val="28"/>
+                <w:lang w:val="es-US"/>
+              </w:rPr>
+              <w:t>project</w:t>
+            </w:r>
+            <w:proofErr w:type="spellEnd"/>
+            <w:r>
+              <w:rPr>
+                <w:rFonts w:ascii="Arial" w:hAnsi="Arial" w:cs="Arial"/>
+                <w:sz w:val="28"/>
+                <w:szCs w:val="28"/>
+                <w:lang w:val="es-US"/>
               </w:rPr>
               <w:t>{ }</w:t>
             </w:r>
-            <w:proofErr w:type="gramEnd"/>
-          </w:p>
-        </w:tc>
-        <w:tc>
-          <w:tcPr>
-            <w:tcW w:w="1659" w:type="dxa"/>
-          </w:tcPr>
-          <w:p>
-            <w:pPr>
-              <w:cnfStyle w:val="000000100000" w:firstRow="0" w:lastRow="0" w:firstColumn="0" w:lastColumn="0" w:oddVBand="0" w:evenVBand="0" w:oddHBand="1" w:evenHBand="0" w:firstRowFirstColumn="0" w:firstRowLastColumn="0" w:lastRowFirstColumn="0" w:lastRowLastColumn="0"/>
-              <w:rPr>
-                <w:rFonts w:ascii="Arial" w:hAnsi="Arial" w:cs="Arial"/>
-                <w:sz w:val="28"/>
-                <w:szCs w:val="28"/>
-                <w:lang w:val="es-US"/>
-              </w:rPr>
-            </w:pPr>
-            <w:proofErr w:type="spellStart"/>
-            <w:r>
-              <w:rPr>
-                <w:rFonts w:ascii="Arial" w:hAnsi="Arial" w:cs="Arial"/>
-                <w:sz w:val="28"/>
-                <w:szCs w:val="28"/>
-                <w:lang w:val="es-US"/>
-              </w:rPr>
-              <w:t>message</w:t>
-            </w:r>
-            <w:proofErr w:type="spellEnd"/>
-            <w:r>
-              <w:rPr>
-                <w:rFonts w:ascii="Arial" w:hAnsi="Arial" w:cs="Arial"/>
-                <w:sz w:val="28"/>
-                <w:szCs w:val="28"/>
-                <w:lang w:val="es-US"/>
-              </w:rPr>
-              <w:t>,</w:t>
-            </w:r>
-          </w:p>
-          <w:p>
-            <w:pPr>
-              <w:cnfStyle w:val="000000100000" w:firstRow="0" w:lastRow="0" w:firstColumn="0" w:lastColumn="0" w:oddVBand="0" w:evenVBand="0" w:oddHBand="1" w:evenHBand="0" w:firstRowFirstColumn="0" w:firstRowLastColumn="0" w:lastRowFirstColumn="0" w:lastRowLastColumn="0"/>
-              <w:rPr>
-                <w:rFonts w:ascii="Arial" w:hAnsi="Arial" w:cs="Arial"/>
-                <w:sz w:val="28"/>
-                <w:szCs w:val="28"/>
-                <w:lang w:val="es-US"/>
-              </w:rPr>
-            </w:pPr>
-            <w:proofErr w:type="spellStart"/>
-            <w:proofErr w:type="gramStart"/>
-            <w:r>
-              <w:rPr>
-                <w:rFonts w:ascii="Arial" w:hAnsi="Arial" w:cs="Arial"/>
-                <w:sz w:val="28"/>
-                <w:szCs w:val="28"/>
-                <w:lang w:val="es-US"/>
-              </w:rPr>
-              <w:t>project</w:t>
-            </w:r>
-            <w:proofErr w:type="spellEnd"/>
-            <w:r>
-              <w:rPr>
-                <w:rFonts w:ascii="Arial" w:hAnsi="Arial" w:cs="Arial"/>
-                <w:sz w:val="28"/>
-                <w:szCs w:val="28"/>
-                <w:lang w:val="es-US"/>
-              </w:rPr>
-              <w:t>{ }</w:t>
-            </w:r>
-            <w:proofErr w:type="gramEnd"/>
           </w:p>
         </w:tc>
       </w:tr>
@@ -10568,16 +10393,7 @@
                 <w:szCs w:val="28"/>
                 <w:lang w:val="es-US"/>
               </w:rPr>
-              <w:t xml:space="preserve">Busca todos los </w:t>
-            </w:r>
-            <w:r>
-              <w:rPr>
-                <w:rFonts w:ascii="Arial" w:hAnsi="Arial" w:cs="Arial"/>
-                <w:sz w:val="28"/>
-                <w:szCs w:val="28"/>
-                <w:lang w:val="es-US"/>
-              </w:rPr>
-              <w:t>proyectos</w:t>
+              <w:t>Busca todos los proyectos</w:t>
             </w:r>
           </w:p>
         </w:tc>
@@ -10612,7 +10428,6 @@
               </w:rPr>
             </w:pPr>
             <w:proofErr w:type="spellStart"/>
-            <w:proofErr w:type="gramStart"/>
             <w:r>
               <w:rPr>
                 <w:rFonts w:ascii="Arial" w:hAnsi="Arial" w:cs="Arial"/>
@@ -10630,17 +10445,7 @@
                 <w:szCs w:val="28"/>
                 <w:lang w:val="es-US"/>
               </w:rPr>
-              <w:t>[</w:t>
-            </w:r>
-            <w:proofErr w:type="gramEnd"/>
-            <w:r>
-              <w:rPr>
-                <w:rFonts w:ascii="Arial" w:hAnsi="Arial" w:cs="Arial"/>
-                <w:sz w:val="28"/>
-                <w:szCs w:val="28"/>
-                <w:lang w:val="es-US"/>
-              </w:rPr>
-              <w:t xml:space="preserve"> ]</w:t>
+              <w:t>[ ]</w:t>
             </w:r>
           </w:p>
         </w:tc>
@@ -10689,18 +10494,7 @@
                 <w:szCs w:val="28"/>
                 <w:lang w:val="es-US"/>
               </w:rPr>
-              <w:t xml:space="preserve"> </w:t>
-            </w:r>
-            <w:r>
-              <w:rPr>
-                <w:rFonts w:ascii="Arial" w:hAnsi="Arial" w:cs="Arial"/>
-                <w:b w:val="0"/>
-                <w:bCs w:val="0"/>
-                <w:sz w:val="28"/>
-                <w:szCs w:val="28"/>
-                <w:lang w:val="es-US"/>
-              </w:rPr>
-              <w:t>/:id</w:t>
+              <w:t xml:space="preserve"> /:id</w:t>
             </w:r>
           </w:p>
         </w:tc>
@@ -10755,16 +10549,7 @@
                 <w:szCs w:val="28"/>
                 <w:lang w:val="es-US"/>
               </w:rPr>
-              <w:t xml:space="preserve">Busca un </w:t>
-            </w:r>
-            <w:r>
-              <w:rPr>
-                <w:rFonts w:ascii="Arial" w:hAnsi="Arial" w:cs="Arial"/>
-                <w:sz w:val="28"/>
-                <w:szCs w:val="28"/>
-                <w:lang w:val="es-US"/>
-              </w:rPr>
-              <w:t>proyecto</w:t>
+              <w:t>Busca un proyecto</w:t>
             </w:r>
           </w:p>
         </w:tc>
@@ -10799,7 +10584,6 @@
               </w:rPr>
             </w:pPr>
             <w:proofErr w:type="spellStart"/>
-            <w:proofErr w:type="gramStart"/>
             <w:r>
               <w:rPr>
                 <w:rFonts w:ascii="Arial" w:hAnsi="Arial" w:cs="Arial"/>
@@ -10819,7 +10603,6 @@
               </w:rPr>
               <w:t>{ }</w:t>
             </w:r>
-            <w:proofErr w:type="gramEnd"/>
           </w:p>
         </w:tc>
       </w:tr>
@@ -10866,18 +10649,7 @@
                 <w:szCs w:val="28"/>
                 <w:lang w:val="es-US"/>
               </w:rPr>
-              <w:t xml:space="preserve"> </w:t>
-            </w:r>
-            <w:r>
-              <w:rPr>
-                <w:rFonts w:ascii="Arial" w:hAnsi="Arial" w:cs="Arial"/>
-                <w:b w:val="0"/>
-                <w:bCs w:val="0"/>
-                <w:sz w:val="28"/>
-                <w:szCs w:val="28"/>
-                <w:lang w:val="es-US"/>
-              </w:rPr>
-              <w:t>/:id</w:t>
+              <w:t xml:space="preserve"> /:id</w:t>
             </w:r>
           </w:p>
         </w:tc>
@@ -10932,16 +10704,7 @@
                 <w:szCs w:val="28"/>
                 <w:lang w:val="es-US"/>
               </w:rPr>
-              <w:t xml:space="preserve">Actualiza un </w:t>
-            </w:r>
-            <w:r>
-              <w:rPr>
-                <w:rFonts w:ascii="Arial" w:hAnsi="Arial" w:cs="Arial"/>
-                <w:sz w:val="28"/>
-                <w:szCs w:val="28"/>
-                <w:lang w:val="es-US"/>
-              </w:rPr>
-              <w:t>proyecto</w:t>
+              <w:t>Actualiza un proyecto</w:t>
             </w:r>
           </w:p>
         </w:tc>
@@ -11018,7 +10781,6 @@
               </w:rPr>
             </w:pPr>
             <w:proofErr w:type="spellStart"/>
-            <w:proofErr w:type="gramStart"/>
             <w:r>
               <w:rPr>
                 <w:rFonts w:ascii="Arial" w:hAnsi="Arial" w:cs="Arial"/>
@@ -11038,7 +10800,6 @@
               </w:rPr>
               <w:t>{ }</w:t>
             </w:r>
-            <w:proofErr w:type="gramEnd"/>
           </w:p>
         </w:tc>
       </w:tr>
@@ -11086,18 +10847,7 @@
                 <w:szCs w:val="28"/>
                 <w:lang w:val="es-US"/>
               </w:rPr>
-              <w:t xml:space="preserve"> </w:t>
-            </w:r>
-            <w:r>
-              <w:rPr>
-                <w:rFonts w:ascii="Arial" w:hAnsi="Arial" w:cs="Arial"/>
-                <w:b w:val="0"/>
-                <w:bCs w:val="0"/>
-                <w:sz w:val="28"/>
-                <w:szCs w:val="28"/>
-                <w:lang w:val="es-US"/>
-              </w:rPr>
-              <w:t>/:id</w:t>
+              <w:t xml:space="preserve"> /:id</w:t>
             </w:r>
           </w:p>
         </w:tc>
@@ -11152,16 +10902,7 @@
                 <w:szCs w:val="28"/>
                 <w:lang w:val="es-US"/>
               </w:rPr>
-              <w:t xml:space="preserve">Elimina un </w:t>
-            </w:r>
-            <w:r>
-              <w:rPr>
-                <w:rFonts w:ascii="Arial" w:hAnsi="Arial" w:cs="Arial"/>
-                <w:sz w:val="28"/>
-                <w:szCs w:val="28"/>
-                <w:lang w:val="es-US"/>
-              </w:rPr>
-              <w:t>proyecto</w:t>
+              <w:t>Elimina un proyecto</w:t>
             </w:r>
           </w:p>
         </w:tc>
@@ -11227,7 +10968,6 @@
               </w:rPr>
             </w:pPr>
             <w:proofErr w:type="spellStart"/>
-            <w:proofErr w:type="gramStart"/>
             <w:r>
               <w:rPr>
                 <w:rFonts w:ascii="Arial" w:hAnsi="Arial" w:cs="Arial"/>
@@ -11247,7 +10987,6 @@
               </w:rPr>
               <w:t>{ }</w:t>
             </w:r>
-            <w:proofErr w:type="gramEnd"/>
           </w:p>
         </w:tc>
       </w:tr>
@@ -11316,16 +11055,7 @@
           <w:szCs w:val="28"/>
           <w:lang w:val="es-US"/>
         </w:rPr>
-        <w:t xml:space="preserve"> </w:t>
-      </w:r>
-      <w:r>
-        <w:rPr>
-          <w:rFonts w:ascii="Arial" w:hAnsi="Arial" w:cs="Arial"/>
-          <w:sz w:val="28"/>
-          <w:szCs w:val="28"/>
-          <w:lang w:val="es-US"/>
-        </w:rPr>
-        <w:t xml:space="preserve">utilizando un token con el </w:t>
+        <w:t xml:space="preserve"> utilizando un token con el </w:t>
       </w:r>
       <w:proofErr w:type="spellStart"/>
       <w:r>
@@ -11634,34 +11364,7 @@
                 <w:szCs w:val="28"/>
                 <w:lang w:val="es-US"/>
               </w:rPr>
-              <w:t xml:space="preserve">Crea un </w:t>
-            </w:r>
-            <w:r>
-              <w:rPr>
-                <w:rFonts w:ascii="Arial" w:hAnsi="Arial" w:cs="Arial"/>
-                <w:sz w:val="28"/>
-                <w:szCs w:val="28"/>
-                <w:lang w:val="es-US"/>
-              </w:rPr>
-              <w:t xml:space="preserve">tablero </w:t>
-            </w:r>
-            <w:r>
-              <w:rPr>
-                <w:rFonts w:ascii="Arial" w:hAnsi="Arial" w:cs="Arial"/>
-                <w:sz w:val="28"/>
-                <w:szCs w:val="28"/>
-                <w:lang w:val="es-US"/>
-              </w:rPr>
-              <w:t xml:space="preserve">asociado a un </w:t>
-            </w:r>
-            <w:r>
-              <w:rPr>
-                <w:rFonts w:ascii="Arial" w:hAnsi="Arial" w:cs="Arial"/>
-                <w:sz w:val="28"/>
-                <w:szCs w:val="28"/>
-                <w:lang w:val="es-US"/>
-              </w:rPr>
-              <w:t>proyecto</w:t>
+              <w:t>Crea un tablero asociado a un proyecto</w:t>
             </w:r>
           </w:p>
         </w:tc>
@@ -11686,139 +11389,106 @@
                 <w:szCs w:val="28"/>
                 <w:lang w:val="en-US"/>
               </w:rPr>
-              <w:t xml:space="preserve">name, user </w:t>
-            </w:r>
-            <w:proofErr w:type="gramStart"/>
-            <w:r>
+              <w:t>name, user { },</w:t>
+            </w:r>
+          </w:p>
+          <w:p>
+            <w:pPr>
+              <w:cnfStyle w:val="000000100000" w:firstRow="0" w:lastRow="0" w:firstColumn="0" w:lastColumn="0" w:oddVBand="0" w:evenVBand="0" w:oddHBand="1" w:evenHBand="0" w:firstRowFirstColumn="0" w:firstRowLastColumn="0" w:lastRowFirstColumn="0" w:lastRowLastColumn="0"/>
               <w:rPr>
                 <w:rFonts w:ascii="Arial" w:hAnsi="Arial" w:cs="Arial"/>
                 <w:sz w:val="28"/>
                 <w:szCs w:val="28"/>
                 <w:lang w:val="en-US"/>
               </w:rPr>
+            </w:pPr>
+            <w:proofErr w:type="spellStart"/>
+            <w:r>
+              <w:rPr>
+                <w:rFonts w:ascii="Arial" w:hAnsi="Arial" w:cs="Arial"/>
+                <w:sz w:val="28"/>
+                <w:szCs w:val="28"/>
+                <w:lang w:val="en-US"/>
+              </w:rPr>
+              <w:t>board_padre</w:t>
+            </w:r>
+            <w:proofErr w:type="spellEnd"/>
+            <w:r>
+              <w:rPr>
+                <w:rFonts w:ascii="Arial" w:hAnsi="Arial" w:cs="Arial"/>
+                <w:sz w:val="28"/>
+                <w:szCs w:val="28"/>
+                <w:lang w:val="en-US"/>
+              </w:rPr>
+              <w:t xml:space="preserve"> { }</w:t>
+            </w:r>
+          </w:p>
+        </w:tc>
+        <w:tc>
+          <w:tcPr>
+            <w:tcW w:w="1659" w:type="dxa"/>
+          </w:tcPr>
+          <w:p>
+            <w:pPr>
+              <w:cnfStyle w:val="000000100000" w:firstRow="0" w:lastRow="0" w:firstColumn="0" w:lastColumn="0" w:oddVBand="0" w:evenVBand="0" w:oddHBand="1" w:evenHBand="0" w:firstRowFirstColumn="0" w:firstRowLastColumn="0" w:lastRowFirstColumn="0" w:lastRowLastColumn="0"/>
+              <w:rPr>
+                <w:rFonts w:ascii="Arial" w:hAnsi="Arial" w:cs="Arial"/>
+                <w:sz w:val="28"/>
+                <w:szCs w:val="28"/>
+                <w:lang w:val="es-US"/>
+              </w:rPr>
+            </w:pPr>
+            <w:proofErr w:type="spellStart"/>
+            <w:r>
+              <w:rPr>
+                <w:rFonts w:ascii="Arial" w:hAnsi="Arial" w:cs="Arial"/>
+                <w:sz w:val="28"/>
+                <w:szCs w:val="28"/>
+                <w:lang w:val="es-US"/>
+              </w:rPr>
+              <w:t>message</w:t>
+            </w:r>
+            <w:proofErr w:type="spellEnd"/>
+            <w:r>
+              <w:rPr>
+                <w:rFonts w:ascii="Arial" w:hAnsi="Arial" w:cs="Arial"/>
+                <w:sz w:val="28"/>
+                <w:szCs w:val="28"/>
+                <w:lang w:val="es-US"/>
+              </w:rPr>
+              <w:t>,</w:t>
+            </w:r>
+          </w:p>
+          <w:p>
+            <w:pPr>
+              <w:cnfStyle w:val="000000100000" w:firstRow="0" w:lastRow="0" w:firstColumn="0" w:lastColumn="0" w:oddVBand="0" w:evenVBand="0" w:oddHBand="1" w:evenHBand="0" w:firstRowFirstColumn="0" w:firstRowLastColumn="0" w:lastRowFirstColumn="0" w:lastRowLastColumn="0"/>
+              <w:rPr>
+                <w:rFonts w:ascii="Arial" w:hAnsi="Arial" w:cs="Arial"/>
+                <w:sz w:val="28"/>
+                <w:szCs w:val="28"/>
+                <w:lang w:val="es-US"/>
+              </w:rPr>
+            </w:pPr>
+            <w:proofErr w:type="spellStart"/>
+            <w:r>
+              <w:rPr>
+                <w:rFonts w:ascii="Arial" w:hAnsi="Arial" w:cs="Arial"/>
+                <w:sz w:val="28"/>
+                <w:szCs w:val="28"/>
+                <w:lang w:val="es-US"/>
+              </w:rPr>
+              <w:t>board</w:t>
+            </w:r>
+            <w:proofErr w:type="spellEnd"/>
+            <w:r>
+              <w:rPr>
+                <w:rFonts w:ascii="Arial" w:hAnsi="Arial" w:cs="Arial"/>
+                <w:sz w:val="28"/>
+                <w:szCs w:val="28"/>
+                <w:lang w:val="es-US"/>
+              </w:rPr>
               <w:t>{ }</w:t>
             </w:r>
-            <w:proofErr w:type="gramEnd"/>
-            <w:r>
-              <w:rPr>
-                <w:rFonts w:ascii="Arial" w:hAnsi="Arial" w:cs="Arial"/>
-                <w:sz w:val="28"/>
-                <w:szCs w:val="28"/>
-                <w:lang w:val="en-US"/>
-              </w:rPr>
-              <w:t>,</w:t>
-            </w:r>
-          </w:p>
-          <w:p>
-            <w:pPr>
-              <w:cnfStyle w:val="000000100000" w:firstRow="0" w:lastRow="0" w:firstColumn="0" w:lastColumn="0" w:oddVBand="0" w:evenVBand="0" w:oddHBand="1" w:evenHBand="0" w:firstRowFirstColumn="0" w:firstRowLastColumn="0" w:lastRowFirstColumn="0" w:lastRowLastColumn="0"/>
-              <w:rPr>
-                <w:rFonts w:ascii="Arial" w:hAnsi="Arial" w:cs="Arial"/>
-                <w:sz w:val="28"/>
-                <w:szCs w:val="28"/>
-                <w:lang w:val="en-US"/>
-              </w:rPr>
-            </w:pPr>
-            <w:proofErr w:type="spellStart"/>
-            <w:r>
-              <w:rPr>
-                <w:rFonts w:ascii="Arial" w:hAnsi="Arial" w:cs="Arial"/>
-                <w:sz w:val="28"/>
-                <w:szCs w:val="28"/>
-                <w:lang w:val="en-US"/>
-              </w:rPr>
-              <w:t>board_padre</w:t>
-            </w:r>
-            <w:proofErr w:type="spellEnd"/>
-            <w:r>
-              <w:rPr>
-                <w:rFonts w:ascii="Arial" w:hAnsi="Arial" w:cs="Arial"/>
-                <w:sz w:val="28"/>
-                <w:szCs w:val="28"/>
-                <w:lang w:val="en-US"/>
-              </w:rPr>
-              <w:t xml:space="preserve"> </w:t>
-            </w:r>
-            <w:proofErr w:type="gramStart"/>
-            <w:r>
-              <w:rPr>
-                <w:rFonts w:ascii="Arial" w:hAnsi="Arial" w:cs="Arial"/>
-                <w:sz w:val="28"/>
-                <w:szCs w:val="28"/>
-                <w:lang w:val="en-US"/>
-              </w:rPr>
-              <w:t>{ }</w:t>
-            </w:r>
-            <w:proofErr w:type="gramEnd"/>
-          </w:p>
-        </w:tc>
-        <w:tc>
-          <w:tcPr>
-            <w:tcW w:w="1659" w:type="dxa"/>
-          </w:tcPr>
-          <w:p>
-            <w:pPr>
-              <w:cnfStyle w:val="000000100000" w:firstRow="0" w:lastRow="0" w:firstColumn="0" w:lastColumn="0" w:oddVBand="0" w:evenVBand="0" w:oddHBand="1" w:evenHBand="0" w:firstRowFirstColumn="0" w:firstRowLastColumn="0" w:lastRowFirstColumn="0" w:lastRowLastColumn="0"/>
-              <w:rPr>
-                <w:rFonts w:ascii="Arial" w:hAnsi="Arial" w:cs="Arial"/>
-                <w:sz w:val="28"/>
-                <w:szCs w:val="28"/>
-                <w:lang w:val="es-US"/>
-              </w:rPr>
-            </w:pPr>
-            <w:proofErr w:type="spellStart"/>
-            <w:r>
-              <w:rPr>
-                <w:rFonts w:ascii="Arial" w:hAnsi="Arial" w:cs="Arial"/>
-                <w:sz w:val="28"/>
-                <w:szCs w:val="28"/>
-                <w:lang w:val="es-US"/>
-              </w:rPr>
-              <w:t>message</w:t>
-            </w:r>
-            <w:proofErr w:type="spellEnd"/>
-            <w:r>
-              <w:rPr>
-                <w:rFonts w:ascii="Arial" w:hAnsi="Arial" w:cs="Arial"/>
-                <w:sz w:val="28"/>
-                <w:szCs w:val="28"/>
-                <w:lang w:val="es-US"/>
-              </w:rPr>
-              <w:t>,</w:t>
-            </w:r>
-          </w:p>
-          <w:p>
-            <w:pPr>
-              <w:cnfStyle w:val="000000100000" w:firstRow="0" w:lastRow="0" w:firstColumn="0" w:lastColumn="0" w:oddVBand="0" w:evenVBand="0" w:oddHBand="1" w:evenHBand="0" w:firstRowFirstColumn="0" w:firstRowLastColumn="0" w:lastRowFirstColumn="0" w:lastRowLastColumn="0"/>
-              <w:rPr>
-                <w:rFonts w:ascii="Arial" w:hAnsi="Arial" w:cs="Arial"/>
-                <w:sz w:val="28"/>
-                <w:szCs w:val="28"/>
-                <w:lang w:val="es-US"/>
-              </w:rPr>
-            </w:pPr>
-            <w:proofErr w:type="spellStart"/>
-            <w:proofErr w:type="gramStart"/>
-            <w:r>
-              <w:rPr>
-                <w:rFonts w:ascii="Arial" w:hAnsi="Arial" w:cs="Arial"/>
-                <w:sz w:val="28"/>
-                <w:szCs w:val="28"/>
-                <w:lang w:val="es-US"/>
-              </w:rPr>
-              <w:t>board</w:t>
-            </w:r>
-            <w:proofErr w:type="spellEnd"/>
-            <w:r>
-              <w:rPr>
-                <w:rFonts w:ascii="Arial" w:hAnsi="Arial" w:cs="Arial"/>
-                <w:sz w:val="28"/>
-                <w:szCs w:val="28"/>
-                <w:lang w:val="es-US"/>
-              </w:rPr>
-              <w:t>{ }</w:t>
-            </w:r>
-            <w:proofErr w:type="gramEnd"/>
           </w:p>
         </w:tc>
       </w:tr>
@@ -11909,16 +11579,7 @@
                 <w:szCs w:val="28"/>
                 <w:lang w:val="es-US"/>
               </w:rPr>
-              <w:t xml:space="preserve">Busca todos los </w:t>
-            </w:r>
-            <w:r>
-              <w:rPr>
-                <w:rFonts w:ascii="Arial" w:hAnsi="Arial" w:cs="Arial"/>
-                <w:sz w:val="28"/>
-                <w:szCs w:val="28"/>
-                <w:lang w:val="es-US"/>
-              </w:rPr>
-              <w:t>tableros</w:t>
+              <w:t>Busca todos los tableros</w:t>
             </w:r>
           </w:p>
         </w:tc>
@@ -11953,44 +11614,24 @@
               </w:rPr>
             </w:pPr>
             <w:proofErr w:type="spellStart"/>
-            <w:proofErr w:type="gramStart"/>
-            <w:r>
-              <w:rPr>
-                <w:rFonts w:ascii="Arial" w:hAnsi="Arial" w:cs="Arial"/>
-                <w:sz w:val="28"/>
-                <w:szCs w:val="28"/>
-                <w:lang w:val="es-US"/>
-              </w:rPr>
-              <w:t>board</w:t>
-            </w:r>
-            <w:r>
-              <w:rPr>
-                <w:rFonts w:ascii="Arial" w:hAnsi="Arial" w:cs="Arial"/>
-                <w:sz w:val="28"/>
-                <w:szCs w:val="28"/>
-                <w:lang w:val="es-US"/>
-              </w:rPr>
-              <w:t>s</w:t>
-            </w:r>
-            <w:proofErr w:type="spellEnd"/>
-            <w:r>
-              <w:rPr>
-                <w:rFonts w:ascii="Arial" w:hAnsi="Arial" w:cs="Arial"/>
-                <w:sz w:val="28"/>
-                <w:szCs w:val="28"/>
-                <w:lang w:val="es-US"/>
-              </w:rPr>
-              <w:t>[</w:t>
-            </w:r>
-            <w:proofErr w:type="gramEnd"/>
-            <w:r>
-              <w:rPr>
-                <w:rFonts w:ascii="Arial" w:hAnsi="Arial" w:cs="Arial"/>
-                <w:sz w:val="28"/>
-                <w:szCs w:val="28"/>
-                <w:lang w:val="es-US"/>
-              </w:rPr>
-              <w:t xml:space="preserve"> ]</w:t>
+            <w:r>
+              <w:rPr>
+                <w:rFonts w:ascii="Arial" w:hAnsi="Arial" w:cs="Arial"/>
+                <w:sz w:val="28"/>
+                <w:szCs w:val="28"/>
+                <w:lang w:val="es-US"/>
+              </w:rPr>
+              <w:t>boards</w:t>
+            </w:r>
+            <w:proofErr w:type="spellEnd"/>
+            <w:r>
+              <w:rPr>
+                <w:rFonts w:ascii="Arial" w:hAnsi="Arial" w:cs="Arial"/>
+                <w:sz w:val="28"/>
+                <w:szCs w:val="28"/>
+                <w:lang w:val="es-US"/>
+              </w:rPr>
+              <w:t>[ ]</w:t>
             </w:r>
           </w:p>
         </w:tc>
@@ -12094,16 +11735,7 @@
                 <w:szCs w:val="28"/>
                 <w:lang w:val="es-US"/>
               </w:rPr>
-              <w:t xml:space="preserve">Busca un </w:t>
-            </w:r>
-            <w:r>
-              <w:rPr>
-                <w:rFonts w:ascii="Arial" w:hAnsi="Arial" w:cs="Arial"/>
-                <w:sz w:val="28"/>
-                <w:szCs w:val="28"/>
-                <w:lang w:val="es-US"/>
-              </w:rPr>
-              <w:t>tablero</w:t>
+              <w:t>Busca un tablero</w:t>
             </w:r>
           </w:p>
         </w:tc>
@@ -12138,7 +11770,6 @@
               </w:rPr>
             </w:pPr>
             <w:proofErr w:type="spellStart"/>
-            <w:proofErr w:type="gramStart"/>
             <w:r>
               <w:rPr>
                 <w:rFonts w:ascii="Arial" w:hAnsi="Arial" w:cs="Arial"/>
@@ -12158,7 +11789,6 @@
               </w:rPr>
               <w:t>{ }</w:t>
             </w:r>
-            <w:proofErr w:type="gramEnd"/>
           </w:p>
         </w:tc>
       </w:tr>
@@ -12260,16 +11890,7 @@
                 <w:szCs w:val="28"/>
                 <w:lang w:val="es-US"/>
               </w:rPr>
-              <w:t xml:space="preserve">Actualiza un </w:t>
-            </w:r>
-            <w:r>
-              <w:rPr>
-                <w:rFonts w:ascii="Arial" w:hAnsi="Arial" w:cs="Arial"/>
-                <w:sz w:val="28"/>
-                <w:szCs w:val="28"/>
-                <w:lang w:val="es-US"/>
-              </w:rPr>
-              <w:t>tablero</w:t>
+              <w:t>Actualiza un tablero</w:t>
             </w:r>
           </w:p>
         </w:tc>
@@ -12346,7 +11967,6 @@
               </w:rPr>
             </w:pPr>
             <w:proofErr w:type="spellStart"/>
-            <w:proofErr w:type="gramStart"/>
             <w:r>
               <w:rPr>
                 <w:rFonts w:ascii="Arial" w:hAnsi="Arial" w:cs="Arial"/>
@@ -12366,7 +11986,6 @@
               </w:rPr>
               <w:t>{ }</w:t>
             </w:r>
-            <w:proofErr w:type="gramEnd"/>
           </w:p>
         </w:tc>
       </w:tr>
@@ -12469,16 +12088,7 @@
                 <w:szCs w:val="28"/>
                 <w:lang w:val="es-US"/>
               </w:rPr>
-              <w:t xml:space="preserve">Elimina un </w:t>
-            </w:r>
-            <w:r>
-              <w:rPr>
-                <w:rFonts w:ascii="Arial" w:hAnsi="Arial" w:cs="Arial"/>
-                <w:sz w:val="28"/>
-                <w:szCs w:val="28"/>
-                <w:lang w:val="es-US"/>
-              </w:rPr>
-              <w:t>tablero</w:t>
+              <w:t>Elimina un tablero</w:t>
             </w:r>
           </w:p>
         </w:tc>
@@ -12544,7 +12154,6 @@
               </w:rPr>
             </w:pPr>
             <w:proofErr w:type="spellStart"/>
-            <w:proofErr w:type="gramStart"/>
             <w:r>
               <w:rPr>
                 <w:rFonts w:ascii="Arial" w:hAnsi="Arial" w:cs="Arial"/>
@@ -12564,7 +12173,6 @@
               </w:rPr>
               <w:t>{ }</w:t>
             </w:r>
-            <w:proofErr w:type="gramEnd"/>
           </w:p>
         </w:tc>
       </w:tr>
@@ -12632,16 +12240,7 @@
           <w:szCs w:val="28"/>
           <w:lang w:val="es-US"/>
         </w:rPr>
-        <w:t xml:space="preserve"> </w:t>
-      </w:r>
-      <w:r>
-        <w:rPr>
-          <w:rFonts w:ascii="Arial" w:hAnsi="Arial" w:cs="Arial"/>
-          <w:sz w:val="28"/>
-          <w:szCs w:val="28"/>
-          <w:lang w:val="es-US"/>
-        </w:rPr>
-        <w:t xml:space="preserve">utilizando un token con el </w:t>
+        <w:t xml:space="preserve"> utilizando un token con el </w:t>
       </w:r>
       <w:proofErr w:type="spellStart"/>
       <w:r>
@@ -12681,16 +12280,7 @@
           <w:szCs w:val="28"/>
           <w:lang w:val="es-US"/>
         </w:rPr>
-        <w:t>-token</w:t>
-      </w:r>
-      <w:r>
-        <w:rPr>
-          <w:rFonts w:ascii="Arial" w:hAnsi="Arial" w:cs="Arial"/>
-          <w:sz w:val="28"/>
-          <w:szCs w:val="28"/>
-          <w:lang w:val="es-US"/>
-        </w:rPr>
-        <w:t>.</w:t>
+        <w:t>-token.</w:t>
       </w:r>
     </w:p>
     <w:tbl>
@@ -12700,10 +12290,10 @@
         <w:tblLook w:val="04A0" w:firstRow="1" w:lastRow="0" w:firstColumn="1" w:lastColumn="0" w:noHBand="0" w:noVBand="1"/>
       </w:tblPr>
       <w:tblGrid>
-        <w:gridCol w:w="950"/>
+        <w:gridCol w:w="1055"/>
         <w:gridCol w:w="1321"/>
-        <w:gridCol w:w="1690"/>
-        <w:gridCol w:w="3873"/>
+        <w:gridCol w:w="2447"/>
+        <w:gridCol w:w="3011"/>
         <w:gridCol w:w="1659"/>
       </w:tblGrid>
       <w:tr>
@@ -13002,9 +12592,8 @@
                 <w:szCs w:val="28"/>
                 <w:lang w:val="en-US"/>
               </w:rPr>
-              <w:t xml:space="preserve">name, </w:t>
-            </w:r>
-            <w:proofErr w:type="spellStart"/>
+              <w:t>name</w:t>
+            </w:r>
             <w:r>
               <w:rPr>
                 <w:rFonts w:ascii="Arial" w:hAnsi="Arial" w:cs="Arial"/>
@@ -13012,188 +12601,75 @@
                 <w:szCs w:val="28"/>
                 <w:lang w:val="en-US"/>
               </w:rPr>
-              <w:t>loadType</w:t>
-            </w:r>
-            <w:proofErr w:type="spellEnd"/>
-            <w:r>
+              <w:t>,</w:t>
+            </w:r>
+          </w:p>
+          <w:p>
+            <w:pPr>
+              <w:cnfStyle w:val="000000100000" w:firstRow="0" w:lastRow="0" w:firstColumn="0" w:lastColumn="0" w:oddVBand="0" w:evenVBand="0" w:oddHBand="1" w:evenHBand="0" w:firstRowFirstColumn="0" w:firstRowLastColumn="0" w:lastRowFirstColumn="0" w:lastRowLastColumn="0"/>
               <w:rPr>
                 <w:rFonts w:ascii="Arial" w:hAnsi="Arial" w:cs="Arial"/>
                 <w:sz w:val="28"/>
                 <w:szCs w:val="28"/>
                 <w:lang w:val="en-US"/>
               </w:rPr>
+            </w:pPr>
+            <w:proofErr w:type="spellStart"/>
+            <w:r>
+              <w:rPr>
+                <w:rFonts w:ascii="Arial" w:hAnsi="Arial" w:cs="Arial"/>
+                <w:sz w:val="28"/>
+                <w:szCs w:val="28"/>
+                <w:lang w:val="en-US"/>
+              </w:rPr>
+              <w:t>board_padre</w:t>
+            </w:r>
+            <w:proofErr w:type="spellEnd"/>
+            <w:r>
+              <w:rPr>
+                <w:rFonts w:ascii="Arial" w:hAnsi="Arial" w:cs="Arial"/>
+                <w:sz w:val="28"/>
+                <w:szCs w:val="28"/>
+                <w:lang w:val="en-US"/>
+              </w:rPr>
+              <w:t xml:space="preserve"> { }</w:t>
+            </w:r>
+          </w:p>
+        </w:tc>
+        <w:tc>
+          <w:tcPr>
+            <w:tcW w:w="1659" w:type="dxa"/>
+          </w:tcPr>
+          <w:p>
+            <w:pPr>
+              <w:cnfStyle w:val="000000100000" w:firstRow="0" w:lastRow="0" w:firstColumn="0" w:lastColumn="0" w:oddVBand="0" w:evenVBand="0" w:oddHBand="1" w:evenHBand="0" w:firstRowFirstColumn="0" w:firstRowLastColumn="0" w:lastRowFirstColumn="0" w:lastRowLastColumn="0"/>
+              <w:rPr>
+                <w:rFonts w:ascii="Arial" w:hAnsi="Arial" w:cs="Arial"/>
+                <w:sz w:val="28"/>
+                <w:szCs w:val="28"/>
+                <w:lang w:val="es-US"/>
+              </w:rPr>
+            </w:pPr>
+            <w:proofErr w:type="spellStart"/>
+            <w:r>
+              <w:rPr>
+                <w:rFonts w:ascii="Arial" w:hAnsi="Arial" w:cs="Arial"/>
+                <w:sz w:val="28"/>
+                <w:szCs w:val="28"/>
+                <w:lang w:val="es-US"/>
+              </w:rPr>
+              <w:t>message</w:t>
+            </w:r>
+            <w:proofErr w:type="spellEnd"/>
+            <w:r>
+              <w:rPr>
+                <w:rFonts w:ascii="Arial" w:hAnsi="Arial" w:cs="Arial"/>
+                <w:sz w:val="28"/>
+                <w:szCs w:val="28"/>
+                <w:lang w:val="es-US"/>
+              </w:rPr>
               <w:t>,</w:t>
             </w:r>
-            <w:r>
-              <w:rPr>
-                <w:rFonts w:ascii="Arial" w:hAnsi="Arial" w:cs="Arial"/>
-                <w:sz w:val="28"/>
-                <w:szCs w:val="28"/>
-                <w:lang w:val="en-US"/>
-              </w:rPr>
-              <w:t xml:space="preserve"> power, distance, </w:t>
-            </w:r>
-            <w:proofErr w:type="spellStart"/>
-            <w:r>
-              <w:rPr>
-                <w:rFonts w:ascii="Arial" w:hAnsi="Arial" w:cs="Arial"/>
-                <w:sz w:val="28"/>
-                <w:szCs w:val="28"/>
-                <w:lang w:val="en-US"/>
-              </w:rPr>
-              <w:t>powerFactor</w:t>
-            </w:r>
-            <w:proofErr w:type="spellEnd"/>
-            <w:r>
-              <w:rPr>
-                <w:rFonts w:ascii="Arial" w:hAnsi="Arial" w:cs="Arial"/>
-                <w:sz w:val="28"/>
-                <w:szCs w:val="28"/>
-                <w:lang w:val="en-US"/>
-              </w:rPr>
-              <w:t xml:space="preserve">, </w:t>
-            </w:r>
-            <w:proofErr w:type="spellStart"/>
-            <w:r>
-              <w:rPr>
-                <w:rFonts w:ascii="Arial" w:hAnsi="Arial" w:cs="Arial"/>
-                <w:sz w:val="28"/>
-                <w:szCs w:val="28"/>
-                <w:lang w:val="en-US"/>
-              </w:rPr>
-              <w:t>voltageDrop</w:t>
-            </w:r>
-            <w:proofErr w:type="spellEnd"/>
-            <w:r>
-              <w:rPr>
-                <w:rFonts w:ascii="Arial" w:hAnsi="Arial" w:cs="Arial"/>
-                <w:sz w:val="28"/>
-                <w:szCs w:val="28"/>
-                <w:lang w:val="en-US"/>
-              </w:rPr>
-              <w:t xml:space="preserve">, </w:t>
-            </w:r>
-            <w:proofErr w:type="spellStart"/>
-            <w:r>
-              <w:rPr>
-                <w:rFonts w:ascii="Arial" w:hAnsi="Arial" w:cs="Arial"/>
-                <w:sz w:val="28"/>
-                <w:szCs w:val="28"/>
-                <w:lang w:val="en-US"/>
-              </w:rPr>
-              <w:t>aisolation</w:t>
-            </w:r>
-            <w:proofErr w:type="spellEnd"/>
-            <w:r>
-              <w:rPr>
-                <w:rFonts w:ascii="Arial" w:hAnsi="Arial" w:cs="Arial"/>
-                <w:sz w:val="28"/>
-                <w:szCs w:val="28"/>
-                <w:lang w:val="en-US"/>
-              </w:rPr>
-              <w:t xml:space="preserve">, temperature, </w:t>
-            </w:r>
-            <w:proofErr w:type="spellStart"/>
-            <w:r>
-              <w:rPr>
-                <w:rFonts w:ascii="Arial" w:hAnsi="Arial" w:cs="Arial"/>
-                <w:sz w:val="28"/>
-                <w:szCs w:val="28"/>
-                <w:lang w:val="en-US"/>
-              </w:rPr>
-              <w:t>loadPhases</w:t>
-            </w:r>
-            <w:proofErr w:type="spellEnd"/>
-            <w:r>
-              <w:rPr>
-                <w:rFonts w:ascii="Arial" w:hAnsi="Arial" w:cs="Arial"/>
-                <w:sz w:val="28"/>
-                <w:szCs w:val="28"/>
-                <w:lang w:val="en-US"/>
-              </w:rPr>
-              <w:t xml:space="preserve">, </w:t>
-            </w:r>
-            <w:proofErr w:type="spellStart"/>
-            <w:r>
-              <w:rPr>
-                <w:rFonts w:ascii="Arial" w:hAnsi="Arial" w:cs="Arial"/>
-                <w:sz w:val="28"/>
-                <w:szCs w:val="28"/>
-                <w:lang w:val="en-US"/>
-              </w:rPr>
-              <w:lastRenderedPageBreak/>
-              <w:t>perPhase</w:t>
-            </w:r>
-            <w:proofErr w:type="spellEnd"/>
-            <w:r>
-              <w:rPr>
-                <w:rFonts w:ascii="Arial" w:hAnsi="Arial" w:cs="Arial"/>
-                <w:sz w:val="28"/>
-                <w:szCs w:val="28"/>
-                <w:lang w:val="en-US"/>
-              </w:rPr>
-              <w:t xml:space="preserve">, </w:t>
-            </w:r>
-            <w:proofErr w:type="spellStart"/>
-            <w:r>
-              <w:rPr>
-                <w:rFonts w:ascii="Arial" w:hAnsi="Arial" w:cs="Arial"/>
-                <w:sz w:val="28"/>
-                <w:szCs w:val="28"/>
-                <w:lang w:val="en-US"/>
-              </w:rPr>
-              <w:t>feeder_include_neutral_wire</w:t>
-            </w:r>
-            <w:proofErr w:type="spellEnd"/>
-            <w:r>
-              <w:rPr>
-                <w:rFonts w:ascii="Arial" w:hAnsi="Arial" w:cs="Arial"/>
-                <w:sz w:val="28"/>
-                <w:szCs w:val="28"/>
-                <w:lang w:val="en-US"/>
-              </w:rPr>
-              <w:t xml:space="preserve">, </w:t>
-            </w:r>
-            <w:proofErr w:type="spellStart"/>
-            <w:r>
-              <w:rPr>
-                <w:rFonts w:ascii="Arial" w:hAnsi="Arial" w:cs="Arial"/>
-                <w:sz w:val="28"/>
-                <w:szCs w:val="28"/>
-                <w:lang w:val="en-US"/>
-              </w:rPr>
-              <w:t>pipe_material</w:t>
-            </w:r>
-            <w:proofErr w:type="spellEnd"/>
-            <w:r>
-              <w:rPr>
-                <w:rFonts w:ascii="Arial" w:hAnsi="Arial" w:cs="Arial"/>
-                <w:sz w:val="28"/>
-                <w:szCs w:val="28"/>
-                <w:lang w:val="en-US"/>
-              </w:rPr>
-              <w:t xml:space="preserve">, </w:t>
-            </w:r>
-            <w:proofErr w:type="spellStart"/>
-            <w:r>
-              <w:rPr>
-                <w:rFonts w:ascii="Arial" w:hAnsi="Arial" w:cs="Arial"/>
-                <w:sz w:val="28"/>
-                <w:szCs w:val="28"/>
-                <w:lang w:val="en-US"/>
-              </w:rPr>
-              <w:t>system_voltage</w:t>
-            </w:r>
-            <w:proofErr w:type="spellEnd"/>
-            <w:r>
-              <w:rPr>
-                <w:rFonts w:ascii="Arial" w:hAnsi="Arial" w:cs="Arial"/>
-                <w:sz w:val="28"/>
-                <w:szCs w:val="28"/>
-                <w:lang w:val="en-US"/>
-              </w:rPr>
-              <w:t>,</w:t>
-            </w:r>
           </w:p>
           <w:p>
             <w:pPr>
@@ -13202,119 +12678,38 @@
                 <w:rFonts w:ascii="Arial" w:hAnsi="Arial" w:cs="Arial"/>
                 <w:sz w:val="28"/>
                 <w:szCs w:val="28"/>
-                <w:lang w:val="en-US"/>
-              </w:rPr>
-            </w:pPr>
-            <w:proofErr w:type="spellStart"/>
-            <w:r>
-              <w:rPr>
-                <w:rFonts w:ascii="Arial" w:hAnsi="Arial" w:cs="Arial"/>
-                <w:sz w:val="28"/>
-                <w:szCs w:val="28"/>
-                <w:lang w:val="en-US"/>
-              </w:rPr>
-              <w:t>board_padre</w:t>
-            </w:r>
-            <w:proofErr w:type="spellEnd"/>
-            <w:r>
-              <w:rPr>
-                <w:rFonts w:ascii="Arial" w:hAnsi="Arial" w:cs="Arial"/>
-                <w:sz w:val="28"/>
-                <w:szCs w:val="28"/>
-                <w:lang w:val="en-US"/>
+                <w:lang w:val="es-US"/>
+              </w:rPr>
+            </w:pPr>
+            <w:proofErr w:type="spellStart"/>
+            <w:r>
+              <w:rPr>
+                <w:rFonts w:ascii="Arial" w:hAnsi="Arial" w:cs="Arial"/>
+                <w:sz w:val="28"/>
+                <w:szCs w:val="28"/>
+                <w:lang w:val="es-US"/>
+              </w:rPr>
+              <w:t>circuit</w:t>
+            </w:r>
+            <w:proofErr w:type="spellEnd"/>
+            <w:r>
+              <w:rPr>
+                <w:rFonts w:ascii="Arial" w:hAnsi="Arial" w:cs="Arial"/>
+                <w:sz w:val="28"/>
+                <w:szCs w:val="28"/>
+                <w:lang w:val="es-US"/>
               </w:rPr>
               <w:t xml:space="preserve"> </w:t>
             </w:r>
-            <w:proofErr w:type="gramStart"/>
-            <w:r>
-              <w:rPr>
-                <w:rFonts w:ascii="Arial" w:hAnsi="Arial" w:cs="Arial"/>
-                <w:sz w:val="28"/>
-                <w:szCs w:val="28"/>
-                <w:lang w:val="en-US"/>
+            <w:r>
+              <w:rPr>
+                <w:rFonts w:ascii="Arial" w:hAnsi="Arial" w:cs="Arial"/>
+                <w:sz w:val="28"/>
+                <w:szCs w:val="28"/>
+                <w:lang w:val="es-US"/>
               </w:rPr>
               <w:t>{ }</w:t>
             </w:r>
-            <w:proofErr w:type="gramEnd"/>
-          </w:p>
-        </w:tc>
-        <w:tc>
-          <w:tcPr>
-            <w:tcW w:w="1659" w:type="dxa"/>
-          </w:tcPr>
-          <w:p>
-            <w:pPr>
-              <w:cnfStyle w:val="000000100000" w:firstRow="0" w:lastRow="0" w:firstColumn="0" w:lastColumn="0" w:oddVBand="0" w:evenVBand="0" w:oddHBand="1" w:evenHBand="0" w:firstRowFirstColumn="0" w:firstRowLastColumn="0" w:lastRowFirstColumn="0" w:lastRowLastColumn="0"/>
-              <w:rPr>
-                <w:rFonts w:ascii="Arial" w:hAnsi="Arial" w:cs="Arial"/>
-                <w:sz w:val="28"/>
-                <w:szCs w:val="28"/>
-                <w:lang w:val="es-US"/>
-              </w:rPr>
-            </w:pPr>
-            <w:proofErr w:type="spellStart"/>
-            <w:r>
-              <w:rPr>
-                <w:rFonts w:ascii="Arial" w:hAnsi="Arial" w:cs="Arial"/>
-                <w:sz w:val="28"/>
-                <w:szCs w:val="28"/>
-                <w:lang w:val="es-US"/>
-              </w:rPr>
-              <w:lastRenderedPageBreak/>
-              <w:t>message</w:t>
-            </w:r>
-            <w:proofErr w:type="spellEnd"/>
-            <w:r>
-              <w:rPr>
-                <w:rFonts w:ascii="Arial" w:hAnsi="Arial" w:cs="Arial"/>
-                <w:sz w:val="28"/>
-                <w:szCs w:val="28"/>
-                <w:lang w:val="es-US"/>
-              </w:rPr>
-              <w:t>,</w:t>
-            </w:r>
-          </w:p>
-          <w:p>
-            <w:pPr>
-              <w:cnfStyle w:val="000000100000" w:firstRow="0" w:lastRow="0" w:firstColumn="0" w:lastColumn="0" w:oddVBand="0" w:evenVBand="0" w:oddHBand="1" w:evenHBand="0" w:firstRowFirstColumn="0" w:firstRowLastColumn="0" w:lastRowFirstColumn="0" w:lastRowLastColumn="0"/>
-              <w:rPr>
-                <w:rFonts w:ascii="Arial" w:hAnsi="Arial" w:cs="Arial"/>
-                <w:sz w:val="28"/>
-                <w:szCs w:val="28"/>
-                <w:lang w:val="es-US"/>
-              </w:rPr>
-            </w:pPr>
-            <w:proofErr w:type="spellStart"/>
-            <w:r>
-              <w:rPr>
-                <w:rFonts w:ascii="Arial" w:hAnsi="Arial" w:cs="Arial"/>
-                <w:sz w:val="28"/>
-                <w:szCs w:val="28"/>
-                <w:lang w:val="es-US"/>
-              </w:rPr>
-              <w:t>circuit</w:t>
-            </w:r>
-            <w:proofErr w:type="spellEnd"/>
-            <w:r>
-              <w:rPr>
-                <w:rFonts w:ascii="Arial" w:hAnsi="Arial" w:cs="Arial"/>
-                <w:sz w:val="28"/>
-                <w:szCs w:val="28"/>
-                <w:lang w:val="es-US"/>
-              </w:rPr>
-              <w:t xml:space="preserve"> </w:t>
-            </w:r>
-            <w:proofErr w:type="gramStart"/>
-            <w:r>
-              <w:rPr>
-                <w:rFonts w:ascii="Arial" w:hAnsi="Arial" w:cs="Arial"/>
-                <w:sz w:val="28"/>
-                <w:szCs w:val="28"/>
-                <w:lang w:val="es-US"/>
-              </w:rPr>
-              <w:t>{ }</w:t>
-            </w:r>
-            <w:proofErr w:type="gramEnd"/>
           </w:p>
         </w:tc>
       </w:tr>
@@ -13349,6 +12744,7 @@
                 <w:szCs w:val="28"/>
                 <w:lang w:val="es-US"/>
               </w:rPr>
+              <w:lastRenderedPageBreak/>
               <w:t>circuit</w:t>
             </w:r>
             <w:proofErr w:type="spellEnd"/>
@@ -13414,16 +12810,7 @@
                 <w:szCs w:val="28"/>
                 <w:lang w:val="es-US"/>
               </w:rPr>
-              <w:t>circuit</w:t>
-            </w:r>
-            <w:r>
-              <w:rPr>
-                <w:rFonts w:ascii="Arial" w:hAnsi="Arial" w:cs="Arial"/>
-                <w:sz w:val="28"/>
-                <w:szCs w:val="28"/>
-                <w:lang w:val="es-US"/>
-              </w:rPr>
-              <w:t>os</w:t>
+              <w:t>circuitos</w:t>
             </w:r>
           </w:p>
         </w:tc>
@@ -13458,44 +12845,24 @@
               </w:rPr>
             </w:pPr>
             <w:proofErr w:type="spellStart"/>
-            <w:proofErr w:type="gramStart"/>
-            <w:r>
-              <w:rPr>
-                <w:rFonts w:ascii="Arial" w:hAnsi="Arial" w:cs="Arial"/>
-                <w:sz w:val="28"/>
-                <w:szCs w:val="28"/>
-                <w:lang w:val="es-US"/>
-              </w:rPr>
-              <w:t>circuit</w:t>
-            </w:r>
-            <w:r>
-              <w:rPr>
-                <w:rFonts w:ascii="Arial" w:hAnsi="Arial" w:cs="Arial"/>
-                <w:sz w:val="28"/>
-                <w:szCs w:val="28"/>
-                <w:lang w:val="es-US"/>
-              </w:rPr>
-              <w:t>s</w:t>
-            </w:r>
-            <w:proofErr w:type="spellEnd"/>
-            <w:r>
-              <w:rPr>
-                <w:rFonts w:ascii="Arial" w:hAnsi="Arial" w:cs="Arial"/>
-                <w:sz w:val="28"/>
-                <w:szCs w:val="28"/>
-                <w:lang w:val="es-US"/>
-              </w:rPr>
-              <w:t>[</w:t>
-            </w:r>
-            <w:proofErr w:type="gramEnd"/>
-            <w:r>
-              <w:rPr>
-                <w:rFonts w:ascii="Arial" w:hAnsi="Arial" w:cs="Arial"/>
-                <w:sz w:val="28"/>
-                <w:szCs w:val="28"/>
-                <w:lang w:val="es-US"/>
-              </w:rPr>
-              <w:t xml:space="preserve"> ]</w:t>
+            <w:r>
+              <w:rPr>
+                <w:rFonts w:ascii="Arial" w:hAnsi="Arial" w:cs="Arial"/>
+                <w:sz w:val="28"/>
+                <w:szCs w:val="28"/>
+                <w:lang w:val="es-US"/>
+              </w:rPr>
+              <w:t>circuits</w:t>
+            </w:r>
+            <w:proofErr w:type="spellEnd"/>
+            <w:r>
+              <w:rPr>
+                <w:rFonts w:ascii="Arial" w:hAnsi="Arial" w:cs="Arial"/>
+                <w:sz w:val="28"/>
+                <w:szCs w:val="28"/>
+                <w:lang w:val="es-US"/>
+              </w:rPr>
+              <w:t>[ ]</w:t>
             </w:r>
           </w:p>
         </w:tc>
@@ -13619,6 +12986,58 @@
                 <w:szCs w:val="28"/>
                 <w:lang w:val="es-US"/>
               </w:rPr>
+              <w:t xml:space="preserve"> circuito</w:t>
+            </w:r>
+          </w:p>
+        </w:tc>
+        <w:tc>
+          <w:tcPr>
+            <w:tcW w:w="0" w:type="auto"/>
+          </w:tcPr>
+          <w:p>
+            <w:pPr>
+              <w:cnfStyle w:val="000000100000" w:firstRow="0" w:lastRow="0" w:firstColumn="0" w:lastColumn="0" w:oddVBand="0" w:evenVBand="0" w:oddHBand="1" w:evenHBand="0" w:firstRowFirstColumn="0" w:firstRowLastColumn="0" w:lastRowFirstColumn="0" w:lastRowLastColumn="0"/>
+              <w:rPr>
+                <w:rFonts w:ascii="Arial" w:hAnsi="Arial" w:cs="Arial"/>
+                <w:sz w:val="28"/>
+                <w:szCs w:val="28"/>
+                <w:lang w:val="es-US"/>
+              </w:rPr>
+            </w:pPr>
+          </w:p>
+        </w:tc>
+        <w:tc>
+          <w:tcPr>
+            <w:tcW w:w="1659" w:type="dxa"/>
+          </w:tcPr>
+          <w:p>
+            <w:pPr>
+              <w:cnfStyle w:val="000000100000" w:firstRow="0" w:lastRow="0" w:firstColumn="0" w:lastColumn="0" w:oddVBand="0" w:evenVBand="0" w:oddHBand="1" w:evenHBand="0" w:firstRowFirstColumn="0" w:firstRowLastColumn="0" w:lastRowFirstColumn="0" w:lastRowLastColumn="0"/>
+              <w:rPr>
+                <w:rFonts w:ascii="Arial" w:hAnsi="Arial" w:cs="Arial"/>
+                <w:sz w:val="28"/>
+                <w:szCs w:val="28"/>
+                <w:lang w:val="es-US"/>
+              </w:rPr>
+            </w:pPr>
+            <w:proofErr w:type="spellStart"/>
+            <w:r>
+              <w:rPr>
+                <w:rFonts w:ascii="Arial" w:hAnsi="Arial" w:cs="Arial"/>
+                <w:sz w:val="28"/>
+                <w:szCs w:val="28"/>
+                <w:lang w:val="es-US"/>
+              </w:rPr>
+              <w:t>circuit</w:t>
+            </w:r>
+            <w:proofErr w:type="spellEnd"/>
+            <w:r>
+              <w:rPr>
+                <w:rFonts w:ascii="Arial" w:hAnsi="Arial" w:cs="Arial"/>
+                <w:sz w:val="28"/>
+                <w:szCs w:val="28"/>
+                <w:lang w:val="es-US"/>
+              </w:rPr>
               <w:t xml:space="preserve"> </w:t>
             </w:r>
             <w:r>
@@ -13628,80 +13047,8 @@
                 <w:szCs w:val="28"/>
                 <w:lang w:val="es-US"/>
               </w:rPr>
-              <w:t>circuit</w:t>
-            </w:r>
-            <w:r>
-              <w:rPr>
-                <w:rFonts w:ascii="Arial" w:hAnsi="Arial" w:cs="Arial"/>
-                <w:sz w:val="28"/>
-                <w:szCs w:val="28"/>
-                <w:lang w:val="es-US"/>
-              </w:rPr>
-              <w:t>o</w:t>
-            </w:r>
-          </w:p>
-        </w:tc>
-        <w:tc>
-          <w:tcPr>
-            <w:tcW w:w="0" w:type="auto"/>
-          </w:tcPr>
-          <w:p>
-            <w:pPr>
-              <w:cnfStyle w:val="000000100000" w:firstRow="0" w:lastRow="0" w:firstColumn="0" w:lastColumn="0" w:oddVBand="0" w:evenVBand="0" w:oddHBand="1" w:evenHBand="0" w:firstRowFirstColumn="0" w:firstRowLastColumn="0" w:lastRowFirstColumn="0" w:lastRowLastColumn="0"/>
-              <w:rPr>
-                <w:rFonts w:ascii="Arial" w:hAnsi="Arial" w:cs="Arial"/>
-                <w:sz w:val="28"/>
-                <w:szCs w:val="28"/>
-                <w:lang w:val="es-US"/>
-              </w:rPr>
-            </w:pPr>
-          </w:p>
-        </w:tc>
-        <w:tc>
-          <w:tcPr>
-            <w:tcW w:w="1659" w:type="dxa"/>
-          </w:tcPr>
-          <w:p>
-            <w:pPr>
-              <w:cnfStyle w:val="000000100000" w:firstRow="0" w:lastRow="0" w:firstColumn="0" w:lastColumn="0" w:oddVBand="0" w:evenVBand="0" w:oddHBand="1" w:evenHBand="0" w:firstRowFirstColumn="0" w:firstRowLastColumn="0" w:lastRowFirstColumn="0" w:lastRowLastColumn="0"/>
-              <w:rPr>
-                <w:rFonts w:ascii="Arial" w:hAnsi="Arial" w:cs="Arial"/>
-                <w:sz w:val="28"/>
-                <w:szCs w:val="28"/>
-                <w:lang w:val="es-US"/>
-              </w:rPr>
-            </w:pPr>
-            <w:proofErr w:type="spellStart"/>
-            <w:r>
-              <w:rPr>
-                <w:rFonts w:ascii="Arial" w:hAnsi="Arial" w:cs="Arial"/>
-                <w:sz w:val="28"/>
-                <w:szCs w:val="28"/>
-                <w:lang w:val="es-US"/>
-              </w:rPr>
-              <w:t>circuit</w:t>
-            </w:r>
-            <w:proofErr w:type="spellEnd"/>
-            <w:r>
-              <w:rPr>
-                <w:rFonts w:ascii="Arial" w:hAnsi="Arial" w:cs="Arial"/>
-                <w:sz w:val="28"/>
-                <w:szCs w:val="28"/>
-                <w:lang w:val="es-US"/>
-              </w:rPr>
-              <w:t xml:space="preserve"> </w:t>
-            </w:r>
-            <w:proofErr w:type="gramStart"/>
-            <w:r>
-              <w:rPr>
-                <w:rFonts w:ascii="Arial" w:hAnsi="Arial" w:cs="Arial"/>
-                <w:sz w:val="28"/>
-                <w:szCs w:val="28"/>
-                <w:lang w:val="es-US"/>
-              </w:rPr>
               <w:t>{ }</w:t>
             </w:r>
-            <w:proofErr w:type="gramEnd"/>
           </w:p>
         </w:tc>
       </w:tr>
@@ -13858,17 +13205,7 @@
                 <w:szCs w:val="28"/>
                 <w:lang w:val="es-US"/>
               </w:rPr>
-              <w:t>board_</w:t>
-            </w:r>
-            <w:proofErr w:type="gramStart"/>
-            <w:r>
-              <w:rPr>
-                <w:rFonts w:ascii="Arial" w:hAnsi="Arial" w:cs="Arial"/>
-                <w:sz w:val="28"/>
-                <w:szCs w:val="28"/>
-                <w:lang w:val="es-US"/>
-              </w:rPr>
-              <w:t>padre</w:t>
+              <w:t>board_padre</w:t>
             </w:r>
             <w:proofErr w:type="spellEnd"/>
             <w:r>
@@ -13880,7 +13217,6 @@
               </w:rPr>
               <w:t>{ }</w:t>
             </w:r>
-            <w:proofErr w:type="gramEnd"/>
           </w:p>
         </w:tc>
         <w:tc>
@@ -13929,7 +13265,6 @@
               </w:rPr>
             </w:pPr>
             <w:proofErr w:type="spellStart"/>
-            <w:proofErr w:type="gramStart"/>
             <w:r>
               <w:rPr>
                 <w:rFonts w:ascii="Arial" w:hAnsi="Arial" w:cs="Arial"/>
@@ -13958,7 +13293,6 @@
               </w:rPr>
               <w:t>}</w:t>
             </w:r>
-            <w:proofErr w:type="gramEnd"/>
           </w:p>
         </w:tc>
       </w:tr>
@@ -14166,7 +13500,6 @@
               </w:rPr>
               <w:t xml:space="preserve"> </w:t>
             </w:r>
-            <w:proofErr w:type="gramStart"/>
             <w:r>
               <w:rPr>
                 <w:rFonts w:ascii="Arial" w:hAnsi="Arial" w:cs="Arial"/>
@@ -14176,7 +13509,6 @@
               </w:rPr>
               <w:t>{ }</w:t>
             </w:r>
-            <w:proofErr w:type="gramEnd"/>
           </w:p>
         </w:tc>
       </w:tr>
@@ -14248,16 +13580,7 @@
           <w:szCs w:val="28"/>
           <w:lang w:val="es-US"/>
         </w:rPr>
-        <w:t xml:space="preserve"> </w:t>
-      </w:r>
-      <w:r>
-        <w:rPr>
-          <w:rFonts w:ascii="Arial" w:hAnsi="Arial" w:cs="Arial"/>
-          <w:sz w:val="28"/>
-          <w:szCs w:val="28"/>
-          <w:lang w:val="es-US"/>
-        </w:rPr>
-        <w:t xml:space="preserve">utilizando un token con el </w:t>
+        <w:t xml:space="preserve"> utilizando un token con el </w:t>
       </w:r>
       <w:proofErr w:type="spellStart"/>
       <w:r>
@@ -14297,16 +13620,7 @@
           <w:szCs w:val="28"/>
           <w:lang w:val="es-US"/>
         </w:rPr>
-        <w:t>-token</w:t>
-      </w:r>
-      <w:r>
-        <w:rPr>
-          <w:rFonts w:ascii="Arial" w:hAnsi="Arial" w:cs="Arial"/>
-          <w:sz w:val="28"/>
-          <w:szCs w:val="28"/>
-          <w:lang w:val="es-US"/>
-        </w:rPr>
-        <w:t>.</w:t>
+        <w:t>-token.</w:t>
       </w:r>
     </w:p>
     <w:tbl>
@@ -14611,6 +13925,7 @@
                 <w:lang w:val="en-US"/>
               </w:rPr>
             </w:pPr>
+            <w:proofErr w:type="spellStart"/>
             <w:r>
               <w:rPr>
                 <w:rFonts w:ascii="Arial" w:hAnsi="Arial" w:cs="Arial"/>
@@ -14618,6 +13933,185 @@
                 <w:szCs w:val="28"/>
                 <w:lang w:val="en-US"/>
               </w:rPr>
+              <w:t>loadType</w:t>
+            </w:r>
+            <w:proofErr w:type="spellEnd"/>
+            <w:r>
+              <w:rPr>
+                <w:rFonts w:ascii="Arial" w:hAnsi="Arial" w:cs="Arial"/>
+                <w:sz w:val="28"/>
+                <w:szCs w:val="28"/>
+                <w:lang w:val="en-US"/>
+              </w:rPr>
+              <w:t xml:space="preserve">, power, distance, </w:t>
+            </w:r>
+            <w:proofErr w:type="spellStart"/>
+            <w:r>
+              <w:rPr>
+                <w:rFonts w:ascii="Arial" w:hAnsi="Arial" w:cs="Arial"/>
+                <w:sz w:val="28"/>
+                <w:szCs w:val="28"/>
+                <w:lang w:val="en-US"/>
+              </w:rPr>
+              <w:t>powerFactor</w:t>
+            </w:r>
+            <w:proofErr w:type="spellEnd"/>
+            <w:r>
+              <w:rPr>
+                <w:rFonts w:ascii="Arial" w:hAnsi="Arial" w:cs="Arial"/>
+                <w:sz w:val="28"/>
+                <w:szCs w:val="28"/>
+                <w:lang w:val="en-US"/>
+              </w:rPr>
+              <w:t xml:space="preserve">, </w:t>
+            </w:r>
+            <w:proofErr w:type="spellStart"/>
+            <w:r>
+              <w:rPr>
+                <w:rFonts w:ascii="Arial" w:hAnsi="Arial" w:cs="Arial"/>
+                <w:sz w:val="28"/>
+                <w:szCs w:val="28"/>
+                <w:lang w:val="en-US"/>
+              </w:rPr>
+              <w:t>voltageDrop</w:t>
+            </w:r>
+            <w:proofErr w:type="spellEnd"/>
+            <w:r>
+              <w:rPr>
+                <w:rFonts w:ascii="Arial" w:hAnsi="Arial" w:cs="Arial"/>
+                <w:sz w:val="28"/>
+                <w:szCs w:val="28"/>
+                <w:lang w:val="en-US"/>
+              </w:rPr>
+              <w:t xml:space="preserve">, </w:t>
+            </w:r>
+            <w:proofErr w:type="spellStart"/>
+            <w:r>
+              <w:rPr>
+                <w:rFonts w:ascii="Arial" w:hAnsi="Arial" w:cs="Arial"/>
+                <w:sz w:val="28"/>
+                <w:szCs w:val="28"/>
+                <w:lang w:val="en-US"/>
+              </w:rPr>
+              <w:t>aisolation</w:t>
+            </w:r>
+            <w:proofErr w:type="spellEnd"/>
+            <w:r>
+              <w:rPr>
+                <w:rFonts w:ascii="Arial" w:hAnsi="Arial" w:cs="Arial"/>
+                <w:sz w:val="28"/>
+                <w:szCs w:val="28"/>
+                <w:lang w:val="en-US"/>
+              </w:rPr>
+              <w:t xml:space="preserve">, temperature, </w:t>
+            </w:r>
+            <w:proofErr w:type="spellStart"/>
+            <w:r>
+              <w:rPr>
+                <w:rFonts w:ascii="Arial" w:hAnsi="Arial" w:cs="Arial"/>
+                <w:sz w:val="28"/>
+                <w:szCs w:val="28"/>
+                <w:lang w:val="en-US"/>
+              </w:rPr>
+              <w:t>loadPhases</w:t>
+            </w:r>
+            <w:proofErr w:type="spellEnd"/>
+            <w:r>
+              <w:rPr>
+                <w:rFonts w:ascii="Arial" w:hAnsi="Arial" w:cs="Arial"/>
+                <w:sz w:val="28"/>
+                <w:szCs w:val="28"/>
+                <w:lang w:val="en-US"/>
+              </w:rPr>
+              <w:t xml:space="preserve">, </w:t>
+            </w:r>
+            <w:proofErr w:type="spellStart"/>
+            <w:r>
+              <w:rPr>
+                <w:rFonts w:ascii="Arial" w:hAnsi="Arial" w:cs="Arial"/>
+                <w:sz w:val="28"/>
+                <w:szCs w:val="28"/>
+                <w:lang w:val="en-US"/>
+              </w:rPr>
+              <w:t>perPhase</w:t>
+            </w:r>
+            <w:proofErr w:type="spellEnd"/>
+            <w:r>
+              <w:rPr>
+                <w:rFonts w:ascii="Arial" w:hAnsi="Arial" w:cs="Arial"/>
+                <w:sz w:val="28"/>
+                <w:szCs w:val="28"/>
+                <w:lang w:val="en-US"/>
+              </w:rPr>
+              <w:t xml:space="preserve">, </w:t>
+            </w:r>
+            <w:proofErr w:type="spellStart"/>
+            <w:r>
+              <w:rPr>
+                <w:rFonts w:ascii="Arial" w:hAnsi="Arial" w:cs="Arial"/>
+                <w:sz w:val="28"/>
+                <w:szCs w:val="28"/>
+                <w:lang w:val="en-US"/>
+              </w:rPr>
+              <w:t>feeder_include_neutral_wire</w:t>
+            </w:r>
+            <w:proofErr w:type="spellEnd"/>
+            <w:r>
+              <w:rPr>
+                <w:rFonts w:ascii="Arial" w:hAnsi="Arial" w:cs="Arial"/>
+                <w:sz w:val="28"/>
+                <w:szCs w:val="28"/>
+                <w:lang w:val="en-US"/>
+              </w:rPr>
+              <w:t xml:space="preserve">, </w:t>
+            </w:r>
+            <w:proofErr w:type="spellStart"/>
+            <w:r>
+              <w:rPr>
+                <w:rFonts w:ascii="Arial" w:hAnsi="Arial" w:cs="Arial"/>
+                <w:sz w:val="28"/>
+                <w:szCs w:val="28"/>
+                <w:lang w:val="en-US"/>
+              </w:rPr>
+              <w:t>pipe_material</w:t>
+            </w:r>
+            <w:proofErr w:type="spellEnd"/>
+            <w:r>
+              <w:rPr>
+                <w:rFonts w:ascii="Arial" w:hAnsi="Arial" w:cs="Arial"/>
+                <w:sz w:val="28"/>
+                <w:szCs w:val="28"/>
+                <w:lang w:val="en-US"/>
+              </w:rPr>
+              <w:t xml:space="preserve">, </w:t>
+            </w:r>
+            <w:proofErr w:type="spellStart"/>
+            <w:r>
+              <w:rPr>
+                <w:rFonts w:ascii="Arial" w:hAnsi="Arial" w:cs="Arial"/>
+                <w:sz w:val="28"/>
+                <w:szCs w:val="28"/>
+                <w:lang w:val="en-US"/>
+              </w:rPr>
+              <w:t>system_voltage</w:t>
+            </w:r>
+            <w:proofErr w:type="spellEnd"/>
+            <w:r>
+              <w:rPr>
+                <w:rFonts w:ascii="Arial" w:hAnsi="Arial" w:cs="Arial"/>
+                <w:sz w:val="28"/>
+                <w:szCs w:val="28"/>
+                <w:lang w:val="en-US"/>
+              </w:rPr>
+              <w:t xml:space="preserve">, </w:t>
+            </w:r>
+            <w:r>
+              <w:rPr>
+                <w:rFonts w:ascii="Arial" w:hAnsi="Arial" w:cs="Arial"/>
+                <w:sz w:val="28"/>
+                <w:szCs w:val="28"/>
+                <w:lang w:val="en-US"/>
+              </w:rPr>
               <w:t xml:space="preserve">current, </w:t>
             </w:r>
             <w:proofErr w:type="spellStart"/>
@@ -14707,19 +14201,8 @@
                 <w:szCs w:val="28"/>
                 <w:lang w:val="en-US"/>
               </w:rPr>
-              <w:t xml:space="preserve"> </w:t>
-            </w:r>
-            <w:proofErr w:type="gramStart"/>
-            <w:r>
-              <w:rPr>
-                <w:rFonts w:ascii="Arial" w:hAnsi="Arial" w:cs="Arial"/>
-                <w:sz w:val="28"/>
-                <w:szCs w:val="28"/>
-                <w:lang w:val="en-US"/>
-              </w:rPr>
-              <w:t>{ }</w:t>
-            </w:r>
-            <w:proofErr w:type="gramEnd"/>
+              <w:t xml:space="preserve"> { }</w:t>
+            </w:r>
           </w:p>
         </w:tc>
         <w:tc>
@@ -14785,19 +14268,8 @@
                 <w:szCs w:val="28"/>
                 <w:lang w:val="es-US"/>
               </w:rPr>
-              <w:t xml:space="preserve"> </w:t>
-            </w:r>
-            <w:proofErr w:type="gramStart"/>
-            <w:r>
-              <w:rPr>
-                <w:rFonts w:ascii="Arial" w:hAnsi="Arial" w:cs="Arial"/>
-                <w:sz w:val="28"/>
-                <w:szCs w:val="28"/>
-                <w:lang w:val="es-US"/>
-              </w:rPr>
-              <w:t>{ }</w:t>
-            </w:r>
-            <w:proofErr w:type="gramEnd"/>
+              <w:t xml:space="preserve"> { }</w:t>
+            </w:r>
           </w:p>
         </w:tc>
       </w:tr>
@@ -15252,7 +14724,6 @@
               </w:rPr>
             </w:pPr>
             <w:proofErr w:type="spellStart"/>
-            <w:proofErr w:type="gramStart"/>
             <w:r>
               <w:rPr>
                 <w:rFonts w:ascii="Arial" w:hAnsi="Arial" w:cs="Arial"/>
@@ -15270,17 +14741,7 @@
                 <w:szCs w:val="28"/>
                 <w:lang w:val="es-US"/>
               </w:rPr>
-              <w:t>[</w:t>
-            </w:r>
-            <w:proofErr w:type="gramEnd"/>
-            <w:r>
-              <w:rPr>
-                <w:rFonts w:ascii="Arial" w:hAnsi="Arial" w:cs="Arial"/>
-                <w:sz w:val="28"/>
-                <w:szCs w:val="28"/>
-                <w:lang w:val="es-US"/>
-              </w:rPr>
-              <w:t xml:space="preserve"> ]</w:t>
+              <w:t>[ ]</w:t>
             </w:r>
           </w:p>
         </w:tc>
@@ -15444,19 +14905,8 @@
                 <w:szCs w:val="28"/>
                 <w:lang w:val="es-US"/>
               </w:rPr>
-              <w:t xml:space="preserve"> </w:t>
-            </w:r>
-            <w:proofErr w:type="gramStart"/>
-            <w:r>
-              <w:rPr>
-                <w:rFonts w:ascii="Arial" w:hAnsi="Arial" w:cs="Arial"/>
-                <w:sz w:val="28"/>
-                <w:szCs w:val="28"/>
-                <w:lang w:val="es-US"/>
-              </w:rPr>
-              <w:t>{ }</w:t>
-            </w:r>
-            <w:proofErr w:type="gramEnd"/>
+              <w:t xml:space="preserve"> { }</w:t>
+            </w:r>
           </w:p>
         </w:tc>
       </w:tr>
@@ -15504,18 +14954,7 @@
                 <w:szCs w:val="28"/>
                 <w:lang w:val="es-US"/>
               </w:rPr>
-              <w:t xml:space="preserve"> </w:t>
-            </w:r>
-            <w:r>
-              <w:rPr>
-                <w:rFonts w:ascii="Arial" w:hAnsi="Arial" w:cs="Arial"/>
-                <w:b w:val="0"/>
-                <w:bCs w:val="0"/>
-                <w:sz w:val="28"/>
-                <w:szCs w:val="28"/>
-                <w:lang w:val="es-US"/>
-              </w:rPr>
-              <w:t>/:id</w:t>
+              <w:t xml:space="preserve"> /:id</w:t>
             </w:r>
           </w:p>
         </w:tc>
@@ -15607,7 +15046,6 @@
               <w:t xml:space="preserve">Atributos que se quieran modificar y </w:t>
             </w:r>
             <w:proofErr w:type="spellStart"/>
-            <w:proofErr w:type="gramStart"/>
             <w:r>
               <w:rPr>
                 <w:rFonts w:ascii="Arial" w:hAnsi="Arial" w:cs="Arial"/>
@@ -15627,7 +15065,6 @@
               </w:rPr>
               <w:t>{ }</w:t>
             </w:r>
-            <w:proofErr w:type="gramEnd"/>
           </w:p>
         </w:tc>
         <w:tc>
@@ -15693,17 +15130,7 @@
                 <w:szCs w:val="28"/>
                 <w:lang w:val="es-US"/>
               </w:rPr>
-              <w:t xml:space="preserve"> </w:t>
-            </w:r>
-            <w:proofErr w:type="gramStart"/>
-            <w:r>
-              <w:rPr>
-                <w:rFonts w:ascii="Arial" w:hAnsi="Arial" w:cs="Arial"/>
-                <w:sz w:val="28"/>
-                <w:szCs w:val="28"/>
-                <w:lang w:val="es-US"/>
-              </w:rPr>
-              <w:t>{</w:t>
+              <w:t xml:space="preserve"> {</w:t>
             </w:r>
             <w:r>
               <w:rPr>
@@ -15714,7 +15141,6 @@
               </w:rPr>
               <w:t xml:space="preserve"> }</w:t>
             </w:r>
-            <w:proofErr w:type="gramEnd"/>
           </w:p>
         </w:tc>
       </w:tr>
@@ -15762,18 +15188,7 @@
                 <w:szCs w:val="28"/>
                 <w:lang w:val="es-US"/>
               </w:rPr>
-              <w:t xml:space="preserve"> </w:t>
-            </w:r>
-            <w:r>
-              <w:rPr>
-                <w:rFonts w:ascii="Arial" w:hAnsi="Arial" w:cs="Arial"/>
-                <w:b w:val="0"/>
-                <w:bCs w:val="0"/>
-                <w:sz w:val="28"/>
-                <w:szCs w:val="28"/>
-                <w:lang w:val="es-US"/>
-              </w:rPr>
-              <w:t>/:id</w:t>
+              <w:t xml:space="preserve"> /:id</w:t>
             </w:r>
           </w:p>
         </w:tc>
@@ -15920,19 +15335,8 @@
                 <w:szCs w:val="28"/>
                 <w:lang w:val="es-US"/>
               </w:rPr>
-              <w:t xml:space="preserve"> </w:t>
-            </w:r>
-            <w:proofErr w:type="gramStart"/>
-            <w:r>
-              <w:rPr>
-                <w:rFonts w:ascii="Arial" w:hAnsi="Arial" w:cs="Arial"/>
-                <w:sz w:val="28"/>
-                <w:szCs w:val="28"/>
-                <w:lang w:val="es-US"/>
-              </w:rPr>
-              <w:t>{ }</w:t>
-            </w:r>
-            <w:proofErr w:type="gramEnd"/>
+              <w:t xml:space="preserve"> { }</w:t>
+            </w:r>
           </w:p>
         </w:tc>
       </w:tr>

</xml_diff>

<commit_message>
Agregue el campo de conductor por tierra en report
</commit_message>
<xml_diff>
--- a/Document API  REST gems_backend.docx
+++ b/Document API  REST gems_backend.docx
@@ -1,6 +1,6 @@
 
 <file path=word/document.xml><?xml version="1.0" encoding="utf-8"?>
-<w:document xmlns:wpc="http://schemas.microsoft.com/office/word/2010/wordprocessingCanvas" xmlns:cx="http://schemas.microsoft.com/office/drawing/2014/chartex" xmlns:cx1="http://schemas.microsoft.com/office/drawing/2015/9/8/chartex" xmlns:cx2="http://schemas.microsoft.com/office/drawing/2015/10/21/chartex" xmlns:cx3="http://schemas.microsoft.com/office/drawing/2016/5/9/chartex" xmlns:cx4="http://schemas.microsoft.com/office/drawing/2016/5/10/chartex" xmlns:cx5="http://schemas.microsoft.com/office/drawing/2016/5/11/chartex" xmlns:cx6="http://schemas.microsoft.com/office/drawing/2016/5/12/chartex" xmlns:cx7="http://schemas.microsoft.com/office/drawing/2016/5/13/chartex" xmlns:cx8="http://schemas.microsoft.com/office/drawing/2016/5/14/chartex" xmlns:mc="http://schemas.openxmlformats.org/markup-compatibility/2006" xmlns:aink="http://schemas.microsoft.com/office/drawing/2016/ink" xmlns:am3d="http://schemas.microsoft.com/office/drawing/2017/model3d" xmlns:o="urn:schemas-microsoft-com:office:office" xmlns:r="http://schemas.openxmlformats.org/officeDocument/2006/relationships" xmlns:m="http://schemas.openxmlformats.org/officeDocument/2006/math" xmlns:v="urn:schemas-microsoft-com:vml" xmlns:wp14="http://schemas.microsoft.com/office/word/2010/wordprocessingDrawing" xmlns:wp="http://schemas.openxmlformats.org/drawingml/2006/wordprocessingDrawing" xmlns:w10="urn:schemas-microsoft-com:office:word" xmlns:w="http://schemas.openxmlformats.org/wordprocessingml/2006/main" xmlns:w14="http://schemas.microsoft.com/office/word/2010/wordml" xmlns:w15="http://schemas.microsoft.com/office/word/2012/wordml" xmlns:w16cex="http://schemas.microsoft.com/office/word/2018/wordml/cex" xmlns:w16cid="http://schemas.microsoft.com/office/word/2016/wordml/cid" xmlns:w16="http://schemas.microsoft.com/office/word/2018/wordml" xmlns:w16sdtdh="http://schemas.microsoft.com/office/word/2020/wordml/sdtdatahash" xmlns:w16se="http://schemas.microsoft.com/office/word/2015/wordml/symex" xmlns:wpg="http://schemas.microsoft.com/office/word/2010/wordprocessingGroup" xmlns:wpi="http://schemas.microsoft.com/office/word/2010/wordprocessingInk" xmlns:wne="http://schemas.microsoft.com/office/word/2006/wordml" xmlns:wps="http://schemas.microsoft.com/office/word/2010/wordprocessingShape" mc:Ignorable="w14 w15 w16se w16cid w16 w16cex w16sdtdh wp14">
+<w:document xmlns:wpc="http://schemas.microsoft.com/office/word/2010/wordprocessingCanvas" xmlns:cx="http://schemas.microsoft.com/office/drawing/2014/chartex" xmlns:cx1="http://schemas.microsoft.com/office/drawing/2015/9/8/chartex" xmlns:cx2="http://schemas.microsoft.com/office/drawing/2015/10/21/chartex" xmlns:cx3="http://schemas.microsoft.com/office/drawing/2016/5/9/chartex" xmlns:cx4="http://schemas.microsoft.com/office/drawing/2016/5/10/chartex" xmlns:cx5="http://schemas.microsoft.com/office/drawing/2016/5/11/chartex" xmlns:cx6="http://schemas.microsoft.com/office/drawing/2016/5/12/chartex" xmlns:cx7="http://schemas.microsoft.com/office/drawing/2016/5/13/chartex" xmlns:cx8="http://schemas.microsoft.com/office/drawing/2016/5/14/chartex" xmlns:mc="http://schemas.openxmlformats.org/markup-compatibility/2006" xmlns:aink="http://schemas.microsoft.com/office/drawing/2016/ink" xmlns:am3d="http://schemas.microsoft.com/office/drawing/2017/model3d" xmlns:o="urn:schemas-microsoft-com:office:office" xmlns:r="http://schemas.openxmlformats.org/officeDocument/2006/relationships" xmlns:m="http://schemas.openxmlformats.org/officeDocument/2006/math" xmlns:v="urn:schemas-microsoft-com:vml" xmlns:wp14="http://schemas.microsoft.com/office/word/2010/wordprocessingDrawing" xmlns:wp="http://schemas.openxmlformats.org/drawingml/2006/wordprocessingDrawing" xmlns:w10="urn:schemas-microsoft-com:office:word" xmlns:w="http://schemas.openxmlformats.org/wordprocessingml/2006/main" xmlns:w14="http://schemas.microsoft.com/office/word/2010/wordml" xmlns:w15="http://schemas.microsoft.com/office/word/2012/wordml" xmlns:w16cid="http://schemas.microsoft.com/office/word/2016/wordml/cid" xmlns:w16se="http://schemas.microsoft.com/office/word/2015/wordml/symex" xmlns:wpg="http://schemas.microsoft.com/office/word/2010/wordprocessingGroup" xmlns:wpi="http://schemas.microsoft.com/office/word/2010/wordprocessingInk" xmlns:wne="http://schemas.microsoft.com/office/word/2006/wordml" xmlns:wps="http://schemas.microsoft.com/office/word/2010/wordprocessingShape" mc:Ignorable="w14 w15 w16se w16cid wp14">
   <w:background w:color="FFFFFF" w:themeColor="background1"/>
   <w:body>
     <w:p>
@@ -60,6 +60,7 @@
         <w:tab/>
         <w:t xml:space="preserve">Antes de iniciar el servidor, diríjase al repositorio creado en GitHub en la rama correspondiente y descargue los </w:t>
       </w:r>
+      <w:proofErr w:type="gramStart"/>
       <w:r>
         <w:rPr>
           <w:rFonts w:ascii="Arial" w:hAnsi="Arial" w:cs="Arial"/>
@@ -101,6 +102,7 @@
         </w:rPr>
         <w:t>env</w:t>
       </w:r>
+      <w:proofErr w:type="gramEnd"/>
       <w:r>
         <w:rPr>
           <w:rFonts w:ascii="Arial" w:hAnsi="Arial" w:cs="Arial"/>
@@ -231,6 +233,7 @@
         <w:tab/>
         <w:t xml:space="preserve">Los archivos con </w:t>
       </w:r>
+      <w:proofErr w:type="gramStart"/>
       <w:r>
         <w:rPr>
           <w:rFonts w:ascii="Arial" w:hAnsi="Arial" w:cs="Arial"/>
@@ -252,6 +255,7 @@
         <w:t>.</w:t>
       </w:r>
       <w:proofErr w:type="spellStart"/>
+      <w:proofErr w:type="gramEnd"/>
       <w:r>
         <w:rPr>
           <w:rFonts w:ascii="Arial" w:hAnsi="Arial" w:cs="Arial"/>
@@ -478,7 +482,17 @@
           <w:szCs w:val="28"/>
           <w:lang w:val="es-VE"/>
         </w:rPr>
-        <w:t xml:space="preserve"> server o </w:t>
+        <w:t xml:space="preserve"> server </w:t>
+      </w:r>
+      <w:proofErr w:type="gramStart"/>
+      <w:r>
+        <w:rPr>
+          <w:rFonts w:ascii="Arial" w:hAnsi="Arial" w:cs="Arial"/>
+          <w:sz w:val="28"/>
+          <w:szCs w:val="28"/>
+          <w:lang w:val="es-VE"/>
+        </w:rPr>
+        <w:t xml:space="preserve">o </w:t>
       </w:r>
       <w:r>
         <w:rPr>
@@ -487,7 +501,17 @@
           <w:szCs w:val="28"/>
           <w:lang w:val="es-VE"/>
         </w:rPr>
-        <w:t xml:space="preserve"> los programas: </w:t>
+        <w:t xml:space="preserve"> los</w:t>
+      </w:r>
+      <w:proofErr w:type="gramEnd"/>
+      <w:r>
+        <w:rPr>
+          <w:rFonts w:ascii="Arial" w:hAnsi="Arial" w:cs="Arial"/>
+          <w:sz w:val="28"/>
+          <w:szCs w:val="28"/>
+          <w:lang w:val="es-VE"/>
+        </w:rPr>
+        <w:t xml:space="preserve"> programas: </w:t>
       </w:r>
       <w:r>
         <w:rPr>
@@ -598,7 +622,17 @@
           <w:lang w:val="es-VE"/>
         </w:rPr>
         <w:tab/>
-        <w:t>En el archivo</w:t>
+        <w:t xml:space="preserve">En el </w:t>
+      </w:r>
+      <w:proofErr w:type="gramStart"/>
+      <w:r>
+        <w:rPr>
+          <w:rFonts w:ascii="Arial" w:hAnsi="Arial" w:cs="Arial"/>
+          <w:sz w:val="28"/>
+          <w:szCs w:val="28"/>
+          <w:lang w:val="es-VE"/>
+        </w:rPr>
+        <w:t>archivo</w:t>
       </w:r>
       <w:r>
         <w:rPr>
@@ -629,6 +663,7 @@
         <w:t>env</w:t>
       </w:r>
       <w:proofErr w:type="spellEnd"/>
+      <w:proofErr w:type="gramEnd"/>
       <w:r>
         <w:rPr>
           <w:rFonts w:ascii="Arial" w:hAnsi="Arial" w:cs="Arial"/>
@@ -845,7 +880,17 @@
           <w:szCs w:val="28"/>
           <w:lang w:val="es-VE"/>
         </w:rPr>
-        <w:t xml:space="preserve"> del archivo .</w:t>
+        <w:t xml:space="preserve"> del </w:t>
+      </w:r>
+      <w:proofErr w:type="gramStart"/>
+      <w:r>
+        <w:rPr>
+          <w:rFonts w:ascii="Arial" w:hAnsi="Arial" w:cs="Arial"/>
+          <w:sz w:val="28"/>
+          <w:szCs w:val="28"/>
+          <w:lang w:val="es-VE"/>
+        </w:rPr>
+        <w:t>archivo .</w:t>
       </w:r>
       <w:proofErr w:type="spellStart"/>
       <w:r>
@@ -858,6 +903,7 @@
         <w:t>env</w:t>
       </w:r>
       <w:proofErr w:type="spellEnd"/>
+      <w:proofErr w:type="gramEnd"/>
       <w:r>
         <w:rPr>
           <w:rFonts w:ascii="Arial" w:hAnsi="Arial" w:cs="Arial"/>
@@ -1018,6 +1064,7 @@
         <w:t xml:space="preserve"> run </w:t>
       </w:r>
       <w:proofErr w:type="spellStart"/>
+      <w:proofErr w:type="gramStart"/>
       <w:r>
         <w:rPr>
           <w:rFonts w:ascii="Arial" w:hAnsi="Arial" w:cs="Arial"/>
@@ -1030,6 +1077,7 @@
         <w:t>start:dev</w:t>
       </w:r>
       <w:proofErr w:type="spellEnd"/>
+      <w:proofErr w:type="gramEnd"/>
       <w:r>
         <w:rPr>
           <w:rFonts w:ascii="Arial" w:hAnsi="Arial" w:cs="Arial"/>
@@ -1114,6 +1162,7 @@
         <w:t xml:space="preserve"> run </w:t>
       </w:r>
       <w:proofErr w:type="spellStart"/>
+      <w:proofErr w:type="gramStart"/>
       <w:r>
         <w:rPr>
           <w:rFonts w:ascii="Arial" w:hAnsi="Arial" w:cs="Arial"/>
@@ -1126,6 +1175,7 @@
         <w:t>schema:drop</w:t>
       </w:r>
       <w:proofErr w:type="spellEnd"/>
+      <w:proofErr w:type="gramEnd"/>
       <w:r>
         <w:rPr>
           <w:rFonts w:ascii="Arial" w:hAnsi="Arial" w:cs="Arial"/>
@@ -5857,7 +5907,20 @@
                 <w:szCs w:val="28"/>
                 <w:lang w:val="es-US"/>
               </w:rPr>
-              <w:t>current</w:t>
+              <w:t>grounding_</w:t>
+            </w:r>
+            <w:bookmarkStart w:id="0" w:name="_GoBack"/>
+            <w:bookmarkEnd w:id="0"/>
+            <w:r>
+              <w:rPr>
+                <w:rFonts w:ascii="Arial" w:hAnsi="Arial" w:cs="Arial"/>
+                <w:b w:val="0"/>
+                <w:bCs w:val="0"/>
+                <w:sz w:val="28"/>
+                <w:szCs w:val="28"/>
+                <w:lang w:val="es-US"/>
+              </w:rPr>
+              <w:t>conductor</w:t>
             </w:r>
             <w:proofErr w:type="spellEnd"/>
           </w:p>
@@ -5883,7 +5946,7 @@
                 <w:szCs w:val="28"/>
                 <w:lang w:val="es-US"/>
               </w:rPr>
-              <w:t>Anchura del cable</w:t>
+              <w:t>Conductor de puesta a tierra</w:t>
             </w:r>
           </w:p>
         </w:tc>
@@ -5909,7 +5972,7 @@
                 <w:szCs w:val="28"/>
                 <w:lang w:val="es-US"/>
               </w:rPr>
-              <w:t>Si</w:t>
+              <w:t>No</w:t>
             </w:r>
           </w:p>
         </w:tc>
@@ -5946,7 +6009,7 @@
                 <w:szCs w:val="28"/>
                 <w:lang w:val="es-US"/>
               </w:rPr>
-              <w:t>cable_width</w:t>
+              <w:t>current</w:t>
             </w:r>
             <w:proofErr w:type="spellEnd"/>
           </w:p>
@@ -5972,7 +6035,7 @@
                 <w:szCs w:val="28"/>
                 <w:lang w:val="es-US"/>
               </w:rPr>
-              <w:t>Diámetro de tubería</w:t>
+              <w:t>Anchura del cable</w:t>
             </w:r>
           </w:p>
         </w:tc>
@@ -6034,7 +6097,7 @@
                 <w:szCs w:val="28"/>
                 <w:lang w:val="es-US"/>
               </w:rPr>
-              <w:t>pipe_diameter</w:t>
+              <w:t>cable_width</w:t>
             </w:r>
             <w:proofErr w:type="spellEnd"/>
           </w:p>
@@ -6060,7 +6123,7 @@
                 <w:szCs w:val="28"/>
                 <w:lang w:val="es-US"/>
               </w:rPr>
-              <w:t>Dispositivo de protección</w:t>
+              <w:t>Diámetro de tubería</w:t>
             </w:r>
           </w:p>
         </w:tc>
@@ -6123,7 +6186,7 @@
                 <w:szCs w:val="28"/>
                 <w:lang w:val="es-US"/>
               </w:rPr>
-              <w:t>protection_device</w:t>
+              <w:t>pipe_diameter</w:t>
             </w:r>
             <w:proofErr w:type="spellEnd"/>
           </w:p>
@@ -6149,7 +6212,7 @@
                 <w:szCs w:val="28"/>
                 <w:lang w:val="es-US"/>
               </w:rPr>
-              <w:t>Caída de voltaje</w:t>
+              <w:t>Dispositivo de protección</w:t>
             </w:r>
           </w:p>
         </w:tc>
@@ -6211,7 +6274,8 @@
                 <w:szCs w:val="28"/>
                 <w:lang w:val="es-US"/>
               </w:rPr>
-              <w:t>voltaje_drop</w:t>
+              <w:lastRenderedPageBreak/>
+              <w:t>protection_device</w:t>
             </w:r>
             <w:proofErr w:type="spellEnd"/>
           </w:p>
@@ -6237,7 +6301,7 @@
                 <w:szCs w:val="28"/>
                 <w:lang w:val="es-US"/>
               </w:rPr>
-              <w:t>Factor de potencia</w:t>
+              <w:t>Caída de voltaje</w:t>
             </w:r>
           </w:p>
         </w:tc>
@@ -6298,9 +6362,96 @@
                 <w:bCs w:val="0"/>
                 <w:sz w:val="28"/>
                 <w:szCs w:val="28"/>
+                <w:lang w:val="es-US"/>
+              </w:rPr>
+              <w:t>voltaje_drop</w:t>
+            </w:r>
+            <w:proofErr w:type="spellEnd"/>
+          </w:p>
+        </w:tc>
+        <w:tc>
+          <w:tcPr>
+            <w:tcW w:w="0" w:type="auto"/>
+          </w:tcPr>
+          <w:p>
+            <w:pPr>
+              <w:cnfStyle w:val="000000100000" w:firstRow="0" w:lastRow="0" w:firstColumn="0" w:lastColumn="0" w:oddVBand="0" w:evenVBand="0" w:oddHBand="1" w:evenHBand="0" w:firstRowFirstColumn="0" w:firstRowLastColumn="0" w:lastRowFirstColumn="0" w:lastRowLastColumn="0"/>
+              <w:rPr>
+                <w:rFonts w:ascii="Arial" w:hAnsi="Arial" w:cs="Arial"/>
+                <w:sz w:val="28"/>
+                <w:szCs w:val="28"/>
+                <w:lang w:val="es-US"/>
+              </w:rPr>
+            </w:pPr>
+            <w:r>
+              <w:rPr>
+                <w:rFonts w:ascii="Arial" w:hAnsi="Arial" w:cs="Arial"/>
+                <w:sz w:val="28"/>
+                <w:szCs w:val="28"/>
+                <w:lang w:val="es-US"/>
+              </w:rPr>
+              <w:t>Factor de potencia</w:t>
+            </w:r>
+          </w:p>
+        </w:tc>
+        <w:tc>
+          <w:tcPr>
+            <w:tcW w:w="0" w:type="auto"/>
+          </w:tcPr>
+          <w:p>
+            <w:pPr>
+              <w:jc w:val="center"/>
+              <w:cnfStyle w:val="000000100000" w:firstRow="0" w:lastRow="0" w:firstColumn="0" w:lastColumn="0" w:oddVBand="0" w:evenVBand="0" w:oddHBand="1" w:evenHBand="0" w:firstRowFirstColumn="0" w:firstRowLastColumn="0" w:lastRowFirstColumn="0" w:lastRowLastColumn="0"/>
+              <w:rPr>
+                <w:rFonts w:ascii="Arial" w:hAnsi="Arial" w:cs="Arial"/>
+                <w:sz w:val="28"/>
+                <w:szCs w:val="28"/>
+                <w:lang w:val="es-US"/>
+              </w:rPr>
+            </w:pPr>
+            <w:r>
+              <w:rPr>
+                <w:rFonts w:ascii="Arial" w:hAnsi="Arial" w:cs="Arial"/>
+                <w:sz w:val="28"/>
+                <w:szCs w:val="28"/>
+                <w:lang w:val="es-US"/>
+              </w:rPr>
+              <w:t>Si</w:t>
+            </w:r>
+          </w:p>
+        </w:tc>
+      </w:tr>
+      <w:tr>
+        <w:trPr>
+          <w:trHeight w:val="348"/>
+        </w:trPr>
+        <w:tc>
+          <w:tcPr>
+            <w:cnfStyle w:val="001000000000" w:firstRow="0" w:lastRow="0" w:firstColumn="1" w:lastColumn="0" w:oddVBand="0" w:evenVBand="0" w:oddHBand="0" w:evenHBand="0" w:firstRowFirstColumn="0" w:firstRowLastColumn="0" w:lastRowFirstColumn="0" w:lastRowLastColumn="0"/>
+            <w:tcW w:w="0" w:type="auto"/>
+          </w:tcPr>
+          <w:p>
+            <w:pPr>
+              <w:jc w:val="center"/>
+              <w:rPr>
+                <w:rFonts w:ascii="Arial" w:hAnsi="Arial" w:cs="Arial"/>
+                <w:b w:val="0"/>
+                <w:bCs w:val="0"/>
+                <w:sz w:val="28"/>
+                <w:szCs w:val="28"/>
+                <w:lang w:val="es-US"/>
+              </w:rPr>
+            </w:pPr>
+            <w:proofErr w:type="spellStart"/>
+            <w:r>
+              <w:rPr>
+                <w:rFonts w:ascii="Arial" w:hAnsi="Arial" w:cs="Arial"/>
+                <w:b w:val="0"/>
+                <w:bCs w:val="0"/>
+                <w:sz w:val="28"/>
+                <w:szCs w:val="28"/>
                 <w:lang w:val="es-VE"/>
               </w:rPr>
-              <w:lastRenderedPageBreak/>
               <w:t>circuit_id</w:t>
             </w:r>
             <w:proofErr w:type="spellEnd"/>
@@ -6312,7 +6463,7 @@
           </w:tcPr>
           <w:p>
             <w:pPr>
-              <w:cnfStyle w:val="000000100000" w:firstRow="0" w:lastRow="0" w:firstColumn="0" w:lastColumn="0" w:oddVBand="0" w:evenVBand="0" w:oddHBand="1" w:evenHBand="0" w:firstRowFirstColumn="0" w:firstRowLastColumn="0" w:lastRowFirstColumn="0" w:lastRowLastColumn="0"/>
+              <w:cnfStyle w:val="000000000000" w:firstRow="0" w:lastRow="0" w:firstColumn="0" w:lastColumn="0" w:oddVBand="0" w:evenVBand="0" w:oddHBand="0" w:evenHBand="0" w:firstRowFirstColumn="0" w:firstRowLastColumn="0" w:lastRowFirstColumn="0" w:lastRowLastColumn="0"/>
               <w:rPr>
                 <w:rFonts w:ascii="Arial" w:hAnsi="Arial" w:cs="Arial"/>
                 <w:sz w:val="28"/>
@@ -6338,7 +6489,7 @@
           <w:p>
             <w:pPr>
               <w:jc w:val="center"/>
-              <w:cnfStyle w:val="000000100000" w:firstRow="0" w:lastRow="0" w:firstColumn="0" w:lastColumn="0" w:oddVBand="0" w:evenVBand="0" w:oddHBand="1" w:evenHBand="0" w:firstRowFirstColumn="0" w:firstRowLastColumn="0" w:lastRowFirstColumn="0" w:lastRowLastColumn="0"/>
+              <w:cnfStyle w:val="000000000000" w:firstRow="0" w:lastRow="0" w:firstColumn="0" w:lastColumn="0" w:oddVBand="0" w:evenVBand="0" w:oddHBand="0" w:evenHBand="0" w:firstRowFirstColumn="0" w:firstRowLastColumn="0" w:lastRowFirstColumn="0" w:lastRowLastColumn="0"/>
               <w:rPr>
                 <w:rFonts w:ascii="Arial" w:hAnsi="Arial" w:cs="Arial"/>
                 <w:sz w:val="28"/>
@@ -6698,7 +6849,7 @@
                 <w:lang w:val="en-US"/>
               </w:rPr>
             </w:pPr>
-            <w:bookmarkStart w:id="0" w:name="_Hlk70959269"/>
+            <w:bookmarkStart w:id="1" w:name="_Hlk70959269"/>
             <w:r>
               <w:rPr>
                 <w:rFonts w:ascii="Arial" w:hAnsi="Arial" w:cs="Arial"/>
@@ -6792,7 +6943,7 @@
               </w:rPr>
               <w:t>last_name</w:t>
             </w:r>
-            <w:bookmarkEnd w:id="0"/>
+            <w:bookmarkEnd w:id="1"/>
             <w:proofErr w:type="spellEnd"/>
           </w:p>
         </w:tc>
@@ -6842,6 +6993,7 @@
               </w:rPr>
             </w:pPr>
             <w:proofErr w:type="spellStart"/>
+            <w:proofErr w:type="gramStart"/>
             <w:r>
               <w:rPr>
                 <w:rFonts w:ascii="Arial" w:hAnsi="Arial" w:cs="Arial"/>
@@ -6861,6 +7013,7 @@
               </w:rPr>
               <w:t>{ }</w:t>
             </w:r>
+            <w:proofErr w:type="gramEnd"/>
           </w:p>
         </w:tc>
       </w:tr>
@@ -6986,6 +7139,7 @@
               </w:rPr>
             </w:pPr>
             <w:proofErr w:type="spellStart"/>
+            <w:proofErr w:type="gramStart"/>
             <w:r>
               <w:rPr>
                 <w:rFonts w:ascii="Arial" w:hAnsi="Arial" w:cs="Arial"/>
@@ -7003,7 +7157,17 @@
                 <w:szCs w:val="28"/>
                 <w:lang w:val="es-US"/>
               </w:rPr>
-              <w:t>[ ]</w:t>
+              <w:t>[</w:t>
+            </w:r>
+            <w:proofErr w:type="gramEnd"/>
+            <w:r>
+              <w:rPr>
+                <w:rFonts w:ascii="Arial" w:hAnsi="Arial" w:cs="Arial"/>
+                <w:sz w:val="28"/>
+                <w:szCs w:val="28"/>
+                <w:lang w:val="es-US"/>
+              </w:rPr>
+              <w:t xml:space="preserve"> ]</w:t>
             </w:r>
           </w:p>
         </w:tc>
@@ -7142,6 +7306,7 @@
               </w:rPr>
             </w:pPr>
             <w:proofErr w:type="spellStart"/>
+            <w:proofErr w:type="gramStart"/>
             <w:r>
               <w:rPr>
                 <w:rFonts w:ascii="Arial" w:hAnsi="Arial" w:cs="Arial"/>
@@ -7161,6 +7326,7 @@
               </w:rPr>
               <w:t>{ }</w:t>
             </w:r>
+            <w:proofErr w:type="gramEnd"/>
           </w:p>
         </w:tc>
       </w:tr>
@@ -7337,6 +7503,7 @@
               </w:rPr>
             </w:pPr>
             <w:proofErr w:type="spellStart"/>
+            <w:proofErr w:type="gramStart"/>
             <w:r>
               <w:rPr>
                 <w:rFonts w:ascii="Arial" w:hAnsi="Arial" w:cs="Arial"/>
@@ -7356,6 +7523,7 @@
               </w:rPr>
               <w:t>{ }</w:t>
             </w:r>
+            <w:proofErr w:type="gramEnd"/>
           </w:p>
         </w:tc>
       </w:tr>
@@ -7524,6 +7692,7 @@
               </w:rPr>
             </w:pPr>
             <w:proofErr w:type="spellStart"/>
+            <w:proofErr w:type="gramStart"/>
             <w:r>
               <w:rPr>
                 <w:rFonts w:ascii="Arial" w:hAnsi="Arial" w:cs="Arial"/>
@@ -7543,6 +7712,7 @@
               </w:rPr>
               <w:t>{ }</w:t>
             </w:r>
+            <w:proofErr w:type="gramEnd"/>
           </w:p>
         </w:tc>
       </w:tr>
@@ -7874,6 +8044,7 @@
               </w:rPr>
             </w:pPr>
             <w:proofErr w:type="spellStart"/>
+            <w:proofErr w:type="gramStart"/>
             <w:r>
               <w:rPr>
                 <w:rFonts w:ascii="Arial" w:hAnsi="Arial" w:cs="Arial"/>
@@ -7891,7 +8062,17 @@
                 <w:szCs w:val="28"/>
                 <w:lang w:val="es-US"/>
               </w:rPr>
-              <w:t>[ ]</w:t>
+              <w:t>[</w:t>
+            </w:r>
+            <w:proofErr w:type="gramEnd"/>
+            <w:r>
+              <w:rPr>
+                <w:rFonts w:ascii="Arial" w:hAnsi="Arial" w:cs="Arial"/>
+                <w:sz w:val="28"/>
+                <w:szCs w:val="28"/>
+                <w:lang w:val="es-US"/>
+              </w:rPr>
+              <w:t xml:space="preserve"> ]</w:t>
             </w:r>
           </w:p>
         </w:tc>
@@ -8027,6 +8208,7 @@
               </w:rPr>
             </w:pPr>
             <w:proofErr w:type="spellStart"/>
+            <w:proofErr w:type="gramStart"/>
             <w:r>
               <w:rPr>
                 <w:rFonts w:ascii="Arial" w:hAnsi="Arial" w:cs="Arial"/>
@@ -8046,6 +8228,7 @@
               </w:rPr>
               <w:t>{ }</w:t>
             </w:r>
+            <w:proofErr w:type="gramEnd"/>
           </w:p>
         </w:tc>
       </w:tr>
@@ -8382,7 +8565,17 @@
                 <w:szCs w:val="28"/>
                 <w:lang w:val="es-US"/>
               </w:rPr>
-              <w:t>Crea un usuario con status false y envía un correo para confirmar registro</w:t>
+              <w:t xml:space="preserve">Crea un usuario con status false y envía un correo para </w:t>
+            </w:r>
+            <w:r>
+              <w:rPr>
+                <w:rFonts w:ascii="Arial" w:hAnsi="Arial" w:cs="Arial"/>
+                <w:sz w:val="28"/>
+                <w:szCs w:val="28"/>
+                <w:lang w:val="es-US"/>
+              </w:rPr>
+              <w:lastRenderedPageBreak/>
+              <w:t>confirmar registro</w:t>
             </w:r>
           </w:p>
         </w:tc>
@@ -8407,6 +8600,7 @@
                 <w:szCs w:val="28"/>
                 <w:lang w:val="en-US"/>
               </w:rPr>
+              <w:lastRenderedPageBreak/>
               <w:t xml:space="preserve">username, email, password, </w:t>
             </w:r>
             <w:proofErr w:type="spellStart"/>
@@ -8552,7 +8746,6 @@
                 <w:szCs w:val="28"/>
                 <w:lang w:val="es-US"/>
               </w:rPr>
-              <w:lastRenderedPageBreak/>
               <w:t>auth</w:t>
             </w:r>
             <w:proofErr w:type="spellEnd"/>
@@ -9995,7 +10188,6 @@
                 <w:szCs w:val="28"/>
                 <w:lang w:val="es-US"/>
               </w:rPr>
-              <w:lastRenderedPageBreak/>
               <w:t>Ruta</w:t>
             </w:r>
           </w:p>
@@ -10234,8 +10426,19 @@
                 <w:szCs w:val="28"/>
                 <w:lang w:val="en-US"/>
               </w:rPr>
-              <w:t>name, user { }</w:t>
-            </w:r>
+              <w:t xml:space="preserve">name, user </w:t>
+            </w:r>
+            <w:proofErr w:type="gramStart"/>
+            <w:r>
+              <w:rPr>
+                <w:rFonts w:ascii="Arial" w:hAnsi="Arial" w:cs="Arial"/>
+                <w:sz w:val="28"/>
+                <w:szCs w:val="28"/>
+                <w:lang w:val="en-US"/>
+              </w:rPr>
+              <w:t>{ }</w:t>
+            </w:r>
+            <w:proofErr w:type="gramEnd"/>
           </w:p>
         </w:tc>
         <w:tc>
@@ -10284,6 +10487,7 @@
               </w:rPr>
             </w:pPr>
             <w:proofErr w:type="spellStart"/>
+            <w:proofErr w:type="gramStart"/>
             <w:r>
               <w:rPr>
                 <w:rFonts w:ascii="Arial" w:hAnsi="Arial" w:cs="Arial"/>
@@ -10303,6 +10507,7 @@
               </w:rPr>
               <w:t>{ }</w:t>
             </w:r>
+            <w:proofErr w:type="gramEnd"/>
           </w:p>
         </w:tc>
       </w:tr>
@@ -10428,6 +10633,7 @@
               </w:rPr>
             </w:pPr>
             <w:proofErr w:type="spellStart"/>
+            <w:proofErr w:type="gramStart"/>
             <w:r>
               <w:rPr>
                 <w:rFonts w:ascii="Arial" w:hAnsi="Arial" w:cs="Arial"/>
@@ -10445,7 +10651,17 @@
                 <w:szCs w:val="28"/>
                 <w:lang w:val="es-US"/>
               </w:rPr>
-              <w:t>[ ]</w:t>
+              <w:t>[</w:t>
+            </w:r>
+            <w:proofErr w:type="gramEnd"/>
+            <w:r>
+              <w:rPr>
+                <w:rFonts w:ascii="Arial" w:hAnsi="Arial" w:cs="Arial"/>
+                <w:sz w:val="28"/>
+                <w:szCs w:val="28"/>
+                <w:lang w:val="es-US"/>
+              </w:rPr>
+              <w:t xml:space="preserve"> ]</w:t>
             </w:r>
           </w:p>
         </w:tc>
@@ -10584,6 +10800,7 @@
               </w:rPr>
             </w:pPr>
             <w:proofErr w:type="spellStart"/>
+            <w:proofErr w:type="gramStart"/>
             <w:r>
               <w:rPr>
                 <w:rFonts w:ascii="Arial" w:hAnsi="Arial" w:cs="Arial"/>
@@ -10603,6 +10820,7 @@
               </w:rPr>
               <w:t>{ }</w:t>
             </w:r>
+            <w:proofErr w:type="gramEnd"/>
           </w:p>
         </w:tc>
       </w:tr>
@@ -10781,6 +10999,7 @@
               </w:rPr>
             </w:pPr>
             <w:proofErr w:type="spellStart"/>
+            <w:proofErr w:type="gramStart"/>
             <w:r>
               <w:rPr>
                 <w:rFonts w:ascii="Arial" w:hAnsi="Arial" w:cs="Arial"/>
@@ -10800,6 +11019,7 @@
               </w:rPr>
               <w:t>{ }</w:t>
             </w:r>
+            <w:proofErr w:type="gramEnd"/>
           </w:p>
         </w:tc>
       </w:tr>
@@ -10968,6 +11188,7 @@
               </w:rPr>
             </w:pPr>
             <w:proofErr w:type="spellStart"/>
+            <w:proofErr w:type="gramStart"/>
             <w:r>
               <w:rPr>
                 <w:rFonts w:ascii="Arial" w:hAnsi="Arial" w:cs="Arial"/>
@@ -10987,6 +11208,7 @@
               </w:rPr>
               <w:t>{ }</w:t>
             </w:r>
+            <w:proofErr w:type="gramEnd"/>
           </w:p>
         </w:tc>
       </w:tr>
@@ -11389,7 +11611,27 @@
                 <w:szCs w:val="28"/>
                 <w:lang w:val="en-US"/>
               </w:rPr>
-              <w:t>name, user { },</w:t>
+              <w:t xml:space="preserve">name, user </w:t>
+            </w:r>
+            <w:proofErr w:type="gramStart"/>
+            <w:r>
+              <w:rPr>
+                <w:rFonts w:ascii="Arial" w:hAnsi="Arial" w:cs="Arial"/>
+                <w:sz w:val="28"/>
+                <w:szCs w:val="28"/>
+                <w:lang w:val="en-US"/>
+              </w:rPr>
+              <w:t>{ }</w:t>
+            </w:r>
+            <w:proofErr w:type="gramEnd"/>
+            <w:r>
+              <w:rPr>
+                <w:rFonts w:ascii="Arial" w:hAnsi="Arial" w:cs="Arial"/>
+                <w:sz w:val="28"/>
+                <w:szCs w:val="28"/>
+                <w:lang w:val="en-US"/>
+              </w:rPr>
+              <w:t>,</w:t>
             </w:r>
           </w:p>
           <w:p>
@@ -11420,8 +11662,19 @@
                 <w:szCs w:val="28"/>
                 <w:lang w:val="en-US"/>
               </w:rPr>
-              <w:t xml:space="preserve"> { }</w:t>
-            </w:r>
+              <w:t xml:space="preserve"> </w:t>
+            </w:r>
+            <w:proofErr w:type="gramStart"/>
+            <w:r>
+              <w:rPr>
+                <w:rFonts w:ascii="Arial" w:hAnsi="Arial" w:cs="Arial"/>
+                <w:sz w:val="28"/>
+                <w:szCs w:val="28"/>
+                <w:lang w:val="en-US"/>
+              </w:rPr>
+              <w:t>{ }</w:t>
+            </w:r>
+            <w:proofErr w:type="gramEnd"/>
           </w:p>
         </w:tc>
         <w:tc>
@@ -11470,6 +11723,7 @@
               </w:rPr>
             </w:pPr>
             <w:proofErr w:type="spellStart"/>
+            <w:proofErr w:type="gramStart"/>
             <w:r>
               <w:rPr>
                 <w:rFonts w:ascii="Arial" w:hAnsi="Arial" w:cs="Arial"/>
@@ -11489,6 +11743,7 @@
               </w:rPr>
               <w:t>{ }</w:t>
             </w:r>
+            <w:proofErr w:type="gramEnd"/>
           </w:p>
         </w:tc>
       </w:tr>
@@ -11614,6 +11869,7 @@
               </w:rPr>
             </w:pPr>
             <w:proofErr w:type="spellStart"/>
+            <w:proofErr w:type="gramStart"/>
             <w:r>
               <w:rPr>
                 <w:rFonts w:ascii="Arial" w:hAnsi="Arial" w:cs="Arial"/>
@@ -11631,7 +11887,17 @@
                 <w:szCs w:val="28"/>
                 <w:lang w:val="es-US"/>
               </w:rPr>
-              <w:t>[ ]</w:t>
+              <w:t>[</w:t>
+            </w:r>
+            <w:proofErr w:type="gramEnd"/>
+            <w:r>
+              <w:rPr>
+                <w:rFonts w:ascii="Arial" w:hAnsi="Arial" w:cs="Arial"/>
+                <w:sz w:val="28"/>
+                <w:szCs w:val="28"/>
+                <w:lang w:val="es-US"/>
+              </w:rPr>
+              <w:t xml:space="preserve"> ]</w:t>
             </w:r>
           </w:p>
         </w:tc>
@@ -11770,6 +12036,7 @@
               </w:rPr>
             </w:pPr>
             <w:proofErr w:type="spellStart"/>
+            <w:proofErr w:type="gramStart"/>
             <w:r>
               <w:rPr>
                 <w:rFonts w:ascii="Arial" w:hAnsi="Arial" w:cs="Arial"/>
@@ -11789,6 +12056,7 @@
               </w:rPr>
               <w:t>{ }</w:t>
             </w:r>
+            <w:proofErr w:type="gramEnd"/>
           </w:p>
         </w:tc>
       </w:tr>
@@ -11967,6 +12235,7 @@
               </w:rPr>
             </w:pPr>
             <w:proofErr w:type="spellStart"/>
+            <w:proofErr w:type="gramStart"/>
             <w:r>
               <w:rPr>
                 <w:rFonts w:ascii="Arial" w:hAnsi="Arial" w:cs="Arial"/>
@@ -11986,6 +12255,7 @@
               </w:rPr>
               <w:t>{ }</w:t>
             </w:r>
+            <w:proofErr w:type="gramEnd"/>
           </w:p>
         </w:tc>
       </w:tr>
@@ -12154,6 +12424,7 @@
               </w:rPr>
             </w:pPr>
             <w:proofErr w:type="spellStart"/>
+            <w:proofErr w:type="gramStart"/>
             <w:r>
               <w:rPr>
                 <w:rFonts w:ascii="Arial" w:hAnsi="Arial" w:cs="Arial"/>
@@ -12173,6 +12444,7 @@
               </w:rPr>
               <w:t>{ }</w:t>
             </w:r>
+            <w:proofErr w:type="gramEnd"/>
           </w:p>
         </w:tc>
       </w:tr>
@@ -12632,8 +12904,19 @@
                 <w:szCs w:val="28"/>
                 <w:lang w:val="en-US"/>
               </w:rPr>
-              <w:t xml:space="preserve"> { }</w:t>
-            </w:r>
+              <w:t xml:space="preserve"> </w:t>
+            </w:r>
+            <w:proofErr w:type="gramStart"/>
+            <w:r>
+              <w:rPr>
+                <w:rFonts w:ascii="Arial" w:hAnsi="Arial" w:cs="Arial"/>
+                <w:sz w:val="28"/>
+                <w:szCs w:val="28"/>
+                <w:lang w:val="en-US"/>
+              </w:rPr>
+              <w:t>{ }</w:t>
+            </w:r>
+            <w:proofErr w:type="gramEnd"/>
           </w:p>
         </w:tc>
         <w:tc>
@@ -12701,6 +12984,7 @@
               </w:rPr>
               <w:t xml:space="preserve"> </w:t>
             </w:r>
+            <w:proofErr w:type="gramStart"/>
             <w:r>
               <w:rPr>
                 <w:rFonts w:ascii="Arial" w:hAnsi="Arial" w:cs="Arial"/>
@@ -12710,6 +12994,7 @@
               </w:rPr>
               <w:t>{ }</w:t>
             </w:r>
+            <w:proofErr w:type="gramEnd"/>
           </w:p>
         </w:tc>
       </w:tr>
@@ -12845,6 +13130,7 @@
               </w:rPr>
             </w:pPr>
             <w:proofErr w:type="spellStart"/>
+            <w:proofErr w:type="gramStart"/>
             <w:r>
               <w:rPr>
                 <w:rFonts w:ascii="Arial" w:hAnsi="Arial" w:cs="Arial"/>
@@ -12862,7 +13148,17 @@
                 <w:szCs w:val="28"/>
                 <w:lang w:val="es-US"/>
               </w:rPr>
-              <w:t>[ ]</w:t>
+              <w:t>[</w:t>
+            </w:r>
+            <w:proofErr w:type="gramEnd"/>
+            <w:r>
+              <w:rPr>
+                <w:rFonts w:ascii="Arial" w:hAnsi="Arial" w:cs="Arial"/>
+                <w:sz w:val="28"/>
+                <w:szCs w:val="28"/>
+                <w:lang w:val="es-US"/>
+              </w:rPr>
+              <w:t xml:space="preserve"> ]</w:t>
             </w:r>
           </w:p>
         </w:tc>
@@ -13040,6 +13336,7 @@
               </w:rPr>
               <w:t xml:space="preserve"> </w:t>
             </w:r>
+            <w:proofErr w:type="gramStart"/>
             <w:r>
               <w:rPr>
                 <w:rFonts w:ascii="Arial" w:hAnsi="Arial" w:cs="Arial"/>
@@ -13049,6 +13346,7 @@
               </w:rPr>
               <w:t>{ }</w:t>
             </w:r>
+            <w:proofErr w:type="gramEnd"/>
           </w:p>
         </w:tc>
       </w:tr>
@@ -13205,7 +13503,17 @@
                 <w:szCs w:val="28"/>
                 <w:lang w:val="es-US"/>
               </w:rPr>
-              <w:t>board_padre</w:t>
+              <w:t>board_</w:t>
+            </w:r>
+            <w:proofErr w:type="gramStart"/>
+            <w:r>
+              <w:rPr>
+                <w:rFonts w:ascii="Arial" w:hAnsi="Arial" w:cs="Arial"/>
+                <w:sz w:val="28"/>
+                <w:szCs w:val="28"/>
+                <w:lang w:val="es-US"/>
+              </w:rPr>
+              <w:t>padre</w:t>
             </w:r>
             <w:proofErr w:type="spellEnd"/>
             <w:r>
@@ -13217,6 +13525,7 @@
               </w:rPr>
               <w:t>{ }</w:t>
             </w:r>
+            <w:proofErr w:type="gramEnd"/>
           </w:p>
         </w:tc>
         <w:tc>
@@ -13265,6 +13574,7 @@
               </w:rPr>
             </w:pPr>
             <w:proofErr w:type="spellStart"/>
+            <w:proofErr w:type="gramStart"/>
             <w:r>
               <w:rPr>
                 <w:rFonts w:ascii="Arial" w:hAnsi="Arial" w:cs="Arial"/>
@@ -13293,6 +13603,7 @@
               </w:rPr>
               <w:t>}</w:t>
             </w:r>
+            <w:proofErr w:type="gramEnd"/>
           </w:p>
         </w:tc>
       </w:tr>
@@ -13500,6 +13811,7 @@
               </w:rPr>
               <w:t xml:space="preserve"> </w:t>
             </w:r>
+            <w:proofErr w:type="gramStart"/>
             <w:r>
               <w:rPr>
                 <w:rFonts w:ascii="Arial" w:hAnsi="Arial" w:cs="Arial"/>
@@ -13509,6 +13821,7 @@
               </w:rPr>
               <w:t>{ }</w:t>
             </w:r>
+            <w:proofErr w:type="gramEnd"/>
           </w:p>
         </w:tc>
       </w:tr>
@@ -14201,8 +14514,19 @@
                 <w:szCs w:val="28"/>
                 <w:lang w:val="en-US"/>
               </w:rPr>
-              <w:t xml:space="preserve"> { }</w:t>
-            </w:r>
+              <w:t xml:space="preserve"> </w:t>
+            </w:r>
+            <w:proofErr w:type="gramStart"/>
+            <w:r>
+              <w:rPr>
+                <w:rFonts w:ascii="Arial" w:hAnsi="Arial" w:cs="Arial"/>
+                <w:sz w:val="28"/>
+                <w:szCs w:val="28"/>
+                <w:lang w:val="en-US"/>
+              </w:rPr>
+              <w:t>{ }</w:t>
+            </w:r>
+            <w:proofErr w:type="gramEnd"/>
           </w:p>
         </w:tc>
         <w:tc>
@@ -14268,8 +14592,19 @@
                 <w:szCs w:val="28"/>
                 <w:lang w:val="es-US"/>
               </w:rPr>
-              <w:t xml:space="preserve"> { }</w:t>
-            </w:r>
+              <w:t xml:space="preserve"> </w:t>
+            </w:r>
+            <w:proofErr w:type="gramStart"/>
+            <w:r>
+              <w:rPr>
+                <w:rFonts w:ascii="Arial" w:hAnsi="Arial" w:cs="Arial"/>
+                <w:sz w:val="28"/>
+                <w:szCs w:val="28"/>
+                <w:lang w:val="es-US"/>
+              </w:rPr>
+              <w:t>{ }</w:t>
+            </w:r>
+            <w:proofErr w:type="gramEnd"/>
           </w:p>
         </w:tc>
       </w:tr>
@@ -14724,6 +15059,7 @@
               </w:rPr>
             </w:pPr>
             <w:proofErr w:type="spellStart"/>
+            <w:proofErr w:type="gramStart"/>
             <w:r>
               <w:rPr>
                 <w:rFonts w:ascii="Arial" w:hAnsi="Arial" w:cs="Arial"/>
@@ -14741,7 +15077,17 @@
                 <w:szCs w:val="28"/>
                 <w:lang w:val="es-US"/>
               </w:rPr>
-              <w:t>[ ]</w:t>
+              <w:t>[</w:t>
+            </w:r>
+            <w:proofErr w:type="gramEnd"/>
+            <w:r>
+              <w:rPr>
+                <w:rFonts w:ascii="Arial" w:hAnsi="Arial" w:cs="Arial"/>
+                <w:sz w:val="28"/>
+                <w:szCs w:val="28"/>
+                <w:lang w:val="es-US"/>
+              </w:rPr>
+              <w:t xml:space="preserve"> ]</w:t>
             </w:r>
           </w:p>
         </w:tc>
@@ -14905,8 +15251,19 @@
                 <w:szCs w:val="28"/>
                 <w:lang w:val="es-US"/>
               </w:rPr>
-              <w:t xml:space="preserve"> { }</w:t>
-            </w:r>
+              <w:t xml:space="preserve"> </w:t>
+            </w:r>
+            <w:proofErr w:type="gramStart"/>
+            <w:r>
+              <w:rPr>
+                <w:rFonts w:ascii="Arial" w:hAnsi="Arial" w:cs="Arial"/>
+                <w:sz w:val="28"/>
+                <w:szCs w:val="28"/>
+                <w:lang w:val="es-US"/>
+              </w:rPr>
+              <w:t>{ }</w:t>
+            </w:r>
+            <w:proofErr w:type="gramEnd"/>
           </w:p>
         </w:tc>
       </w:tr>
@@ -15046,6 +15403,7 @@
               <w:t xml:space="preserve">Atributos que se quieran modificar y </w:t>
             </w:r>
             <w:proofErr w:type="spellStart"/>
+            <w:proofErr w:type="gramStart"/>
             <w:r>
               <w:rPr>
                 <w:rFonts w:ascii="Arial" w:hAnsi="Arial" w:cs="Arial"/>
@@ -15065,6 +15423,7 @@
               </w:rPr>
               <w:t>{ }</w:t>
             </w:r>
+            <w:proofErr w:type="gramEnd"/>
           </w:p>
         </w:tc>
         <w:tc>
@@ -15130,7 +15489,17 @@
                 <w:szCs w:val="28"/>
                 <w:lang w:val="es-US"/>
               </w:rPr>
-              <w:t xml:space="preserve"> {</w:t>
+              <w:t xml:space="preserve"> </w:t>
+            </w:r>
+            <w:proofErr w:type="gramStart"/>
+            <w:r>
+              <w:rPr>
+                <w:rFonts w:ascii="Arial" w:hAnsi="Arial" w:cs="Arial"/>
+                <w:sz w:val="28"/>
+                <w:szCs w:val="28"/>
+                <w:lang w:val="es-US"/>
+              </w:rPr>
+              <w:t>{</w:t>
             </w:r>
             <w:r>
               <w:rPr>
@@ -15141,6 +15510,7 @@
               </w:rPr>
               <w:t xml:space="preserve"> }</w:t>
             </w:r>
+            <w:proofErr w:type="gramEnd"/>
           </w:p>
         </w:tc>
       </w:tr>
@@ -15335,8 +15705,19 @@
                 <w:szCs w:val="28"/>
                 <w:lang w:val="es-US"/>
               </w:rPr>
-              <w:t xml:space="preserve"> { }</w:t>
-            </w:r>
+              <w:t xml:space="preserve"> </w:t>
+            </w:r>
+            <w:proofErr w:type="gramStart"/>
+            <w:r>
+              <w:rPr>
+                <w:rFonts w:ascii="Arial" w:hAnsi="Arial" w:cs="Arial"/>
+                <w:sz w:val="28"/>
+                <w:szCs w:val="28"/>
+                <w:lang w:val="es-US"/>
+              </w:rPr>
+              <w:t>{ }</w:t>
+            </w:r>
+            <w:proofErr w:type="gramEnd"/>
           </w:p>
         </w:tc>
       </w:tr>
@@ -15364,7 +15745,7 @@
 </file>
 
 <file path=word/numbering.xml><?xml version="1.0" encoding="utf-8"?>
-<w:numbering xmlns:wpc="http://schemas.microsoft.com/office/word/2010/wordprocessingCanvas" xmlns:cx="http://schemas.microsoft.com/office/drawing/2014/chartex" xmlns:cx1="http://schemas.microsoft.com/office/drawing/2015/9/8/chartex" xmlns:cx2="http://schemas.microsoft.com/office/drawing/2015/10/21/chartex" xmlns:cx3="http://schemas.microsoft.com/office/drawing/2016/5/9/chartex" xmlns:cx4="http://schemas.microsoft.com/office/drawing/2016/5/10/chartex" xmlns:cx5="http://schemas.microsoft.com/office/drawing/2016/5/11/chartex" xmlns:cx6="http://schemas.microsoft.com/office/drawing/2016/5/12/chartex" xmlns:cx7="http://schemas.microsoft.com/office/drawing/2016/5/13/chartex" xmlns:cx8="http://schemas.microsoft.com/office/drawing/2016/5/14/chartex" xmlns:mc="http://schemas.openxmlformats.org/markup-compatibility/2006" xmlns:aink="http://schemas.microsoft.com/office/drawing/2016/ink" xmlns:am3d="http://schemas.microsoft.com/office/drawing/2017/model3d" xmlns:o="urn:schemas-microsoft-com:office:office" xmlns:r="http://schemas.openxmlformats.org/officeDocument/2006/relationships" xmlns:m="http://schemas.openxmlformats.org/officeDocument/2006/math" xmlns:v="urn:schemas-microsoft-com:vml" xmlns:wp14="http://schemas.microsoft.com/office/word/2010/wordprocessingDrawing" xmlns:wp="http://schemas.openxmlformats.org/drawingml/2006/wordprocessingDrawing" xmlns:w10="urn:schemas-microsoft-com:office:word" xmlns:w="http://schemas.openxmlformats.org/wordprocessingml/2006/main" xmlns:w14="http://schemas.microsoft.com/office/word/2010/wordml" xmlns:w15="http://schemas.microsoft.com/office/word/2012/wordml" xmlns:w16cex="http://schemas.microsoft.com/office/word/2018/wordml/cex" xmlns:w16cid="http://schemas.microsoft.com/office/word/2016/wordml/cid" xmlns:w16="http://schemas.microsoft.com/office/word/2018/wordml" xmlns:w16sdtdh="http://schemas.microsoft.com/office/word/2020/wordml/sdtdatahash" xmlns:w16se="http://schemas.microsoft.com/office/word/2015/wordml/symex" xmlns:wpg="http://schemas.microsoft.com/office/word/2010/wordprocessingGroup" xmlns:wpi="http://schemas.microsoft.com/office/word/2010/wordprocessingInk" xmlns:wne="http://schemas.microsoft.com/office/word/2006/wordml" xmlns:wps="http://schemas.microsoft.com/office/word/2010/wordprocessingShape" mc:Ignorable="w14 w15 w16se w16cid w16 w16cex w16sdtdh wp14">
+<w:numbering xmlns:wpc="http://schemas.microsoft.com/office/word/2010/wordprocessingCanvas" xmlns:cx="http://schemas.microsoft.com/office/drawing/2014/chartex" xmlns:cx1="http://schemas.microsoft.com/office/drawing/2015/9/8/chartex" xmlns:cx2="http://schemas.microsoft.com/office/drawing/2015/10/21/chartex" xmlns:cx3="http://schemas.microsoft.com/office/drawing/2016/5/9/chartex" xmlns:cx4="http://schemas.microsoft.com/office/drawing/2016/5/10/chartex" xmlns:cx5="http://schemas.microsoft.com/office/drawing/2016/5/11/chartex" xmlns:cx6="http://schemas.microsoft.com/office/drawing/2016/5/12/chartex" xmlns:cx7="http://schemas.microsoft.com/office/drawing/2016/5/13/chartex" xmlns:cx8="http://schemas.microsoft.com/office/drawing/2016/5/14/chartex" xmlns:mc="http://schemas.openxmlformats.org/markup-compatibility/2006" xmlns:aink="http://schemas.microsoft.com/office/drawing/2016/ink" xmlns:am3d="http://schemas.microsoft.com/office/drawing/2017/model3d" xmlns:o="urn:schemas-microsoft-com:office:office" xmlns:r="http://schemas.openxmlformats.org/officeDocument/2006/relationships" xmlns:m="http://schemas.openxmlformats.org/officeDocument/2006/math" xmlns:v="urn:schemas-microsoft-com:vml" xmlns:wp14="http://schemas.microsoft.com/office/word/2010/wordprocessingDrawing" xmlns:wp="http://schemas.openxmlformats.org/drawingml/2006/wordprocessingDrawing" xmlns:w10="urn:schemas-microsoft-com:office:word" xmlns:w="http://schemas.openxmlformats.org/wordprocessingml/2006/main" xmlns:w14="http://schemas.microsoft.com/office/word/2010/wordml" xmlns:w15="http://schemas.microsoft.com/office/word/2012/wordml" xmlns:w16cid="http://schemas.microsoft.com/office/word/2016/wordml/cid" xmlns:w16se="http://schemas.microsoft.com/office/word/2015/wordml/symex" xmlns:wpg="http://schemas.microsoft.com/office/word/2010/wordprocessingGroup" xmlns:wpi="http://schemas.microsoft.com/office/word/2010/wordprocessingInk" xmlns:wne="http://schemas.microsoft.com/office/word/2006/wordml" xmlns:wps="http://schemas.microsoft.com/office/word/2010/wordprocessingShape" mc:Ignorable="w14 w15 w16se w16cid wp14">
   <w:abstractNum w:abstractNumId="0" w15:restartNumberingAfterBreak="0">
     <w:nsid w:val="2E37340C"/>
     <w:multiLevelType w:val="hybridMultilevel"/>
@@ -15900,7 +16281,7 @@
 </file>
 
 <file path=word/styles.xml><?xml version="1.0" encoding="utf-8"?>
-<w:styles xmlns:mc="http://schemas.openxmlformats.org/markup-compatibility/2006" xmlns:r="http://schemas.openxmlformats.org/officeDocument/2006/relationships" xmlns:w="http://schemas.openxmlformats.org/wordprocessingml/2006/main" xmlns:w14="http://schemas.microsoft.com/office/word/2010/wordml" xmlns:w15="http://schemas.microsoft.com/office/word/2012/wordml" xmlns:w16cex="http://schemas.microsoft.com/office/word/2018/wordml/cex" xmlns:w16cid="http://schemas.microsoft.com/office/word/2016/wordml/cid" xmlns:w16="http://schemas.microsoft.com/office/word/2018/wordml" xmlns:w16sdtdh="http://schemas.microsoft.com/office/word/2020/wordml/sdtdatahash" xmlns:w16se="http://schemas.microsoft.com/office/word/2015/wordml/symex" mc:Ignorable="w14 w15 w16se w16cid w16 w16cex w16sdtdh">
+<w:styles xmlns:mc="http://schemas.openxmlformats.org/markup-compatibility/2006" xmlns:r="http://schemas.openxmlformats.org/officeDocument/2006/relationships" xmlns:w="http://schemas.openxmlformats.org/wordprocessingml/2006/main" xmlns:w14="http://schemas.microsoft.com/office/word/2010/wordml" xmlns:w15="http://schemas.microsoft.com/office/word/2012/wordml" xmlns:w16cid="http://schemas.microsoft.com/office/word/2016/wordml/cid" xmlns:w16se="http://schemas.microsoft.com/office/word/2015/wordml/symex" mc:Ignorable="w14 w15 w16se w16cid">
   <w:docDefaults>
     <w:rPrDefault>
       <w:rPr>
@@ -17015,7 +17396,7 @@
 </file>
 
 <file path=customXml/itemProps1.xml><?xml version="1.0" encoding="utf-8"?>
-<ds:datastoreItem xmlns:ds="http://schemas.openxmlformats.org/officeDocument/2006/customXml" ds:itemID="{E9A38C7F-8EB2-42E1-AE2A-90E99DA204FA}">
+<ds:datastoreItem xmlns:ds="http://schemas.openxmlformats.org/officeDocument/2006/customXml" ds:itemID="{15920670-1EC8-4F5B-904C-CA6408FD541D}">
   <ds:schemaRefs>
     <ds:schemaRef ds:uri="http://schemas.openxmlformats.org/officeDocument/2006/bibliography"/>
   </ds:schemaRefs>

</xml_diff>